<commit_message>
feat: add tasks 4 and 5
</commit_message>
<xml_diff>
--- a/lab11.docx
+++ b/lab11.docx
@@ -250,7 +250,7 @@
       </w:pPr>
       <w:r>
         <w:drawing>
-          <wp:anchor behindDoc="0" distT="0" distB="0" distL="0" distR="0" simplePos="0" locked="0" layoutInCell="0" allowOverlap="1" relativeHeight="81">
+          <wp:anchor behindDoc="0" distT="0" distB="0" distL="0" distR="0" simplePos="0" locked="0" layoutInCell="0" allowOverlap="1" relativeHeight="132">
             <wp:simplePos x="0" y="0"/>
             <wp:positionH relativeFrom="column">
               <wp:align>center</wp:align>
@@ -360,8 +360,8 @@
       </w:tblPr>
       <w:tblGrid>
         <w:gridCol w:w="3008"/>
-        <w:gridCol w:w="1895"/>
-        <w:gridCol w:w="2974"/>
+        <w:gridCol w:w="1893"/>
+        <w:gridCol w:w="2976"/>
         <w:gridCol w:w="2044"/>
       </w:tblGrid>
       <w:tr>
@@ -390,7 +390,7 @@
         </w:tc>
         <w:tc>
           <w:tcPr>
-            <w:tcW w:w="1895" w:type="dxa"/>
+            <w:tcW w:w="1893" w:type="dxa"/>
             <w:tcBorders>
               <w:top w:val="single" w:sz="4" w:space="0" w:color="000000"/>
               <w:start w:val="single" w:sz="4" w:space="0" w:color="000000"/>
@@ -412,7 +412,7 @@
         </w:tc>
         <w:tc>
           <w:tcPr>
-            <w:tcW w:w="2974" w:type="dxa"/>
+            <w:tcW w:w="2976" w:type="dxa"/>
             <w:tcBorders>
               <w:top w:val="single" w:sz="4" w:space="0" w:color="000000"/>
               <w:start w:val="single" w:sz="4" w:space="0" w:color="000000"/>
@@ -503,7 +503,7 @@
         </w:tc>
         <w:tc>
           <w:tcPr>
-            <w:tcW w:w="1895" w:type="dxa"/>
+            <w:tcW w:w="1893" w:type="dxa"/>
             <w:tcBorders>
               <w:start w:val="single" w:sz="4" w:space="0" w:color="000000"/>
               <w:bottom w:val="single" w:sz="4" w:space="0" w:color="000000"/>
@@ -524,7 +524,7 @@
         </w:tc>
         <w:tc>
           <w:tcPr>
-            <w:tcW w:w="2974" w:type="dxa"/>
+            <w:tcW w:w="2976" w:type="dxa"/>
             <w:tcBorders>
               <w:start w:val="single" w:sz="4" w:space="0" w:color="000000"/>
               <w:bottom w:val="single" w:sz="4" w:space="0" w:color="000000"/>
@@ -592,7 +592,7 @@
         </w:tc>
         <w:tc>
           <w:tcPr>
-            <w:tcW w:w="1895" w:type="dxa"/>
+            <w:tcW w:w="1893" w:type="dxa"/>
             <w:tcBorders>
               <w:start w:val="single" w:sz="4" w:space="0" w:color="000000"/>
               <w:bottom w:val="single" w:sz="4" w:space="0" w:color="000000"/>
@@ -613,7 +613,7 @@
         </w:tc>
         <w:tc>
           <w:tcPr>
-            <w:tcW w:w="2974" w:type="dxa"/>
+            <w:tcW w:w="2976" w:type="dxa"/>
             <w:tcBorders>
               <w:start w:val="single" w:sz="4" w:space="0" w:color="000000"/>
               <w:bottom w:val="single" w:sz="4" w:space="0" w:color="000000"/>
@@ -680,7 +680,7 @@
         </w:tc>
         <w:tc>
           <w:tcPr>
-            <w:tcW w:w="1895" w:type="dxa"/>
+            <w:tcW w:w="1893" w:type="dxa"/>
             <w:tcBorders>
               <w:start w:val="single" w:sz="4" w:space="0" w:color="000000"/>
               <w:bottom w:val="single" w:sz="4" w:space="0" w:color="000000"/>
@@ -701,7 +701,7 @@
         </w:tc>
         <w:tc>
           <w:tcPr>
-            <w:tcW w:w="2974" w:type="dxa"/>
+            <w:tcW w:w="2976" w:type="dxa"/>
             <w:tcBorders>
               <w:start w:val="single" w:sz="4" w:space="0" w:color="000000"/>
               <w:bottom w:val="single" w:sz="4" w:space="0" w:color="000000"/>
@@ -768,7 +768,7 @@
         </w:tc>
         <w:tc>
           <w:tcPr>
-            <w:tcW w:w="1895" w:type="dxa"/>
+            <w:tcW w:w="1893" w:type="dxa"/>
             <w:tcBorders>
               <w:start w:val="single" w:sz="4" w:space="0" w:color="000000"/>
               <w:bottom w:val="single" w:sz="4" w:space="0" w:color="000000"/>
@@ -789,7 +789,7 @@
         </w:tc>
         <w:tc>
           <w:tcPr>
-            <w:tcW w:w="2974" w:type="dxa"/>
+            <w:tcW w:w="2976" w:type="dxa"/>
             <w:tcBorders>
               <w:start w:val="single" w:sz="4" w:space="0" w:color="000000"/>
               <w:bottom w:val="single" w:sz="4" w:space="0" w:color="000000"/>
@@ -856,7 +856,7 @@
         </w:tc>
         <w:tc>
           <w:tcPr>
-            <w:tcW w:w="1895" w:type="dxa"/>
+            <w:tcW w:w="1893" w:type="dxa"/>
             <w:tcBorders>
               <w:start w:val="single" w:sz="4" w:space="0" w:color="000000"/>
               <w:bottom w:val="single" w:sz="4" w:space="0" w:color="000000"/>
@@ -877,7 +877,7 @@
         </w:tc>
         <w:tc>
           <w:tcPr>
-            <w:tcW w:w="2974" w:type="dxa"/>
+            <w:tcW w:w="2976" w:type="dxa"/>
             <w:tcBorders>
               <w:start w:val="single" w:sz="4" w:space="0" w:color="000000"/>
               <w:bottom w:val="single" w:sz="4" w:space="0" w:color="000000"/>
@@ -944,7 +944,7 @@
         </w:tc>
         <w:tc>
           <w:tcPr>
-            <w:tcW w:w="1895" w:type="dxa"/>
+            <w:tcW w:w="1893" w:type="dxa"/>
             <w:tcBorders>
               <w:start w:val="single" w:sz="4" w:space="0" w:color="000000"/>
               <w:bottom w:val="single" w:sz="4" w:space="0" w:color="000000"/>
@@ -965,7 +965,7 @@
         </w:tc>
         <w:tc>
           <w:tcPr>
-            <w:tcW w:w="2974" w:type="dxa"/>
+            <w:tcW w:w="2976" w:type="dxa"/>
             <w:tcBorders>
               <w:start w:val="single" w:sz="4" w:space="0" w:color="000000"/>
               <w:bottom w:val="single" w:sz="4" w:space="0" w:color="000000"/>
@@ -1032,7 +1032,7 @@
         </w:tc>
         <w:tc>
           <w:tcPr>
-            <w:tcW w:w="1895" w:type="dxa"/>
+            <w:tcW w:w="1893" w:type="dxa"/>
             <w:tcBorders>
               <w:start w:val="single" w:sz="4" w:space="0" w:color="000000"/>
               <w:bottom w:val="single" w:sz="4" w:space="0" w:color="000000"/>
@@ -1053,7 +1053,7 @@
         </w:tc>
         <w:tc>
           <w:tcPr>
-            <w:tcW w:w="2974" w:type="dxa"/>
+            <w:tcW w:w="2976" w:type="dxa"/>
             <w:tcBorders>
               <w:start w:val="single" w:sz="4" w:space="0" w:color="000000"/>
               <w:bottom w:val="single" w:sz="4" w:space="0" w:color="000000"/>
@@ -1120,7 +1120,7 @@
         </w:tc>
         <w:tc>
           <w:tcPr>
-            <w:tcW w:w="1895" w:type="dxa"/>
+            <w:tcW w:w="1893" w:type="dxa"/>
             <w:tcBorders>
               <w:start w:val="single" w:sz="4" w:space="0" w:color="000000"/>
               <w:bottom w:val="single" w:sz="4" w:space="0" w:color="000000"/>
@@ -1141,7 +1141,7 @@
         </w:tc>
         <w:tc>
           <w:tcPr>
-            <w:tcW w:w="2974" w:type="dxa"/>
+            <w:tcW w:w="2976" w:type="dxa"/>
             <w:tcBorders>
               <w:start w:val="single" w:sz="4" w:space="0" w:color="000000"/>
               <w:bottom w:val="single" w:sz="4" w:space="0" w:color="000000"/>
@@ -1209,7 +1209,7 @@
         </w:tc>
         <w:tc>
           <w:tcPr>
-            <w:tcW w:w="1895" w:type="dxa"/>
+            <w:tcW w:w="1893" w:type="dxa"/>
             <w:tcBorders>
               <w:start w:val="single" w:sz="4" w:space="0" w:color="000000"/>
               <w:bottom w:val="single" w:sz="4" w:space="0" w:color="000000"/>
@@ -1230,7 +1230,7 @@
         </w:tc>
         <w:tc>
           <w:tcPr>
-            <w:tcW w:w="2974" w:type="dxa"/>
+            <w:tcW w:w="2976" w:type="dxa"/>
             <w:tcBorders>
               <w:start w:val="single" w:sz="4" w:space="0" w:color="000000"/>
               <w:bottom w:val="single" w:sz="4" w:space="0" w:color="000000"/>
@@ -1297,7 +1297,7 @@
         </w:tc>
         <w:tc>
           <w:tcPr>
-            <w:tcW w:w="1895" w:type="dxa"/>
+            <w:tcW w:w="1893" w:type="dxa"/>
             <w:tcBorders>
               <w:start w:val="single" w:sz="4" w:space="0" w:color="000000"/>
               <w:bottom w:val="single" w:sz="4" w:space="0" w:color="000000"/>
@@ -1318,7 +1318,7 @@
         </w:tc>
         <w:tc>
           <w:tcPr>
-            <w:tcW w:w="2974" w:type="dxa"/>
+            <w:tcW w:w="2976" w:type="dxa"/>
             <w:tcBorders>
               <w:start w:val="single" w:sz="4" w:space="0" w:color="000000"/>
               <w:bottom w:val="single" w:sz="4" w:space="0" w:color="000000"/>
@@ -1385,7 +1385,7 @@
         </w:tc>
         <w:tc>
           <w:tcPr>
-            <w:tcW w:w="1895" w:type="dxa"/>
+            <w:tcW w:w="1893" w:type="dxa"/>
             <w:tcBorders>
               <w:start w:val="single" w:sz="4" w:space="0" w:color="000000"/>
               <w:bottom w:val="single" w:sz="4" w:space="0" w:color="000000"/>
@@ -1406,7 +1406,7 @@
         </w:tc>
         <w:tc>
           <w:tcPr>
-            <w:tcW w:w="2974" w:type="dxa"/>
+            <w:tcW w:w="2976" w:type="dxa"/>
             <w:tcBorders>
               <w:start w:val="single" w:sz="4" w:space="0" w:color="000000"/>
               <w:bottom w:val="single" w:sz="4" w:space="0" w:color="000000"/>
@@ -1473,7 +1473,7 @@
         </w:tc>
         <w:tc>
           <w:tcPr>
-            <w:tcW w:w="1895" w:type="dxa"/>
+            <w:tcW w:w="1893" w:type="dxa"/>
             <w:tcBorders>
               <w:start w:val="single" w:sz="4" w:space="0" w:color="000000"/>
               <w:bottom w:val="single" w:sz="4" w:space="0" w:color="000000"/>
@@ -1494,7 +1494,7 @@
         </w:tc>
         <w:tc>
           <w:tcPr>
-            <w:tcW w:w="2974" w:type="dxa"/>
+            <w:tcW w:w="2976" w:type="dxa"/>
             <w:tcBorders>
               <w:start w:val="single" w:sz="4" w:space="0" w:color="000000"/>
               <w:bottom w:val="single" w:sz="4" w:space="0" w:color="000000"/>
@@ -1561,7 +1561,7 @@
         </w:tc>
         <w:tc>
           <w:tcPr>
-            <w:tcW w:w="1895" w:type="dxa"/>
+            <w:tcW w:w="1893" w:type="dxa"/>
             <w:tcBorders>
               <w:start w:val="single" w:sz="4" w:space="0" w:color="000000"/>
               <w:bottom w:val="single" w:sz="4" w:space="0" w:color="000000"/>
@@ -1582,7 +1582,7 @@
         </w:tc>
         <w:tc>
           <w:tcPr>
-            <w:tcW w:w="2974" w:type="dxa"/>
+            <w:tcW w:w="2976" w:type="dxa"/>
             <w:tcBorders>
               <w:start w:val="single" w:sz="4" w:space="0" w:color="000000"/>
               <w:bottom w:val="single" w:sz="4" w:space="0" w:color="000000"/>
@@ -1649,7 +1649,7 @@
         </w:tc>
         <w:tc>
           <w:tcPr>
-            <w:tcW w:w="1895" w:type="dxa"/>
+            <w:tcW w:w="1893" w:type="dxa"/>
             <w:tcBorders>
               <w:start w:val="single" w:sz="4" w:space="0" w:color="000000"/>
               <w:bottom w:val="single" w:sz="4" w:space="0" w:color="000000"/>
@@ -1670,7 +1670,7 @@
         </w:tc>
         <w:tc>
           <w:tcPr>
-            <w:tcW w:w="2974" w:type="dxa"/>
+            <w:tcW w:w="2976" w:type="dxa"/>
             <w:tcBorders>
               <w:start w:val="single" w:sz="4" w:space="0" w:color="000000"/>
               <w:bottom w:val="single" w:sz="4" w:space="0" w:color="000000"/>
@@ -1737,7 +1737,7 @@
         </w:tc>
         <w:tc>
           <w:tcPr>
-            <w:tcW w:w="1895" w:type="dxa"/>
+            <w:tcW w:w="1893" w:type="dxa"/>
             <w:tcBorders>
               <w:start w:val="single" w:sz="4" w:space="0" w:color="000000"/>
               <w:bottom w:val="single" w:sz="4" w:space="0" w:color="000000"/>
@@ -1758,7 +1758,7 @@
         </w:tc>
         <w:tc>
           <w:tcPr>
-            <w:tcW w:w="2974" w:type="dxa"/>
+            <w:tcW w:w="2976" w:type="dxa"/>
             <w:vMerge w:val="restart"/>
             <w:tcBorders>
               <w:start w:val="single" w:sz="4" w:space="0" w:color="000000"/>
@@ -1827,7 +1827,7 @@
         </w:tc>
         <w:tc>
           <w:tcPr>
-            <w:tcW w:w="1895" w:type="dxa"/>
+            <w:tcW w:w="1893" w:type="dxa"/>
             <w:tcBorders>
               <w:start w:val="single" w:sz="4" w:space="0" w:color="000000"/>
               <w:bottom w:val="single" w:sz="4" w:space="0" w:color="000000"/>
@@ -1848,7 +1848,7 @@
         </w:tc>
         <w:tc>
           <w:tcPr>
-            <w:tcW w:w="2974" w:type="dxa"/>
+            <w:tcW w:w="2976" w:type="dxa"/>
             <w:vMerge w:val="continue"/>
             <w:tcBorders>
               <w:start w:val="single" w:sz="4" w:space="0" w:color="000000"/>
@@ -1915,7 +1915,7 @@
         </w:tc>
         <w:tc>
           <w:tcPr>
-            <w:tcW w:w="1895" w:type="dxa"/>
+            <w:tcW w:w="1893" w:type="dxa"/>
             <w:tcBorders>
               <w:start w:val="single" w:sz="4" w:space="0" w:color="000000"/>
               <w:bottom w:val="single" w:sz="4" w:space="0" w:color="000000"/>
@@ -1936,7 +1936,7 @@
         </w:tc>
         <w:tc>
           <w:tcPr>
-            <w:tcW w:w="2974" w:type="dxa"/>
+            <w:tcW w:w="2976" w:type="dxa"/>
             <w:vMerge w:val="continue"/>
             <w:tcBorders>
               <w:start w:val="single" w:sz="4" w:space="0" w:color="000000"/>
@@ -2003,7 +2003,7 @@
         </w:tc>
         <w:tc>
           <w:tcPr>
-            <w:tcW w:w="1895" w:type="dxa"/>
+            <w:tcW w:w="1893" w:type="dxa"/>
             <w:tcBorders>
               <w:start w:val="single" w:sz="4" w:space="0" w:color="000000"/>
               <w:bottom w:val="single" w:sz="4" w:space="0" w:color="000000"/>
@@ -2024,7 +2024,7 @@
         </w:tc>
         <w:tc>
           <w:tcPr>
-            <w:tcW w:w="2974" w:type="dxa"/>
+            <w:tcW w:w="2976" w:type="dxa"/>
             <w:vMerge w:val="continue"/>
             <w:tcBorders>
               <w:start w:val="single" w:sz="4" w:space="0" w:color="000000"/>
@@ -2091,7 +2091,7 @@
         </w:tc>
         <w:tc>
           <w:tcPr>
-            <w:tcW w:w="1895" w:type="dxa"/>
+            <w:tcW w:w="1893" w:type="dxa"/>
             <w:tcBorders>
               <w:start w:val="single" w:sz="4" w:space="0" w:color="000000"/>
               <w:bottom w:val="single" w:sz="4" w:space="0" w:color="000000"/>
@@ -2112,7 +2112,7 @@
         </w:tc>
         <w:tc>
           <w:tcPr>
-            <w:tcW w:w="2974" w:type="dxa"/>
+            <w:tcW w:w="2976" w:type="dxa"/>
             <w:vMerge w:val="continue"/>
             <w:tcBorders>
               <w:start w:val="single" w:sz="4" w:space="0" w:color="000000"/>
@@ -2179,7 +2179,7 @@
         </w:tc>
         <w:tc>
           <w:tcPr>
-            <w:tcW w:w="1895" w:type="dxa"/>
+            <w:tcW w:w="1893" w:type="dxa"/>
             <w:tcBorders>
               <w:start w:val="single" w:sz="4" w:space="0" w:color="000000"/>
               <w:bottom w:val="single" w:sz="4" w:space="0" w:color="000000"/>
@@ -2200,7 +2200,7 @@
         </w:tc>
         <w:tc>
           <w:tcPr>
-            <w:tcW w:w="2974" w:type="dxa"/>
+            <w:tcW w:w="2976" w:type="dxa"/>
             <w:vMerge w:val="restart"/>
             <w:tcBorders>
               <w:start w:val="single" w:sz="4" w:space="0" w:color="000000"/>
@@ -2268,7 +2268,7 @@
         </w:tc>
         <w:tc>
           <w:tcPr>
-            <w:tcW w:w="1895" w:type="dxa"/>
+            <w:tcW w:w="1893" w:type="dxa"/>
             <w:tcBorders>
               <w:start w:val="single" w:sz="4" w:space="0" w:color="000000"/>
               <w:bottom w:val="single" w:sz="4" w:space="0" w:color="000000"/>
@@ -2289,7 +2289,7 @@
         </w:tc>
         <w:tc>
           <w:tcPr>
-            <w:tcW w:w="2974" w:type="dxa"/>
+            <w:tcW w:w="2976" w:type="dxa"/>
             <w:vMerge w:val="continue"/>
             <w:tcBorders>
               <w:start w:val="single" w:sz="4" w:space="0" w:color="000000"/>
@@ -2356,7 +2356,7 @@
         </w:tc>
         <w:tc>
           <w:tcPr>
-            <w:tcW w:w="1895" w:type="dxa"/>
+            <w:tcW w:w="1893" w:type="dxa"/>
             <w:tcBorders>
               <w:start w:val="single" w:sz="4" w:space="0" w:color="000000"/>
               <w:bottom w:val="single" w:sz="4" w:space="0" w:color="000000"/>
@@ -2377,7 +2377,7 @@
         </w:tc>
         <w:tc>
           <w:tcPr>
-            <w:tcW w:w="2974" w:type="dxa"/>
+            <w:tcW w:w="2976" w:type="dxa"/>
             <w:vMerge w:val="continue"/>
             <w:tcBorders>
               <w:start w:val="single" w:sz="4" w:space="0" w:color="000000"/>
@@ -2444,7 +2444,7 @@
         </w:tc>
         <w:tc>
           <w:tcPr>
-            <w:tcW w:w="1895" w:type="dxa"/>
+            <w:tcW w:w="1893" w:type="dxa"/>
             <w:tcBorders>
               <w:start w:val="single" w:sz="4" w:space="0" w:color="000000"/>
               <w:bottom w:val="single" w:sz="4" w:space="0" w:color="000000"/>
@@ -2465,7 +2465,7 @@
         </w:tc>
         <w:tc>
           <w:tcPr>
-            <w:tcW w:w="2974" w:type="dxa"/>
+            <w:tcW w:w="2976" w:type="dxa"/>
             <w:vMerge w:val="continue"/>
             <w:tcBorders>
               <w:start w:val="single" w:sz="4" w:space="0" w:color="000000"/>
@@ -2532,7 +2532,7 @@
         </w:tc>
         <w:tc>
           <w:tcPr>
-            <w:tcW w:w="1895" w:type="dxa"/>
+            <w:tcW w:w="1893" w:type="dxa"/>
             <w:tcBorders>
               <w:start w:val="single" w:sz="4" w:space="0" w:color="000000"/>
               <w:bottom w:val="single" w:sz="4" w:space="0" w:color="000000"/>
@@ -2553,7 +2553,7 @@
         </w:tc>
         <w:tc>
           <w:tcPr>
-            <w:tcW w:w="2974" w:type="dxa"/>
+            <w:tcW w:w="2976" w:type="dxa"/>
             <w:vMerge w:val="continue"/>
             <w:tcBorders>
               <w:start w:val="single" w:sz="4" w:space="0" w:color="000000"/>
@@ -2642,7 +2642,7 @@
         </w:tabs>
         <w:suppressAutoHyphens w:val="true"/>
         <w:bidi w:val="0"/>
-        <w:spacing w:lineRule="auto" w:line="360" w:before="173" w:after="0"/>
+        <w:spacing w:lineRule="auto" w:line="360" w:before="0" w:after="0"/>
         <w:ind w:firstLine="720" w:start="0" w:end="0"/>
         <w:jc w:val="both"/>
         <w:rPr>
@@ -2717,8 +2717,8 @@
         </w:tblCellMar>
       </w:tblPr>
       <w:tblGrid>
-        <w:gridCol w:w="1653"/>
-        <w:gridCol w:w="2814"/>
+        <w:gridCol w:w="1651"/>
+        <w:gridCol w:w="2816"/>
         <w:gridCol w:w="1258"/>
         <w:gridCol w:w="4196"/>
       </w:tblGrid>
@@ -2726,7 +2726,7 @@
         <w:trPr/>
         <w:tc>
           <w:tcPr>
-            <w:tcW w:w="1653" w:type="dxa"/>
+            <w:tcW w:w="1651" w:type="dxa"/>
             <w:tcBorders>
               <w:top w:val="single" w:sz="4" w:space="0" w:color="000000"/>
               <w:start w:val="single" w:sz="4" w:space="0" w:color="000000"/>
@@ -2752,7 +2752,7 @@
         </w:tc>
         <w:tc>
           <w:tcPr>
-            <w:tcW w:w="2814" w:type="dxa"/>
+            <w:tcW w:w="2816" w:type="dxa"/>
             <w:tcBorders>
               <w:top w:val="single" w:sz="4" w:space="0" w:color="000000"/>
               <w:start w:val="single" w:sz="4" w:space="0" w:color="000000"/>
@@ -2822,7 +2822,7 @@
         <w:trPr/>
         <w:tc>
           <w:tcPr>
-            <w:tcW w:w="1653" w:type="dxa"/>
+            <w:tcW w:w="1651" w:type="dxa"/>
             <w:tcBorders>
               <w:start w:val="single" w:sz="4" w:space="0" w:color="000000"/>
               <w:bottom w:val="single" w:sz="4" w:space="0" w:color="000000"/>
@@ -2843,7 +2843,7 @@
         </w:tc>
         <w:tc>
           <w:tcPr>
-            <w:tcW w:w="2814" w:type="dxa"/>
+            <w:tcW w:w="2816" w:type="dxa"/>
             <w:tcBorders>
               <w:start w:val="single" w:sz="4" w:space="0" w:color="000000"/>
               <w:bottom w:val="single" w:sz="4" w:space="0" w:color="000000"/>
@@ -2948,10 +2948,10 @@
       </w:tblPr>
       <w:tblGrid>
         <w:gridCol w:w="1653"/>
-        <w:gridCol w:w="1875"/>
-        <w:gridCol w:w="2113"/>
-        <w:gridCol w:w="1780"/>
-        <w:gridCol w:w="1821"/>
+        <w:gridCol w:w="1873"/>
+        <w:gridCol w:w="2115"/>
+        <w:gridCol w:w="1778"/>
+        <w:gridCol w:w="1823"/>
         <w:gridCol w:w="679"/>
       </w:tblGrid>
       <w:tr>
@@ -2980,7 +2980,7 @@
         </w:tc>
         <w:tc>
           <w:tcPr>
-            <w:tcW w:w="1875" w:type="dxa"/>
+            <w:tcW w:w="1873" w:type="dxa"/>
             <w:tcBorders>
               <w:top w:val="single" w:sz="4" w:space="0" w:color="000000"/>
               <w:start w:val="single" w:sz="4" w:space="0" w:color="000000"/>
@@ -3002,7 +3002,7 @@
         </w:tc>
         <w:tc>
           <w:tcPr>
-            <w:tcW w:w="2113" w:type="dxa"/>
+            <w:tcW w:w="2115" w:type="dxa"/>
             <w:tcBorders>
               <w:top w:val="single" w:sz="4" w:space="0" w:color="000000"/>
               <w:start w:val="single" w:sz="4" w:space="0" w:color="000000"/>
@@ -3024,7 +3024,7 @@
         </w:tc>
         <w:tc>
           <w:tcPr>
-            <w:tcW w:w="1780" w:type="dxa"/>
+            <w:tcW w:w="1778" w:type="dxa"/>
             <w:tcBorders>
               <w:top w:val="single" w:sz="4" w:space="0" w:color="000000"/>
               <w:start w:val="single" w:sz="4" w:space="0" w:color="000000"/>
@@ -3046,7 +3046,7 @@
         </w:tc>
         <w:tc>
           <w:tcPr>
-            <w:tcW w:w="1821" w:type="dxa"/>
+            <w:tcW w:w="1823" w:type="dxa"/>
             <w:tcBorders>
               <w:top w:val="single" w:sz="4" w:space="0" w:color="000000"/>
               <w:start w:val="single" w:sz="4" w:space="0" w:color="000000"/>
@@ -3126,7 +3126,7 @@
         </w:tc>
         <w:tc>
           <w:tcPr>
-            <w:tcW w:w="1875" w:type="dxa"/>
+            <w:tcW w:w="1873" w:type="dxa"/>
             <w:tcBorders>
               <w:start w:val="single" w:sz="4" w:space="0" w:color="000000"/>
               <w:bottom w:val="single" w:sz="4" w:space="0" w:color="000000"/>
@@ -3147,7 +3147,7 @@
         </w:tc>
         <w:tc>
           <w:tcPr>
-            <w:tcW w:w="2113" w:type="dxa"/>
+            <w:tcW w:w="2115" w:type="dxa"/>
             <w:tcBorders>
               <w:start w:val="single" w:sz="4" w:space="0" w:color="000000"/>
               <w:bottom w:val="single" w:sz="4" w:space="0" w:color="000000"/>
@@ -3168,7 +3168,7 @@
         </w:tc>
         <w:tc>
           <w:tcPr>
-            <w:tcW w:w="1780" w:type="dxa"/>
+            <w:tcW w:w="1778" w:type="dxa"/>
             <w:tcBorders>
               <w:start w:val="single" w:sz="4" w:space="0" w:color="000000"/>
               <w:bottom w:val="single" w:sz="4" w:space="0" w:color="000000"/>
@@ -3189,7 +3189,7 @@
         </w:tc>
         <w:tc>
           <w:tcPr>
-            <w:tcW w:w="1821" w:type="dxa"/>
+            <w:tcW w:w="1823" w:type="dxa"/>
             <w:tcBorders>
               <w:start w:val="single" w:sz="4" w:space="0" w:color="000000"/>
               <w:bottom w:val="single" w:sz="4" w:space="0" w:color="000000"/>
@@ -3268,7 +3268,7 @@
         </w:tc>
         <w:tc>
           <w:tcPr>
-            <w:tcW w:w="1875" w:type="dxa"/>
+            <w:tcW w:w="1873" w:type="dxa"/>
             <w:tcBorders>
               <w:start w:val="single" w:sz="4" w:space="0" w:color="000000"/>
               <w:bottom w:val="single" w:sz="4" w:space="0" w:color="000000"/>
@@ -3289,7 +3289,7 @@
         </w:tc>
         <w:tc>
           <w:tcPr>
-            <w:tcW w:w="2113" w:type="dxa"/>
+            <w:tcW w:w="2115" w:type="dxa"/>
             <w:tcBorders>
               <w:start w:val="single" w:sz="4" w:space="0" w:color="000000"/>
               <w:bottom w:val="single" w:sz="4" w:space="0" w:color="000000"/>
@@ -3310,7 +3310,7 @@
         </w:tc>
         <w:tc>
           <w:tcPr>
-            <w:tcW w:w="1780" w:type="dxa"/>
+            <w:tcW w:w="1778" w:type="dxa"/>
             <w:tcBorders>
               <w:start w:val="single" w:sz="4" w:space="0" w:color="000000"/>
               <w:bottom w:val="single" w:sz="4" w:space="0" w:color="000000"/>
@@ -3331,7 +3331,7 @@
         </w:tc>
         <w:tc>
           <w:tcPr>
-            <w:tcW w:w="1821" w:type="dxa"/>
+            <w:tcW w:w="1823" w:type="dxa"/>
             <w:tcBorders>
               <w:start w:val="single" w:sz="4" w:space="0" w:color="000000"/>
               <w:bottom w:val="single" w:sz="4" w:space="0" w:color="000000"/>
@@ -3398,7 +3398,7 @@
         </w:tc>
         <w:tc>
           <w:tcPr>
-            <w:tcW w:w="1875" w:type="dxa"/>
+            <w:tcW w:w="1873" w:type="dxa"/>
             <w:tcBorders>
               <w:start w:val="single" w:sz="4" w:space="0" w:color="000000"/>
               <w:bottom w:val="single" w:sz="4" w:space="0" w:color="000000"/>
@@ -3419,47 +3419,47 @@
         </w:tc>
         <w:tc>
           <w:tcPr>
-            <w:tcW w:w="2113" w:type="dxa"/>
-            <w:tcBorders>
-              <w:start w:val="single" w:sz="4" w:space="0" w:color="000000"/>
-              <w:bottom w:val="single" w:sz="4" w:space="0" w:color="000000"/>
-            </w:tcBorders>
-            <w:vAlign w:val="center"/>
-          </w:tcPr>
-          <w:p>
-            <w:pPr>
-              <w:pStyle w:val="TableContents"/>
-              <w:jc w:val="center"/>
-              <w:rPr/>
-            </w:pPr>
-            <w:r>
-              <w:rPr/>
-            </w:r>
-          </w:p>
-        </w:tc>
-        <w:tc>
-          <w:tcPr>
-            <w:tcW w:w="1780" w:type="dxa"/>
-            <w:tcBorders>
-              <w:start w:val="single" w:sz="4" w:space="0" w:color="000000"/>
-              <w:bottom w:val="single" w:sz="4" w:space="0" w:color="000000"/>
-            </w:tcBorders>
-            <w:vAlign w:val="center"/>
-          </w:tcPr>
-          <w:p>
-            <w:pPr>
-              <w:pStyle w:val="TableContents"/>
-              <w:jc w:val="center"/>
-              <w:rPr/>
-            </w:pPr>
-            <w:r>
-              <w:rPr/>
-            </w:r>
-          </w:p>
-        </w:tc>
-        <w:tc>
-          <w:tcPr>
-            <w:tcW w:w="1821" w:type="dxa"/>
+            <w:tcW w:w="2115" w:type="dxa"/>
+            <w:tcBorders>
+              <w:start w:val="single" w:sz="4" w:space="0" w:color="000000"/>
+              <w:bottom w:val="single" w:sz="4" w:space="0" w:color="000000"/>
+            </w:tcBorders>
+            <w:vAlign w:val="center"/>
+          </w:tcPr>
+          <w:p>
+            <w:pPr>
+              <w:pStyle w:val="TableContents"/>
+              <w:jc w:val="center"/>
+              <w:rPr/>
+            </w:pPr>
+            <w:r>
+              <w:rPr/>
+            </w:r>
+          </w:p>
+        </w:tc>
+        <w:tc>
+          <w:tcPr>
+            <w:tcW w:w="1778" w:type="dxa"/>
+            <w:tcBorders>
+              <w:start w:val="single" w:sz="4" w:space="0" w:color="000000"/>
+              <w:bottom w:val="single" w:sz="4" w:space="0" w:color="000000"/>
+            </w:tcBorders>
+            <w:vAlign w:val="center"/>
+          </w:tcPr>
+          <w:p>
+            <w:pPr>
+              <w:pStyle w:val="TableContents"/>
+              <w:jc w:val="center"/>
+              <w:rPr/>
+            </w:pPr>
+            <w:r>
+              <w:rPr/>
+            </w:r>
+          </w:p>
+        </w:tc>
+        <w:tc>
+          <w:tcPr>
+            <w:tcW w:w="1823" w:type="dxa"/>
             <w:tcBorders>
               <w:start w:val="single" w:sz="4" w:space="0" w:color="000000"/>
               <w:bottom w:val="single" w:sz="4" w:space="0" w:color="000000"/>
@@ -3525,7 +3525,7 @@
         </w:tc>
         <w:tc>
           <w:tcPr>
-            <w:tcW w:w="1875" w:type="dxa"/>
+            <w:tcW w:w="1873" w:type="dxa"/>
             <w:tcBorders>
               <w:start w:val="single" w:sz="4" w:space="0" w:color="000000"/>
               <w:bottom w:val="single" w:sz="4" w:space="0" w:color="000000"/>
@@ -3546,7 +3546,7 @@
         </w:tc>
         <w:tc>
           <w:tcPr>
-            <w:tcW w:w="2113" w:type="dxa"/>
+            <w:tcW w:w="2115" w:type="dxa"/>
             <w:tcBorders>
               <w:start w:val="single" w:sz="4" w:space="0" w:color="000000"/>
               <w:bottom w:val="single" w:sz="4" w:space="0" w:color="000000"/>
@@ -3567,7 +3567,7 @@
         </w:tc>
         <w:tc>
           <w:tcPr>
-            <w:tcW w:w="1780" w:type="dxa"/>
+            <w:tcW w:w="1778" w:type="dxa"/>
             <w:tcBorders>
               <w:start w:val="single" w:sz="4" w:space="0" w:color="000000"/>
               <w:bottom w:val="single" w:sz="4" w:space="0" w:color="000000"/>
@@ -3588,7 +3588,7 @@
         </w:tc>
         <w:tc>
           <w:tcPr>
-            <w:tcW w:w="1821" w:type="dxa"/>
+            <w:tcW w:w="1823" w:type="dxa"/>
             <w:tcBorders>
               <w:start w:val="single" w:sz="4" w:space="0" w:color="000000"/>
               <w:bottom w:val="single" w:sz="4" w:space="0" w:color="000000"/>
@@ -3667,7 +3667,7 @@
         </w:tc>
         <w:tc>
           <w:tcPr>
-            <w:tcW w:w="1875" w:type="dxa"/>
+            <w:tcW w:w="1873" w:type="dxa"/>
             <w:tcBorders>
               <w:start w:val="single" w:sz="4" w:space="0" w:color="000000"/>
               <w:bottom w:val="single" w:sz="4" w:space="0" w:color="000000"/>
@@ -3688,7 +3688,7 @@
         </w:tc>
         <w:tc>
           <w:tcPr>
-            <w:tcW w:w="2113" w:type="dxa"/>
+            <w:tcW w:w="2115" w:type="dxa"/>
             <w:tcBorders>
               <w:start w:val="single" w:sz="4" w:space="0" w:color="000000"/>
               <w:bottom w:val="single" w:sz="4" w:space="0" w:color="000000"/>
@@ -3709,7 +3709,7 @@
         </w:tc>
         <w:tc>
           <w:tcPr>
-            <w:tcW w:w="1780" w:type="dxa"/>
+            <w:tcW w:w="1778" w:type="dxa"/>
             <w:tcBorders>
               <w:start w:val="single" w:sz="4" w:space="0" w:color="000000"/>
               <w:bottom w:val="single" w:sz="4" w:space="0" w:color="000000"/>
@@ -3730,7 +3730,7 @@
         </w:tc>
         <w:tc>
           <w:tcPr>
-            <w:tcW w:w="1821" w:type="dxa"/>
+            <w:tcW w:w="1823" w:type="dxa"/>
             <w:tcBorders>
               <w:start w:val="single" w:sz="4" w:space="0" w:color="000000"/>
               <w:bottom w:val="single" w:sz="4" w:space="0" w:color="000000"/>
@@ -3797,7 +3797,7 @@
         </w:tc>
         <w:tc>
           <w:tcPr>
-            <w:tcW w:w="1875" w:type="dxa"/>
+            <w:tcW w:w="1873" w:type="dxa"/>
             <w:tcBorders>
               <w:start w:val="single" w:sz="4" w:space="0" w:color="000000"/>
               <w:bottom w:val="single" w:sz="4" w:space="0" w:color="000000"/>
@@ -3818,47 +3818,47 @@
         </w:tc>
         <w:tc>
           <w:tcPr>
-            <w:tcW w:w="2113" w:type="dxa"/>
-            <w:tcBorders>
-              <w:start w:val="single" w:sz="4" w:space="0" w:color="000000"/>
-              <w:bottom w:val="single" w:sz="4" w:space="0" w:color="000000"/>
-            </w:tcBorders>
-            <w:vAlign w:val="center"/>
-          </w:tcPr>
-          <w:p>
-            <w:pPr>
-              <w:pStyle w:val="TableContents"/>
-              <w:jc w:val="center"/>
-              <w:rPr/>
-            </w:pPr>
-            <w:r>
-              <w:rPr/>
-            </w:r>
-          </w:p>
-        </w:tc>
-        <w:tc>
-          <w:tcPr>
-            <w:tcW w:w="1780" w:type="dxa"/>
-            <w:tcBorders>
-              <w:start w:val="single" w:sz="4" w:space="0" w:color="000000"/>
-              <w:bottom w:val="single" w:sz="4" w:space="0" w:color="000000"/>
-            </w:tcBorders>
-            <w:vAlign w:val="center"/>
-          </w:tcPr>
-          <w:p>
-            <w:pPr>
-              <w:pStyle w:val="TableContents"/>
-              <w:jc w:val="center"/>
-              <w:rPr/>
-            </w:pPr>
-            <w:r>
-              <w:rPr/>
-            </w:r>
-          </w:p>
-        </w:tc>
-        <w:tc>
-          <w:tcPr>
-            <w:tcW w:w="1821" w:type="dxa"/>
+            <w:tcW w:w="2115" w:type="dxa"/>
+            <w:tcBorders>
+              <w:start w:val="single" w:sz="4" w:space="0" w:color="000000"/>
+              <w:bottom w:val="single" w:sz="4" w:space="0" w:color="000000"/>
+            </w:tcBorders>
+            <w:vAlign w:val="center"/>
+          </w:tcPr>
+          <w:p>
+            <w:pPr>
+              <w:pStyle w:val="TableContents"/>
+              <w:jc w:val="center"/>
+              <w:rPr/>
+            </w:pPr>
+            <w:r>
+              <w:rPr/>
+            </w:r>
+          </w:p>
+        </w:tc>
+        <w:tc>
+          <w:tcPr>
+            <w:tcW w:w="1778" w:type="dxa"/>
+            <w:tcBorders>
+              <w:start w:val="single" w:sz="4" w:space="0" w:color="000000"/>
+              <w:bottom w:val="single" w:sz="4" w:space="0" w:color="000000"/>
+            </w:tcBorders>
+            <w:vAlign w:val="center"/>
+          </w:tcPr>
+          <w:p>
+            <w:pPr>
+              <w:pStyle w:val="TableContents"/>
+              <w:jc w:val="center"/>
+              <w:rPr/>
+            </w:pPr>
+            <w:r>
+              <w:rPr/>
+            </w:r>
+          </w:p>
+        </w:tc>
+        <w:tc>
+          <w:tcPr>
+            <w:tcW w:w="1823" w:type="dxa"/>
             <w:tcBorders>
               <w:start w:val="single" w:sz="4" w:space="0" w:color="000000"/>
               <w:bottom w:val="single" w:sz="4" w:space="0" w:color="000000"/>
@@ -3923,7 +3923,7 @@
         </w:tc>
         <w:tc>
           <w:tcPr>
-            <w:tcW w:w="1875" w:type="dxa"/>
+            <w:tcW w:w="1873" w:type="dxa"/>
             <w:tcBorders>
               <w:start w:val="single" w:sz="4" w:space="0" w:color="000000"/>
               <w:bottom w:val="single" w:sz="4" w:space="0" w:color="000000"/>
@@ -3944,7 +3944,7 @@
         </w:tc>
         <w:tc>
           <w:tcPr>
-            <w:tcW w:w="2113" w:type="dxa"/>
+            <w:tcW w:w="2115" w:type="dxa"/>
             <w:tcBorders>
               <w:start w:val="single" w:sz="4" w:space="0" w:color="000000"/>
               <w:bottom w:val="single" w:sz="4" w:space="0" w:color="000000"/>
@@ -3965,7 +3965,7 @@
         </w:tc>
         <w:tc>
           <w:tcPr>
-            <w:tcW w:w="1780" w:type="dxa"/>
+            <w:tcW w:w="1778" w:type="dxa"/>
             <w:tcBorders>
               <w:start w:val="single" w:sz="4" w:space="0" w:color="000000"/>
               <w:bottom w:val="single" w:sz="4" w:space="0" w:color="000000"/>
@@ -3986,7 +3986,7 @@
         </w:tc>
         <w:tc>
           <w:tcPr>
-            <w:tcW w:w="1821" w:type="dxa"/>
+            <w:tcW w:w="1823" w:type="dxa"/>
             <w:tcBorders>
               <w:start w:val="single" w:sz="4" w:space="0" w:color="000000"/>
               <w:bottom w:val="single" w:sz="4" w:space="0" w:color="000000"/>
@@ -4064,7 +4064,7 @@
         </w:tc>
         <w:tc>
           <w:tcPr>
-            <w:tcW w:w="1875" w:type="dxa"/>
+            <w:tcW w:w="1873" w:type="dxa"/>
             <w:tcBorders>
               <w:start w:val="single" w:sz="4" w:space="0" w:color="000000"/>
               <w:bottom w:val="single" w:sz="4" w:space="0" w:color="000000"/>
@@ -4085,7 +4085,7 @@
         </w:tc>
         <w:tc>
           <w:tcPr>
-            <w:tcW w:w="2113" w:type="dxa"/>
+            <w:tcW w:w="2115" w:type="dxa"/>
             <w:tcBorders>
               <w:start w:val="single" w:sz="4" w:space="0" w:color="000000"/>
               <w:bottom w:val="single" w:sz="4" w:space="0" w:color="000000"/>
@@ -4106,7 +4106,7 @@
         </w:tc>
         <w:tc>
           <w:tcPr>
-            <w:tcW w:w="1780" w:type="dxa"/>
+            <w:tcW w:w="1778" w:type="dxa"/>
             <w:tcBorders>
               <w:start w:val="single" w:sz="4" w:space="0" w:color="000000"/>
               <w:bottom w:val="single" w:sz="4" w:space="0" w:color="000000"/>
@@ -4127,7 +4127,7 @@
         </w:tc>
         <w:tc>
           <w:tcPr>
-            <w:tcW w:w="1821" w:type="dxa"/>
+            <w:tcW w:w="1823" w:type="dxa"/>
             <w:tcBorders>
               <w:start w:val="single" w:sz="4" w:space="0" w:color="000000"/>
               <w:bottom w:val="single" w:sz="4" w:space="0" w:color="000000"/>
@@ -4194,7 +4194,7 @@
         </w:tc>
         <w:tc>
           <w:tcPr>
-            <w:tcW w:w="1875" w:type="dxa"/>
+            <w:tcW w:w="1873" w:type="dxa"/>
             <w:tcBorders>
               <w:start w:val="single" w:sz="4" w:space="0" w:color="000000"/>
               <w:bottom w:val="single" w:sz="4" w:space="0" w:color="000000"/>
@@ -4215,7 +4215,7 @@
         </w:tc>
         <w:tc>
           <w:tcPr>
-            <w:tcW w:w="2113" w:type="dxa"/>
+            <w:tcW w:w="2115" w:type="dxa"/>
             <w:tcBorders>
               <w:start w:val="single" w:sz="4" w:space="0" w:color="000000"/>
               <w:bottom w:val="single" w:sz="4" w:space="0" w:color="000000"/>
@@ -4236,7 +4236,7 @@
         </w:tc>
         <w:tc>
           <w:tcPr>
-            <w:tcW w:w="1780" w:type="dxa"/>
+            <w:tcW w:w="1778" w:type="dxa"/>
             <w:tcBorders>
               <w:start w:val="single" w:sz="4" w:space="0" w:color="000000"/>
               <w:bottom w:val="single" w:sz="4" w:space="0" w:color="000000"/>
@@ -4257,7 +4257,7 @@
         </w:tc>
         <w:tc>
           <w:tcPr>
-            <w:tcW w:w="1821" w:type="dxa"/>
+            <w:tcW w:w="1823" w:type="dxa"/>
             <w:tcBorders>
               <w:start w:val="single" w:sz="4" w:space="0" w:color="000000"/>
               <w:bottom w:val="single" w:sz="4" w:space="0" w:color="000000"/>
@@ -4324,7 +4324,7 @@
         </w:tc>
         <w:tc>
           <w:tcPr>
-            <w:tcW w:w="1875" w:type="dxa"/>
+            <w:tcW w:w="1873" w:type="dxa"/>
             <w:tcBorders>
               <w:start w:val="single" w:sz="4" w:space="0" w:color="000000"/>
               <w:bottom w:val="single" w:sz="4" w:space="0" w:color="000000"/>
@@ -4345,7 +4345,7 @@
         </w:tc>
         <w:tc>
           <w:tcPr>
-            <w:tcW w:w="2113" w:type="dxa"/>
+            <w:tcW w:w="2115" w:type="dxa"/>
             <w:tcBorders>
               <w:start w:val="single" w:sz="4" w:space="0" w:color="000000"/>
               <w:bottom w:val="single" w:sz="4" w:space="0" w:color="000000"/>
@@ -4366,7 +4366,7 @@
         </w:tc>
         <w:tc>
           <w:tcPr>
-            <w:tcW w:w="1780" w:type="dxa"/>
+            <w:tcW w:w="1778" w:type="dxa"/>
             <w:tcBorders>
               <w:start w:val="single" w:sz="4" w:space="0" w:color="000000"/>
               <w:bottom w:val="single" w:sz="4" w:space="0" w:color="000000"/>
@@ -4387,7 +4387,7 @@
         </w:tc>
         <w:tc>
           <w:tcPr>
-            <w:tcW w:w="1821" w:type="dxa"/>
+            <w:tcW w:w="1823" w:type="dxa"/>
             <w:tcBorders>
               <w:start w:val="single" w:sz="4" w:space="0" w:color="000000"/>
               <w:bottom w:val="single" w:sz="4" w:space="0" w:color="000000"/>
@@ -4466,7 +4466,7 @@
         </w:tc>
         <w:tc>
           <w:tcPr>
-            <w:tcW w:w="1875" w:type="dxa"/>
+            <w:tcW w:w="1873" w:type="dxa"/>
             <w:tcBorders>
               <w:start w:val="single" w:sz="4" w:space="0" w:color="000000"/>
               <w:bottom w:val="single" w:sz="4" w:space="0" w:color="000000"/>
@@ -4487,7 +4487,7 @@
         </w:tc>
         <w:tc>
           <w:tcPr>
-            <w:tcW w:w="2113" w:type="dxa"/>
+            <w:tcW w:w="2115" w:type="dxa"/>
             <w:tcBorders>
               <w:start w:val="single" w:sz="4" w:space="0" w:color="000000"/>
               <w:bottom w:val="single" w:sz="4" w:space="0" w:color="000000"/>
@@ -4508,7 +4508,7 @@
         </w:tc>
         <w:tc>
           <w:tcPr>
-            <w:tcW w:w="1780" w:type="dxa"/>
+            <w:tcW w:w="1778" w:type="dxa"/>
             <w:tcBorders>
               <w:start w:val="single" w:sz="4" w:space="0" w:color="000000"/>
               <w:bottom w:val="single" w:sz="4" w:space="0" w:color="000000"/>
@@ -4529,7 +4529,7 @@
         </w:tc>
         <w:tc>
           <w:tcPr>
-            <w:tcW w:w="1821" w:type="dxa"/>
+            <w:tcW w:w="1823" w:type="dxa"/>
             <w:tcBorders>
               <w:start w:val="single" w:sz="4" w:space="0" w:color="000000"/>
               <w:bottom w:val="single" w:sz="4" w:space="0" w:color="000000"/>
@@ -4596,7 +4596,7 @@
         </w:tc>
         <w:tc>
           <w:tcPr>
-            <w:tcW w:w="1875" w:type="dxa"/>
+            <w:tcW w:w="1873" w:type="dxa"/>
             <w:tcBorders>
               <w:start w:val="single" w:sz="4" w:space="0" w:color="000000"/>
               <w:bottom w:val="single" w:sz="4" w:space="0" w:color="000000"/>
@@ -4617,7 +4617,7 @@
         </w:tc>
         <w:tc>
           <w:tcPr>
-            <w:tcW w:w="2113" w:type="dxa"/>
+            <w:tcW w:w="2115" w:type="dxa"/>
             <w:tcBorders>
               <w:start w:val="single" w:sz="4" w:space="0" w:color="000000"/>
               <w:bottom w:val="single" w:sz="4" w:space="0" w:color="000000"/>
@@ -4638,7 +4638,7 @@
         </w:tc>
         <w:tc>
           <w:tcPr>
-            <w:tcW w:w="1780" w:type="dxa"/>
+            <w:tcW w:w="1778" w:type="dxa"/>
             <w:tcBorders>
               <w:start w:val="single" w:sz="4" w:space="0" w:color="000000"/>
               <w:bottom w:val="single" w:sz="4" w:space="0" w:color="000000"/>
@@ -4659,7 +4659,7 @@
         </w:tc>
         <w:tc>
           <w:tcPr>
-            <w:tcW w:w="1821" w:type="dxa"/>
+            <w:tcW w:w="1823" w:type="dxa"/>
             <w:tcBorders>
               <w:start w:val="single" w:sz="4" w:space="0" w:color="000000"/>
               <w:bottom w:val="single" w:sz="4" w:space="0" w:color="000000"/>
@@ -4726,7 +4726,7 @@
         </w:tc>
         <w:tc>
           <w:tcPr>
-            <w:tcW w:w="1875" w:type="dxa"/>
+            <w:tcW w:w="1873" w:type="dxa"/>
             <w:tcBorders>
               <w:start w:val="single" w:sz="4" w:space="0" w:color="000000"/>
               <w:bottom w:val="single" w:sz="4" w:space="0" w:color="000000"/>
@@ -4747,7 +4747,7 @@
         </w:tc>
         <w:tc>
           <w:tcPr>
-            <w:tcW w:w="2113" w:type="dxa"/>
+            <w:tcW w:w="2115" w:type="dxa"/>
             <w:tcBorders>
               <w:start w:val="single" w:sz="4" w:space="0" w:color="000000"/>
               <w:bottom w:val="single" w:sz="4" w:space="0" w:color="000000"/>
@@ -4768,7 +4768,7 @@
         </w:tc>
         <w:tc>
           <w:tcPr>
-            <w:tcW w:w="1780" w:type="dxa"/>
+            <w:tcW w:w="1778" w:type="dxa"/>
             <w:tcBorders>
               <w:start w:val="single" w:sz="4" w:space="0" w:color="000000"/>
               <w:bottom w:val="single" w:sz="4" w:space="0" w:color="000000"/>
@@ -4789,7 +4789,7 @@
         </w:tc>
         <w:tc>
           <w:tcPr>
-            <w:tcW w:w="1821" w:type="dxa"/>
+            <w:tcW w:w="1823" w:type="dxa"/>
             <w:tcBorders>
               <w:start w:val="single" w:sz="4" w:space="0" w:color="000000"/>
               <w:bottom w:val="single" w:sz="4" w:space="0" w:color="000000"/>
@@ -4857,7 +4857,7 @@
         </w:tc>
         <w:tc>
           <w:tcPr>
-            <w:tcW w:w="1875" w:type="dxa"/>
+            <w:tcW w:w="1873" w:type="dxa"/>
             <w:tcBorders>
               <w:start w:val="single" w:sz="4" w:space="0" w:color="000000"/>
               <w:bottom w:val="single" w:sz="4" w:space="0" w:color="000000"/>
@@ -4878,7 +4878,7 @@
         </w:tc>
         <w:tc>
           <w:tcPr>
-            <w:tcW w:w="2113" w:type="dxa"/>
+            <w:tcW w:w="2115" w:type="dxa"/>
             <w:tcBorders>
               <w:start w:val="single" w:sz="4" w:space="0" w:color="000000"/>
               <w:bottom w:val="single" w:sz="4" w:space="0" w:color="000000"/>
@@ -4899,7 +4899,7 @@
         </w:tc>
         <w:tc>
           <w:tcPr>
-            <w:tcW w:w="1780" w:type="dxa"/>
+            <w:tcW w:w="1778" w:type="dxa"/>
             <w:tcBorders>
               <w:start w:val="single" w:sz="4" w:space="0" w:color="000000"/>
               <w:bottom w:val="single" w:sz="4" w:space="0" w:color="000000"/>
@@ -4920,7 +4920,7 @@
         </w:tc>
         <w:tc>
           <w:tcPr>
-            <w:tcW w:w="1821" w:type="dxa"/>
+            <w:tcW w:w="1823" w:type="dxa"/>
             <w:tcBorders>
               <w:start w:val="single" w:sz="4" w:space="0" w:color="000000"/>
               <w:bottom w:val="single" w:sz="4" w:space="0" w:color="000000"/>
@@ -4987,7 +4987,7 @@
         </w:tc>
         <w:tc>
           <w:tcPr>
-            <w:tcW w:w="1875" w:type="dxa"/>
+            <w:tcW w:w="1873" w:type="dxa"/>
             <w:tcBorders>
               <w:start w:val="single" w:sz="4" w:space="0" w:color="000000"/>
               <w:bottom w:val="single" w:sz="4" w:space="0" w:color="000000"/>
@@ -5008,7 +5008,7 @@
         </w:tc>
         <w:tc>
           <w:tcPr>
-            <w:tcW w:w="2113" w:type="dxa"/>
+            <w:tcW w:w="2115" w:type="dxa"/>
             <w:tcBorders>
               <w:start w:val="single" w:sz="4" w:space="0" w:color="000000"/>
               <w:bottom w:val="single" w:sz="4" w:space="0" w:color="000000"/>
@@ -5029,7 +5029,7 @@
         </w:tc>
         <w:tc>
           <w:tcPr>
-            <w:tcW w:w="1780" w:type="dxa"/>
+            <w:tcW w:w="1778" w:type="dxa"/>
             <w:tcBorders>
               <w:start w:val="single" w:sz="4" w:space="0" w:color="000000"/>
               <w:bottom w:val="single" w:sz="4" w:space="0" w:color="000000"/>
@@ -5050,7 +5050,7 @@
         </w:tc>
         <w:tc>
           <w:tcPr>
-            <w:tcW w:w="1821" w:type="dxa"/>
+            <w:tcW w:w="1823" w:type="dxa"/>
             <w:tcBorders>
               <w:start w:val="single" w:sz="4" w:space="0" w:color="000000"/>
               <w:bottom w:val="single" w:sz="4" w:space="0" w:color="000000"/>
@@ -5117,7 +5117,7 @@
         </w:tc>
         <w:tc>
           <w:tcPr>
-            <w:tcW w:w="1875" w:type="dxa"/>
+            <w:tcW w:w="1873" w:type="dxa"/>
             <w:tcBorders>
               <w:start w:val="single" w:sz="4" w:space="0" w:color="000000"/>
               <w:bottom w:val="single" w:sz="4" w:space="0" w:color="000000"/>
@@ -5138,7 +5138,7 @@
         </w:tc>
         <w:tc>
           <w:tcPr>
-            <w:tcW w:w="2113" w:type="dxa"/>
+            <w:tcW w:w="2115" w:type="dxa"/>
             <w:tcBorders>
               <w:start w:val="single" w:sz="4" w:space="0" w:color="000000"/>
               <w:bottom w:val="single" w:sz="4" w:space="0" w:color="000000"/>
@@ -5159,7 +5159,7 @@
         </w:tc>
         <w:tc>
           <w:tcPr>
-            <w:tcW w:w="1780" w:type="dxa"/>
+            <w:tcW w:w="1778" w:type="dxa"/>
             <w:tcBorders>
               <w:start w:val="single" w:sz="4" w:space="0" w:color="000000"/>
               <w:bottom w:val="single" w:sz="4" w:space="0" w:color="000000"/>
@@ -5180,7 +5180,7 @@
         </w:tc>
         <w:tc>
           <w:tcPr>
-            <w:tcW w:w="1821" w:type="dxa"/>
+            <w:tcW w:w="1823" w:type="dxa"/>
             <w:tcBorders>
               <w:start w:val="single" w:sz="4" w:space="0" w:color="000000"/>
               <w:bottom w:val="single" w:sz="4" w:space="0" w:color="000000"/>
@@ -5248,7 +5248,7 @@
         </w:tc>
         <w:tc>
           <w:tcPr>
-            <w:tcW w:w="1875" w:type="dxa"/>
+            <w:tcW w:w="1873" w:type="dxa"/>
             <w:tcBorders>
               <w:start w:val="single" w:sz="4" w:space="0" w:color="000000"/>
               <w:bottom w:val="single" w:sz="4" w:space="0" w:color="000000"/>
@@ -5269,7 +5269,7 @@
         </w:tc>
         <w:tc>
           <w:tcPr>
-            <w:tcW w:w="2113" w:type="dxa"/>
+            <w:tcW w:w="2115" w:type="dxa"/>
             <w:tcBorders>
               <w:start w:val="single" w:sz="4" w:space="0" w:color="000000"/>
               <w:bottom w:val="single" w:sz="4" w:space="0" w:color="000000"/>
@@ -5290,7 +5290,7 @@
         </w:tc>
         <w:tc>
           <w:tcPr>
-            <w:tcW w:w="1780" w:type="dxa"/>
+            <w:tcW w:w="1778" w:type="dxa"/>
             <w:tcBorders>
               <w:start w:val="single" w:sz="4" w:space="0" w:color="000000"/>
               <w:bottom w:val="single" w:sz="4" w:space="0" w:color="000000"/>
@@ -5311,7 +5311,7 @@
         </w:tc>
         <w:tc>
           <w:tcPr>
-            <w:tcW w:w="1821" w:type="dxa"/>
+            <w:tcW w:w="1823" w:type="dxa"/>
             <w:tcBorders>
               <w:start w:val="single" w:sz="4" w:space="0" w:color="000000"/>
               <w:bottom w:val="single" w:sz="4" w:space="0" w:color="000000"/>
@@ -5378,7 +5378,7 @@
         </w:tc>
         <w:tc>
           <w:tcPr>
-            <w:tcW w:w="1875" w:type="dxa"/>
+            <w:tcW w:w="1873" w:type="dxa"/>
             <w:tcBorders>
               <w:start w:val="single" w:sz="4" w:space="0" w:color="000000"/>
               <w:bottom w:val="single" w:sz="4" w:space="0" w:color="000000"/>
@@ -5399,7 +5399,7 @@
         </w:tc>
         <w:tc>
           <w:tcPr>
-            <w:tcW w:w="2113" w:type="dxa"/>
+            <w:tcW w:w="2115" w:type="dxa"/>
             <w:tcBorders>
               <w:start w:val="single" w:sz="4" w:space="0" w:color="000000"/>
               <w:bottom w:val="single" w:sz="4" w:space="0" w:color="000000"/>
@@ -5420,7 +5420,7 @@
         </w:tc>
         <w:tc>
           <w:tcPr>
-            <w:tcW w:w="1780" w:type="dxa"/>
+            <w:tcW w:w="1778" w:type="dxa"/>
             <w:tcBorders>
               <w:start w:val="single" w:sz="4" w:space="0" w:color="000000"/>
               <w:bottom w:val="single" w:sz="4" w:space="0" w:color="000000"/>
@@ -5441,7 +5441,7 @@
         </w:tc>
         <w:tc>
           <w:tcPr>
-            <w:tcW w:w="1821" w:type="dxa"/>
+            <w:tcW w:w="1823" w:type="dxa"/>
             <w:tcBorders>
               <w:start w:val="single" w:sz="4" w:space="0" w:color="000000"/>
               <w:bottom w:val="single" w:sz="4" w:space="0" w:color="000000"/>
@@ -5508,7 +5508,7 @@
         </w:tc>
         <w:tc>
           <w:tcPr>
-            <w:tcW w:w="1875" w:type="dxa"/>
+            <w:tcW w:w="1873" w:type="dxa"/>
             <w:tcBorders>
               <w:start w:val="single" w:sz="4" w:space="0" w:color="000000"/>
               <w:bottom w:val="single" w:sz="4" w:space="0" w:color="000000"/>
@@ -5529,7 +5529,7 @@
         </w:tc>
         <w:tc>
           <w:tcPr>
-            <w:tcW w:w="2113" w:type="dxa"/>
+            <w:tcW w:w="2115" w:type="dxa"/>
             <w:tcBorders>
               <w:start w:val="single" w:sz="4" w:space="0" w:color="000000"/>
               <w:bottom w:val="single" w:sz="4" w:space="0" w:color="000000"/>
@@ -5550,7 +5550,7 @@
         </w:tc>
         <w:tc>
           <w:tcPr>
-            <w:tcW w:w="1780" w:type="dxa"/>
+            <w:tcW w:w="1778" w:type="dxa"/>
             <w:tcBorders>
               <w:start w:val="single" w:sz="4" w:space="0" w:color="000000"/>
               <w:bottom w:val="single" w:sz="4" w:space="0" w:color="000000"/>
@@ -5571,7 +5571,7 @@
         </w:tc>
         <w:tc>
           <w:tcPr>
-            <w:tcW w:w="1821" w:type="dxa"/>
+            <w:tcW w:w="1823" w:type="dxa"/>
             <w:tcBorders>
               <w:start w:val="single" w:sz="4" w:space="0" w:color="000000"/>
               <w:bottom w:val="single" w:sz="4" w:space="0" w:color="000000"/>
@@ -5639,7 +5639,7 @@
         </w:tc>
         <w:tc>
           <w:tcPr>
-            <w:tcW w:w="1875" w:type="dxa"/>
+            <w:tcW w:w="1873" w:type="dxa"/>
             <w:tcBorders>
               <w:start w:val="single" w:sz="4" w:space="0" w:color="000000"/>
               <w:bottom w:val="single" w:sz="4" w:space="0" w:color="000000"/>
@@ -5660,7 +5660,7 @@
         </w:tc>
         <w:tc>
           <w:tcPr>
-            <w:tcW w:w="2113" w:type="dxa"/>
+            <w:tcW w:w="2115" w:type="dxa"/>
             <w:tcBorders>
               <w:start w:val="single" w:sz="4" w:space="0" w:color="000000"/>
               <w:bottom w:val="single" w:sz="4" w:space="0" w:color="000000"/>
@@ -5681,7 +5681,7 @@
         </w:tc>
         <w:tc>
           <w:tcPr>
-            <w:tcW w:w="1780" w:type="dxa"/>
+            <w:tcW w:w="1778" w:type="dxa"/>
             <w:tcBorders>
               <w:start w:val="single" w:sz="4" w:space="0" w:color="000000"/>
               <w:bottom w:val="single" w:sz="4" w:space="0" w:color="000000"/>
@@ -5702,7 +5702,7 @@
         </w:tc>
         <w:tc>
           <w:tcPr>
-            <w:tcW w:w="1821" w:type="dxa"/>
+            <w:tcW w:w="1823" w:type="dxa"/>
             <w:tcBorders>
               <w:start w:val="single" w:sz="4" w:space="0" w:color="000000"/>
               <w:bottom w:val="single" w:sz="4" w:space="0" w:color="000000"/>
@@ -5769,7 +5769,7 @@
         </w:tc>
         <w:tc>
           <w:tcPr>
-            <w:tcW w:w="1875" w:type="dxa"/>
+            <w:tcW w:w="1873" w:type="dxa"/>
             <w:tcBorders>
               <w:start w:val="single" w:sz="4" w:space="0" w:color="000000"/>
               <w:bottom w:val="single" w:sz="4" w:space="0" w:color="000000"/>
@@ -5790,7 +5790,7 @@
         </w:tc>
         <w:tc>
           <w:tcPr>
-            <w:tcW w:w="2113" w:type="dxa"/>
+            <w:tcW w:w="2115" w:type="dxa"/>
             <w:tcBorders>
               <w:start w:val="single" w:sz="4" w:space="0" w:color="000000"/>
               <w:bottom w:val="single" w:sz="4" w:space="0" w:color="000000"/>
@@ -5811,7 +5811,7 @@
         </w:tc>
         <w:tc>
           <w:tcPr>
-            <w:tcW w:w="1780" w:type="dxa"/>
+            <w:tcW w:w="1778" w:type="dxa"/>
             <w:tcBorders>
               <w:start w:val="single" w:sz="4" w:space="0" w:color="000000"/>
               <w:bottom w:val="single" w:sz="4" w:space="0" w:color="000000"/>
@@ -5832,7 +5832,7 @@
         </w:tc>
         <w:tc>
           <w:tcPr>
-            <w:tcW w:w="1821" w:type="dxa"/>
+            <w:tcW w:w="1823" w:type="dxa"/>
             <w:tcBorders>
               <w:start w:val="single" w:sz="4" w:space="0" w:color="000000"/>
               <w:bottom w:val="single" w:sz="4" w:space="0" w:color="000000"/>
@@ -5899,7 +5899,7 @@
         </w:tc>
         <w:tc>
           <w:tcPr>
-            <w:tcW w:w="1875" w:type="dxa"/>
+            <w:tcW w:w="1873" w:type="dxa"/>
             <w:tcBorders>
               <w:start w:val="single" w:sz="4" w:space="0" w:color="000000"/>
               <w:bottom w:val="single" w:sz="4" w:space="0" w:color="000000"/>
@@ -5920,7 +5920,7 @@
         </w:tc>
         <w:tc>
           <w:tcPr>
-            <w:tcW w:w="2113" w:type="dxa"/>
+            <w:tcW w:w="2115" w:type="dxa"/>
             <w:tcBorders>
               <w:start w:val="single" w:sz="4" w:space="0" w:color="000000"/>
               <w:bottom w:val="single" w:sz="4" w:space="0" w:color="000000"/>
@@ -5941,7 +5941,7 @@
         </w:tc>
         <w:tc>
           <w:tcPr>
-            <w:tcW w:w="1780" w:type="dxa"/>
+            <w:tcW w:w="1778" w:type="dxa"/>
             <w:tcBorders>
               <w:start w:val="single" w:sz="4" w:space="0" w:color="000000"/>
               <w:bottom w:val="single" w:sz="4" w:space="0" w:color="000000"/>
@@ -5962,7 +5962,7 @@
         </w:tc>
         <w:tc>
           <w:tcPr>
-            <w:tcW w:w="1821" w:type="dxa"/>
+            <w:tcW w:w="1823" w:type="dxa"/>
             <w:tcBorders>
               <w:start w:val="single" w:sz="4" w:space="0" w:color="000000"/>
               <w:bottom w:val="single" w:sz="4" w:space="0" w:color="000000"/>
@@ -6030,7 +6030,7 @@
         </w:tc>
         <w:tc>
           <w:tcPr>
-            <w:tcW w:w="1875" w:type="dxa"/>
+            <w:tcW w:w="1873" w:type="dxa"/>
             <w:tcBorders>
               <w:start w:val="single" w:sz="4" w:space="0" w:color="000000"/>
               <w:bottom w:val="single" w:sz="4" w:space="0" w:color="000000"/>
@@ -6051,7 +6051,7 @@
         </w:tc>
         <w:tc>
           <w:tcPr>
-            <w:tcW w:w="2113" w:type="dxa"/>
+            <w:tcW w:w="2115" w:type="dxa"/>
             <w:tcBorders>
               <w:start w:val="single" w:sz="4" w:space="0" w:color="000000"/>
               <w:bottom w:val="single" w:sz="4" w:space="0" w:color="000000"/>
@@ -6072,7 +6072,7 @@
         </w:tc>
         <w:tc>
           <w:tcPr>
-            <w:tcW w:w="1780" w:type="dxa"/>
+            <w:tcW w:w="1778" w:type="dxa"/>
             <w:tcBorders>
               <w:start w:val="single" w:sz="4" w:space="0" w:color="000000"/>
               <w:bottom w:val="single" w:sz="4" w:space="0" w:color="000000"/>
@@ -6093,7 +6093,7 @@
         </w:tc>
         <w:tc>
           <w:tcPr>
-            <w:tcW w:w="1821" w:type="dxa"/>
+            <w:tcW w:w="1823" w:type="dxa"/>
             <w:tcBorders>
               <w:start w:val="single" w:sz="4" w:space="0" w:color="000000"/>
               <w:bottom w:val="single" w:sz="4" w:space="0" w:color="000000"/>
@@ -6160,7 +6160,7 @@
         </w:tc>
         <w:tc>
           <w:tcPr>
-            <w:tcW w:w="1875" w:type="dxa"/>
+            <w:tcW w:w="1873" w:type="dxa"/>
             <w:tcBorders>
               <w:start w:val="single" w:sz="4" w:space="0" w:color="000000"/>
               <w:bottom w:val="single" w:sz="4" w:space="0" w:color="000000"/>
@@ -6181,7 +6181,7 @@
         </w:tc>
         <w:tc>
           <w:tcPr>
-            <w:tcW w:w="2113" w:type="dxa"/>
+            <w:tcW w:w="2115" w:type="dxa"/>
             <w:tcBorders>
               <w:start w:val="single" w:sz="4" w:space="0" w:color="000000"/>
               <w:bottom w:val="single" w:sz="4" w:space="0" w:color="000000"/>
@@ -6202,7 +6202,7 @@
         </w:tc>
         <w:tc>
           <w:tcPr>
-            <w:tcW w:w="1780" w:type="dxa"/>
+            <w:tcW w:w="1778" w:type="dxa"/>
             <w:tcBorders>
               <w:start w:val="single" w:sz="4" w:space="0" w:color="000000"/>
               <w:bottom w:val="single" w:sz="4" w:space="0" w:color="000000"/>
@@ -6223,7 +6223,7 @@
         </w:tc>
         <w:tc>
           <w:tcPr>
-            <w:tcW w:w="1821" w:type="dxa"/>
+            <w:tcW w:w="1823" w:type="dxa"/>
             <w:tcBorders>
               <w:start w:val="single" w:sz="4" w:space="0" w:color="000000"/>
               <w:bottom w:val="single" w:sz="4" w:space="0" w:color="000000"/>
@@ -6290,7 +6290,7 @@
         </w:tc>
         <w:tc>
           <w:tcPr>
-            <w:tcW w:w="1875" w:type="dxa"/>
+            <w:tcW w:w="1873" w:type="dxa"/>
             <w:tcBorders>
               <w:start w:val="single" w:sz="4" w:space="0" w:color="000000"/>
               <w:bottom w:val="single" w:sz="4" w:space="0" w:color="000000"/>
@@ -6311,7 +6311,7 @@
         </w:tc>
         <w:tc>
           <w:tcPr>
-            <w:tcW w:w="2113" w:type="dxa"/>
+            <w:tcW w:w="2115" w:type="dxa"/>
             <w:tcBorders>
               <w:start w:val="single" w:sz="4" w:space="0" w:color="000000"/>
               <w:bottom w:val="single" w:sz="4" w:space="0" w:color="000000"/>
@@ -6332,7 +6332,7 @@
         </w:tc>
         <w:tc>
           <w:tcPr>
-            <w:tcW w:w="1780" w:type="dxa"/>
+            <w:tcW w:w="1778" w:type="dxa"/>
             <w:tcBorders>
               <w:start w:val="single" w:sz="4" w:space="0" w:color="000000"/>
               <w:bottom w:val="single" w:sz="4" w:space="0" w:color="000000"/>
@@ -6353,7 +6353,7 @@
         </w:tc>
         <w:tc>
           <w:tcPr>
-            <w:tcW w:w="1821" w:type="dxa"/>
+            <w:tcW w:w="1823" w:type="dxa"/>
             <w:tcBorders>
               <w:start w:val="single" w:sz="4" w:space="0" w:color="000000"/>
               <w:bottom w:val="single" w:sz="4" w:space="0" w:color="000000"/>
@@ -6421,7 +6421,7 @@
         </w:tc>
         <w:tc>
           <w:tcPr>
-            <w:tcW w:w="1875" w:type="dxa"/>
+            <w:tcW w:w="1873" w:type="dxa"/>
             <w:tcBorders>
               <w:start w:val="single" w:sz="4" w:space="0" w:color="000000"/>
               <w:bottom w:val="single" w:sz="4" w:space="0" w:color="000000"/>
@@ -6442,7 +6442,7 @@
         </w:tc>
         <w:tc>
           <w:tcPr>
-            <w:tcW w:w="2113" w:type="dxa"/>
+            <w:tcW w:w="2115" w:type="dxa"/>
             <w:tcBorders>
               <w:start w:val="single" w:sz="4" w:space="0" w:color="000000"/>
               <w:bottom w:val="single" w:sz="4" w:space="0" w:color="000000"/>
@@ -6463,7 +6463,7 @@
         </w:tc>
         <w:tc>
           <w:tcPr>
-            <w:tcW w:w="1780" w:type="dxa"/>
+            <w:tcW w:w="1778" w:type="dxa"/>
             <w:tcBorders>
               <w:start w:val="single" w:sz="4" w:space="0" w:color="000000"/>
               <w:bottom w:val="single" w:sz="4" w:space="0" w:color="000000"/>
@@ -6484,7 +6484,7 @@
         </w:tc>
         <w:tc>
           <w:tcPr>
-            <w:tcW w:w="1821" w:type="dxa"/>
+            <w:tcW w:w="1823" w:type="dxa"/>
             <w:tcBorders>
               <w:start w:val="single" w:sz="4" w:space="0" w:color="000000"/>
               <w:bottom w:val="single" w:sz="4" w:space="0" w:color="000000"/>
@@ -6551,7 +6551,7 @@
         </w:tc>
         <w:tc>
           <w:tcPr>
-            <w:tcW w:w="1875" w:type="dxa"/>
+            <w:tcW w:w="1873" w:type="dxa"/>
             <w:tcBorders>
               <w:start w:val="single" w:sz="4" w:space="0" w:color="000000"/>
               <w:bottom w:val="single" w:sz="4" w:space="0" w:color="000000"/>
@@ -6572,7 +6572,7 @@
         </w:tc>
         <w:tc>
           <w:tcPr>
-            <w:tcW w:w="2113" w:type="dxa"/>
+            <w:tcW w:w="2115" w:type="dxa"/>
             <w:tcBorders>
               <w:start w:val="single" w:sz="4" w:space="0" w:color="000000"/>
               <w:bottom w:val="single" w:sz="4" w:space="0" w:color="000000"/>
@@ -6593,7 +6593,7 @@
         </w:tc>
         <w:tc>
           <w:tcPr>
-            <w:tcW w:w="1780" w:type="dxa"/>
+            <w:tcW w:w="1778" w:type="dxa"/>
             <w:tcBorders>
               <w:start w:val="single" w:sz="4" w:space="0" w:color="000000"/>
               <w:bottom w:val="single" w:sz="4" w:space="0" w:color="000000"/>
@@ -6614,7 +6614,7 @@
         </w:tc>
         <w:tc>
           <w:tcPr>
-            <w:tcW w:w="1821" w:type="dxa"/>
+            <w:tcW w:w="1823" w:type="dxa"/>
             <w:tcBorders>
               <w:start w:val="single" w:sz="4" w:space="0" w:color="000000"/>
               <w:bottom w:val="single" w:sz="4" w:space="0" w:color="000000"/>
@@ -6681,7 +6681,7 @@
         </w:tc>
         <w:tc>
           <w:tcPr>
-            <w:tcW w:w="1875" w:type="dxa"/>
+            <w:tcW w:w="1873" w:type="dxa"/>
             <w:tcBorders>
               <w:start w:val="single" w:sz="4" w:space="0" w:color="000000"/>
               <w:bottom w:val="single" w:sz="4" w:space="0" w:color="000000"/>
@@ -6702,7 +6702,7 @@
         </w:tc>
         <w:tc>
           <w:tcPr>
-            <w:tcW w:w="2113" w:type="dxa"/>
+            <w:tcW w:w="2115" w:type="dxa"/>
             <w:tcBorders>
               <w:start w:val="single" w:sz="4" w:space="0" w:color="000000"/>
               <w:bottom w:val="single" w:sz="4" w:space="0" w:color="000000"/>
@@ -6723,7 +6723,7 @@
         </w:tc>
         <w:tc>
           <w:tcPr>
-            <w:tcW w:w="1780" w:type="dxa"/>
+            <w:tcW w:w="1778" w:type="dxa"/>
             <w:tcBorders>
               <w:start w:val="single" w:sz="4" w:space="0" w:color="000000"/>
               <w:bottom w:val="single" w:sz="4" w:space="0" w:color="000000"/>
@@ -6744,7 +6744,7 @@
         </w:tc>
         <w:tc>
           <w:tcPr>
-            <w:tcW w:w="1821" w:type="dxa"/>
+            <w:tcW w:w="1823" w:type="dxa"/>
             <w:tcBorders>
               <w:start w:val="single" w:sz="4" w:space="0" w:color="000000"/>
               <w:bottom w:val="single" w:sz="4" w:space="0" w:color="000000"/>
@@ -6812,7 +6812,7 @@
         </w:tc>
         <w:tc>
           <w:tcPr>
-            <w:tcW w:w="1875" w:type="dxa"/>
+            <w:tcW w:w="1873" w:type="dxa"/>
             <w:tcBorders>
               <w:start w:val="single" w:sz="4" w:space="0" w:color="000000"/>
               <w:bottom w:val="single" w:sz="4" w:space="0" w:color="000000"/>
@@ -6833,7 +6833,7 @@
         </w:tc>
         <w:tc>
           <w:tcPr>
-            <w:tcW w:w="2113" w:type="dxa"/>
+            <w:tcW w:w="2115" w:type="dxa"/>
             <w:tcBorders>
               <w:start w:val="single" w:sz="4" w:space="0" w:color="000000"/>
               <w:bottom w:val="single" w:sz="4" w:space="0" w:color="000000"/>
@@ -6854,7 +6854,7 @@
         </w:tc>
         <w:tc>
           <w:tcPr>
-            <w:tcW w:w="1780" w:type="dxa"/>
+            <w:tcW w:w="1778" w:type="dxa"/>
             <w:tcBorders>
               <w:start w:val="single" w:sz="4" w:space="0" w:color="000000"/>
               <w:bottom w:val="single" w:sz="4" w:space="0" w:color="000000"/>
@@ -6875,7 +6875,7 @@
         </w:tc>
         <w:tc>
           <w:tcPr>
-            <w:tcW w:w="1821" w:type="dxa"/>
+            <w:tcW w:w="1823" w:type="dxa"/>
             <w:tcBorders>
               <w:start w:val="single" w:sz="4" w:space="0" w:color="000000"/>
               <w:bottom w:val="single" w:sz="4" w:space="0" w:color="000000"/>
@@ -6942,7 +6942,7 @@
         </w:tc>
         <w:tc>
           <w:tcPr>
-            <w:tcW w:w="1875" w:type="dxa"/>
+            <w:tcW w:w="1873" w:type="dxa"/>
             <w:tcBorders>
               <w:start w:val="single" w:sz="4" w:space="0" w:color="000000"/>
               <w:bottom w:val="single" w:sz="4" w:space="0" w:color="000000"/>
@@ -6963,7 +6963,7 @@
         </w:tc>
         <w:tc>
           <w:tcPr>
-            <w:tcW w:w="2113" w:type="dxa"/>
+            <w:tcW w:w="2115" w:type="dxa"/>
             <w:tcBorders>
               <w:start w:val="single" w:sz="4" w:space="0" w:color="000000"/>
               <w:bottom w:val="single" w:sz="4" w:space="0" w:color="000000"/>
@@ -6984,7 +6984,7 @@
         </w:tc>
         <w:tc>
           <w:tcPr>
-            <w:tcW w:w="1780" w:type="dxa"/>
+            <w:tcW w:w="1778" w:type="dxa"/>
             <w:tcBorders>
               <w:start w:val="single" w:sz="4" w:space="0" w:color="000000"/>
               <w:bottom w:val="single" w:sz="4" w:space="0" w:color="000000"/>
@@ -7005,7 +7005,7 @@
         </w:tc>
         <w:tc>
           <w:tcPr>
-            <w:tcW w:w="1821" w:type="dxa"/>
+            <w:tcW w:w="1823" w:type="dxa"/>
             <w:tcBorders>
               <w:start w:val="single" w:sz="4" w:space="0" w:color="000000"/>
               <w:bottom w:val="single" w:sz="4" w:space="0" w:color="000000"/>
@@ -7072,7 +7072,7 @@
         </w:tc>
         <w:tc>
           <w:tcPr>
-            <w:tcW w:w="1875" w:type="dxa"/>
+            <w:tcW w:w="1873" w:type="dxa"/>
             <w:tcBorders>
               <w:start w:val="single" w:sz="4" w:space="0" w:color="000000"/>
               <w:bottom w:val="single" w:sz="4" w:space="0" w:color="000000"/>
@@ -7093,7 +7093,7 @@
         </w:tc>
         <w:tc>
           <w:tcPr>
-            <w:tcW w:w="2113" w:type="dxa"/>
+            <w:tcW w:w="2115" w:type="dxa"/>
             <w:tcBorders>
               <w:start w:val="single" w:sz="4" w:space="0" w:color="000000"/>
               <w:bottom w:val="single" w:sz="4" w:space="0" w:color="000000"/>
@@ -7114,7 +7114,7 @@
         </w:tc>
         <w:tc>
           <w:tcPr>
-            <w:tcW w:w="1780" w:type="dxa"/>
+            <w:tcW w:w="1778" w:type="dxa"/>
             <w:tcBorders>
               <w:start w:val="single" w:sz="4" w:space="0" w:color="000000"/>
               <w:bottom w:val="single" w:sz="4" w:space="0" w:color="000000"/>
@@ -7135,7 +7135,7 @@
         </w:tc>
         <w:tc>
           <w:tcPr>
-            <w:tcW w:w="1821" w:type="dxa"/>
+            <w:tcW w:w="1823" w:type="dxa"/>
             <w:tcBorders>
               <w:start w:val="single" w:sz="4" w:space="0" w:color="000000"/>
               <w:bottom w:val="single" w:sz="4" w:space="0" w:color="000000"/>
@@ -7209,18 +7209,7 @@
           <w:szCs w:val="28"/>
           <w:lang w:val="en-US"/>
         </w:rPr>
-        <w:t xml:space="preserve">Завдання </w:t>
-      </w:r>
-      <w:r>
-        <w:rPr>
-          <w:rFonts w:eastAsia="Helvetica-Bold"/>
-          <w:b/>
-          <w:bCs/>
-          <w:sz w:val="28"/>
-          <w:szCs w:val="28"/>
-          <w:lang w:val="en-US"/>
-        </w:rPr>
-        <w:t xml:space="preserve">3. </w:t>
+        <w:t xml:space="preserve">Завдання 3. </w:t>
       </w:r>
       <w:r>
         <w:rPr>
@@ -7231,18 +7220,7 @@
           <w:szCs w:val="28"/>
           <w:lang w:val="en-US"/>
         </w:rPr>
-        <w:t>Провести базове налагодження пристроїв, інтерфейсів та ка</w:t>
-      </w:r>
-      <w:r>
-        <w:rPr>
-          <w:rFonts w:eastAsia="Helvetica-Bold"/>
-          <w:b w:val="false"/>
-          <w:bCs w:val="false"/>
-          <w:sz w:val="28"/>
-          <w:szCs w:val="28"/>
-          <w:lang w:val="en-US"/>
-        </w:rPr>
-        <w:t>налів зв’язку. Провести налагодження параметрів ІР-адресації пристроїв мережі відповідно до даних, які отримані у п. 2.</w:t>
+        <w:t>Провести базове налагодження пристроїв, інтерфейсів та каналів зв’язку. Провести налагодження параметрів ІР-адресації пристроїв мережі відповідно до даних, які отримані у п. 2.</w:t>
       </w:r>
     </w:p>
     <w:p>
@@ -7265,7 +7243,7 @@
       </w:pPr>
       <w:r>
         <w:drawing>
-          <wp:anchor behindDoc="0" distT="0" distB="0" distL="0" distR="0" simplePos="0" locked="0" layoutInCell="0" allowOverlap="1" relativeHeight="85">
+          <wp:anchor behindDoc="0" distT="0" distB="0" distL="0" distR="0" simplePos="0" locked="0" layoutInCell="0" allowOverlap="1" relativeHeight="133">
             <wp:simplePos x="0" y="0"/>
             <wp:positionH relativeFrom="column">
               <wp:align>center</wp:align>
@@ -7572,6 +7550,921 @@
         </w:tabs>
         <w:suppressAutoHyphens w:val="true"/>
         <w:bidi w:val="0"/>
+        <w:spacing w:lineRule="auto" w:line="360" w:before="0" w:after="0"/>
+        <w:ind w:firstLine="720" w:start="0" w:end="0"/>
+        <w:jc w:val="start"/>
+        <w:rPr>
+          <w:sz w:val="28"/>
+          <w:szCs w:val="28"/>
+        </w:rPr>
+      </w:pPr>
+      <w:r>
+        <w:rPr>
+          <w:b/>
+          <w:bCs/>
+          <w:sz w:val="28"/>
+          <w:szCs w:val="28"/>
+        </w:rPr>
+        <w:t>Завдання 4.</w:t>
+      </w:r>
+      <w:r>
+        <w:rPr>
+          <w:sz w:val="28"/>
+          <w:szCs w:val="28"/>
+        </w:rPr>
+        <w:t xml:space="preserve"> Перевірити наявність зв’язку між всіма пристроями мережі.</w:t>
+      </w:r>
+    </w:p>
+    <w:p>
+      <w:pPr>
+        <w:pStyle w:val="Normal"/>
+        <w:widowControl/>
+        <w:tabs>
+          <w:tab w:val="clear" w:pos="567"/>
+          <w:tab w:val="left" w:pos="0" w:leader="none"/>
+        </w:tabs>
+        <w:suppressAutoHyphens w:val="true"/>
+        <w:bidi w:val="0"/>
+        <w:spacing w:lineRule="auto" w:line="360" w:before="0" w:after="0"/>
+        <w:ind w:hanging="0" w:start="0" w:end="0"/>
+        <w:jc w:val="center"/>
+        <w:rPr>
+          <w:sz w:val="28"/>
+          <w:szCs w:val="28"/>
+        </w:rPr>
+      </w:pPr>
+      <w:r>
+        <w:rPr/>
+        <w:drawing>
+          <wp:inline distT="0" distB="0" distL="0" distR="0">
+            <wp:extent cx="3221355" cy="4994910"/>
+            <wp:effectExtent l="0" t="0" r="0" b="0"/>
+            <wp:docPr id="6" name="Image6"/>
+            <wp:cNvGraphicFramePr>
+              <a:graphicFrameLocks xmlns:a="http://schemas.openxmlformats.org/drawingml/2006/main" noChangeAspect="1"/>
+            </wp:cNvGraphicFramePr>
+            <a:graphic xmlns:a="http://schemas.openxmlformats.org/drawingml/2006/main">
+              <a:graphicData uri="http://schemas.openxmlformats.org/drawingml/2006/picture">
+                <pic:pic xmlns:pic="http://schemas.openxmlformats.org/drawingml/2006/picture">
+                  <pic:nvPicPr>
+                    <pic:cNvPr id="6" name="Image6"/>
+                    <pic:cNvPicPr>
+                      <a:picLocks noChangeAspect="1" noChangeArrowheads="1"/>
+                    </pic:cNvPicPr>
+                  </pic:nvPicPr>
+                  <pic:blipFill>
+                    <a:blip r:embed="rId7"/>
+                    <a:stretch>
+                      <a:fillRect/>
+                    </a:stretch>
+                  </pic:blipFill>
+                  <pic:spPr bwMode="auto">
+                    <a:xfrm>
+                      <a:off x="0" y="0"/>
+                      <a:ext cx="3221355" cy="4994910"/>
+                    </a:xfrm>
+                    <a:prstGeom prst="rect">
+                      <a:avLst/>
+                    </a:prstGeom>
+                    <a:noFill/>
+                  </pic:spPr>
+                </pic:pic>
+              </a:graphicData>
+            </a:graphic>
+          </wp:inline>
+        </w:drawing>
+      </w:r>
+    </w:p>
+    <w:p>
+      <w:pPr>
+        <w:pStyle w:val="Normal"/>
+        <w:widowControl/>
+        <w:tabs>
+          <w:tab w:val="clear" w:pos="567"/>
+          <w:tab w:val="left" w:pos="0" w:leader="none"/>
+        </w:tabs>
+        <w:suppressAutoHyphens w:val="true"/>
+        <w:bidi w:val="0"/>
+        <w:spacing w:lineRule="auto" w:line="360" w:before="0" w:after="0"/>
+        <w:ind w:hanging="0" w:start="0" w:end="0"/>
+        <w:jc w:val="center"/>
+        <w:rPr>
+          <w:sz w:val="28"/>
+          <w:szCs w:val="28"/>
+        </w:rPr>
+      </w:pPr>
+      <w:r>
+        <w:rPr>
+          <w:sz w:val="28"/>
+          <w:szCs w:val="28"/>
+        </w:rPr>
+        <w:t>Рис. 6.  Перевірка можливість інформаційного обміну між робочою станцією WS-63-24-6 та рештою робочих станцій (Частина 1)</w:t>
+      </w:r>
+    </w:p>
+    <w:p>
+      <w:pPr>
+        <w:pStyle w:val="Normal"/>
+        <w:tabs>
+          <w:tab w:val="clear" w:pos="567"/>
+          <w:tab w:val="left" w:pos="0" w:leader="none"/>
+        </w:tabs>
+        <w:spacing w:lineRule="auto" w:line="360"/>
+        <w:ind w:hanging="0" w:start="0"/>
+        <w:jc w:val="center"/>
+        <w:rPr>
+          <w:sz w:val="28"/>
+          <w:szCs w:val="28"/>
+        </w:rPr>
+      </w:pPr>
+      <w:r>
+        <w:rPr/>
+        <w:drawing>
+          <wp:inline distT="0" distB="0" distL="0" distR="0">
+            <wp:extent cx="3581400" cy="2400300"/>
+            <wp:effectExtent l="0" t="0" r="0" b="0"/>
+            <wp:docPr id="7" name="Image8"/>
+            <wp:cNvGraphicFramePr>
+              <a:graphicFrameLocks xmlns:a="http://schemas.openxmlformats.org/drawingml/2006/main" noChangeAspect="1"/>
+            </wp:cNvGraphicFramePr>
+            <a:graphic xmlns:a="http://schemas.openxmlformats.org/drawingml/2006/main">
+              <a:graphicData uri="http://schemas.openxmlformats.org/drawingml/2006/picture">
+                <pic:pic xmlns:pic="http://schemas.openxmlformats.org/drawingml/2006/picture">
+                  <pic:nvPicPr>
+                    <pic:cNvPr id="7" name="Image8"/>
+                    <pic:cNvPicPr>
+                      <a:picLocks noChangeAspect="1" noChangeArrowheads="1"/>
+                    </pic:cNvPicPr>
+                  </pic:nvPicPr>
+                  <pic:blipFill>
+                    <a:blip r:embed="rId8"/>
+                    <a:stretch>
+                      <a:fillRect/>
+                    </a:stretch>
+                  </pic:blipFill>
+                  <pic:spPr bwMode="auto">
+                    <a:xfrm>
+                      <a:off x="0" y="0"/>
+                      <a:ext cx="3581400" cy="2400300"/>
+                    </a:xfrm>
+                    <a:prstGeom prst="rect">
+                      <a:avLst/>
+                    </a:prstGeom>
+                    <a:noFill/>
+                  </pic:spPr>
+                </pic:pic>
+              </a:graphicData>
+            </a:graphic>
+          </wp:inline>
+        </w:drawing>
+      </w:r>
+    </w:p>
+    <w:p>
+      <w:pPr>
+        <w:pStyle w:val="Normal"/>
+        <w:tabs>
+          <w:tab w:val="clear" w:pos="567"/>
+          <w:tab w:val="left" w:pos="0" w:leader="none"/>
+        </w:tabs>
+        <w:spacing w:lineRule="auto" w:line="360"/>
+        <w:ind w:hanging="0" w:start="0"/>
+        <w:jc w:val="center"/>
+        <w:rPr>
+          <w:sz w:val="28"/>
+          <w:szCs w:val="28"/>
+        </w:rPr>
+      </w:pPr>
+      <w:r>
+        <w:rPr>
+          <w:sz w:val="28"/>
+          <w:szCs w:val="28"/>
+        </w:rPr>
+        <w:t>Рис. 7.  Перевірка можливість інформаційного обміну між робочою станцією WS-63-24-6 та рештою робочих станцій (Частина 2)</w:t>
+      </w:r>
+    </w:p>
+    <w:p>
+      <w:pPr>
+        <w:pStyle w:val="Normal"/>
+        <w:tabs>
+          <w:tab w:val="clear" w:pos="567"/>
+          <w:tab w:val="left" w:pos="0" w:leader="none"/>
+        </w:tabs>
+        <w:spacing w:lineRule="auto" w:line="360"/>
+        <w:ind w:hanging="0" w:start="0"/>
+        <w:jc w:val="center"/>
+        <w:rPr>
+          <w:sz w:val="28"/>
+          <w:szCs w:val="28"/>
+        </w:rPr>
+      </w:pPr>
+      <w:r>
+        <w:rPr/>
+        <w:drawing>
+          <wp:inline distT="0" distB="0" distL="0" distR="0">
+            <wp:extent cx="2595245" cy="4894580"/>
+            <wp:effectExtent l="0" t="0" r="0" b="0"/>
+            <wp:docPr id="8" name="Image9"/>
+            <wp:cNvGraphicFramePr>
+              <a:graphicFrameLocks xmlns:a="http://schemas.openxmlformats.org/drawingml/2006/main" noChangeAspect="1"/>
+            </wp:cNvGraphicFramePr>
+            <a:graphic xmlns:a="http://schemas.openxmlformats.org/drawingml/2006/main">
+              <a:graphicData uri="http://schemas.openxmlformats.org/drawingml/2006/picture">
+                <pic:pic xmlns:pic="http://schemas.openxmlformats.org/drawingml/2006/picture">
+                  <pic:nvPicPr>
+                    <pic:cNvPr id="8" name="Image9"/>
+                    <pic:cNvPicPr>
+                      <a:picLocks noChangeAspect="1" noChangeArrowheads="1"/>
+                    </pic:cNvPicPr>
+                  </pic:nvPicPr>
+                  <pic:blipFill>
+                    <a:blip r:embed="rId9"/>
+                    <a:stretch>
+                      <a:fillRect/>
+                    </a:stretch>
+                  </pic:blipFill>
+                  <pic:spPr bwMode="auto">
+                    <a:xfrm>
+                      <a:off x="0" y="0"/>
+                      <a:ext cx="2595245" cy="4894580"/>
+                    </a:xfrm>
+                    <a:prstGeom prst="rect">
+                      <a:avLst/>
+                    </a:prstGeom>
+                    <a:noFill/>
+                  </pic:spPr>
+                </pic:pic>
+              </a:graphicData>
+            </a:graphic>
+          </wp:inline>
+        </w:drawing>
+      </w:r>
+    </w:p>
+    <w:p>
+      <w:pPr>
+        <w:pStyle w:val="Normal"/>
+        <w:tabs>
+          <w:tab w:val="clear" w:pos="567"/>
+          <w:tab w:val="left" w:pos="0" w:leader="none"/>
+        </w:tabs>
+        <w:spacing w:lineRule="auto" w:line="360"/>
+        <w:ind w:hanging="0" w:start="0"/>
+        <w:jc w:val="center"/>
+        <w:rPr>
+          <w:sz w:val="28"/>
+          <w:szCs w:val="28"/>
+        </w:rPr>
+      </w:pPr>
+      <w:r>
+        <w:rPr>
+          <w:sz w:val="28"/>
+          <w:szCs w:val="28"/>
+        </w:rPr>
+        <w:t>Рис. 8.  Перевірка можливість інформаційного обміну між робочою станцією WS-63-24-6 та рештою робочих станцій (Частина 3)</w:t>
+      </w:r>
+    </w:p>
+    <w:p>
+      <w:pPr>
+        <w:pStyle w:val="Normal"/>
+        <w:tabs>
+          <w:tab w:val="clear" w:pos="567"/>
+          <w:tab w:val="left" w:pos="0" w:leader="none"/>
+        </w:tabs>
+        <w:spacing w:lineRule="auto" w:line="360"/>
+        <w:ind w:hanging="0" w:start="0"/>
+        <w:jc w:val="center"/>
+        <w:rPr>
+          <w:sz w:val="28"/>
+          <w:szCs w:val="28"/>
+        </w:rPr>
+      </w:pPr>
+      <w:r>
+        <w:rPr/>
+        <w:drawing>
+          <wp:inline distT="0" distB="0" distL="0" distR="0">
+            <wp:extent cx="2493645" cy="2637155"/>
+            <wp:effectExtent l="0" t="0" r="0" b="0"/>
+            <wp:docPr id="9" name="Image10"/>
+            <wp:cNvGraphicFramePr>
+              <a:graphicFrameLocks xmlns:a="http://schemas.openxmlformats.org/drawingml/2006/main" noChangeAspect="1"/>
+            </wp:cNvGraphicFramePr>
+            <a:graphic xmlns:a="http://schemas.openxmlformats.org/drawingml/2006/main">
+              <a:graphicData uri="http://schemas.openxmlformats.org/drawingml/2006/picture">
+                <pic:pic xmlns:pic="http://schemas.openxmlformats.org/drawingml/2006/picture">
+                  <pic:nvPicPr>
+                    <pic:cNvPr id="9" name="Image10"/>
+                    <pic:cNvPicPr>
+                      <a:picLocks noChangeAspect="1" noChangeArrowheads="1"/>
+                    </pic:cNvPicPr>
+                  </pic:nvPicPr>
+                  <pic:blipFill>
+                    <a:blip r:embed="rId10"/>
+                    <a:stretch>
+                      <a:fillRect/>
+                    </a:stretch>
+                  </pic:blipFill>
+                  <pic:spPr bwMode="auto">
+                    <a:xfrm>
+                      <a:off x="0" y="0"/>
+                      <a:ext cx="2493645" cy="2637155"/>
+                    </a:xfrm>
+                    <a:prstGeom prst="rect">
+                      <a:avLst/>
+                    </a:prstGeom>
+                    <a:noFill/>
+                  </pic:spPr>
+                </pic:pic>
+              </a:graphicData>
+            </a:graphic>
+          </wp:inline>
+        </w:drawing>
+      </w:r>
+    </w:p>
+    <w:p>
+      <w:pPr>
+        <w:pStyle w:val="Normal"/>
+        <w:tabs>
+          <w:tab w:val="clear" w:pos="567"/>
+          <w:tab w:val="left" w:pos="0" w:leader="none"/>
+        </w:tabs>
+        <w:spacing w:lineRule="auto" w:line="360"/>
+        <w:ind w:hanging="0" w:start="0"/>
+        <w:jc w:val="center"/>
+        <w:rPr>
+          <w:sz w:val="28"/>
+          <w:szCs w:val="28"/>
+        </w:rPr>
+      </w:pPr>
+      <w:r>
+        <w:rPr>
+          <w:sz w:val="28"/>
+          <w:szCs w:val="28"/>
+        </w:rPr>
+        <w:t>Рис. 9.  Перевірка можливість інформаційного обміну між робочою станцією WS-63-24-6 та рештою робочих станцій (Частина 4)</w:t>
+      </w:r>
+    </w:p>
+    <w:p>
+      <w:pPr>
+        <w:pStyle w:val="Normal"/>
+        <w:widowControl/>
+        <w:tabs>
+          <w:tab w:val="clear" w:pos="567"/>
+          <w:tab w:val="left" w:pos="0" w:leader="none"/>
+        </w:tabs>
+        <w:suppressAutoHyphens w:val="true"/>
+        <w:bidi w:val="0"/>
+        <w:spacing w:lineRule="auto" w:line="360" w:before="0" w:after="0"/>
+        <w:ind w:firstLine="720" w:start="0" w:end="0"/>
+        <w:jc w:val="both"/>
+        <w:rPr>
+          <w:sz w:val="28"/>
+          <w:szCs w:val="28"/>
+        </w:rPr>
+      </w:pPr>
+      <w:r>
+        <w:rPr>
+          <w:b/>
+          <w:bCs/>
+          <w:sz w:val="28"/>
+          <w:szCs w:val="28"/>
+        </w:rPr>
+        <w:t xml:space="preserve">Завдання </w:t>
+      </w:r>
+      <w:r>
+        <w:rPr>
+          <w:b/>
+          <w:bCs/>
+          <w:sz w:val="28"/>
+          <w:szCs w:val="28"/>
+        </w:rPr>
+        <w:t>5.</w:t>
+      </w:r>
+      <w:r>
+        <w:rPr>
+          <w:sz w:val="28"/>
+          <w:szCs w:val="28"/>
+        </w:rPr>
+        <w:t xml:space="preserve"> Провести налагодження віддаленого доступу до пристроїв мережі згідно з даними табл. 7 (за потреби створити користувачів на пристроях, рівень їх привілеїв встановити довільним чином).</w:t>
+      </w:r>
+    </w:p>
+    <w:p>
+      <w:pPr>
+        <w:pStyle w:val="Normal"/>
+        <w:widowControl/>
+        <w:tabs>
+          <w:tab w:val="clear" w:pos="567"/>
+          <w:tab w:val="left" w:pos="0" w:leader="none"/>
+        </w:tabs>
+        <w:suppressAutoHyphens w:val="true"/>
+        <w:bidi w:val="0"/>
+        <w:spacing w:lineRule="auto" w:line="360" w:before="173" w:after="0"/>
+        <w:ind w:firstLine="720" w:start="0" w:end="0"/>
+        <w:jc w:val="end"/>
+        <w:rPr>
+          <w:sz w:val="24"/>
+          <w:szCs w:val="24"/>
+        </w:rPr>
+      </w:pPr>
+      <w:r>
+        <w:rPr>
+          <w:sz w:val="24"/>
+          <w:szCs w:val="24"/>
+        </w:rPr>
+        <w:t xml:space="preserve">Табл. </w:t>
+      </w:r>
+      <w:r>
+        <w:rPr>
+          <w:sz w:val="24"/>
+          <w:szCs w:val="24"/>
+        </w:rPr>
+        <w:t>4</w:t>
+      </w:r>
+      <w:r>
+        <w:rPr>
+          <w:sz w:val="24"/>
+          <w:szCs w:val="24"/>
+        </w:rPr>
+        <w:t>. — Дані для вибору протоколів віддаленого доступу</w:t>
+      </w:r>
+    </w:p>
+    <w:tbl>
+      <w:tblPr>
+        <w:tblW w:w="5000" w:type="pct"/>
+        <w:jc w:val="start"/>
+        <w:tblInd w:w="-5" w:type="dxa"/>
+        <w:tblLayout w:type="fixed"/>
+        <w:tblCellMar>
+          <w:top w:w="55" w:type="dxa"/>
+          <w:start w:w="55" w:type="dxa"/>
+          <w:bottom w:w="55" w:type="dxa"/>
+          <w:end w:w="55" w:type="dxa"/>
+        </w:tblCellMar>
+      </w:tblPr>
+      <w:tblGrid>
+        <w:gridCol w:w="2480"/>
+        <w:gridCol w:w="2480"/>
+        <w:gridCol w:w="2480"/>
+        <w:gridCol w:w="2481"/>
+      </w:tblGrid>
+      <w:tr>
+        <w:trPr/>
+        <w:tc>
+          <w:tcPr>
+            <w:tcW w:w="2480" w:type="dxa"/>
+            <w:tcBorders>
+              <w:top w:val="single" w:sz="4" w:space="0" w:color="000000"/>
+              <w:start w:val="single" w:sz="4" w:space="0" w:color="000000"/>
+              <w:bottom w:val="single" w:sz="4" w:space="0" w:color="000000"/>
+            </w:tcBorders>
+            <w:vAlign w:val="center"/>
+          </w:tcPr>
+          <w:p>
+            <w:pPr>
+              <w:pStyle w:val="TableContents"/>
+              <w:jc w:val="center"/>
+              <w:rPr/>
+            </w:pPr>
+            <w:r>
+              <w:rPr/>
+              <w:t xml:space="preserve">№ </w:t>
+            </w:r>
+            <w:r>
+              <w:rPr/>
+              <w:t>варіанта</w:t>
+            </w:r>
+          </w:p>
+        </w:tc>
+        <w:tc>
+          <w:tcPr>
+            <w:tcW w:w="2480" w:type="dxa"/>
+            <w:tcBorders>
+              <w:top w:val="single" w:sz="4" w:space="0" w:color="000000"/>
+              <w:start w:val="single" w:sz="4" w:space="0" w:color="000000"/>
+              <w:bottom w:val="single" w:sz="4" w:space="0" w:color="000000"/>
+            </w:tcBorders>
+            <w:vAlign w:val="center"/>
+          </w:tcPr>
+          <w:p>
+            <w:pPr>
+              <w:pStyle w:val="TableContents"/>
+              <w:jc w:val="center"/>
+              <w:rPr/>
+            </w:pPr>
+            <w:r>
+              <w:rPr/>
+              <w:t>R-G-N-1</w:t>
+            </w:r>
+          </w:p>
+        </w:tc>
+        <w:tc>
+          <w:tcPr>
+            <w:tcW w:w="2480" w:type="dxa"/>
+            <w:tcBorders>
+              <w:top w:val="single" w:sz="4" w:space="0" w:color="000000"/>
+              <w:start w:val="single" w:sz="4" w:space="0" w:color="000000"/>
+              <w:bottom w:val="single" w:sz="4" w:space="0" w:color="000000"/>
+            </w:tcBorders>
+            <w:vAlign w:val="center"/>
+          </w:tcPr>
+          <w:p>
+            <w:pPr>
+              <w:pStyle w:val="TableContents"/>
+              <w:jc w:val="center"/>
+              <w:rPr/>
+            </w:pPr>
+            <w:r>
+              <w:rPr/>
+              <w:t>SW-G-N-1</w:t>
+            </w:r>
+          </w:p>
+        </w:tc>
+        <w:tc>
+          <w:tcPr>
+            <w:tcW w:w="2481" w:type="dxa"/>
+            <w:tcBorders>
+              <w:top w:val="single" w:sz="4" w:space="0" w:color="000000"/>
+              <w:start w:val="single" w:sz="4" w:space="0" w:color="000000"/>
+              <w:bottom w:val="single" w:sz="4" w:space="0" w:color="000000"/>
+              <w:end w:val="single" w:sz="4" w:space="0" w:color="000000"/>
+            </w:tcBorders>
+            <w:vAlign w:val="center"/>
+          </w:tcPr>
+          <w:p>
+            <w:pPr>
+              <w:pStyle w:val="TableContents"/>
+              <w:jc w:val="center"/>
+              <w:rPr/>
+            </w:pPr>
+            <w:r>
+              <w:rPr/>
+              <w:t>SW-G-N-2</w:t>
+            </w:r>
+          </w:p>
+        </w:tc>
+      </w:tr>
+      <w:tr>
+        <w:trPr/>
+        <w:tc>
+          <w:tcPr>
+            <w:tcW w:w="2480" w:type="dxa"/>
+            <w:tcBorders>
+              <w:start w:val="single" w:sz="4" w:space="0" w:color="000000"/>
+              <w:bottom w:val="single" w:sz="4" w:space="0" w:color="000000"/>
+            </w:tcBorders>
+            <w:vAlign w:val="center"/>
+          </w:tcPr>
+          <w:p>
+            <w:pPr>
+              <w:pStyle w:val="TableContents"/>
+              <w:jc w:val="center"/>
+              <w:rPr/>
+            </w:pPr>
+            <w:r>
+              <w:rPr/>
+              <w:t>24</w:t>
+            </w:r>
+          </w:p>
+        </w:tc>
+        <w:tc>
+          <w:tcPr>
+            <w:tcW w:w="2480" w:type="dxa"/>
+            <w:tcBorders>
+              <w:start w:val="single" w:sz="4" w:space="0" w:color="000000"/>
+              <w:bottom w:val="single" w:sz="4" w:space="0" w:color="000000"/>
+            </w:tcBorders>
+            <w:vAlign w:val="center"/>
+          </w:tcPr>
+          <w:p>
+            <w:pPr>
+              <w:pStyle w:val="TableContents"/>
+              <w:jc w:val="center"/>
+              <w:rPr/>
+            </w:pPr>
+            <w:r>
+              <w:rPr/>
+              <w:t>SSHv2</w:t>
+            </w:r>
+          </w:p>
+        </w:tc>
+        <w:tc>
+          <w:tcPr>
+            <w:tcW w:w="2480" w:type="dxa"/>
+            <w:tcBorders>
+              <w:start w:val="single" w:sz="4" w:space="0" w:color="000000"/>
+              <w:bottom w:val="single" w:sz="4" w:space="0" w:color="000000"/>
+            </w:tcBorders>
+            <w:vAlign w:val="center"/>
+          </w:tcPr>
+          <w:p>
+            <w:pPr>
+              <w:pStyle w:val="TableContents"/>
+              <w:jc w:val="center"/>
+              <w:rPr/>
+            </w:pPr>
+            <w:r>
+              <w:rPr/>
+              <w:t>Telnet&amp;Pwd</w:t>
+            </w:r>
+          </w:p>
+        </w:tc>
+        <w:tc>
+          <w:tcPr>
+            <w:tcW w:w="2481" w:type="dxa"/>
+            <w:tcBorders>
+              <w:start w:val="single" w:sz="4" w:space="0" w:color="000000"/>
+              <w:bottom w:val="single" w:sz="4" w:space="0" w:color="000000"/>
+              <w:end w:val="single" w:sz="4" w:space="0" w:color="000000"/>
+            </w:tcBorders>
+            <w:vAlign w:val="center"/>
+          </w:tcPr>
+          <w:p>
+            <w:pPr>
+              <w:pStyle w:val="TableContents"/>
+              <w:jc w:val="center"/>
+              <w:rPr/>
+            </w:pPr>
+            <w:r>
+              <w:rPr/>
+              <w:t>Telnet&amp;User</w:t>
+            </w:r>
+          </w:p>
+        </w:tc>
+      </w:tr>
+    </w:tbl>
+    <w:p>
+      <w:pPr>
+        <w:pStyle w:val="Normal"/>
+        <w:widowControl/>
+        <w:tabs>
+          <w:tab w:val="clear" w:pos="567"/>
+          <w:tab w:val="left" w:pos="0" w:leader="none"/>
+        </w:tabs>
+        <w:suppressAutoHyphens w:val="true"/>
+        <w:bidi w:val="0"/>
+        <w:spacing w:lineRule="auto" w:line="360" w:before="173" w:after="0"/>
+        <w:ind w:firstLine="720" w:start="0" w:end="0"/>
+        <w:jc w:val="center"/>
+        <w:rPr>
+          <w:sz w:val="24"/>
+          <w:szCs w:val="24"/>
+        </w:rPr>
+      </w:pPr>
+      <w:r>
+        <w:rPr>
+          <w:sz w:val="24"/>
+          <w:szCs w:val="24"/>
+        </w:rPr>
+        <w:drawing>
+          <wp:inline distT="0" distB="0" distL="0" distR="0">
+            <wp:extent cx="3385185" cy="3428365"/>
+            <wp:effectExtent l="0" t="0" r="0" b="0"/>
+            <wp:docPr id="10" name="Image3"/>
+            <wp:cNvGraphicFramePr>
+              <a:graphicFrameLocks xmlns:a="http://schemas.openxmlformats.org/drawingml/2006/main" noChangeAspect="1"/>
+            </wp:cNvGraphicFramePr>
+            <a:graphic xmlns:a="http://schemas.openxmlformats.org/drawingml/2006/main">
+              <a:graphicData uri="http://schemas.openxmlformats.org/drawingml/2006/picture">
+                <pic:pic xmlns:pic="http://schemas.openxmlformats.org/drawingml/2006/picture">
+                  <pic:nvPicPr>
+                    <pic:cNvPr id="10" name="Image3"/>
+                    <pic:cNvPicPr>
+                      <a:picLocks noChangeAspect="1" noChangeArrowheads="1"/>
+                    </pic:cNvPicPr>
+                  </pic:nvPicPr>
+                  <pic:blipFill>
+                    <a:blip r:embed="rId11"/>
+                    <a:stretch>
+                      <a:fillRect/>
+                    </a:stretch>
+                  </pic:blipFill>
+                  <pic:spPr bwMode="auto">
+                    <a:xfrm>
+                      <a:off x="0" y="0"/>
+                      <a:ext cx="3385185" cy="3428365"/>
+                    </a:xfrm>
+                    <a:prstGeom prst="rect">
+                      <a:avLst/>
+                    </a:prstGeom>
+                    <a:noFill/>
+                  </pic:spPr>
+                </pic:pic>
+              </a:graphicData>
+            </a:graphic>
+          </wp:inline>
+        </w:drawing>
+      </w:r>
+    </w:p>
+    <w:p>
+      <w:pPr>
+        <w:pStyle w:val="Normal"/>
+        <w:tabs>
+          <w:tab w:val="clear" w:pos="567"/>
+          <w:tab w:val="left" w:pos="0" w:leader="none"/>
+        </w:tabs>
+        <w:spacing w:lineRule="auto" w:line="360"/>
+        <w:ind w:hanging="0" w:start="0"/>
+        <w:jc w:val="center"/>
+        <w:rPr>
+          <w:sz w:val="28"/>
+          <w:szCs w:val="28"/>
+        </w:rPr>
+      </w:pPr>
+      <w:r>
+        <w:rPr>
+          <w:sz w:val="28"/>
+          <w:szCs w:val="28"/>
+        </w:rPr>
+        <w:t xml:space="preserve">Рис. </w:t>
+      </w:r>
+      <w:r>
+        <w:rPr>
+          <w:sz w:val="28"/>
+          <w:szCs w:val="28"/>
+        </w:rPr>
+        <w:t>10. Налагодження R-63-24-1 за протоколом SSHv2</w:t>
+      </w:r>
+    </w:p>
+    <w:p>
+      <w:pPr>
+        <w:pStyle w:val="Normal"/>
+        <w:tabs>
+          <w:tab w:val="clear" w:pos="567"/>
+          <w:tab w:val="left" w:pos="0" w:leader="none"/>
+        </w:tabs>
+        <w:spacing w:lineRule="auto" w:line="360"/>
+        <w:ind w:hanging="0" w:start="0"/>
+        <w:jc w:val="center"/>
+        <w:rPr>
+          <w:sz w:val="28"/>
+          <w:szCs w:val="28"/>
+        </w:rPr>
+      </w:pPr>
+      <w:r>
+        <w:rPr>
+          <w:sz w:val="28"/>
+          <w:szCs w:val="28"/>
+        </w:rPr>
+        <w:drawing>
+          <wp:inline distT="0" distB="0" distL="0" distR="0">
+            <wp:extent cx="3885565" cy="3352165"/>
+            <wp:effectExtent l="0" t="0" r="0" b="0"/>
+            <wp:docPr id="11" name="Image4"/>
+            <wp:cNvGraphicFramePr>
+              <a:graphicFrameLocks xmlns:a="http://schemas.openxmlformats.org/drawingml/2006/main" noChangeAspect="1"/>
+            </wp:cNvGraphicFramePr>
+            <a:graphic xmlns:a="http://schemas.openxmlformats.org/drawingml/2006/main">
+              <a:graphicData uri="http://schemas.openxmlformats.org/drawingml/2006/picture">
+                <pic:pic xmlns:pic="http://schemas.openxmlformats.org/drawingml/2006/picture">
+                  <pic:nvPicPr>
+                    <pic:cNvPr id="11" name="Image4"/>
+                    <pic:cNvPicPr>
+                      <a:picLocks noChangeAspect="1" noChangeArrowheads="1"/>
+                    </pic:cNvPicPr>
+                  </pic:nvPicPr>
+                  <pic:blipFill>
+                    <a:blip r:embed="rId12"/>
+                    <a:stretch>
+                      <a:fillRect/>
+                    </a:stretch>
+                  </pic:blipFill>
+                  <pic:spPr bwMode="auto">
+                    <a:xfrm>
+                      <a:off x="0" y="0"/>
+                      <a:ext cx="3885565" cy="3352165"/>
+                    </a:xfrm>
+                    <a:prstGeom prst="rect">
+                      <a:avLst/>
+                    </a:prstGeom>
+                    <a:noFill/>
+                  </pic:spPr>
+                </pic:pic>
+              </a:graphicData>
+            </a:graphic>
+          </wp:inline>
+        </w:drawing>
+      </w:r>
+    </w:p>
+    <w:p>
+      <w:pPr>
+        <w:pStyle w:val="Normal"/>
+        <w:tabs>
+          <w:tab w:val="clear" w:pos="567"/>
+          <w:tab w:val="left" w:pos="0" w:leader="none"/>
+        </w:tabs>
+        <w:spacing w:lineRule="auto" w:line="360"/>
+        <w:ind w:hanging="0" w:start="0"/>
+        <w:jc w:val="center"/>
+        <w:rPr>
+          <w:sz w:val="28"/>
+          <w:szCs w:val="28"/>
+        </w:rPr>
+      </w:pPr>
+      <w:r>
+        <w:rPr>
+          <w:sz w:val="28"/>
+          <w:szCs w:val="28"/>
+        </w:rPr>
+        <w:t xml:space="preserve">Рис. </w:t>
+      </w:r>
+      <w:r>
+        <w:rPr>
+          <w:sz w:val="28"/>
+          <w:szCs w:val="28"/>
+        </w:rPr>
+        <w:t>11. Налагодження S-63-24-1 за протоколом Telnet&amp;Pwd</w:t>
+      </w:r>
+    </w:p>
+    <w:p>
+      <w:pPr>
+        <w:pStyle w:val="Normal"/>
+        <w:tabs>
+          <w:tab w:val="clear" w:pos="567"/>
+          <w:tab w:val="left" w:pos="0" w:leader="none"/>
+        </w:tabs>
+        <w:spacing w:lineRule="auto" w:line="360"/>
+        <w:ind w:hanging="0" w:start="0"/>
+        <w:jc w:val="center"/>
+        <w:rPr>
+          <w:sz w:val="28"/>
+          <w:szCs w:val="28"/>
+        </w:rPr>
+      </w:pPr>
+      <w:r>
+        <w:rPr>
+          <w:sz w:val="28"/>
+          <w:szCs w:val="28"/>
+        </w:rPr>
+        <w:drawing>
+          <wp:inline distT="0" distB="0" distL="0" distR="0">
+            <wp:extent cx="3876040" cy="2675890"/>
+            <wp:effectExtent l="0" t="0" r="0" b="0"/>
+            <wp:docPr id="12" name="Image5"/>
+            <wp:cNvGraphicFramePr>
+              <a:graphicFrameLocks xmlns:a="http://schemas.openxmlformats.org/drawingml/2006/main" noChangeAspect="1"/>
+            </wp:cNvGraphicFramePr>
+            <a:graphic xmlns:a="http://schemas.openxmlformats.org/drawingml/2006/main">
+              <a:graphicData uri="http://schemas.openxmlformats.org/drawingml/2006/picture">
+                <pic:pic xmlns:pic="http://schemas.openxmlformats.org/drawingml/2006/picture">
+                  <pic:nvPicPr>
+                    <pic:cNvPr id="12" name="Image5"/>
+                    <pic:cNvPicPr>
+                      <a:picLocks noChangeAspect="1" noChangeArrowheads="1"/>
+                    </pic:cNvPicPr>
+                  </pic:nvPicPr>
+                  <pic:blipFill>
+                    <a:blip r:embed="rId13"/>
+                    <a:stretch>
+                      <a:fillRect/>
+                    </a:stretch>
+                  </pic:blipFill>
+                  <pic:spPr bwMode="auto">
+                    <a:xfrm>
+                      <a:off x="0" y="0"/>
+                      <a:ext cx="3876040" cy="2675890"/>
+                    </a:xfrm>
+                    <a:prstGeom prst="rect">
+                      <a:avLst/>
+                    </a:prstGeom>
+                    <a:noFill/>
+                  </pic:spPr>
+                </pic:pic>
+              </a:graphicData>
+            </a:graphic>
+          </wp:inline>
+        </w:drawing>
+      </w:r>
+    </w:p>
+    <w:p>
+      <w:pPr>
+        <w:pStyle w:val="Normal"/>
+        <w:tabs>
+          <w:tab w:val="clear" w:pos="567"/>
+          <w:tab w:val="left" w:pos="0" w:leader="none"/>
+        </w:tabs>
+        <w:spacing w:lineRule="auto" w:line="360"/>
+        <w:ind w:hanging="0" w:start="0"/>
+        <w:jc w:val="center"/>
+        <w:rPr>
+          <w:sz w:val="28"/>
+          <w:szCs w:val="28"/>
+        </w:rPr>
+      </w:pPr>
+      <w:r>
+        <w:rPr>
+          <w:sz w:val="28"/>
+          <w:szCs w:val="28"/>
+        </w:rPr>
+        <w:t>Рис. 12. Налагодження S-63-24-2 за протоколом Telnet&amp;User</w:t>
+      </w:r>
+    </w:p>
+    <w:p>
+      <w:pPr>
+        <w:pStyle w:val="Normal"/>
+        <w:widowControl/>
+        <w:tabs>
+          <w:tab w:val="clear" w:pos="567"/>
+          <w:tab w:val="left" w:pos="0" w:leader="none"/>
+        </w:tabs>
+        <w:suppressAutoHyphens w:val="true"/>
+        <w:bidi w:val="0"/>
         <w:spacing w:lineRule="auto" w:line="360" w:before="173" w:after="0"/>
         <w:ind w:firstLine="809" w:start="0" w:end="0"/>
         <w:jc w:val="both"/>
@@ -7601,9 +8494,9 @@
       </w:r>
     </w:p>
     <w:sectPr>
-      <w:headerReference w:type="even" r:id="rId7"/>
-      <w:headerReference w:type="default" r:id="rId8"/>
-      <w:headerReference w:type="first" r:id="rId9"/>
+      <w:headerReference w:type="even" r:id="rId14"/>
+      <w:headerReference w:type="default" r:id="rId15"/>
+      <w:headerReference w:type="first" r:id="rId16"/>
       <w:type w:val="nextPage"/>
       <w:pgSz w:w="11906" w:h="16838"/>
       <w:pgMar w:left="1418" w:right="567" w:gutter="0" w:header="709" w:top="766" w:footer="0" w:bottom="1701"/>
@@ -7643,7 +8536,7 @@
       <mc:AlternateContent>
         <mc:Choice Requires="wpg">
           <w:drawing>
-            <wp:anchor behindDoc="1" distT="13335" distB="12065" distL="13335" distR="10795" simplePos="0" locked="0" layoutInCell="1" allowOverlap="1" relativeHeight="46" wp14:anchorId="10994A40">
+            <wp:anchor behindDoc="1" distT="13335" distB="13335" distL="13335" distR="9525" simplePos="0" locked="0" layoutInCell="1" allowOverlap="1" relativeHeight="97" wp14:anchorId="10994A40">
               <wp:simplePos x="0" y="0"/>
               <wp:positionH relativeFrom="column">
                 <wp:posOffset>-229235</wp:posOffset>
@@ -7651,10 +8544,10 @@
               <wp:positionV relativeFrom="paragraph">
                 <wp:posOffset>-266065</wp:posOffset>
               </wp:positionV>
-              <wp:extent cx="6656705" cy="10290810"/>
-              <wp:effectExtent l="13335" t="13335" r="10795" b="12065"/>
+              <wp:extent cx="6656705" cy="10290175"/>
+              <wp:effectExtent l="13335" t="13335" r="9525" b="13335"/>
               <wp:wrapNone/>
-              <wp:docPr id="6" name="Группа 60"/>
+              <wp:docPr id="13" name="Группа 60"/>
               <a:graphic xmlns:a="http://schemas.openxmlformats.org/drawingml/2006/main">
                 <a:graphicData uri="http://schemas.microsoft.com/office/word/2010/wordprocessingGroup">
                   <wpg:wgp>
@@ -7662,18 +8555,18 @@
                     <wpg:grpSpPr>
                       <a:xfrm>
                         <a:off x="0" y="0"/>
-                        <a:ext cx="6656760" cy="10290960"/>
+                        <a:ext cx="6656760" cy="10290240"/>
                         <a:chOff x="0" y="0"/>
-                        <a:chExt cx="6656760" cy="10290960"/>
+                        <a:chExt cx="6656760" cy="10290240"/>
                       </a:xfrm>
                     </wpg:grpSpPr>
                     <wps:wsp>
-                      <wps:cNvPr id="7" name="Rectangle 2"/>
+                      <wps:cNvPr id="14" name="Rectangle 2"/>
                       <wps:cNvSpPr/>
                       <wps:spPr>
                         <a:xfrm>
                           <a:off x="748080" y="9753120"/>
-                          <a:ext cx="864360" cy="176040"/>
+                          <a:ext cx="862920" cy="174600"/>
                         </a:xfrm>
                         <a:prstGeom prst="rect">
                           <a:avLst/>
@@ -7750,7 +8643,7 @@
                       <wpg:grpSpPr>
                         <a:xfrm>
                           <a:off x="0" y="0"/>
-                          <a:ext cx="6656760" cy="10290960"/>
+                          <a:ext cx="6656760" cy="10290240"/>
                         </a:xfrm>
                       </wpg:grpSpPr>
                       <wpg:grpSp>
@@ -7758,16 +8651,16 @@
                         <wpg:grpSpPr>
                           <a:xfrm>
                             <a:off x="0" y="0"/>
-                            <a:ext cx="6656760" cy="10290960"/>
+                            <a:ext cx="6656760" cy="10290240"/>
                           </a:xfrm>
                         </wpg:grpSpPr>
                         <wps:wsp>
-                          <wps:cNvPr id="8" name="Rectangle 5"/>
+                          <wps:cNvPr id="15" name="Rectangle 5"/>
                           <wps:cNvSpPr/>
                           <wps:spPr>
                             <a:xfrm>
                               <a:off x="0" y="0"/>
-                              <a:ext cx="6654960" cy="10290960"/>
+                              <a:ext cx="6653520" cy="10289520"/>
                             </a:xfrm>
                             <a:prstGeom prst="rect">
                               <a:avLst/>
@@ -8039,12 +8932,12 @@
                           <wps:bodyPr/>
                         </wps:wsp>
                         <wps:wsp>
-                          <wps:cNvPr id="9" name="Rectangle 16"/>
+                          <wps:cNvPr id="16" name="Rectangle 16"/>
                           <wps:cNvSpPr/>
                           <wps:spPr>
                             <a:xfrm>
                               <a:off x="17640" y="10120680"/>
-                              <a:ext cx="328320" cy="154440"/>
+                              <a:ext cx="326880" cy="153000"/>
                             </a:xfrm>
                             <a:prstGeom prst="rect">
                               <a:avLst/>
@@ -8086,12 +8979,12 @@
                           </wps:bodyPr>
                         </wps:wsp>
                         <wps:wsp>
-                          <wps:cNvPr id="10" name="Rectangle 17"/>
+                          <wps:cNvPr id="17" name="Rectangle 17"/>
                           <wps:cNvSpPr/>
                           <wps:spPr>
                             <a:xfrm>
                               <a:off x="379080" y="10120680"/>
-                              <a:ext cx="328320" cy="154440"/>
+                              <a:ext cx="326880" cy="153000"/>
                             </a:xfrm>
                             <a:prstGeom prst="rect">
                               <a:avLst/>
@@ -8133,12 +9026,12 @@
                           </wps:bodyPr>
                         </wps:wsp>
                         <wps:wsp>
-                          <wps:cNvPr id="11" name="Rectangle 18"/>
+                          <wps:cNvPr id="18" name="Rectangle 18"/>
                           <wps:cNvSpPr/>
                           <wps:spPr>
                             <a:xfrm>
                               <a:off x="754920" y="10120680"/>
-                              <a:ext cx="851400" cy="154440"/>
+                              <a:ext cx="850320" cy="153000"/>
                             </a:xfrm>
                             <a:prstGeom prst="rect">
                               <a:avLst/>
@@ -8267,12 +9160,12 @@
                           </wps:bodyPr>
                         </wps:wsp>
                         <wps:wsp>
-                          <wps:cNvPr id="12" name="Rectangle 19"/>
+                          <wps:cNvPr id="19" name="Rectangle 19"/>
                           <wps:cNvSpPr/>
                           <wps:spPr>
                             <a:xfrm>
                               <a:off x="1659240" y="10120680"/>
-                              <a:ext cx="506160" cy="154440"/>
+                              <a:ext cx="504720" cy="153000"/>
                             </a:xfrm>
                             <a:prstGeom prst="rect">
                               <a:avLst/>
@@ -8314,12 +9207,12 @@
                           </wps:bodyPr>
                         </wps:wsp>
                         <wps:wsp>
-                          <wps:cNvPr id="13" name="Rectangle 20"/>
+                          <wps:cNvPr id="20" name="Rectangle 20"/>
                           <wps:cNvSpPr/>
                           <wps:spPr>
                             <a:xfrm>
                               <a:off x="2198880" y="10120680"/>
-                              <a:ext cx="328320" cy="154440"/>
+                              <a:ext cx="326880" cy="153000"/>
                             </a:xfrm>
                             <a:prstGeom prst="rect">
                               <a:avLst/>
@@ -8361,12 +9254,12 @@
                           </wps:bodyPr>
                         </wps:wsp>
                         <wps:wsp>
-                          <wps:cNvPr id="14" name="Rectangle 21"/>
+                          <wps:cNvPr id="21" name="Rectangle 21"/>
                           <wps:cNvSpPr/>
                           <wps:spPr>
                             <a:xfrm>
                               <a:off x="6310080" y="9769320"/>
-                              <a:ext cx="328320" cy="153720"/>
+                              <a:ext cx="326880" cy="152280"/>
                             </a:xfrm>
                             <a:prstGeom prst="rect">
                               <a:avLst/>
@@ -8408,12 +9301,12 @@
                           </wps:bodyPr>
                         </wps:wsp>
                         <wps:wsp>
-                          <wps:cNvPr id="15" name="Rectangle 22"/>
+                          <wps:cNvPr id="22" name="Rectangle 22"/>
                           <wps:cNvSpPr/>
                           <wps:spPr>
                             <a:xfrm>
                               <a:off x="6310080" y="10005120"/>
-                              <a:ext cx="328320" cy="212760"/>
+                              <a:ext cx="326880" cy="211320"/>
                             </a:xfrm>
                             <a:prstGeom prst="rect">
                               <a:avLst/>
@@ -8478,7 +9371,7 @@
                                     <w:rFonts w:ascii="Times New Roman" w:hAnsi="Times New Roman"/>
                                     <w:lang w:val="ru-RU"/>
                                   </w:rPr>
-                                  <w:t>6</w:t>
+                                  <w:t>10</w:t>
                                 </w:r>
                                 <w:r>
                                   <w:rPr>
@@ -8496,12 +9389,12 @@
                           </wps:bodyPr>
                         </wps:wsp>
                         <wps:wsp>
-                          <wps:cNvPr id="16" name="Rectangle 23"/>
+                          <wps:cNvPr id="23" name="Rectangle 23"/>
                           <wps:cNvSpPr/>
                           <wps:spPr>
                             <a:xfrm>
                               <a:off x="2578680" y="9894600"/>
-                              <a:ext cx="3683160" cy="240840"/>
+                              <a:ext cx="3681720" cy="239400"/>
                             </a:xfrm>
                             <a:prstGeom prst="rect">
                               <a:avLst/>
@@ -8648,12 +9541,12 @@
                         </wps:wsp>
                       </wpg:grpSp>
                       <wps:wsp>
-                        <wps:cNvPr id="17" name="Rectangle 24"/>
+                        <wps:cNvPr id="24" name="Rectangle 24"/>
                         <wps:cNvSpPr/>
                         <wps:spPr>
                           <a:xfrm>
                             <a:off x="748080" y="9928080"/>
-                            <a:ext cx="878760" cy="172080"/>
+                            <a:ext cx="877680" cy="170640"/>
                           </a:xfrm>
                           <a:prstGeom prst="rect">
                             <a:avLst/>
@@ -8702,8 +9595,8 @@
         </mc:Choice>
         <mc:Fallback>
           <w:pict>
-            <v:group id="shape_0" alt="Группа 60" style="position:absolute;margin-left:-18.05pt;margin-top:-20.95pt;width:524.1pt;height:810.3pt" coordorigin="-361,-419" coordsize="10482,16206">
-              <v:rect id="shape_0" ID="Rectangle 2" path="m0,0l-2147483645,0l-2147483645,-2147483646l0,-2147483646xe" stroked="f" o:allowincell="f" style="position:absolute;left:817;top:14940;width:1360;height:276;mso-wrap-style:square;v-text-anchor:top">
+            <v:group id="shape_0" alt="Группа 60" style="position:absolute;margin-left:-18.05pt;margin-top:-20.95pt;width:524.1pt;height:810.2pt" coordorigin="-361,-419" coordsize="10482,16204">
+              <v:rect id="shape_0" ID="Rectangle 2" path="m0,0l-2147483645,0l-2147483645,-2147483646l0,-2147483646xe" stroked="f" o:allowincell="f" style="position:absolute;left:817;top:14940;width:1358;height:274;mso-wrap-style:square;v-text-anchor:top">
                 <v:fill o:detectmouseclick="t" on="false"/>
                 <v:stroke color="#3465a4" joinstyle="round" endcap="flat"/>
                 <v:textbox>
@@ -8760,9 +9653,9 @@
                 </v:textbox>
                 <w10:wrap type="none"/>
               </v:rect>
-              <v:group id="shape_0" style="position:absolute;left:-361;top:-419;width:10482;height:16206">
-                <v:group id="shape_0" style="position:absolute;left:-361;top:-419;width:10482;height:16206">
-                  <v:rect id="shape_0" ID="Rectangle 5" path="m0,0l-2147483645,0l-2147483645,-2147483646l0,-2147483646xe" stroked="t" o:allowincell="f" style="position:absolute;left:-361;top:-419;width:10479;height:16205;mso-wrap-style:none;v-text-anchor:middle">
+              <v:group id="shape_0" style="position:absolute;left:-361;top:-419;width:10482;height:16204">
+                <v:group id="shape_0" style="position:absolute;left:-361;top:-419;width:10482;height:16204">
+                  <v:rect id="shape_0" ID="Rectangle 5" path="m0,0l-2147483645,0l-2147483645,-2147483646l0,-2147483646xe" stroked="t" o:allowincell="f" style="position:absolute;left:-361;top:-419;width:10477;height:16203;mso-wrap-style:none;v-text-anchor:middle">
                     <v:fill o:detectmouseclick="t" on="false"/>
                     <v:stroke color="black" weight="25560" joinstyle="miter" endcap="flat"/>
                     <w10:wrap type="none"/>
@@ -8817,7 +9710,7 @@
                     <v:fill o:detectmouseclick="t" on="false"/>
                     <w10:wrap type="none"/>
                   </v:line>
-                  <v:rect id="shape_0" ID="Rectangle 16" path="m0,0l-2147483645,0l-2147483645,-2147483646l0,-2147483646xe" stroked="f" o:allowincell="f" style="position:absolute;left:-333;top:15519;width:516;height:242;mso-wrap-style:square;v-text-anchor:top">
+                  <v:rect id="shape_0" ID="Rectangle 16" path="m0,0l-2147483645,0l-2147483645,-2147483646l0,-2147483646xe" stroked="f" o:allowincell="f" style="position:absolute;left:-333;top:15519;width:514;height:240;mso-wrap-style:square;v-text-anchor:top">
                     <v:fill o:detectmouseclick="t" on="false"/>
                     <v:stroke color="#3465a4" joinstyle="round" endcap="flat"/>
                     <v:textbox>
@@ -8843,7 +9736,7 @@
                     </v:textbox>
                     <w10:wrap type="none"/>
                   </v:rect>
-                  <v:rect id="shape_0" ID="Rectangle 17" path="m0,0l-2147483645,0l-2147483645,-2147483646l0,-2147483646xe" stroked="f" o:allowincell="f" style="position:absolute;left:236;top:15519;width:516;height:242;mso-wrap-style:square;v-text-anchor:top">
+                  <v:rect id="shape_0" ID="Rectangle 17" path="m0,0l-2147483645,0l-2147483645,-2147483646l0,-2147483646xe" stroked="f" o:allowincell="f" style="position:absolute;left:236;top:15519;width:514;height:240;mso-wrap-style:square;v-text-anchor:top">
                     <v:fill o:detectmouseclick="t" on="false"/>
                     <v:stroke color="#3465a4" joinstyle="round" endcap="flat"/>
                     <v:textbox>
@@ -8869,7 +9762,7 @@
                     </v:textbox>
                     <w10:wrap type="none"/>
                   </v:rect>
-                  <v:rect id="shape_0" ID="Rectangle 18" path="m0,0l-2147483645,0l-2147483645,-2147483646l0,-2147483646xe" stroked="f" o:allowincell="f" style="position:absolute;left:828;top:15519;width:1340;height:242;mso-wrap-style:square;v-text-anchor:top">
+                  <v:rect id="shape_0" ID="Rectangle 18" path="m0,0l-2147483645,0l-2147483645,-2147483646l0,-2147483646xe" stroked="f" o:allowincell="f" style="position:absolute;left:828;top:15519;width:1338;height:240;mso-wrap-style:square;v-text-anchor:top">
                     <v:fill o:detectmouseclick="t" on="false"/>
                     <v:stroke color="#3465a4" joinstyle="round" endcap="flat"/>
                     <v:textbox>
@@ -8982,7 +9875,7 @@
                     </v:textbox>
                     <w10:wrap type="none"/>
                   </v:rect>
-                  <v:rect id="shape_0" ID="Rectangle 19" path="m0,0l-2147483645,0l-2147483645,-2147483646l0,-2147483646xe" stroked="f" o:allowincell="f" style="position:absolute;left:2252;top:15519;width:796;height:242;mso-wrap-style:square;v-text-anchor:top">
+                  <v:rect id="shape_0" ID="Rectangle 19" path="m0,0l-2147483645,0l-2147483645,-2147483646l0,-2147483646xe" stroked="f" o:allowincell="f" style="position:absolute;left:2252;top:15519;width:794;height:240;mso-wrap-style:square;v-text-anchor:top">
                     <v:fill o:detectmouseclick="t" on="false"/>
                     <v:stroke color="#3465a4" joinstyle="round" endcap="flat"/>
                     <v:textbox>
@@ -9008,7 +9901,7 @@
                     </v:textbox>
                     <w10:wrap type="none"/>
                   </v:rect>
-                  <v:rect id="shape_0" ID="Rectangle 20" path="m0,0l-2147483645,0l-2147483645,-2147483646l0,-2147483646xe" stroked="f" o:allowincell="f" style="position:absolute;left:3102;top:15519;width:516;height:242;mso-wrap-style:square;v-text-anchor:top">
+                  <v:rect id="shape_0" ID="Rectangle 20" path="m0,0l-2147483645,0l-2147483645,-2147483646l0,-2147483646xe" stroked="f" o:allowincell="f" style="position:absolute;left:3102;top:15519;width:514;height:240;mso-wrap-style:square;v-text-anchor:top">
                     <v:fill o:detectmouseclick="t" on="false"/>
                     <v:stroke color="#3465a4" joinstyle="round" endcap="flat"/>
                     <v:textbox>
@@ -9034,7 +9927,7 @@
                     </v:textbox>
                     <w10:wrap type="none"/>
                   </v:rect>
-                  <v:rect id="shape_0" ID="Rectangle 21" path="m0,0l-2147483645,0l-2147483645,-2147483646l0,-2147483646xe" stroked="f" o:allowincell="f" style="position:absolute;left:9576;top:14966;width:516;height:241;mso-wrap-style:square;v-text-anchor:top">
+                  <v:rect id="shape_0" ID="Rectangle 21" path="m0,0l-2147483645,0l-2147483645,-2147483646l0,-2147483646xe" stroked="f" o:allowincell="f" style="position:absolute;left:9576;top:14966;width:514;height:239;mso-wrap-style:square;v-text-anchor:top">
                     <v:fill o:detectmouseclick="t" on="false"/>
                     <v:stroke color="#3465a4" joinstyle="round" endcap="flat"/>
                     <v:textbox>
@@ -9060,7 +9953,7 @@
                     </v:textbox>
                     <w10:wrap type="none"/>
                   </v:rect>
-                  <v:rect id="shape_0" ID="Rectangle 22" path="m0,0l-2147483645,0l-2147483645,-2147483646l0,-2147483646xe" stroked="f" o:allowincell="f" style="position:absolute;left:9576;top:15337;width:516;height:334;mso-wrap-style:square;v-text-anchor:top">
+                  <v:rect id="shape_0" ID="Rectangle 22" path="m0,0l-2147483645,0l-2147483645,-2147483646l0,-2147483646xe" stroked="f" o:allowincell="f" style="position:absolute;left:9576;top:15337;width:514;height:332;mso-wrap-style:square;v-text-anchor:top">
                     <v:fill o:detectmouseclick="t" on="false"/>
                     <v:stroke color="#3465a4" joinstyle="round" endcap="flat"/>
                     <v:textbox>
@@ -9112,7 +10005,7 @@
                               <w:rFonts w:ascii="Times New Roman" w:hAnsi="Times New Roman"/>
                               <w:lang w:val="ru-RU"/>
                             </w:rPr>
-                            <w:t>6</w:t>
+                            <w:t>10</w:t>
                           </w:r>
                           <w:r>
                             <w:rPr>
@@ -9127,7 +10020,7 @@
                     </v:textbox>
                     <w10:wrap type="none"/>
                   </v:rect>
-                  <v:rect id="shape_0" ID="Rectangle 23" path="m0,0l-2147483645,0l-2147483645,-2147483646l0,-2147483646xe" stroked="f" o:allowincell="f" style="position:absolute;left:3700;top:15163;width:5799;height:378;mso-wrap-style:square;v-text-anchor:top">
+                  <v:rect id="shape_0" ID="Rectangle 23" path="m0,0l-2147483645,0l-2147483645,-2147483646l0,-2147483646xe" stroked="f" o:allowincell="f" style="position:absolute;left:3700;top:15163;width:5797;height:376;mso-wrap-style:square;v-text-anchor:top">
                     <v:fill o:detectmouseclick="t" on="false"/>
                     <v:stroke color="#3465a4" joinstyle="round" endcap="flat"/>
                     <v:textbox>
@@ -9258,7 +10151,7 @@
                     <w10:wrap type="none"/>
                   </v:rect>
                 </v:group>
-                <v:rect id="shape_0" ID="Rectangle 24" path="m0,0l-2147483645,0l-2147483645,-2147483646l0,-2147483646xe" stroked="f" o:allowincell="f" style="position:absolute;left:817;top:15216;width:1383;height:270;mso-wrap-style:none;v-text-anchor:middle">
+                <v:rect id="shape_0" ID="Rectangle 24" path="m0,0l-2147483645,0l-2147483645,-2147483646l0,-2147483646xe" stroked="f" o:allowincell="f" style="position:absolute;left:817;top:15216;width:1381;height:268;mso-wrap-style:none;v-text-anchor:middle">
                   <v:fill o:detectmouseclick="t" on="false"/>
                   <v:stroke color="#3465a4" joinstyle="round" endcap="flat"/>
                   <v:textbox>
@@ -9305,7 +10198,7 @@
       <mc:AlternateContent>
         <mc:Choice Requires="wpg">
           <w:drawing>
-            <wp:anchor behindDoc="1" distT="13335" distB="12065" distL="13335" distR="12065" simplePos="0" locked="0" layoutInCell="1" allowOverlap="1" relativeHeight="57" wp14:anchorId="10994A42">
+            <wp:anchor behindDoc="1" distT="13335" distB="12065" distL="13335" distR="12065" simplePos="0" locked="0" layoutInCell="1" allowOverlap="1" relativeHeight="108" wp14:anchorId="10994A42">
               <wp:simplePos x="0" y="0"/>
               <wp:positionH relativeFrom="column">
                 <wp:posOffset>-229870</wp:posOffset>
@@ -9313,10 +10206,10 @@
               <wp:positionV relativeFrom="paragraph">
                 <wp:posOffset>-244475</wp:posOffset>
               </wp:positionV>
-              <wp:extent cx="6656070" cy="10290810"/>
+              <wp:extent cx="6656070" cy="10290175"/>
               <wp:effectExtent l="13335" t="13335" r="12065" b="12065"/>
               <wp:wrapNone/>
-              <wp:docPr id="18" name="Группа 10"/>
+              <wp:docPr id="25" name="Группа 10"/>
               <a:graphic xmlns:a="http://schemas.openxmlformats.org/drawingml/2006/main">
                 <a:graphicData uri="http://schemas.microsoft.com/office/word/2010/wordprocessingGroup">
                   <wpg:wgp>
@@ -9324,18 +10217,18 @@
                     <wpg:grpSpPr>
                       <a:xfrm>
                         <a:off x="0" y="0"/>
-                        <a:ext cx="6656040" cy="10290960"/>
+                        <a:ext cx="6656040" cy="10290240"/>
                         <a:chOff x="0" y="0"/>
-                        <a:chExt cx="6656040" cy="10290960"/>
+                        <a:chExt cx="6656040" cy="10290240"/>
                       </a:xfrm>
                     </wpg:grpSpPr>
                     <wps:wsp>
-                      <wps:cNvPr id="19" name="Rectangle 26"/>
+                      <wps:cNvPr id="26" name="Rectangle 26"/>
                       <wps:cNvSpPr/>
                       <wps:spPr>
                         <a:xfrm>
                           <a:off x="0" y="0"/>
-                          <a:ext cx="6654960" cy="10290960"/>
+                          <a:ext cx="6653520" cy="10289520"/>
                         </a:xfrm>
                         <a:prstGeom prst="rect">
                           <a:avLst/>
@@ -9582,12 +10475,12 @@
                       <wps:bodyPr/>
                     </wps:wsp>
                     <wps:wsp>
-                      <wps:cNvPr id="20" name="Rectangle 36"/>
+                      <wps:cNvPr id="27" name="Rectangle 36"/>
                       <wps:cNvSpPr/>
                       <wps:spPr>
                         <a:xfrm>
                           <a:off x="17640" y="9220680"/>
-                          <a:ext cx="289080" cy="154440"/>
+                          <a:ext cx="287640" cy="153000"/>
                         </a:xfrm>
                         <a:prstGeom prst="rect">
                           <a:avLst/>
@@ -9637,12 +10530,12 @@
                       </wps:bodyPr>
                     </wps:wsp>
                     <wps:wsp>
-                      <wps:cNvPr id="21" name="Rectangle 37"/>
+                      <wps:cNvPr id="28" name="Rectangle 37"/>
                       <wps:cNvSpPr/>
                       <wps:spPr>
                         <a:xfrm>
                           <a:off x="349920" y="9220680"/>
-                          <a:ext cx="361440" cy="154440"/>
+                          <a:ext cx="360000" cy="153000"/>
                         </a:xfrm>
                         <a:prstGeom prst="rect">
                           <a:avLst/>
@@ -9686,12 +10579,12 @@
                       </wps:bodyPr>
                     </wps:wsp>
                     <wps:wsp>
-                      <wps:cNvPr id="22" name="Rectangle 38"/>
+                      <wps:cNvPr id="29" name="Rectangle 38"/>
                       <wps:cNvSpPr/>
                       <wps:spPr>
                         <a:xfrm>
                           <a:off x="754920" y="9220680"/>
-                          <a:ext cx="851400" cy="154440"/>
+                          <a:ext cx="850320" cy="153000"/>
                         </a:xfrm>
                         <a:prstGeom prst="rect">
                           <a:avLst/>
@@ -9743,12 +10636,12 @@
                       </wps:bodyPr>
                     </wps:wsp>
                     <wps:wsp>
-                      <wps:cNvPr id="23" name="Rectangle 39"/>
+                      <wps:cNvPr id="30" name="Rectangle 39"/>
                       <wps:cNvSpPr/>
                       <wps:spPr>
                         <a:xfrm>
                           <a:off x="1659240" y="9220680"/>
-                          <a:ext cx="506160" cy="154440"/>
+                          <a:ext cx="504720" cy="153000"/>
                         </a:xfrm>
                         <a:prstGeom prst="rect">
                           <a:avLst/>
@@ -9792,12 +10685,12 @@
                       </wps:bodyPr>
                     </wps:wsp>
                     <wps:wsp>
-                      <wps:cNvPr id="24" name="Rectangle 40"/>
+                      <wps:cNvPr id="31" name="Rectangle 40"/>
                       <wps:cNvSpPr/>
                       <wps:spPr>
                         <a:xfrm>
                           <a:off x="2198880" y="9220680"/>
-                          <a:ext cx="328320" cy="154440"/>
+                          <a:ext cx="326880" cy="153000"/>
                         </a:xfrm>
                         <a:prstGeom prst="rect">
                           <a:avLst/>
@@ -9841,12 +10734,12 @@
                       </wps:bodyPr>
                     </wps:wsp>
                     <wps:wsp>
-                      <wps:cNvPr id="25" name="Rectangle 41"/>
+                      <wps:cNvPr id="32" name="Rectangle 41"/>
                       <wps:cNvSpPr/>
                       <wps:spPr>
                         <a:xfrm>
                           <a:off x="5304240" y="9399240"/>
-                          <a:ext cx="486360" cy="153720"/>
+                          <a:ext cx="485280" cy="152280"/>
                         </a:xfrm>
                         <a:prstGeom prst="rect">
                           <a:avLst/>
@@ -9887,12 +10780,12 @@
                       </wps:bodyPr>
                     </wps:wsp>
                     <wps:wsp>
-                      <wps:cNvPr id="26" name="Rectangle 42"/>
+                      <wps:cNvPr id="33" name="Rectangle 42"/>
                       <wps:cNvSpPr/>
                       <wps:spPr>
                         <a:xfrm>
                           <a:off x="5304240" y="9587160"/>
-                          <a:ext cx="486360" cy="154440"/>
+                          <a:ext cx="485280" cy="153000"/>
                         </a:xfrm>
                         <a:prstGeom prst="rect">
                           <a:avLst/>
@@ -9934,12 +10827,12 @@
                       </wps:bodyPr>
                     </wps:wsp>
                     <wps:wsp>
-                      <wps:cNvPr id="27" name="Rectangle 43"/>
+                      <wps:cNvPr id="34" name="Rectangle 43"/>
                       <wps:cNvSpPr/>
                       <wps:spPr>
                         <a:xfrm>
                           <a:off x="2585880" y="8977680"/>
-                          <a:ext cx="3987720" cy="237960"/>
+                          <a:ext cx="3986640" cy="236880"/>
                         </a:xfrm>
                         <a:prstGeom prst="rect">
                           <a:avLst/>
@@ -10192,16 +11085,16 @@
                       <wpg:grpSpPr>
                         <a:xfrm>
                           <a:off x="12600" y="9387720"/>
-                          <a:ext cx="1612800" cy="178920"/>
+                          <a:ext cx="1611720" cy="177840"/>
                         </a:xfrm>
                       </wpg:grpSpPr>
                       <wps:wsp>
-                        <wps:cNvPr id="28" name="Rectangle 50"/>
+                        <wps:cNvPr id="35" name="Rectangle 50"/>
                         <wps:cNvSpPr/>
                         <wps:spPr>
                           <a:xfrm>
                             <a:off x="0" y="15840"/>
-                            <a:ext cx="703080" cy="154440"/>
+                            <a:ext cx="701640" cy="153000"/>
                           </a:xfrm>
                           <a:prstGeom prst="rect">
                             <a:avLst/>
@@ -10254,12 +11147,12 @@
                         </wps:bodyPr>
                       </wps:wsp>
                       <wps:wsp>
-                        <wps:cNvPr id="29" name="Rectangle 51"/>
+                        <wps:cNvPr id="36" name="Rectangle 51"/>
                         <wps:cNvSpPr/>
                         <wps:spPr>
                           <a:xfrm>
                             <a:off x="734040" y="0"/>
-                            <a:ext cx="878760" cy="178920"/>
+                            <a:ext cx="877680" cy="177840"/>
                           </a:xfrm>
                           <a:prstGeom prst="rect">
                             <a:avLst/>
@@ -10326,16 +11219,16 @@
                       <wpg:grpSpPr>
                         <a:xfrm>
                           <a:off x="12600" y="9582120"/>
-                          <a:ext cx="1593360" cy="154440"/>
+                          <a:ext cx="1591920" cy="153000"/>
                         </a:xfrm>
                       </wpg:grpSpPr>
                       <wps:wsp>
-                        <wps:cNvPr id="30" name="Rectangle 53"/>
+                        <wps:cNvPr id="37" name="Rectangle 53"/>
                         <wps:cNvSpPr/>
                         <wps:spPr>
                           <a:xfrm>
                             <a:off x="0" y="0"/>
-                            <a:ext cx="703080" cy="154440"/>
+                            <a:ext cx="701640" cy="153000"/>
                           </a:xfrm>
                           <a:prstGeom prst="rect">
                             <a:avLst/>
@@ -10383,12 +11276,12 @@
                         </wps:bodyPr>
                       </wps:wsp>
                       <wps:wsp>
-                        <wps:cNvPr id="31" name="Rectangle 54"/>
+                        <wps:cNvPr id="38" name="Rectangle 54"/>
                         <wps:cNvSpPr/>
                         <wps:spPr>
                           <a:xfrm>
                             <a:off x="741960" y="0"/>
-                            <a:ext cx="851400" cy="154440"/>
+                            <a:ext cx="850320" cy="153000"/>
                           </a:xfrm>
                           <a:prstGeom prst="rect">
                             <a:avLst/>
@@ -10440,16 +11333,16 @@
                       <wpg:grpSpPr>
                         <a:xfrm>
                           <a:off x="12600" y="9765000"/>
-                          <a:ext cx="1593360" cy="154440"/>
+                          <a:ext cx="1591920" cy="153000"/>
                         </a:xfrm>
                       </wpg:grpSpPr>
                       <wps:wsp>
-                        <wps:cNvPr id="32" name="Rectangle 56"/>
+                        <wps:cNvPr id="39" name="Rectangle 56"/>
                         <wps:cNvSpPr/>
                         <wps:spPr>
                           <a:xfrm>
                             <a:off x="0" y="0"/>
-                            <a:ext cx="703080" cy="154440"/>
+                            <a:ext cx="701640" cy="153000"/>
                           </a:xfrm>
                           <a:prstGeom prst="rect">
                             <a:avLst/>
@@ -10494,12 +11387,12 @@
                         </wps:bodyPr>
                       </wps:wsp>
                       <wps:wsp>
-                        <wps:cNvPr id="33" name="Rectangle 57"/>
+                        <wps:cNvPr id="40" name="Rectangle 57"/>
                         <wps:cNvSpPr/>
                         <wps:spPr>
                           <a:xfrm>
                             <a:off x="741960" y="0"/>
-                            <a:ext cx="851400" cy="154440"/>
+                            <a:ext cx="850320" cy="153000"/>
                           </a:xfrm>
                           <a:prstGeom prst="rect">
                             <a:avLst/>
@@ -10538,16 +11431,16 @@
                       <wpg:grpSpPr>
                         <a:xfrm>
                           <a:off x="12600" y="9942840"/>
-                          <a:ext cx="1593360" cy="154440"/>
+                          <a:ext cx="1591920" cy="153000"/>
                         </a:xfrm>
                       </wpg:grpSpPr>
                       <wps:wsp>
-                        <wps:cNvPr id="34" name="Rectangle 59"/>
+                        <wps:cNvPr id="41" name="Rectangle 59"/>
                         <wps:cNvSpPr/>
                         <wps:spPr>
                           <a:xfrm>
                             <a:off x="0" y="0"/>
-                            <a:ext cx="703080" cy="154440"/>
+                            <a:ext cx="701640" cy="153000"/>
                           </a:xfrm>
                           <a:prstGeom prst="rect">
                             <a:avLst/>
@@ -10592,12 +11485,12 @@
                         </wps:bodyPr>
                       </wps:wsp>
                       <wps:wsp>
-                        <wps:cNvPr id="35" name="Rectangle 60"/>
+                        <wps:cNvPr id="42" name="Rectangle 60"/>
                         <wps:cNvSpPr/>
                         <wps:spPr>
                           <a:xfrm>
                             <a:off x="741960" y="0"/>
-                            <a:ext cx="851400" cy="154440"/>
+                            <a:ext cx="850320" cy="153000"/>
                           </a:xfrm>
                           <a:prstGeom prst="rect">
                             <a:avLst/>
@@ -10636,16 +11529,16 @@
                       <wpg:grpSpPr>
                         <a:xfrm>
                           <a:off x="12600" y="10120680"/>
-                          <a:ext cx="1593360" cy="154440"/>
+                          <a:ext cx="1591920" cy="153000"/>
                         </a:xfrm>
                       </wpg:grpSpPr>
                       <wps:wsp>
-                        <wps:cNvPr id="36" name="Rectangle 62"/>
+                        <wps:cNvPr id="43" name="Rectangle 62"/>
                         <wps:cNvSpPr/>
                         <wps:spPr>
                           <a:xfrm>
                             <a:off x="0" y="0"/>
-                            <a:ext cx="703080" cy="154440"/>
+                            <a:ext cx="701640" cy="153000"/>
                           </a:xfrm>
                           <a:prstGeom prst="rect">
                             <a:avLst/>
@@ -10690,12 +11583,12 @@
                         </wps:bodyPr>
                       </wps:wsp>
                       <wps:wsp>
-                        <wps:cNvPr id="37" name="Rectangle 63"/>
+                        <wps:cNvPr id="44" name="Rectangle 63"/>
                         <wps:cNvSpPr/>
                         <wps:spPr>
                           <a:xfrm>
                             <a:off x="741960" y="0"/>
-                            <a:ext cx="851400" cy="154440"/>
+                            <a:ext cx="850320" cy="153000"/>
                           </a:xfrm>
                           <a:prstGeom prst="rect">
                             <a:avLst/>
@@ -10764,12 +11657,12 @@
                       <wps:bodyPr/>
                     </wps:wsp>
                     <wps:wsp>
-                      <wps:cNvPr id="38" name="Rectangle 65"/>
+                      <wps:cNvPr id="45" name="Rectangle 65"/>
                       <wps:cNvSpPr/>
                       <wps:spPr>
                         <a:xfrm>
                           <a:off x="2593440" y="9523800"/>
-                          <a:ext cx="2098080" cy="727560"/>
+                          <a:ext cx="2096640" cy="726480"/>
                         </a:xfrm>
                         <a:prstGeom prst="rect">
                           <a:avLst/>
@@ -10912,12 +11805,12 @@
                       <wps:bodyPr/>
                     </wps:wsp>
                     <wps:wsp>
-                      <wps:cNvPr id="39" name="Rectangle 69"/>
+                      <wps:cNvPr id="46" name="Rectangle 69"/>
                       <wps:cNvSpPr/>
                       <wps:spPr>
                         <a:xfrm>
                           <a:off x="4759920" y="9399240"/>
-                          <a:ext cx="485640" cy="153720"/>
+                          <a:ext cx="484560" cy="152280"/>
                         </a:xfrm>
                         <a:prstGeom prst="rect">
                           <a:avLst/>
@@ -10957,12 +11850,12 @@
                       </wps:bodyPr>
                     </wps:wsp>
                     <wps:wsp>
-                      <wps:cNvPr id="40" name="Rectangle 70"/>
+                      <wps:cNvPr id="47" name="Rectangle 70"/>
                       <wps:cNvSpPr/>
                       <wps:spPr>
                         <a:xfrm>
                           <a:off x="5852880" y="9399240"/>
-                          <a:ext cx="770400" cy="153720"/>
+                          <a:ext cx="768960" cy="152280"/>
                         </a:xfrm>
                         <a:prstGeom prst="rect">
                           <a:avLst/>
@@ -11003,12 +11896,12 @@
                       </wps:bodyPr>
                     </wps:wsp>
                     <wps:wsp>
-                      <wps:cNvPr id="41" name="Rectangle 71"/>
+                      <wps:cNvPr id="48" name="Rectangle 71"/>
                       <wps:cNvSpPr/>
                       <wps:spPr>
                         <a:xfrm>
                           <a:off x="5857920" y="9582120"/>
-                          <a:ext cx="768960" cy="153720"/>
+                          <a:ext cx="767880" cy="152280"/>
                         </a:xfrm>
                         <a:prstGeom prst="rect">
                           <a:avLst/>
@@ -11040,7 +11933,7 @@
                                 <w:sz w:val="20"/>
                                 <w:lang w:val="en-US"/>
                               </w:rPr>
-                              <w:t>6</w:t>
+                              <w:t>10</w:t>
                             </w:r>
                           </w:p>
                         </w:txbxContent>
@@ -11100,12 +11993,12 @@
                       <wps:bodyPr/>
                     </wps:wsp>
                     <wps:wsp>
-                      <wps:cNvPr id="42" name="Rectangle 74"/>
+                      <wps:cNvPr id="49" name="Rectangle 74"/>
                       <wps:cNvSpPr/>
                       <wps:spPr>
                         <a:xfrm>
                           <a:off x="4759920" y="9864720"/>
-                          <a:ext cx="1863000" cy="337680"/>
+                          <a:ext cx="1861920" cy="336600"/>
                         </a:xfrm>
                         <a:prstGeom prst="rect">
                           <a:avLst/>
@@ -11164,8 +12057,8 @@
         </mc:Choice>
         <mc:Fallback>
           <w:pict>
-            <v:group id="shape_0" alt="Группа 10" style="position:absolute;margin-left:-18.1pt;margin-top:-19.25pt;width:524.05pt;height:810.3pt" coordorigin="-362,-385" coordsize="10481,16206">
-              <v:rect id="shape_0" ID="Rectangle 26" path="m0,0l-2147483645,0l-2147483645,-2147483646l0,-2147483646xe" stroked="t" o:allowincell="f" style="position:absolute;left:-362;top:-385;width:10479;height:16205;mso-wrap-style:none;v-text-anchor:middle">
+            <v:group id="shape_0" alt="Группа 10" style="position:absolute;margin-left:-18.1pt;margin-top:-19.25pt;width:524.05pt;height:810.2pt" coordorigin="-362,-385" coordsize="10481,16204">
+              <v:rect id="shape_0" ID="Rectangle 26" path="m0,0l-2147483645,0l-2147483645,-2147483646l0,-2147483646xe" stroked="t" o:allowincell="f" style="position:absolute;left:-362;top:-385;width:10477;height:16203;mso-wrap-style:none;v-text-anchor:middle">
                 <v:fill o:detectmouseclick="t" on="false"/>
                 <v:stroke color="black" weight="25560" joinstyle="miter" endcap="flat"/>
                 <w10:wrap type="none"/>
@@ -11215,7 +12108,7 @@
                 <v:fill o:detectmouseclick="t" on="false"/>
                 <w10:wrap type="none"/>
               </v:line>
-              <v:rect id="shape_0" ID="Rectangle 36" path="m0,0l-2147483645,0l-2147483645,-2147483646l0,-2147483646xe" stroked="f" o:allowincell="f" style="position:absolute;left:-334;top:14136;width:454;height:242;mso-wrap-style:square;v-text-anchor:top">
+              <v:rect id="shape_0" ID="Rectangle 36" path="m0,0l-2147483645,0l-2147483645,-2147483646l0,-2147483646xe" stroked="f" o:allowincell="f" style="position:absolute;left:-334;top:14136;width:452;height:240;mso-wrap-style:square;v-text-anchor:top">
                 <v:fill o:detectmouseclick="t" on="false"/>
                 <v:stroke color="#3465a4" joinstyle="round" endcap="flat"/>
                 <v:textbox>
@@ -11249,7 +12142,7 @@
                 </v:textbox>
                 <w10:wrap type="none"/>
               </v:rect>
-              <v:rect id="shape_0" ID="Rectangle 37" path="m0,0l-2147483645,0l-2147483645,-2147483646l0,-2147483646xe" stroked="f" o:allowincell="f" style="position:absolute;left:189;top:14136;width:568;height:242;mso-wrap-style:square;v-text-anchor:top">
+              <v:rect id="shape_0" ID="Rectangle 37" path="m0,0l-2147483645,0l-2147483645,-2147483646l0,-2147483646xe" stroked="f" o:allowincell="f" style="position:absolute;left:189;top:14136;width:566;height:240;mso-wrap-style:square;v-text-anchor:top">
                 <v:fill o:detectmouseclick="t" on="false"/>
                 <v:stroke color="#3465a4" joinstyle="round" endcap="flat"/>
                 <v:textbox>
@@ -11277,7 +12170,7 @@
                 </v:textbox>
                 <w10:wrap type="none"/>
               </v:rect>
-              <v:rect id="shape_0" ID="Rectangle 38" path="m0,0l-2147483645,0l-2147483645,-2147483646l0,-2147483646xe" stroked="f" o:allowincell="f" style="position:absolute;left:827;top:14136;width:1340;height:242;mso-wrap-style:square;v-text-anchor:top">
+              <v:rect id="shape_0" ID="Rectangle 38" path="m0,0l-2147483645,0l-2147483645,-2147483646l0,-2147483646xe" stroked="f" o:allowincell="f" style="position:absolute;left:827;top:14136;width:1338;height:240;mso-wrap-style:square;v-text-anchor:top">
                 <v:fill o:detectmouseclick="t" on="false"/>
                 <v:stroke color="#3465a4" joinstyle="round" endcap="flat"/>
                 <v:textbox>
@@ -11313,7 +12206,7 @@
                 </v:textbox>
                 <w10:wrap type="none"/>
               </v:rect>
-              <v:rect id="shape_0" ID="Rectangle 39" path="m0,0l-2147483645,0l-2147483645,-2147483646l0,-2147483646xe" stroked="f" o:allowincell="f" style="position:absolute;left:2251;top:14136;width:796;height:242;mso-wrap-style:square;v-text-anchor:top">
+              <v:rect id="shape_0" ID="Rectangle 39" path="m0,0l-2147483645,0l-2147483645,-2147483646l0,-2147483646xe" stroked="f" o:allowincell="f" style="position:absolute;left:2251;top:14136;width:794;height:240;mso-wrap-style:square;v-text-anchor:top">
                 <v:fill o:detectmouseclick="t" on="false"/>
                 <v:stroke color="#3465a4" joinstyle="round" endcap="flat"/>
                 <v:textbox>
@@ -11341,7 +12234,7 @@
                 </v:textbox>
                 <w10:wrap type="none"/>
               </v:rect>
-              <v:rect id="shape_0" ID="Rectangle 40" path="m0,0l-2147483645,0l-2147483645,-2147483646l0,-2147483646xe" stroked="f" o:allowincell="f" style="position:absolute;left:3101;top:14136;width:516;height:242;mso-wrap-style:square;v-text-anchor:top">
+              <v:rect id="shape_0" ID="Rectangle 40" path="m0,0l-2147483645,0l-2147483645,-2147483646l0,-2147483646xe" stroked="f" o:allowincell="f" style="position:absolute;left:3101;top:14136;width:514;height:240;mso-wrap-style:square;v-text-anchor:top">
                 <v:fill o:detectmouseclick="t" on="false"/>
                 <v:stroke color="#3465a4" joinstyle="round" endcap="flat"/>
                 <v:textbox>
@@ -11369,7 +12262,7 @@
                 </v:textbox>
                 <w10:wrap type="none"/>
               </v:rect>
-              <v:rect id="shape_0" ID="Rectangle 41" path="m0,0l-2147483645,0l-2147483645,-2147483646l0,-2147483646xe" stroked="f" o:allowincell="f" style="position:absolute;left:7991;top:14417;width:765;height:241;mso-wrap-style:square;v-text-anchor:top">
+              <v:rect id="shape_0" ID="Rectangle 41" path="m0,0l-2147483645,0l-2147483645,-2147483646l0,-2147483646xe" stroked="f" o:allowincell="f" style="position:absolute;left:7991;top:14417;width:763;height:239;mso-wrap-style:square;v-text-anchor:top">
                 <v:fill o:detectmouseclick="t" on="false"/>
                 <v:stroke color="#3465a4" joinstyle="round" endcap="flat"/>
                 <v:textbox>
@@ -11394,7 +12287,7 @@
                 </v:textbox>
                 <w10:wrap type="none"/>
               </v:rect>
-              <v:rect id="shape_0" ID="Rectangle 42" path="m0,0l-2147483645,0l-2147483645,-2147483646l0,-2147483646xe" stroked="f" o:allowincell="f" style="position:absolute;left:7991;top:14713;width:765;height:242;mso-wrap-style:square;v-text-anchor:top">
+              <v:rect id="shape_0" ID="Rectangle 42" path="m0,0l-2147483645,0l-2147483645,-2147483646l0,-2147483646xe" stroked="f" o:allowincell="f" style="position:absolute;left:7991;top:14713;width:763;height:240;mso-wrap-style:square;v-text-anchor:top">
                 <v:fill o:detectmouseclick="t" on="false"/>
                 <v:stroke color="#3465a4" joinstyle="round" endcap="flat"/>
                 <v:textbox>
@@ -11420,7 +12313,7 @@
                 </v:textbox>
                 <w10:wrap type="none"/>
               </v:rect>
-              <v:rect id="shape_0" ID="Rectangle 43" path="m0,0l-2147483645,0l-2147483645,-2147483646l0,-2147483646xe" stroked="f" o:allowincell="f" style="position:absolute;left:3710;top:13753;width:6279;height:374;mso-wrap-style:square;v-text-anchor:top">
+              <v:rect id="shape_0" ID="Rectangle 43" path="m0,0l-2147483645,0l-2147483645,-2147483646l0,-2147483646xe" stroked="f" o:allowincell="f" style="position:absolute;left:3710;top:13753;width:6277;height:372;mso-wrap-style:square;v-text-anchor:top">
                 <v:fill o:detectmouseclick="t" on="false"/>
                 <v:stroke color="#3465a4" joinstyle="round" endcap="flat"/>
                 <v:textbox>
@@ -11553,8 +12446,8 @@
                 <v:fill o:detectmouseclick="t" on="false"/>
                 <w10:wrap type="none"/>
               </v:line>
-              <v:group id="shape_0" style="position:absolute;left:-342;top:14399;width:2540;height:282">
-                <v:rect id="shape_0" ID="Rectangle 50" path="m0,0l-2147483645,0l-2147483645,-2147483646l0,-2147483646xe" stroked="f" o:allowincell="f" style="position:absolute;left:-342;top:14424;width:1106;height:242;mso-wrap-style:square;v-text-anchor:top">
+              <v:group id="shape_0" style="position:absolute;left:-342;top:14399;width:2538;height:280">
+                <v:rect id="shape_0" ID="Rectangle 50" path="m0,0l-2147483645,0l-2147483645,-2147483646l0,-2147483646xe" stroked="f" o:allowincell="f" style="position:absolute;left:-342;top:14424;width:1104;height:240;mso-wrap-style:square;v-text-anchor:top">
                   <v:fill o:detectmouseclick="t" on="false"/>
                   <v:stroke color="#3465a4" joinstyle="round" endcap="flat"/>
                   <v:textbox>
@@ -11591,7 +12484,7 @@
                   </v:textbox>
                   <w10:wrap type="none"/>
                 </v:rect>
-                <v:rect id="shape_0" ID="Rectangle 51" path="m0,0l-2147483645,0l-2147483645,-2147483646l0,-2147483646xe" stroked="f" o:allowincell="f" style="position:absolute;left:814;top:14399;width:1383;height:281;mso-wrap-style:square;v-text-anchor:top">
+                <v:rect id="shape_0" ID="Rectangle 51" path="m0,0l-2147483645,0l-2147483645,-2147483646l0,-2147483646xe" stroked="f" o:allowincell="f" style="position:absolute;left:814;top:14399;width:1381;height:279;mso-wrap-style:square;v-text-anchor:top">
                   <v:fill o:detectmouseclick="t" on="false"/>
                   <v:stroke color="#3465a4" joinstyle="round" endcap="flat"/>
                   <v:textbox>
@@ -11638,8 +12531,8 @@
                   <w10:wrap type="none"/>
                 </v:rect>
               </v:group>
-              <v:group id="shape_0" style="position:absolute;left:-342;top:14705;width:2509;height:243">
-                <v:rect id="shape_0" ID="Rectangle 53" path="m0,0l-2147483645,0l-2147483645,-2147483646l0,-2147483646xe" stroked="f" o:allowincell="f" style="position:absolute;left:-342;top:14705;width:1106;height:242;mso-wrap-style:square;v-text-anchor:top">
+              <v:group id="shape_0" style="position:absolute;left:-342;top:14705;width:2508;height:241">
+                <v:rect id="shape_0" ID="Rectangle 53" path="m0,0l-2147483645,0l-2147483645,-2147483646l0,-2147483646xe" stroked="f" o:allowincell="f" style="position:absolute;left:-342;top:14705;width:1104;height:240;mso-wrap-style:square;v-text-anchor:top">
                   <v:fill o:detectmouseclick="t" on="false"/>
                   <v:stroke color="#3465a4" joinstyle="round" endcap="flat"/>
                   <v:textbox>
@@ -11671,7 +12564,7 @@
                   </v:textbox>
                   <w10:wrap type="none"/>
                 </v:rect>
-                <v:rect id="shape_0" ID="Rectangle 54" path="m0,0l-2147483645,0l-2147483645,-2147483646l0,-2147483646xe" stroked="f" o:allowincell="f" style="position:absolute;left:826;top:14705;width:1340;height:242;mso-wrap-style:square;v-text-anchor:top">
+                <v:rect id="shape_0" ID="Rectangle 54" path="m0,0l-2147483645,0l-2147483645,-2147483646l0,-2147483646xe" stroked="f" o:allowincell="f" style="position:absolute;left:826;top:14705;width:1338;height:240;mso-wrap-style:square;v-text-anchor:top">
                   <v:fill o:detectmouseclick="t" on="false"/>
                   <v:stroke color="#3465a4" joinstyle="round" endcap="flat"/>
                   <v:textbox>
@@ -11703,8 +12596,8 @@
                   <w10:wrap type="none"/>
                 </v:rect>
               </v:group>
-              <v:group id="shape_0" style="position:absolute;left:-342;top:14993;width:2509;height:243">
-                <v:rect id="shape_0" ID="Rectangle 56" path="m0,0l-2147483645,0l-2147483645,-2147483646l0,-2147483646xe" stroked="f" o:allowincell="f" style="position:absolute;left:-342;top:14993;width:1106;height:242;mso-wrap-style:square;v-text-anchor:top">
+              <v:group id="shape_0" style="position:absolute;left:-342;top:14993;width:2508;height:241">
+                <v:rect id="shape_0" ID="Rectangle 56" path="m0,0l-2147483645,0l-2147483645,-2147483646l0,-2147483646xe" stroked="f" o:allowincell="f" style="position:absolute;left:-342;top:14993;width:1104;height:240;mso-wrap-style:square;v-text-anchor:top">
                   <v:fill o:detectmouseclick="t" on="false"/>
                   <v:stroke color="#3465a4" joinstyle="round" endcap="flat"/>
                   <v:textbox>
@@ -11733,7 +12626,7 @@
                   </v:textbox>
                   <w10:wrap type="none"/>
                 </v:rect>
-                <v:rect id="shape_0" ID="Rectangle 57" path="m0,0l-2147483645,0l-2147483645,-2147483646l0,-2147483646xe" stroked="f" o:allowincell="f" style="position:absolute;left:826;top:14993;width:1340;height:242;mso-wrap-style:none;v-text-anchor:middle">
+                <v:rect id="shape_0" ID="Rectangle 57" path="m0,0l-2147483645,0l-2147483645,-2147483646l0,-2147483646xe" stroked="f" o:allowincell="f" style="position:absolute;left:826;top:14993;width:1338;height:240;mso-wrap-style:none;v-text-anchor:middle">
                   <v:fill o:detectmouseclick="t" on="false"/>
                   <v:stroke color="#3465a4" joinstyle="round" endcap="flat"/>
                   <v:textbox>
@@ -11752,8 +12645,8 @@
                   <w10:wrap type="none"/>
                 </v:rect>
               </v:group>
-              <v:group id="shape_0" style="position:absolute;left:-342;top:15273;width:2509;height:243">
-                <v:rect id="shape_0" ID="Rectangle 59" path="m0,0l-2147483645,0l-2147483645,-2147483646l0,-2147483646xe" stroked="f" o:allowincell="f" style="position:absolute;left:-342;top:15273;width:1106;height:242;mso-wrap-style:square;v-text-anchor:top">
+              <v:group id="shape_0" style="position:absolute;left:-342;top:15273;width:2508;height:241">
+                <v:rect id="shape_0" ID="Rectangle 59" path="m0,0l-2147483645,0l-2147483645,-2147483646l0,-2147483646xe" stroked="f" o:allowincell="f" style="position:absolute;left:-342;top:15273;width:1104;height:240;mso-wrap-style:square;v-text-anchor:top">
                   <v:fill o:detectmouseclick="t" on="false"/>
                   <v:stroke color="#3465a4" joinstyle="round" endcap="flat"/>
                   <v:textbox>
@@ -11782,7 +12675,7 @@
                   </v:textbox>
                   <w10:wrap type="none"/>
                 </v:rect>
-                <v:rect id="shape_0" ID="Rectangle 60" path="m0,0l-2147483645,0l-2147483645,-2147483646l0,-2147483646xe" stroked="f" o:allowincell="f" style="position:absolute;left:826;top:15273;width:1340;height:242;mso-wrap-style:none;v-text-anchor:middle">
+                <v:rect id="shape_0" ID="Rectangle 60" path="m0,0l-2147483645,0l-2147483645,-2147483646l0,-2147483646xe" stroked="f" o:allowincell="f" style="position:absolute;left:826;top:15273;width:1338;height:240;mso-wrap-style:none;v-text-anchor:middle">
                   <v:fill o:detectmouseclick="t" on="false"/>
                   <v:stroke color="#3465a4" joinstyle="round" endcap="flat"/>
                   <v:textbox>
@@ -11801,8 +12694,8 @@
                   <w10:wrap type="none"/>
                 </v:rect>
               </v:group>
-              <v:group id="shape_0" style="position:absolute;left:-342;top:15553;width:2509;height:243">
-                <v:rect id="shape_0" ID="Rectangle 62" path="m0,0l-2147483645,0l-2147483645,-2147483646l0,-2147483646xe" stroked="f" o:allowincell="f" style="position:absolute;left:-342;top:15553;width:1106;height:242;mso-wrap-style:square;v-text-anchor:top">
+              <v:group id="shape_0" style="position:absolute;left:-342;top:15553;width:2508;height:241">
+                <v:rect id="shape_0" ID="Rectangle 62" path="m0,0l-2147483645,0l-2147483645,-2147483646l0,-2147483646xe" stroked="f" o:allowincell="f" style="position:absolute;left:-342;top:15553;width:1104;height:240;mso-wrap-style:square;v-text-anchor:top">
                   <v:fill o:detectmouseclick="t" on="false"/>
                   <v:stroke color="#3465a4" joinstyle="round" endcap="flat"/>
                   <v:textbox>
@@ -11831,7 +12724,7 @@
                   </v:textbox>
                   <w10:wrap type="none"/>
                 </v:rect>
-                <v:rect id="shape_0" ID="Rectangle 63" path="m0,0l-2147483645,0l-2147483645,-2147483646l0,-2147483646xe" stroked="f" o:allowincell="f" style="position:absolute;left:826;top:15553;width:1340;height:242;mso-wrap-style:none;v-text-anchor:middle">
+                <v:rect id="shape_0" ID="Rectangle 63" path="m0,0l-2147483645,0l-2147483645,-2147483646l0,-2147483646xe" stroked="f" o:allowincell="f" style="position:absolute;left:826;top:15553;width:1338;height:240;mso-wrap-style:none;v-text-anchor:middle">
                   <v:fill o:detectmouseclick="t" on="false"/>
                   <v:stroke color="#3465a4" joinstyle="round" endcap="flat"/>
                   <v:textbox>
@@ -11864,7 +12757,7 @@
                 <v:fill o:detectmouseclick="t" on="false"/>
                 <w10:wrap type="none"/>
               </v:line>
-              <v:rect id="shape_0" ID="Rectangle 65" path="m0,0l-2147483645,0l-2147483645,-2147483646l0,-2147483646xe" stroked="f" o:allowincell="f" style="position:absolute;left:3722;top:14613;width:3303;height:1145;mso-wrap-style:square;v-text-anchor:middle">
+              <v:rect id="shape_0" ID="Rectangle 65" path="m0,0l-2147483645,0l-2147483645,-2147483646l0,-2147483646xe" stroked="f" o:allowincell="f" style="position:absolute;left:3722;top:14613;width:3301;height:1143;mso-wrap-style:square;v-text-anchor:middle">
                 <v:fill o:detectmouseclick="t" on="false"/>
                 <v:stroke color="#3465a4" joinstyle="round" endcap="flat"/>
                 <v:textbox>
@@ -11931,7 +12824,7 @@
                 <v:fill o:detectmouseclick="t" on="false"/>
                 <w10:wrap type="none"/>
               </v:line>
-              <v:rect id="shape_0" ID="Rectangle 69" path="m0,0l-2147483645,0l-2147483645,-2147483646l0,-2147483646xe" stroked="f" o:allowincell="f" style="position:absolute;left:7134;top:14417;width:764;height:241;mso-wrap-style:square;v-text-anchor:top">
+              <v:rect id="shape_0" ID="Rectangle 69" path="m0,0l-2147483645,0l-2147483645,-2147483646l0,-2147483646xe" stroked="f" o:allowincell="f" style="position:absolute;left:7134;top:14417;width:762;height:239;mso-wrap-style:square;v-text-anchor:top">
                 <v:fill o:detectmouseclick="t" on="false"/>
                 <v:stroke color="#3465a4" joinstyle="round" endcap="flat"/>
                 <v:textbox>
@@ -11955,7 +12848,7 @@
                 </v:textbox>
                 <w10:wrap type="none"/>
               </v:rect>
-              <v:rect id="shape_0" ID="Rectangle 70" path="m0,0l-2147483645,0l-2147483645,-2147483646l0,-2147483646xe" stroked="f" o:allowincell="f" style="position:absolute;left:8855;top:14417;width:1212;height:241;mso-wrap-style:square;v-text-anchor:top">
+              <v:rect id="shape_0" ID="Rectangle 70" path="m0,0l-2147483645,0l-2147483645,-2147483646l0,-2147483646xe" stroked="f" o:allowincell="f" style="position:absolute;left:8855;top:14417;width:1210;height:239;mso-wrap-style:square;v-text-anchor:top">
                 <v:fill o:detectmouseclick="t" on="false"/>
                 <v:stroke color="#3465a4" joinstyle="round" endcap="flat"/>
                 <v:textbox>
@@ -11980,7 +12873,7 @@
                 </v:textbox>
                 <w10:wrap type="none"/>
               </v:rect>
-              <v:rect id="shape_0" ID="Rectangle 71" path="m0,0l-2147483645,0l-2147483645,-2147483646l0,-2147483646xe" stroked="f" o:allowincell="f" style="position:absolute;left:8863;top:14705;width:1210;height:241;mso-wrap-style:square;v-text-anchor:top">
+              <v:rect id="shape_0" ID="Rectangle 71" path="m0,0l-2147483645,0l-2147483645,-2147483646l0,-2147483646xe" stroked="f" o:allowincell="f" style="position:absolute;left:8863;top:14705;width:1208;height:239;mso-wrap-style:square;v-text-anchor:top">
                 <v:fill o:detectmouseclick="t" on="false"/>
                 <v:stroke color="#3465a4" joinstyle="round" endcap="flat"/>
                 <v:textbox>
@@ -11999,7 +12892,7 @@
                           <w:sz w:val="20"/>
                           <w:lang w:val="en-US"/>
                         </w:rPr>
-                        <w:t>6</w:t>
+                        <w:t>10</w:t>
                       </w:r>
                     </w:p>
                   </w:txbxContent>
@@ -12016,7 +12909,7 @@
                 <v:fill o:detectmouseclick="t" on="false"/>
                 <w10:wrap type="none"/>
               </v:line>
-              <v:rect id="shape_0" ID="Rectangle 74" path="m0,0l-2147483645,0l-2147483645,-2147483646l0,-2147483646xe" stroked="f" o:allowincell="f" style="position:absolute;left:7134;top:15150;width:2933;height:531;mso-wrap-style:square;v-text-anchor:top">
+              <v:rect id="shape_0" ID="Rectangle 74" path="m0,0l-2147483645,0l-2147483645,-2147483646l0,-2147483646xe" stroked="f" o:allowincell="f" style="position:absolute;left:7134;top:15150;width:2931;height:529;mso-wrap-style:square;v-text-anchor:top">
                 <v:fill o:detectmouseclick="t" on="false"/>
                 <v:stroke color="#3465a4" joinstyle="round" endcap="flat"/>
                 <v:textbox>

</xml_diff>

<commit_message>
feat: add task 6
</commit_message>
<xml_diff>
--- a/lab11.docx
+++ b/lab11.docx
@@ -250,7 +250,7 @@
       </w:pPr>
       <w:r>
         <w:drawing>
-          <wp:anchor behindDoc="0" distT="0" distB="0" distL="0" distR="0" simplePos="0" locked="0" layoutInCell="0" allowOverlap="1" relativeHeight="132">
+          <wp:anchor behindDoc="0" distT="0" distB="0" distL="0" distR="0" simplePos="0" locked="0" layoutInCell="0" allowOverlap="1" relativeHeight="146">
             <wp:simplePos x="0" y="0"/>
             <wp:positionH relativeFrom="column">
               <wp:align>center</wp:align>
@@ -360,8 +360,8 @@
       </w:tblPr>
       <w:tblGrid>
         <w:gridCol w:w="3008"/>
-        <w:gridCol w:w="1893"/>
-        <w:gridCol w:w="2976"/>
+        <w:gridCol w:w="1892"/>
+        <w:gridCol w:w="2977"/>
         <w:gridCol w:w="2044"/>
       </w:tblGrid>
       <w:tr>
@@ -390,7 +390,7 @@
         </w:tc>
         <w:tc>
           <w:tcPr>
-            <w:tcW w:w="1893" w:type="dxa"/>
+            <w:tcW w:w="1892" w:type="dxa"/>
             <w:tcBorders>
               <w:top w:val="single" w:sz="4" w:space="0" w:color="000000"/>
               <w:start w:val="single" w:sz="4" w:space="0" w:color="000000"/>
@@ -412,7 +412,7 @@
         </w:tc>
         <w:tc>
           <w:tcPr>
-            <w:tcW w:w="2976" w:type="dxa"/>
+            <w:tcW w:w="2977" w:type="dxa"/>
             <w:tcBorders>
               <w:top w:val="single" w:sz="4" w:space="0" w:color="000000"/>
               <w:start w:val="single" w:sz="4" w:space="0" w:color="000000"/>
@@ -503,7 +503,7 @@
         </w:tc>
         <w:tc>
           <w:tcPr>
-            <w:tcW w:w="1893" w:type="dxa"/>
+            <w:tcW w:w="1892" w:type="dxa"/>
             <w:tcBorders>
               <w:start w:val="single" w:sz="4" w:space="0" w:color="000000"/>
               <w:bottom w:val="single" w:sz="4" w:space="0" w:color="000000"/>
@@ -524,7 +524,7 @@
         </w:tc>
         <w:tc>
           <w:tcPr>
-            <w:tcW w:w="2976" w:type="dxa"/>
+            <w:tcW w:w="2977" w:type="dxa"/>
             <w:tcBorders>
               <w:start w:val="single" w:sz="4" w:space="0" w:color="000000"/>
               <w:bottom w:val="single" w:sz="4" w:space="0" w:color="000000"/>
@@ -592,7 +592,7 @@
         </w:tc>
         <w:tc>
           <w:tcPr>
-            <w:tcW w:w="1893" w:type="dxa"/>
+            <w:tcW w:w="1892" w:type="dxa"/>
             <w:tcBorders>
               <w:start w:val="single" w:sz="4" w:space="0" w:color="000000"/>
               <w:bottom w:val="single" w:sz="4" w:space="0" w:color="000000"/>
@@ -613,7 +613,7 @@
         </w:tc>
         <w:tc>
           <w:tcPr>
-            <w:tcW w:w="2976" w:type="dxa"/>
+            <w:tcW w:w="2977" w:type="dxa"/>
             <w:tcBorders>
               <w:start w:val="single" w:sz="4" w:space="0" w:color="000000"/>
               <w:bottom w:val="single" w:sz="4" w:space="0" w:color="000000"/>
@@ -680,7 +680,7 @@
         </w:tc>
         <w:tc>
           <w:tcPr>
-            <w:tcW w:w="1893" w:type="dxa"/>
+            <w:tcW w:w="1892" w:type="dxa"/>
             <w:tcBorders>
               <w:start w:val="single" w:sz="4" w:space="0" w:color="000000"/>
               <w:bottom w:val="single" w:sz="4" w:space="0" w:color="000000"/>
@@ -701,7 +701,7 @@
         </w:tc>
         <w:tc>
           <w:tcPr>
-            <w:tcW w:w="2976" w:type="dxa"/>
+            <w:tcW w:w="2977" w:type="dxa"/>
             <w:tcBorders>
               <w:start w:val="single" w:sz="4" w:space="0" w:color="000000"/>
               <w:bottom w:val="single" w:sz="4" w:space="0" w:color="000000"/>
@@ -768,7 +768,7 @@
         </w:tc>
         <w:tc>
           <w:tcPr>
-            <w:tcW w:w="1893" w:type="dxa"/>
+            <w:tcW w:w="1892" w:type="dxa"/>
             <w:tcBorders>
               <w:start w:val="single" w:sz="4" w:space="0" w:color="000000"/>
               <w:bottom w:val="single" w:sz="4" w:space="0" w:color="000000"/>
@@ -789,7 +789,7 @@
         </w:tc>
         <w:tc>
           <w:tcPr>
-            <w:tcW w:w="2976" w:type="dxa"/>
+            <w:tcW w:w="2977" w:type="dxa"/>
             <w:tcBorders>
               <w:start w:val="single" w:sz="4" w:space="0" w:color="000000"/>
               <w:bottom w:val="single" w:sz="4" w:space="0" w:color="000000"/>
@@ -856,7 +856,7 @@
         </w:tc>
         <w:tc>
           <w:tcPr>
-            <w:tcW w:w="1893" w:type="dxa"/>
+            <w:tcW w:w="1892" w:type="dxa"/>
             <w:tcBorders>
               <w:start w:val="single" w:sz="4" w:space="0" w:color="000000"/>
               <w:bottom w:val="single" w:sz="4" w:space="0" w:color="000000"/>
@@ -877,7 +877,7 @@
         </w:tc>
         <w:tc>
           <w:tcPr>
-            <w:tcW w:w="2976" w:type="dxa"/>
+            <w:tcW w:w="2977" w:type="dxa"/>
             <w:tcBorders>
               <w:start w:val="single" w:sz="4" w:space="0" w:color="000000"/>
               <w:bottom w:val="single" w:sz="4" w:space="0" w:color="000000"/>
@@ -944,7 +944,7 @@
         </w:tc>
         <w:tc>
           <w:tcPr>
-            <w:tcW w:w="1893" w:type="dxa"/>
+            <w:tcW w:w="1892" w:type="dxa"/>
             <w:tcBorders>
               <w:start w:val="single" w:sz="4" w:space="0" w:color="000000"/>
               <w:bottom w:val="single" w:sz="4" w:space="0" w:color="000000"/>
@@ -965,7 +965,7 @@
         </w:tc>
         <w:tc>
           <w:tcPr>
-            <w:tcW w:w="2976" w:type="dxa"/>
+            <w:tcW w:w="2977" w:type="dxa"/>
             <w:tcBorders>
               <w:start w:val="single" w:sz="4" w:space="0" w:color="000000"/>
               <w:bottom w:val="single" w:sz="4" w:space="0" w:color="000000"/>
@@ -1032,7 +1032,7 @@
         </w:tc>
         <w:tc>
           <w:tcPr>
-            <w:tcW w:w="1893" w:type="dxa"/>
+            <w:tcW w:w="1892" w:type="dxa"/>
             <w:tcBorders>
               <w:start w:val="single" w:sz="4" w:space="0" w:color="000000"/>
               <w:bottom w:val="single" w:sz="4" w:space="0" w:color="000000"/>
@@ -1053,7 +1053,7 @@
         </w:tc>
         <w:tc>
           <w:tcPr>
-            <w:tcW w:w="2976" w:type="dxa"/>
+            <w:tcW w:w="2977" w:type="dxa"/>
             <w:tcBorders>
               <w:start w:val="single" w:sz="4" w:space="0" w:color="000000"/>
               <w:bottom w:val="single" w:sz="4" w:space="0" w:color="000000"/>
@@ -1120,7 +1120,7 @@
         </w:tc>
         <w:tc>
           <w:tcPr>
-            <w:tcW w:w="1893" w:type="dxa"/>
+            <w:tcW w:w="1892" w:type="dxa"/>
             <w:tcBorders>
               <w:start w:val="single" w:sz="4" w:space="0" w:color="000000"/>
               <w:bottom w:val="single" w:sz="4" w:space="0" w:color="000000"/>
@@ -1141,7 +1141,7 @@
         </w:tc>
         <w:tc>
           <w:tcPr>
-            <w:tcW w:w="2976" w:type="dxa"/>
+            <w:tcW w:w="2977" w:type="dxa"/>
             <w:tcBorders>
               <w:start w:val="single" w:sz="4" w:space="0" w:color="000000"/>
               <w:bottom w:val="single" w:sz="4" w:space="0" w:color="000000"/>
@@ -1209,7 +1209,7 @@
         </w:tc>
         <w:tc>
           <w:tcPr>
-            <w:tcW w:w="1893" w:type="dxa"/>
+            <w:tcW w:w="1892" w:type="dxa"/>
             <w:tcBorders>
               <w:start w:val="single" w:sz="4" w:space="0" w:color="000000"/>
               <w:bottom w:val="single" w:sz="4" w:space="0" w:color="000000"/>
@@ -1230,7 +1230,7 @@
         </w:tc>
         <w:tc>
           <w:tcPr>
-            <w:tcW w:w="2976" w:type="dxa"/>
+            <w:tcW w:w="2977" w:type="dxa"/>
             <w:tcBorders>
               <w:start w:val="single" w:sz="4" w:space="0" w:color="000000"/>
               <w:bottom w:val="single" w:sz="4" w:space="0" w:color="000000"/>
@@ -1297,7 +1297,7 @@
         </w:tc>
         <w:tc>
           <w:tcPr>
-            <w:tcW w:w="1893" w:type="dxa"/>
+            <w:tcW w:w="1892" w:type="dxa"/>
             <w:tcBorders>
               <w:start w:val="single" w:sz="4" w:space="0" w:color="000000"/>
               <w:bottom w:val="single" w:sz="4" w:space="0" w:color="000000"/>
@@ -1318,7 +1318,7 @@
         </w:tc>
         <w:tc>
           <w:tcPr>
-            <w:tcW w:w="2976" w:type="dxa"/>
+            <w:tcW w:w="2977" w:type="dxa"/>
             <w:tcBorders>
               <w:start w:val="single" w:sz="4" w:space="0" w:color="000000"/>
               <w:bottom w:val="single" w:sz="4" w:space="0" w:color="000000"/>
@@ -1385,7 +1385,7 @@
         </w:tc>
         <w:tc>
           <w:tcPr>
-            <w:tcW w:w="1893" w:type="dxa"/>
+            <w:tcW w:w="1892" w:type="dxa"/>
             <w:tcBorders>
               <w:start w:val="single" w:sz="4" w:space="0" w:color="000000"/>
               <w:bottom w:val="single" w:sz="4" w:space="0" w:color="000000"/>
@@ -1406,7 +1406,7 @@
         </w:tc>
         <w:tc>
           <w:tcPr>
-            <w:tcW w:w="2976" w:type="dxa"/>
+            <w:tcW w:w="2977" w:type="dxa"/>
             <w:tcBorders>
               <w:start w:val="single" w:sz="4" w:space="0" w:color="000000"/>
               <w:bottom w:val="single" w:sz="4" w:space="0" w:color="000000"/>
@@ -1473,7 +1473,7 @@
         </w:tc>
         <w:tc>
           <w:tcPr>
-            <w:tcW w:w="1893" w:type="dxa"/>
+            <w:tcW w:w="1892" w:type="dxa"/>
             <w:tcBorders>
               <w:start w:val="single" w:sz="4" w:space="0" w:color="000000"/>
               <w:bottom w:val="single" w:sz="4" w:space="0" w:color="000000"/>
@@ -1494,7 +1494,7 @@
         </w:tc>
         <w:tc>
           <w:tcPr>
-            <w:tcW w:w="2976" w:type="dxa"/>
+            <w:tcW w:w="2977" w:type="dxa"/>
             <w:tcBorders>
               <w:start w:val="single" w:sz="4" w:space="0" w:color="000000"/>
               <w:bottom w:val="single" w:sz="4" w:space="0" w:color="000000"/>
@@ -1561,7 +1561,7 @@
         </w:tc>
         <w:tc>
           <w:tcPr>
-            <w:tcW w:w="1893" w:type="dxa"/>
+            <w:tcW w:w="1892" w:type="dxa"/>
             <w:tcBorders>
               <w:start w:val="single" w:sz="4" w:space="0" w:color="000000"/>
               <w:bottom w:val="single" w:sz="4" w:space="0" w:color="000000"/>
@@ -1582,7 +1582,7 @@
         </w:tc>
         <w:tc>
           <w:tcPr>
-            <w:tcW w:w="2976" w:type="dxa"/>
+            <w:tcW w:w="2977" w:type="dxa"/>
             <w:tcBorders>
               <w:start w:val="single" w:sz="4" w:space="0" w:color="000000"/>
               <w:bottom w:val="single" w:sz="4" w:space="0" w:color="000000"/>
@@ -1649,7 +1649,7 @@
         </w:tc>
         <w:tc>
           <w:tcPr>
-            <w:tcW w:w="1893" w:type="dxa"/>
+            <w:tcW w:w="1892" w:type="dxa"/>
             <w:tcBorders>
               <w:start w:val="single" w:sz="4" w:space="0" w:color="000000"/>
               <w:bottom w:val="single" w:sz="4" w:space="0" w:color="000000"/>
@@ -1670,7 +1670,7 @@
         </w:tc>
         <w:tc>
           <w:tcPr>
-            <w:tcW w:w="2976" w:type="dxa"/>
+            <w:tcW w:w="2977" w:type="dxa"/>
             <w:tcBorders>
               <w:start w:val="single" w:sz="4" w:space="0" w:color="000000"/>
               <w:bottom w:val="single" w:sz="4" w:space="0" w:color="000000"/>
@@ -1737,7 +1737,7 @@
         </w:tc>
         <w:tc>
           <w:tcPr>
-            <w:tcW w:w="1893" w:type="dxa"/>
+            <w:tcW w:w="1892" w:type="dxa"/>
             <w:tcBorders>
               <w:start w:val="single" w:sz="4" w:space="0" w:color="000000"/>
               <w:bottom w:val="single" w:sz="4" w:space="0" w:color="000000"/>
@@ -1758,7 +1758,7 @@
         </w:tc>
         <w:tc>
           <w:tcPr>
-            <w:tcW w:w="2976" w:type="dxa"/>
+            <w:tcW w:w="2977" w:type="dxa"/>
             <w:vMerge w:val="restart"/>
             <w:tcBorders>
               <w:start w:val="single" w:sz="4" w:space="0" w:color="000000"/>
@@ -1827,7 +1827,7 @@
         </w:tc>
         <w:tc>
           <w:tcPr>
-            <w:tcW w:w="1893" w:type="dxa"/>
+            <w:tcW w:w="1892" w:type="dxa"/>
             <w:tcBorders>
               <w:start w:val="single" w:sz="4" w:space="0" w:color="000000"/>
               <w:bottom w:val="single" w:sz="4" w:space="0" w:color="000000"/>
@@ -1848,7 +1848,7 @@
         </w:tc>
         <w:tc>
           <w:tcPr>
-            <w:tcW w:w="2976" w:type="dxa"/>
+            <w:tcW w:w="2977" w:type="dxa"/>
             <w:vMerge w:val="continue"/>
             <w:tcBorders>
               <w:start w:val="single" w:sz="4" w:space="0" w:color="000000"/>
@@ -1915,7 +1915,7 @@
         </w:tc>
         <w:tc>
           <w:tcPr>
-            <w:tcW w:w="1893" w:type="dxa"/>
+            <w:tcW w:w="1892" w:type="dxa"/>
             <w:tcBorders>
               <w:start w:val="single" w:sz="4" w:space="0" w:color="000000"/>
               <w:bottom w:val="single" w:sz="4" w:space="0" w:color="000000"/>
@@ -1936,7 +1936,7 @@
         </w:tc>
         <w:tc>
           <w:tcPr>
-            <w:tcW w:w="2976" w:type="dxa"/>
+            <w:tcW w:w="2977" w:type="dxa"/>
             <w:vMerge w:val="continue"/>
             <w:tcBorders>
               <w:start w:val="single" w:sz="4" w:space="0" w:color="000000"/>
@@ -2003,7 +2003,7 @@
         </w:tc>
         <w:tc>
           <w:tcPr>
-            <w:tcW w:w="1893" w:type="dxa"/>
+            <w:tcW w:w="1892" w:type="dxa"/>
             <w:tcBorders>
               <w:start w:val="single" w:sz="4" w:space="0" w:color="000000"/>
               <w:bottom w:val="single" w:sz="4" w:space="0" w:color="000000"/>
@@ -2024,7 +2024,7 @@
         </w:tc>
         <w:tc>
           <w:tcPr>
-            <w:tcW w:w="2976" w:type="dxa"/>
+            <w:tcW w:w="2977" w:type="dxa"/>
             <w:vMerge w:val="continue"/>
             <w:tcBorders>
               <w:start w:val="single" w:sz="4" w:space="0" w:color="000000"/>
@@ -2091,7 +2091,7 @@
         </w:tc>
         <w:tc>
           <w:tcPr>
-            <w:tcW w:w="1893" w:type="dxa"/>
+            <w:tcW w:w="1892" w:type="dxa"/>
             <w:tcBorders>
               <w:start w:val="single" w:sz="4" w:space="0" w:color="000000"/>
               <w:bottom w:val="single" w:sz="4" w:space="0" w:color="000000"/>
@@ -2112,7 +2112,7 @@
         </w:tc>
         <w:tc>
           <w:tcPr>
-            <w:tcW w:w="2976" w:type="dxa"/>
+            <w:tcW w:w="2977" w:type="dxa"/>
             <w:vMerge w:val="continue"/>
             <w:tcBorders>
               <w:start w:val="single" w:sz="4" w:space="0" w:color="000000"/>
@@ -2179,7 +2179,7 @@
         </w:tc>
         <w:tc>
           <w:tcPr>
-            <w:tcW w:w="1893" w:type="dxa"/>
+            <w:tcW w:w="1892" w:type="dxa"/>
             <w:tcBorders>
               <w:start w:val="single" w:sz="4" w:space="0" w:color="000000"/>
               <w:bottom w:val="single" w:sz="4" w:space="0" w:color="000000"/>
@@ -2200,7 +2200,7 @@
         </w:tc>
         <w:tc>
           <w:tcPr>
-            <w:tcW w:w="2976" w:type="dxa"/>
+            <w:tcW w:w="2977" w:type="dxa"/>
             <w:vMerge w:val="restart"/>
             <w:tcBorders>
               <w:start w:val="single" w:sz="4" w:space="0" w:color="000000"/>
@@ -2268,7 +2268,7 @@
         </w:tc>
         <w:tc>
           <w:tcPr>
-            <w:tcW w:w="1893" w:type="dxa"/>
+            <w:tcW w:w="1892" w:type="dxa"/>
             <w:tcBorders>
               <w:start w:val="single" w:sz="4" w:space="0" w:color="000000"/>
               <w:bottom w:val="single" w:sz="4" w:space="0" w:color="000000"/>
@@ -2289,7 +2289,7 @@
         </w:tc>
         <w:tc>
           <w:tcPr>
-            <w:tcW w:w="2976" w:type="dxa"/>
+            <w:tcW w:w="2977" w:type="dxa"/>
             <w:vMerge w:val="continue"/>
             <w:tcBorders>
               <w:start w:val="single" w:sz="4" w:space="0" w:color="000000"/>
@@ -2356,7 +2356,7 @@
         </w:tc>
         <w:tc>
           <w:tcPr>
-            <w:tcW w:w="1893" w:type="dxa"/>
+            <w:tcW w:w="1892" w:type="dxa"/>
             <w:tcBorders>
               <w:start w:val="single" w:sz="4" w:space="0" w:color="000000"/>
               <w:bottom w:val="single" w:sz="4" w:space="0" w:color="000000"/>
@@ -2377,7 +2377,7 @@
         </w:tc>
         <w:tc>
           <w:tcPr>
-            <w:tcW w:w="2976" w:type="dxa"/>
+            <w:tcW w:w="2977" w:type="dxa"/>
             <w:vMerge w:val="continue"/>
             <w:tcBorders>
               <w:start w:val="single" w:sz="4" w:space="0" w:color="000000"/>
@@ -2444,7 +2444,7 @@
         </w:tc>
         <w:tc>
           <w:tcPr>
-            <w:tcW w:w="1893" w:type="dxa"/>
+            <w:tcW w:w="1892" w:type="dxa"/>
             <w:tcBorders>
               <w:start w:val="single" w:sz="4" w:space="0" w:color="000000"/>
               <w:bottom w:val="single" w:sz="4" w:space="0" w:color="000000"/>
@@ -2465,7 +2465,7 @@
         </w:tc>
         <w:tc>
           <w:tcPr>
-            <w:tcW w:w="2976" w:type="dxa"/>
+            <w:tcW w:w="2977" w:type="dxa"/>
             <w:vMerge w:val="continue"/>
             <w:tcBorders>
               <w:start w:val="single" w:sz="4" w:space="0" w:color="000000"/>
@@ -2532,7 +2532,7 @@
         </w:tc>
         <w:tc>
           <w:tcPr>
-            <w:tcW w:w="1893" w:type="dxa"/>
+            <w:tcW w:w="1892" w:type="dxa"/>
             <w:tcBorders>
               <w:start w:val="single" w:sz="4" w:space="0" w:color="000000"/>
               <w:bottom w:val="single" w:sz="4" w:space="0" w:color="000000"/>
@@ -2553,7 +2553,7 @@
         </w:tc>
         <w:tc>
           <w:tcPr>
-            <w:tcW w:w="2976" w:type="dxa"/>
+            <w:tcW w:w="2977" w:type="dxa"/>
             <w:vMerge w:val="continue"/>
             <w:tcBorders>
               <w:start w:val="single" w:sz="4" w:space="0" w:color="000000"/>
@@ -2717,8 +2717,8 @@
         </w:tblCellMar>
       </w:tblPr>
       <w:tblGrid>
-        <w:gridCol w:w="1651"/>
-        <w:gridCol w:w="2816"/>
+        <w:gridCol w:w="1650"/>
+        <w:gridCol w:w="2817"/>
         <w:gridCol w:w="1258"/>
         <w:gridCol w:w="4196"/>
       </w:tblGrid>
@@ -2726,7 +2726,7 @@
         <w:trPr/>
         <w:tc>
           <w:tcPr>
-            <w:tcW w:w="1651" w:type="dxa"/>
+            <w:tcW w:w="1650" w:type="dxa"/>
             <w:tcBorders>
               <w:top w:val="single" w:sz="4" w:space="0" w:color="000000"/>
               <w:start w:val="single" w:sz="4" w:space="0" w:color="000000"/>
@@ -2752,7 +2752,7 @@
         </w:tc>
         <w:tc>
           <w:tcPr>
-            <w:tcW w:w="2816" w:type="dxa"/>
+            <w:tcW w:w="2817" w:type="dxa"/>
             <w:tcBorders>
               <w:top w:val="single" w:sz="4" w:space="0" w:color="000000"/>
               <w:start w:val="single" w:sz="4" w:space="0" w:color="000000"/>
@@ -2822,7 +2822,7 @@
         <w:trPr/>
         <w:tc>
           <w:tcPr>
-            <w:tcW w:w="1651" w:type="dxa"/>
+            <w:tcW w:w="1650" w:type="dxa"/>
             <w:tcBorders>
               <w:start w:val="single" w:sz="4" w:space="0" w:color="000000"/>
               <w:bottom w:val="single" w:sz="4" w:space="0" w:color="000000"/>
@@ -2843,7 +2843,7 @@
         </w:tc>
         <w:tc>
           <w:tcPr>
-            <w:tcW w:w="2816" w:type="dxa"/>
+            <w:tcW w:w="2817" w:type="dxa"/>
             <w:tcBorders>
               <w:start w:val="single" w:sz="4" w:space="0" w:color="000000"/>
               <w:bottom w:val="single" w:sz="4" w:space="0" w:color="000000"/>
@@ -2948,10 +2948,10 @@
       </w:tblPr>
       <w:tblGrid>
         <w:gridCol w:w="1653"/>
-        <w:gridCol w:w="1873"/>
-        <w:gridCol w:w="2115"/>
-        <w:gridCol w:w="1778"/>
-        <w:gridCol w:w="1823"/>
+        <w:gridCol w:w="1872"/>
+        <w:gridCol w:w="2116"/>
+        <w:gridCol w:w="1777"/>
+        <w:gridCol w:w="1824"/>
         <w:gridCol w:w="679"/>
       </w:tblGrid>
       <w:tr>
@@ -2980,7 +2980,7 @@
         </w:tc>
         <w:tc>
           <w:tcPr>
-            <w:tcW w:w="1873" w:type="dxa"/>
+            <w:tcW w:w="1872" w:type="dxa"/>
             <w:tcBorders>
               <w:top w:val="single" w:sz="4" w:space="0" w:color="000000"/>
               <w:start w:val="single" w:sz="4" w:space="0" w:color="000000"/>
@@ -3002,7 +3002,7 @@
         </w:tc>
         <w:tc>
           <w:tcPr>
-            <w:tcW w:w="2115" w:type="dxa"/>
+            <w:tcW w:w="2116" w:type="dxa"/>
             <w:tcBorders>
               <w:top w:val="single" w:sz="4" w:space="0" w:color="000000"/>
               <w:start w:val="single" w:sz="4" w:space="0" w:color="000000"/>
@@ -3024,7 +3024,7 @@
         </w:tc>
         <w:tc>
           <w:tcPr>
-            <w:tcW w:w="1778" w:type="dxa"/>
+            <w:tcW w:w="1777" w:type="dxa"/>
             <w:tcBorders>
               <w:top w:val="single" w:sz="4" w:space="0" w:color="000000"/>
               <w:start w:val="single" w:sz="4" w:space="0" w:color="000000"/>
@@ -3046,7 +3046,7 @@
         </w:tc>
         <w:tc>
           <w:tcPr>
-            <w:tcW w:w="1823" w:type="dxa"/>
+            <w:tcW w:w="1824" w:type="dxa"/>
             <w:tcBorders>
               <w:top w:val="single" w:sz="4" w:space="0" w:color="000000"/>
               <w:start w:val="single" w:sz="4" w:space="0" w:color="000000"/>
@@ -3126,7 +3126,7 @@
         </w:tc>
         <w:tc>
           <w:tcPr>
-            <w:tcW w:w="1873" w:type="dxa"/>
+            <w:tcW w:w="1872" w:type="dxa"/>
             <w:tcBorders>
               <w:start w:val="single" w:sz="4" w:space="0" w:color="000000"/>
               <w:bottom w:val="single" w:sz="4" w:space="0" w:color="000000"/>
@@ -3147,7 +3147,7 @@
         </w:tc>
         <w:tc>
           <w:tcPr>
-            <w:tcW w:w="2115" w:type="dxa"/>
+            <w:tcW w:w="2116" w:type="dxa"/>
             <w:tcBorders>
               <w:start w:val="single" w:sz="4" w:space="0" w:color="000000"/>
               <w:bottom w:val="single" w:sz="4" w:space="0" w:color="000000"/>
@@ -3168,7 +3168,7 @@
         </w:tc>
         <w:tc>
           <w:tcPr>
-            <w:tcW w:w="1778" w:type="dxa"/>
+            <w:tcW w:w="1777" w:type="dxa"/>
             <w:tcBorders>
               <w:start w:val="single" w:sz="4" w:space="0" w:color="000000"/>
               <w:bottom w:val="single" w:sz="4" w:space="0" w:color="000000"/>
@@ -3189,7 +3189,7 @@
         </w:tc>
         <w:tc>
           <w:tcPr>
-            <w:tcW w:w="1823" w:type="dxa"/>
+            <w:tcW w:w="1824" w:type="dxa"/>
             <w:tcBorders>
               <w:start w:val="single" w:sz="4" w:space="0" w:color="000000"/>
               <w:bottom w:val="single" w:sz="4" w:space="0" w:color="000000"/>
@@ -3268,7 +3268,7 @@
         </w:tc>
         <w:tc>
           <w:tcPr>
-            <w:tcW w:w="1873" w:type="dxa"/>
+            <w:tcW w:w="1872" w:type="dxa"/>
             <w:tcBorders>
               <w:start w:val="single" w:sz="4" w:space="0" w:color="000000"/>
               <w:bottom w:val="single" w:sz="4" w:space="0" w:color="000000"/>
@@ -3289,7 +3289,7 @@
         </w:tc>
         <w:tc>
           <w:tcPr>
-            <w:tcW w:w="2115" w:type="dxa"/>
+            <w:tcW w:w="2116" w:type="dxa"/>
             <w:tcBorders>
               <w:start w:val="single" w:sz="4" w:space="0" w:color="000000"/>
               <w:bottom w:val="single" w:sz="4" w:space="0" w:color="000000"/>
@@ -3310,7 +3310,7 @@
         </w:tc>
         <w:tc>
           <w:tcPr>
-            <w:tcW w:w="1778" w:type="dxa"/>
+            <w:tcW w:w="1777" w:type="dxa"/>
             <w:tcBorders>
               <w:start w:val="single" w:sz="4" w:space="0" w:color="000000"/>
               <w:bottom w:val="single" w:sz="4" w:space="0" w:color="000000"/>
@@ -3331,7 +3331,7 @@
         </w:tc>
         <w:tc>
           <w:tcPr>
-            <w:tcW w:w="1823" w:type="dxa"/>
+            <w:tcW w:w="1824" w:type="dxa"/>
             <w:tcBorders>
               <w:start w:val="single" w:sz="4" w:space="0" w:color="000000"/>
               <w:bottom w:val="single" w:sz="4" w:space="0" w:color="000000"/>
@@ -3398,7 +3398,7 @@
         </w:tc>
         <w:tc>
           <w:tcPr>
-            <w:tcW w:w="1873" w:type="dxa"/>
+            <w:tcW w:w="1872" w:type="dxa"/>
             <w:tcBorders>
               <w:start w:val="single" w:sz="4" w:space="0" w:color="000000"/>
               <w:bottom w:val="single" w:sz="4" w:space="0" w:color="000000"/>
@@ -3419,47 +3419,47 @@
         </w:tc>
         <w:tc>
           <w:tcPr>
-            <w:tcW w:w="2115" w:type="dxa"/>
-            <w:tcBorders>
-              <w:start w:val="single" w:sz="4" w:space="0" w:color="000000"/>
-              <w:bottom w:val="single" w:sz="4" w:space="0" w:color="000000"/>
-            </w:tcBorders>
-            <w:vAlign w:val="center"/>
-          </w:tcPr>
-          <w:p>
-            <w:pPr>
-              <w:pStyle w:val="TableContents"/>
-              <w:jc w:val="center"/>
-              <w:rPr/>
-            </w:pPr>
-            <w:r>
-              <w:rPr/>
-            </w:r>
-          </w:p>
-        </w:tc>
-        <w:tc>
-          <w:tcPr>
-            <w:tcW w:w="1778" w:type="dxa"/>
-            <w:tcBorders>
-              <w:start w:val="single" w:sz="4" w:space="0" w:color="000000"/>
-              <w:bottom w:val="single" w:sz="4" w:space="0" w:color="000000"/>
-            </w:tcBorders>
-            <w:vAlign w:val="center"/>
-          </w:tcPr>
-          <w:p>
-            <w:pPr>
-              <w:pStyle w:val="TableContents"/>
-              <w:jc w:val="center"/>
-              <w:rPr/>
-            </w:pPr>
-            <w:r>
-              <w:rPr/>
-            </w:r>
-          </w:p>
-        </w:tc>
-        <w:tc>
-          <w:tcPr>
-            <w:tcW w:w="1823" w:type="dxa"/>
+            <w:tcW w:w="2116" w:type="dxa"/>
+            <w:tcBorders>
+              <w:start w:val="single" w:sz="4" w:space="0" w:color="000000"/>
+              <w:bottom w:val="single" w:sz="4" w:space="0" w:color="000000"/>
+            </w:tcBorders>
+            <w:vAlign w:val="center"/>
+          </w:tcPr>
+          <w:p>
+            <w:pPr>
+              <w:pStyle w:val="TableContents"/>
+              <w:jc w:val="center"/>
+              <w:rPr/>
+            </w:pPr>
+            <w:r>
+              <w:rPr/>
+            </w:r>
+          </w:p>
+        </w:tc>
+        <w:tc>
+          <w:tcPr>
+            <w:tcW w:w="1777" w:type="dxa"/>
+            <w:tcBorders>
+              <w:start w:val="single" w:sz="4" w:space="0" w:color="000000"/>
+              <w:bottom w:val="single" w:sz="4" w:space="0" w:color="000000"/>
+            </w:tcBorders>
+            <w:vAlign w:val="center"/>
+          </w:tcPr>
+          <w:p>
+            <w:pPr>
+              <w:pStyle w:val="TableContents"/>
+              <w:jc w:val="center"/>
+              <w:rPr/>
+            </w:pPr>
+            <w:r>
+              <w:rPr/>
+            </w:r>
+          </w:p>
+        </w:tc>
+        <w:tc>
+          <w:tcPr>
+            <w:tcW w:w="1824" w:type="dxa"/>
             <w:tcBorders>
               <w:start w:val="single" w:sz="4" w:space="0" w:color="000000"/>
               <w:bottom w:val="single" w:sz="4" w:space="0" w:color="000000"/>
@@ -3525,7 +3525,7 @@
         </w:tc>
         <w:tc>
           <w:tcPr>
-            <w:tcW w:w="1873" w:type="dxa"/>
+            <w:tcW w:w="1872" w:type="dxa"/>
             <w:tcBorders>
               <w:start w:val="single" w:sz="4" w:space="0" w:color="000000"/>
               <w:bottom w:val="single" w:sz="4" w:space="0" w:color="000000"/>
@@ -3546,7 +3546,7 @@
         </w:tc>
         <w:tc>
           <w:tcPr>
-            <w:tcW w:w="2115" w:type="dxa"/>
+            <w:tcW w:w="2116" w:type="dxa"/>
             <w:tcBorders>
               <w:start w:val="single" w:sz="4" w:space="0" w:color="000000"/>
               <w:bottom w:val="single" w:sz="4" w:space="0" w:color="000000"/>
@@ -3567,7 +3567,7 @@
         </w:tc>
         <w:tc>
           <w:tcPr>
-            <w:tcW w:w="1778" w:type="dxa"/>
+            <w:tcW w:w="1777" w:type="dxa"/>
             <w:tcBorders>
               <w:start w:val="single" w:sz="4" w:space="0" w:color="000000"/>
               <w:bottom w:val="single" w:sz="4" w:space="0" w:color="000000"/>
@@ -3588,7 +3588,7 @@
         </w:tc>
         <w:tc>
           <w:tcPr>
-            <w:tcW w:w="1823" w:type="dxa"/>
+            <w:tcW w:w="1824" w:type="dxa"/>
             <w:tcBorders>
               <w:start w:val="single" w:sz="4" w:space="0" w:color="000000"/>
               <w:bottom w:val="single" w:sz="4" w:space="0" w:color="000000"/>
@@ -3667,7 +3667,7 @@
         </w:tc>
         <w:tc>
           <w:tcPr>
-            <w:tcW w:w="1873" w:type="dxa"/>
+            <w:tcW w:w="1872" w:type="dxa"/>
             <w:tcBorders>
               <w:start w:val="single" w:sz="4" w:space="0" w:color="000000"/>
               <w:bottom w:val="single" w:sz="4" w:space="0" w:color="000000"/>
@@ -3688,7 +3688,7 @@
         </w:tc>
         <w:tc>
           <w:tcPr>
-            <w:tcW w:w="2115" w:type="dxa"/>
+            <w:tcW w:w="2116" w:type="dxa"/>
             <w:tcBorders>
               <w:start w:val="single" w:sz="4" w:space="0" w:color="000000"/>
               <w:bottom w:val="single" w:sz="4" w:space="0" w:color="000000"/>
@@ -3709,7 +3709,7 @@
         </w:tc>
         <w:tc>
           <w:tcPr>
-            <w:tcW w:w="1778" w:type="dxa"/>
+            <w:tcW w:w="1777" w:type="dxa"/>
             <w:tcBorders>
               <w:start w:val="single" w:sz="4" w:space="0" w:color="000000"/>
               <w:bottom w:val="single" w:sz="4" w:space="0" w:color="000000"/>
@@ -3730,7 +3730,7 @@
         </w:tc>
         <w:tc>
           <w:tcPr>
-            <w:tcW w:w="1823" w:type="dxa"/>
+            <w:tcW w:w="1824" w:type="dxa"/>
             <w:tcBorders>
               <w:start w:val="single" w:sz="4" w:space="0" w:color="000000"/>
               <w:bottom w:val="single" w:sz="4" w:space="0" w:color="000000"/>
@@ -3797,7 +3797,7 @@
         </w:tc>
         <w:tc>
           <w:tcPr>
-            <w:tcW w:w="1873" w:type="dxa"/>
+            <w:tcW w:w="1872" w:type="dxa"/>
             <w:tcBorders>
               <w:start w:val="single" w:sz="4" w:space="0" w:color="000000"/>
               <w:bottom w:val="single" w:sz="4" w:space="0" w:color="000000"/>
@@ -3818,47 +3818,47 @@
         </w:tc>
         <w:tc>
           <w:tcPr>
-            <w:tcW w:w="2115" w:type="dxa"/>
-            <w:tcBorders>
-              <w:start w:val="single" w:sz="4" w:space="0" w:color="000000"/>
-              <w:bottom w:val="single" w:sz="4" w:space="0" w:color="000000"/>
-            </w:tcBorders>
-            <w:vAlign w:val="center"/>
-          </w:tcPr>
-          <w:p>
-            <w:pPr>
-              <w:pStyle w:val="TableContents"/>
-              <w:jc w:val="center"/>
-              <w:rPr/>
-            </w:pPr>
-            <w:r>
-              <w:rPr/>
-            </w:r>
-          </w:p>
-        </w:tc>
-        <w:tc>
-          <w:tcPr>
-            <w:tcW w:w="1778" w:type="dxa"/>
-            <w:tcBorders>
-              <w:start w:val="single" w:sz="4" w:space="0" w:color="000000"/>
-              <w:bottom w:val="single" w:sz="4" w:space="0" w:color="000000"/>
-            </w:tcBorders>
-            <w:vAlign w:val="center"/>
-          </w:tcPr>
-          <w:p>
-            <w:pPr>
-              <w:pStyle w:val="TableContents"/>
-              <w:jc w:val="center"/>
-              <w:rPr/>
-            </w:pPr>
-            <w:r>
-              <w:rPr/>
-            </w:r>
-          </w:p>
-        </w:tc>
-        <w:tc>
-          <w:tcPr>
-            <w:tcW w:w="1823" w:type="dxa"/>
+            <w:tcW w:w="2116" w:type="dxa"/>
+            <w:tcBorders>
+              <w:start w:val="single" w:sz="4" w:space="0" w:color="000000"/>
+              <w:bottom w:val="single" w:sz="4" w:space="0" w:color="000000"/>
+            </w:tcBorders>
+            <w:vAlign w:val="center"/>
+          </w:tcPr>
+          <w:p>
+            <w:pPr>
+              <w:pStyle w:val="TableContents"/>
+              <w:jc w:val="center"/>
+              <w:rPr/>
+            </w:pPr>
+            <w:r>
+              <w:rPr/>
+            </w:r>
+          </w:p>
+        </w:tc>
+        <w:tc>
+          <w:tcPr>
+            <w:tcW w:w="1777" w:type="dxa"/>
+            <w:tcBorders>
+              <w:start w:val="single" w:sz="4" w:space="0" w:color="000000"/>
+              <w:bottom w:val="single" w:sz="4" w:space="0" w:color="000000"/>
+            </w:tcBorders>
+            <w:vAlign w:val="center"/>
+          </w:tcPr>
+          <w:p>
+            <w:pPr>
+              <w:pStyle w:val="TableContents"/>
+              <w:jc w:val="center"/>
+              <w:rPr/>
+            </w:pPr>
+            <w:r>
+              <w:rPr/>
+            </w:r>
+          </w:p>
+        </w:tc>
+        <w:tc>
+          <w:tcPr>
+            <w:tcW w:w="1824" w:type="dxa"/>
             <w:tcBorders>
               <w:start w:val="single" w:sz="4" w:space="0" w:color="000000"/>
               <w:bottom w:val="single" w:sz="4" w:space="0" w:color="000000"/>
@@ -3923,7 +3923,7 @@
         </w:tc>
         <w:tc>
           <w:tcPr>
-            <w:tcW w:w="1873" w:type="dxa"/>
+            <w:tcW w:w="1872" w:type="dxa"/>
             <w:tcBorders>
               <w:start w:val="single" w:sz="4" w:space="0" w:color="000000"/>
               <w:bottom w:val="single" w:sz="4" w:space="0" w:color="000000"/>
@@ -3944,7 +3944,7 @@
         </w:tc>
         <w:tc>
           <w:tcPr>
-            <w:tcW w:w="2115" w:type="dxa"/>
+            <w:tcW w:w="2116" w:type="dxa"/>
             <w:tcBorders>
               <w:start w:val="single" w:sz="4" w:space="0" w:color="000000"/>
               <w:bottom w:val="single" w:sz="4" w:space="0" w:color="000000"/>
@@ -3965,7 +3965,7 @@
         </w:tc>
         <w:tc>
           <w:tcPr>
-            <w:tcW w:w="1778" w:type="dxa"/>
+            <w:tcW w:w="1777" w:type="dxa"/>
             <w:tcBorders>
               <w:start w:val="single" w:sz="4" w:space="0" w:color="000000"/>
               <w:bottom w:val="single" w:sz="4" w:space="0" w:color="000000"/>
@@ -3986,7 +3986,7 @@
         </w:tc>
         <w:tc>
           <w:tcPr>
-            <w:tcW w:w="1823" w:type="dxa"/>
+            <w:tcW w:w="1824" w:type="dxa"/>
             <w:tcBorders>
               <w:start w:val="single" w:sz="4" w:space="0" w:color="000000"/>
               <w:bottom w:val="single" w:sz="4" w:space="0" w:color="000000"/>
@@ -4064,7 +4064,7 @@
         </w:tc>
         <w:tc>
           <w:tcPr>
-            <w:tcW w:w="1873" w:type="dxa"/>
+            <w:tcW w:w="1872" w:type="dxa"/>
             <w:tcBorders>
               <w:start w:val="single" w:sz="4" w:space="0" w:color="000000"/>
               <w:bottom w:val="single" w:sz="4" w:space="0" w:color="000000"/>
@@ -4085,7 +4085,7 @@
         </w:tc>
         <w:tc>
           <w:tcPr>
-            <w:tcW w:w="2115" w:type="dxa"/>
+            <w:tcW w:w="2116" w:type="dxa"/>
             <w:tcBorders>
               <w:start w:val="single" w:sz="4" w:space="0" w:color="000000"/>
               <w:bottom w:val="single" w:sz="4" w:space="0" w:color="000000"/>
@@ -4106,7 +4106,7 @@
         </w:tc>
         <w:tc>
           <w:tcPr>
-            <w:tcW w:w="1778" w:type="dxa"/>
+            <w:tcW w:w="1777" w:type="dxa"/>
             <w:tcBorders>
               <w:start w:val="single" w:sz="4" w:space="0" w:color="000000"/>
               <w:bottom w:val="single" w:sz="4" w:space="0" w:color="000000"/>
@@ -4127,7 +4127,7 @@
         </w:tc>
         <w:tc>
           <w:tcPr>
-            <w:tcW w:w="1823" w:type="dxa"/>
+            <w:tcW w:w="1824" w:type="dxa"/>
             <w:tcBorders>
               <w:start w:val="single" w:sz="4" w:space="0" w:color="000000"/>
               <w:bottom w:val="single" w:sz="4" w:space="0" w:color="000000"/>
@@ -4194,7 +4194,7 @@
         </w:tc>
         <w:tc>
           <w:tcPr>
-            <w:tcW w:w="1873" w:type="dxa"/>
+            <w:tcW w:w="1872" w:type="dxa"/>
             <w:tcBorders>
               <w:start w:val="single" w:sz="4" w:space="0" w:color="000000"/>
               <w:bottom w:val="single" w:sz="4" w:space="0" w:color="000000"/>
@@ -4215,7 +4215,7 @@
         </w:tc>
         <w:tc>
           <w:tcPr>
-            <w:tcW w:w="2115" w:type="dxa"/>
+            <w:tcW w:w="2116" w:type="dxa"/>
             <w:tcBorders>
               <w:start w:val="single" w:sz="4" w:space="0" w:color="000000"/>
               <w:bottom w:val="single" w:sz="4" w:space="0" w:color="000000"/>
@@ -4236,7 +4236,7 @@
         </w:tc>
         <w:tc>
           <w:tcPr>
-            <w:tcW w:w="1778" w:type="dxa"/>
+            <w:tcW w:w="1777" w:type="dxa"/>
             <w:tcBorders>
               <w:start w:val="single" w:sz="4" w:space="0" w:color="000000"/>
               <w:bottom w:val="single" w:sz="4" w:space="0" w:color="000000"/>
@@ -4257,7 +4257,7 @@
         </w:tc>
         <w:tc>
           <w:tcPr>
-            <w:tcW w:w="1823" w:type="dxa"/>
+            <w:tcW w:w="1824" w:type="dxa"/>
             <w:tcBorders>
               <w:start w:val="single" w:sz="4" w:space="0" w:color="000000"/>
               <w:bottom w:val="single" w:sz="4" w:space="0" w:color="000000"/>
@@ -4324,7 +4324,7 @@
         </w:tc>
         <w:tc>
           <w:tcPr>
-            <w:tcW w:w="1873" w:type="dxa"/>
+            <w:tcW w:w="1872" w:type="dxa"/>
             <w:tcBorders>
               <w:start w:val="single" w:sz="4" w:space="0" w:color="000000"/>
               <w:bottom w:val="single" w:sz="4" w:space="0" w:color="000000"/>
@@ -4345,7 +4345,7 @@
         </w:tc>
         <w:tc>
           <w:tcPr>
-            <w:tcW w:w="2115" w:type="dxa"/>
+            <w:tcW w:w="2116" w:type="dxa"/>
             <w:tcBorders>
               <w:start w:val="single" w:sz="4" w:space="0" w:color="000000"/>
               <w:bottom w:val="single" w:sz="4" w:space="0" w:color="000000"/>
@@ -4366,7 +4366,7 @@
         </w:tc>
         <w:tc>
           <w:tcPr>
-            <w:tcW w:w="1778" w:type="dxa"/>
+            <w:tcW w:w="1777" w:type="dxa"/>
             <w:tcBorders>
               <w:start w:val="single" w:sz="4" w:space="0" w:color="000000"/>
               <w:bottom w:val="single" w:sz="4" w:space="0" w:color="000000"/>
@@ -4387,7 +4387,7 @@
         </w:tc>
         <w:tc>
           <w:tcPr>
-            <w:tcW w:w="1823" w:type="dxa"/>
+            <w:tcW w:w="1824" w:type="dxa"/>
             <w:tcBorders>
               <w:start w:val="single" w:sz="4" w:space="0" w:color="000000"/>
               <w:bottom w:val="single" w:sz="4" w:space="0" w:color="000000"/>
@@ -4466,7 +4466,7 @@
         </w:tc>
         <w:tc>
           <w:tcPr>
-            <w:tcW w:w="1873" w:type="dxa"/>
+            <w:tcW w:w="1872" w:type="dxa"/>
             <w:tcBorders>
               <w:start w:val="single" w:sz="4" w:space="0" w:color="000000"/>
               <w:bottom w:val="single" w:sz="4" w:space="0" w:color="000000"/>
@@ -4487,7 +4487,7 @@
         </w:tc>
         <w:tc>
           <w:tcPr>
-            <w:tcW w:w="2115" w:type="dxa"/>
+            <w:tcW w:w="2116" w:type="dxa"/>
             <w:tcBorders>
               <w:start w:val="single" w:sz="4" w:space="0" w:color="000000"/>
               <w:bottom w:val="single" w:sz="4" w:space="0" w:color="000000"/>
@@ -4508,7 +4508,7 @@
         </w:tc>
         <w:tc>
           <w:tcPr>
-            <w:tcW w:w="1778" w:type="dxa"/>
+            <w:tcW w:w="1777" w:type="dxa"/>
             <w:tcBorders>
               <w:start w:val="single" w:sz="4" w:space="0" w:color="000000"/>
               <w:bottom w:val="single" w:sz="4" w:space="0" w:color="000000"/>
@@ -4529,7 +4529,7 @@
         </w:tc>
         <w:tc>
           <w:tcPr>
-            <w:tcW w:w="1823" w:type="dxa"/>
+            <w:tcW w:w="1824" w:type="dxa"/>
             <w:tcBorders>
               <w:start w:val="single" w:sz="4" w:space="0" w:color="000000"/>
               <w:bottom w:val="single" w:sz="4" w:space="0" w:color="000000"/>
@@ -4596,7 +4596,7 @@
         </w:tc>
         <w:tc>
           <w:tcPr>
-            <w:tcW w:w="1873" w:type="dxa"/>
+            <w:tcW w:w="1872" w:type="dxa"/>
             <w:tcBorders>
               <w:start w:val="single" w:sz="4" w:space="0" w:color="000000"/>
               <w:bottom w:val="single" w:sz="4" w:space="0" w:color="000000"/>
@@ -4617,7 +4617,7 @@
         </w:tc>
         <w:tc>
           <w:tcPr>
-            <w:tcW w:w="2115" w:type="dxa"/>
+            <w:tcW w:w="2116" w:type="dxa"/>
             <w:tcBorders>
               <w:start w:val="single" w:sz="4" w:space="0" w:color="000000"/>
               <w:bottom w:val="single" w:sz="4" w:space="0" w:color="000000"/>
@@ -4638,7 +4638,7 @@
         </w:tc>
         <w:tc>
           <w:tcPr>
-            <w:tcW w:w="1778" w:type="dxa"/>
+            <w:tcW w:w="1777" w:type="dxa"/>
             <w:tcBorders>
               <w:start w:val="single" w:sz="4" w:space="0" w:color="000000"/>
               <w:bottom w:val="single" w:sz="4" w:space="0" w:color="000000"/>
@@ -4659,7 +4659,7 @@
         </w:tc>
         <w:tc>
           <w:tcPr>
-            <w:tcW w:w="1823" w:type="dxa"/>
+            <w:tcW w:w="1824" w:type="dxa"/>
             <w:tcBorders>
               <w:start w:val="single" w:sz="4" w:space="0" w:color="000000"/>
               <w:bottom w:val="single" w:sz="4" w:space="0" w:color="000000"/>
@@ -4726,7 +4726,7 @@
         </w:tc>
         <w:tc>
           <w:tcPr>
-            <w:tcW w:w="1873" w:type="dxa"/>
+            <w:tcW w:w="1872" w:type="dxa"/>
             <w:tcBorders>
               <w:start w:val="single" w:sz="4" w:space="0" w:color="000000"/>
               <w:bottom w:val="single" w:sz="4" w:space="0" w:color="000000"/>
@@ -4747,7 +4747,7 @@
         </w:tc>
         <w:tc>
           <w:tcPr>
-            <w:tcW w:w="2115" w:type="dxa"/>
+            <w:tcW w:w="2116" w:type="dxa"/>
             <w:tcBorders>
               <w:start w:val="single" w:sz="4" w:space="0" w:color="000000"/>
               <w:bottom w:val="single" w:sz="4" w:space="0" w:color="000000"/>
@@ -4768,7 +4768,7 @@
         </w:tc>
         <w:tc>
           <w:tcPr>
-            <w:tcW w:w="1778" w:type="dxa"/>
+            <w:tcW w:w="1777" w:type="dxa"/>
             <w:tcBorders>
               <w:start w:val="single" w:sz="4" w:space="0" w:color="000000"/>
               <w:bottom w:val="single" w:sz="4" w:space="0" w:color="000000"/>
@@ -4789,7 +4789,7 @@
         </w:tc>
         <w:tc>
           <w:tcPr>
-            <w:tcW w:w="1823" w:type="dxa"/>
+            <w:tcW w:w="1824" w:type="dxa"/>
             <w:tcBorders>
               <w:start w:val="single" w:sz="4" w:space="0" w:color="000000"/>
               <w:bottom w:val="single" w:sz="4" w:space="0" w:color="000000"/>
@@ -4857,7 +4857,7 @@
         </w:tc>
         <w:tc>
           <w:tcPr>
-            <w:tcW w:w="1873" w:type="dxa"/>
+            <w:tcW w:w="1872" w:type="dxa"/>
             <w:tcBorders>
               <w:start w:val="single" w:sz="4" w:space="0" w:color="000000"/>
               <w:bottom w:val="single" w:sz="4" w:space="0" w:color="000000"/>
@@ -4878,7 +4878,7 @@
         </w:tc>
         <w:tc>
           <w:tcPr>
-            <w:tcW w:w="2115" w:type="dxa"/>
+            <w:tcW w:w="2116" w:type="dxa"/>
             <w:tcBorders>
               <w:start w:val="single" w:sz="4" w:space="0" w:color="000000"/>
               <w:bottom w:val="single" w:sz="4" w:space="0" w:color="000000"/>
@@ -4899,7 +4899,7 @@
         </w:tc>
         <w:tc>
           <w:tcPr>
-            <w:tcW w:w="1778" w:type="dxa"/>
+            <w:tcW w:w="1777" w:type="dxa"/>
             <w:tcBorders>
               <w:start w:val="single" w:sz="4" w:space="0" w:color="000000"/>
               <w:bottom w:val="single" w:sz="4" w:space="0" w:color="000000"/>
@@ -4920,7 +4920,7 @@
         </w:tc>
         <w:tc>
           <w:tcPr>
-            <w:tcW w:w="1823" w:type="dxa"/>
+            <w:tcW w:w="1824" w:type="dxa"/>
             <w:tcBorders>
               <w:start w:val="single" w:sz="4" w:space="0" w:color="000000"/>
               <w:bottom w:val="single" w:sz="4" w:space="0" w:color="000000"/>
@@ -4987,7 +4987,7 @@
         </w:tc>
         <w:tc>
           <w:tcPr>
-            <w:tcW w:w="1873" w:type="dxa"/>
+            <w:tcW w:w="1872" w:type="dxa"/>
             <w:tcBorders>
               <w:start w:val="single" w:sz="4" w:space="0" w:color="000000"/>
               <w:bottom w:val="single" w:sz="4" w:space="0" w:color="000000"/>
@@ -5008,7 +5008,7 @@
         </w:tc>
         <w:tc>
           <w:tcPr>
-            <w:tcW w:w="2115" w:type="dxa"/>
+            <w:tcW w:w="2116" w:type="dxa"/>
             <w:tcBorders>
               <w:start w:val="single" w:sz="4" w:space="0" w:color="000000"/>
               <w:bottom w:val="single" w:sz="4" w:space="0" w:color="000000"/>
@@ -5029,7 +5029,7 @@
         </w:tc>
         <w:tc>
           <w:tcPr>
-            <w:tcW w:w="1778" w:type="dxa"/>
+            <w:tcW w:w="1777" w:type="dxa"/>
             <w:tcBorders>
               <w:start w:val="single" w:sz="4" w:space="0" w:color="000000"/>
               <w:bottom w:val="single" w:sz="4" w:space="0" w:color="000000"/>
@@ -5050,7 +5050,7 @@
         </w:tc>
         <w:tc>
           <w:tcPr>
-            <w:tcW w:w="1823" w:type="dxa"/>
+            <w:tcW w:w="1824" w:type="dxa"/>
             <w:tcBorders>
               <w:start w:val="single" w:sz="4" w:space="0" w:color="000000"/>
               <w:bottom w:val="single" w:sz="4" w:space="0" w:color="000000"/>
@@ -5117,7 +5117,7 @@
         </w:tc>
         <w:tc>
           <w:tcPr>
-            <w:tcW w:w="1873" w:type="dxa"/>
+            <w:tcW w:w="1872" w:type="dxa"/>
             <w:tcBorders>
               <w:start w:val="single" w:sz="4" w:space="0" w:color="000000"/>
               <w:bottom w:val="single" w:sz="4" w:space="0" w:color="000000"/>
@@ -5138,7 +5138,7 @@
         </w:tc>
         <w:tc>
           <w:tcPr>
-            <w:tcW w:w="2115" w:type="dxa"/>
+            <w:tcW w:w="2116" w:type="dxa"/>
             <w:tcBorders>
               <w:start w:val="single" w:sz="4" w:space="0" w:color="000000"/>
               <w:bottom w:val="single" w:sz="4" w:space="0" w:color="000000"/>
@@ -5159,7 +5159,7 @@
         </w:tc>
         <w:tc>
           <w:tcPr>
-            <w:tcW w:w="1778" w:type="dxa"/>
+            <w:tcW w:w="1777" w:type="dxa"/>
             <w:tcBorders>
               <w:start w:val="single" w:sz="4" w:space="0" w:color="000000"/>
               <w:bottom w:val="single" w:sz="4" w:space="0" w:color="000000"/>
@@ -5180,7 +5180,7 @@
         </w:tc>
         <w:tc>
           <w:tcPr>
-            <w:tcW w:w="1823" w:type="dxa"/>
+            <w:tcW w:w="1824" w:type="dxa"/>
             <w:tcBorders>
               <w:start w:val="single" w:sz="4" w:space="0" w:color="000000"/>
               <w:bottom w:val="single" w:sz="4" w:space="0" w:color="000000"/>
@@ -5248,7 +5248,7 @@
         </w:tc>
         <w:tc>
           <w:tcPr>
-            <w:tcW w:w="1873" w:type="dxa"/>
+            <w:tcW w:w="1872" w:type="dxa"/>
             <w:tcBorders>
               <w:start w:val="single" w:sz="4" w:space="0" w:color="000000"/>
               <w:bottom w:val="single" w:sz="4" w:space="0" w:color="000000"/>
@@ -5269,7 +5269,7 @@
         </w:tc>
         <w:tc>
           <w:tcPr>
-            <w:tcW w:w="2115" w:type="dxa"/>
+            <w:tcW w:w="2116" w:type="dxa"/>
             <w:tcBorders>
               <w:start w:val="single" w:sz="4" w:space="0" w:color="000000"/>
               <w:bottom w:val="single" w:sz="4" w:space="0" w:color="000000"/>
@@ -5290,7 +5290,7 @@
         </w:tc>
         <w:tc>
           <w:tcPr>
-            <w:tcW w:w="1778" w:type="dxa"/>
+            <w:tcW w:w="1777" w:type="dxa"/>
             <w:tcBorders>
               <w:start w:val="single" w:sz="4" w:space="0" w:color="000000"/>
               <w:bottom w:val="single" w:sz="4" w:space="0" w:color="000000"/>
@@ -5311,7 +5311,7 @@
         </w:tc>
         <w:tc>
           <w:tcPr>
-            <w:tcW w:w="1823" w:type="dxa"/>
+            <w:tcW w:w="1824" w:type="dxa"/>
             <w:tcBorders>
               <w:start w:val="single" w:sz="4" w:space="0" w:color="000000"/>
               <w:bottom w:val="single" w:sz="4" w:space="0" w:color="000000"/>
@@ -5378,7 +5378,7 @@
         </w:tc>
         <w:tc>
           <w:tcPr>
-            <w:tcW w:w="1873" w:type="dxa"/>
+            <w:tcW w:w="1872" w:type="dxa"/>
             <w:tcBorders>
               <w:start w:val="single" w:sz="4" w:space="0" w:color="000000"/>
               <w:bottom w:val="single" w:sz="4" w:space="0" w:color="000000"/>
@@ -5399,7 +5399,7 @@
         </w:tc>
         <w:tc>
           <w:tcPr>
-            <w:tcW w:w="2115" w:type="dxa"/>
+            <w:tcW w:w="2116" w:type="dxa"/>
             <w:tcBorders>
               <w:start w:val="single" w:sz="4" w:space="0" w:color="000000"/>
               <w:bottom w:val="single" w:sz="4" w:space="0" w:color="000000"/>
@@ -5420,7 +5420,7 @@
         </w:tc>
         <w:tc>
           <w:tcPr>
-            <w:tcW w:w="1778" w:type="dxa"/>
+            <w:tcW w:w="1777" w:type="dxa"/>
             <w:tcBorders>
               <w:start w:val="single" w:sz="4" w:space="0" w:color="000000"/>
               <w:bottom w:val="single" w:sz="4" w:space="0" w:color="000000"/>
@@ -5441,7 +5441,7 @@
         </w:tc>
         <w:tc>
           <w:tcPr>
-            <w:tcW w:w="1823" w:type="dxa"/>
+            <w:tcW w:w="1824" w:type="dxa"/>
             <w:tcBorders>
               <w:start w:val="single" w:sz="4" w:space="0" w:color="000000"/>
               <w:bottom w:val="single" w:sz="4" w:space="0" w:color="000000"/>
@@ -5508,7 +5508,7 @@
         </w:tc>
         <w:tc>
           <w:tcPr>
-            <w:tcW w:w="1873" w:type="dxa"/>
+            <w:tcW w:w="1872" w:type="dxa"/>
             <w:tcBorders>
               <w:start w:val="single" w:sz="4" w:space="0" w:color="000000"/>
               <w:bottom w:val="single" w:sz="4" w:space="0" w:color="000000"/>
@@ -5529,7 +5529,7 @@
         </w:tc>
         <w:tc>
           <w:tcPr>
-            <w:tcW w:w="2115" w:type="dxa"/>
+            <w:tcW w:w="2116" w:type="dxa"/>
             <w:tcBorders>
               <w:start w:val="single" w:sz="4" w:space="0" w:color="000000"/>
               <w:bottom w:val="single" w:sz="4" w:space="0" w:color="000000"/>
@@ -5550,7 +5550,7 @@
         </w:tc>
         <w:tc>
           <w:tcPr>
-            <w:tcW w:w="1778" w:type="dxa"/>
+            <w:tcW w:w="1777" w:type="dxa"/>
             <w:tcBorders>
               <w:start w:val="single" w:sz="4" w:space="0" w:color="000000"/>
               <w:bottom w:val="single" w:sz="4" w:space="0" w:color="000000"/>
@@ -5571,7 +5571,7 @@
         </w:tc>
         <w:tc>
           <w:tcPr>
-            <w:tcW w:w="1823" w:type="dxa"/>
+            <w:tcW w:w="1824" w:type="dxa"/>
             <w:tcBorders>
               <w:start w:val="single" w:sz="4" w:space="0" w:color="000000"/>
               <w:bottom w:val="single" w:sz="4" w:space="0" w:color="000000"/>
@@ -5639,7 +5639,7 @@
         </w:tc>
         <w:tc>
           <w:tcPr>
-            <w:tcW w:w="1873" w:type="dxa"/>
+            <w:tcW w:w="1872" w:type="dxa"/>
             <w:tcBorders>
               <w:start w:val="single" w:sz="4" w:space="0" w:color="000000"/>
               <w:bottom w:val="single" w:sz="4" w:space="0" w:color="000000"/>
@@ -5660,7 +5660,7 @@
         </w:tc>
         <w:tc>
           <w:tcPr>
-            <w:tcW w:w="2115" w:type="dxa"/>
+            <w:tcW w:w="2116" w:type="dxa"/>
             <w:tcBorders>
               <w:start w:val="single" w:sz="4" w:space="0" w:color="000000"/>
               <w:bottom w:val="single" w:sz="4" w:space="0" w:color="000000"/>
@@ -5681,7 +5681,7 @@
         </w:tc>
         <w:tc>
           <w:tcPr>
-            <w:tcW w:w="1778" w:type="dxa"/>
+            <w:tcW w:w="1777" w:type="dxa"/>
             <w:tcBorders>
               <w:start w:val="single" w:sz="4" w:space="0" w:color="000000"/>
               <w:bottom w:val="single" w:sz="4" w:space="0" w:color="000000"/>
@@ -5702,7 +5702,7 @@
         </w:tc>
         <w:tc>
           <w:tcPr>
-            <w:tcW w:w="1823" w:type="dxa"/>
+            <w:tcW w:w="1824" w:type="dxa"/>
             <w:tcBorders>
               <w:start w:val="single" w:sz="4" w:space="0" w:color="000000"/>
               <w:bottom w:val="single" w:sz="4" w:space="0" w:color="000000"/>
@@ -5769,7 +5769,7 @@
         </w:tc>
         <w:tc>
           <w:tcPr>
-            <w:tcW w:w="1873" w:type="dxa"/>
+            <w:tcW w:w="1872" w:type="dxa"/>
             <w:tcBorders>
               <w:start w:val="single" w:sz="4" w:space="0" w:color="000000"/>
               <w:bottom w:val="single" w:sz="4" w:space="0" w:color="000000"/>
@@ -5790,7 +5790,7 @@
         </w:tc>
         <w:tc>
           <w:tcPr>
-            <w:tcW w:w="2115" w:type="dxa"/>
+            <w:tcW w:w="2116" w:type="dxa"/>
             <w:tcBorders>
               <w:start w:val="single" w:sz="4" w:space="0" w:color="000000"/>
               <w:bottom w:val="single" w:sz="4" w:space="0" w:color="000000"/>
@@ -5811,7 +5811,7 @@
         </w:tc>
         <w:tc>
           <w:tcPr>
-            <w:tcW w:w="1778" w:type="dxa"/>
+            <w:tcW w:w="1777" w:type="dxa"/>
             <w:tcBorders>
               <w:start w:val="single" w:sz="4" w:space="0" w:color="000000"/>
               <w:bottom w:val="single" w:sz="4" w:space="0" w:color="000000"/>
@@ -5832,7 +5832,7 @@
         </w:tc>
         <w:tc>
           <w:tcPr>
-            <w:tcW w:w="1823" w:type="dxa"/>
+            <w:tcW w:w="1824" w:type="dxa"/>
             <w:tcBorders>
               <w:start w:val="single" w:sz="4" w:space="0" w:color="000000"/>
               <w:bottom w:val="single" w:sz="4" w:space="0" w:color="000000"/>
@@ -5899,7 +5899,7 @@
         </w:tc>
         <w:tc>
           <w:tcPr>
-            <w:tcW w:w="1873" w:type="dxa"/>
+            <w:tcW w:w="1872" w:type="dxa"/>
             <w:tcBorders>
               <w:start w:val="single" w:sz="4" w:space="0" w:color="000000"/>
               <w:bottom w:val="single" w:sz="4" w:space="0" w:color="000000"/>
@@ -5920,7 +5920,7 @@
         </w:tc>
         <w:tc>
           <w:tcPr>
-            <w:tcW w:w="2115" w:type="dxa"/>
+            <w:tcW w:w="2116" w:type="dxa"/>
             <w:tcBorders>
               <w:start w:val="single" w:sz="4" w:space="0" w:color="000000"/>
               <w:bottom w:val="single" w:sz="4" w:space="0" w:color="000000"/>
@@ -5941,7 +5941,7 @@
         </w:tc>
         <w:tc>
           <w:tcPr>
-            <w:tcW w:w="1778" w:type="dxa"/>
+            <w:tcW w:w="1777" w:type="dxa"/>
             <w:tcBorders>
               <w:start w:val="single" w:sz="4" w:space="0" w:color="000000"/>
               <w:bottom w:val="single" w:sz="4" w:space="0" w:color="000000"/>
@@ -5962,7 +5962,7 @@
         </w:tc>
         <w:tc>
           <w:tcPr>
-            <w:tcW w:w="1823" w:type="dxa"/>
+            <w:tcW w:w="1824" w:type="dxa"/>
             <w:tcBorders>
               <w:start w:val="single" w:sz="4" w:space="0" w:color="000000"/>
               <w:bottom w:val="single" w:sz="4" w:space="0" w:color="000000"/>
@@ -6030,7 +6030,7 @@
         </w:tc>
         <w:tc>
           <w:tcPr>
-            <w:tcW w:w="1873" w:type="dxa"/>
+            <w:tcW w:w="1872" w:type="dxa"/>
             <w:tcBorders>
               <w:start w:val="single" w:sz="4" w:space="0" w:color="000000"/>
               <w:bottom w:val="single" w:sz="4" w:space="0" w:color="000000"/>
@@ -6051,7 +6051,7 @@
         </w:tc>
         <w:tc>
           <w:tcPr>
-            <w:tcW w:w="2115" w:type="dxa"/>
+            <w:tcW w:w="2116" w:type="dxa"/>
             <w:tcBorders>
               <w:start w:val="single" w:sz="4" w:space="0" w:color="000000"/>
               <w:bottom w:val="single" w:sz="4" w:space="0" w:color="000000"/>
@@ -6072,7 +6072,7 @@
         </w:tc>
         <w:tc>
           <w:tcPr>
-            <w:tcW w:w="1778" w:type="dxa"/>
+            <w:tcW w:w="1777" w:type="dxa"/>
             <w:tcBorders>
               <w:start w:val="single" w:sz="4" w:space="0" w:color="000000"/>
               <w:bottom w:val="single" w:sz="4" w:space="0" w:color="000000"/>
@@ -6093,7 +6093,7 @@
         </w:tc>
         <w:tc>
           <w:tcPr>
-            <w:tcW w:w="1823" w:type="dxa"/>
+            <w:tcW w:w="1824" w:type="dxa"/>
             <w:tcBorders>
               <w:start w:val="single" w:sz="4" w:space="0" w:color="000000"/>
               <w:bottom w:val="single" w:sz="4" w:space="0" w:color="000000"/>
@@ -6160,7 +6160,7 @@
         </w:tc>
         <w:tc>
           <w:tcPr>
-            <w:tcW w:w="1873" w:type="dxa"/>
+            <w:tcW w:w="1872" w:type="dxa"/>
             <w:tcBorders>
               <w:start w:val="single" w:sz="4" w:space="0" w:color="000000"/>
               <w:bottom w:val="single" w:sz="4" w:space="0" w:color="000000"/>
@@ -6181,7 +6181,7 @@
         </w:tc>
         <w:tc>
           <w:tcPr>
-            <w:tcW w:w="2115" w:type="dxa"/>
+            <w:tcW w:w="2116" w:type="dxa"/>
             <w:tcBorders>
               <w:start w:val="single" w:sz="4" w:space="0" w:color="000000"/>
               <w:bottom w:val="single" w:sz="4" w:space="0" w:color="000000"/>
@@ -6202,7 +6202,7 @@
         </w:tc>
         <w:tc>
           <w:tcPr>
-            <w:tcW w:w="1778" w:type="dxa"/>
+            <w:tcW w:w="1777" w:type="dxa"/>
             <w:tcBorders>
               <w:start w:val="single" w:sz="4" w:space="0" w:color="000000"/>
               <w:bottom w:val="single" w:sz="4" w:space="0" w:color="000000"/>
@@ -6223,7 +6223,7 @@
         </w:tc>
         <w:tc>
           <w:tcPr>
-            <w:tcW w:w="1823" w:type="dxa"/>
+            <w:tcW w:w="1824" w:type="dxa"/>
             <w:tcBorders>
               <w:start w:val="single" w:sz="4" w:space="0" w:color="000000"/>
               <w:bottom w:val="single" w:sz="4" w:space="0" w:color="000000"/>
@@ -6290,7 +6290,7 @@
         </w:tc>
         <w:tc>
           <w:tcPr>
-            <w:tcW w:w="1873" w:type="dxa"/>
+            <w:tcW w:w="1872" w:type="dxa"/>
             <w:tcBorders>
               <w:start w:val="single" w:sz="4" w:space="0" w:color="000000"/>
               <w:bottom w:val="single" w:sz="4" w:space="0" w:color="000000"/>
@@ -6311,7 +6311,7 @@
         </w:tc>
         <w:tc>
           <w:tcPr>
-            <w:tcW w:w="2115" w:type="dxa"/>
+            <w:tcW w:w="2116" w:type="dxa"/>
             <w:tcBorders>
               <w:start w:val="single" w:sz="4" w:space="0" w:color="000000"/>
               <w:bottom w:val="single" w:sz="4" w:space="0" w:color="000000"/>
@@ -6332,7 +6332,7 @@
         </w:tc>
         <w:tc>
           <w:tcPr>
-            <w:tcW w:w="1778" w:type="dxa"/>
+            <w:tcW w:w="1777" w:type="dxa"/>
             <w:tcBorders>
               <w:start w:val="single" w:sz="4" w:space="0" w:color="000000"/>
               <w:bottom w:val="single" w:sz="4" w:space="0" w:color="000000"/>
@@ -6353,7 +6353,7 @@
         </w:tc>
         <w:tc>
           <w:tcPr>
-            <w:tcW w:w="1823" w:type="dxa"/>
+            <w:tcW w:w="1824" w:type="dxa"/>
             <w:tcBorders>
               <w:start w:val="single" w:sz="4" w:space="0" w:color="000000"/>
               <w:bottom w:val="single" w:sz="4" w:space="0" w:color="000000"/>
@@ -6421,7 +6421,7 @@
         </w:tc>
         <w:tc>
           <w:tcPr>
-            <w:tcW w:w="1873" w:type="dxa"/>
+            <w:tcW w:w="1872" w:type="dxa"/>
             <w:tcBorders>
               <w:start w:val="single" w:sz="4" w:space="0" w:color="000000"/>
               <w:bottom w:val="single" w:sz="4" w:space="0" w:color="000000"/>
@@ -6442,7 +6442,7 @@
         </w:tc>
         <w:tc>
           <w:tcPr>
-            <w:tcW w:w="2115" w:type="dxa"/>
+            <w:tcW w:w="2116" w:type="dxa"/>
             <w:tcBorders>
               <w:start w:val="single" w:sz="4" w:space="0" w:color="000000"/>
               <w:bottom w:val="single" w:sz="4" w:space="0" w:color="000000"/>
@@ -6463,7 +6463,7 @@
         </w:tc>
         <w:tc>
           <w:tcPr>
-            <w:tcW w:w="1778" w:type="dxa"/>
+            <w:tcW w:w="1777" w:type="dxa"/>
             <w:tcBorders>
               <w:start w:val="single" w:sz="4" w:space="0" w:color="000000"/>
               <w:bottom w:val="single" w:sz="4" w:space="0" w:color="000000"/>
@@ -6484,7 +6484,7 @@
         </w:tc>
         <w:tc>
           <w:tcPr>
-            <w:tcW w:w="1823" w:type="dxa"/>
+            <w:tcW w:w="1824" w:type="dxa"/>
             <w:tcBorders>
               <w:start w:val="single" w:sz="4" w:space="0" w:color="000000"/>
               <w:bottom w:val="single" w:sz="4" w:space="0" w:color="000000"/>
@@ -6551,7 +6551,7 @@
         </w:tc>
         <w:tc>
           <w:tcPr>
-            <w:tcW w:w="1873" w:type="dxa"/>
+            <w:tcW w:w="1872" w:type="dxa"/>
             <w:tcBorders>
               <w:start w:val="single" w:sz="4" w:space="0" w:color="000000"/>
               <w:bottom w:val="single" w:sz="4" w:space="0" w:color="000000"/>
@@ -6572,7 +6572,7 @@
         </w:tc>
         <w:tc>
           <w:tcPr>
-            <w:tcW w:w="2115" w:type="dxa"/>
+            <w:tcW w:w="2116" w:type="dxa"/>
             <w:tcBorders>
               <w:start w:val="single" w:sz="4" w:space="0" w:color="000000"/>
               <w:bottom w:val="single" w:sz="4" w:space="0" w:color="000000"/>
@@ -6593,7 +6593,7 @@
         </w:tc>
         <w:tc>
           <w:tcPr>
-            <w:tcW w:w="1778" w:type="dxa"/>
+            <w:tcW w:w="1777" w:type="dxa"/>
             <w:tcBorders>
               <w:start w:val="single" w:sz="4" w:space="0" w:color="000000"/>
               <w:bottom w:val="single" w:sz="4" w:space="0" w:color="000000"/>
@@ -6614,7 +6614,7 @@
         </w:tc>
         <w:tc>
           <w:tcPr>
-            <w:tcW w:w="1823" w:type="dxa"/>
+            <w:tcW w:w="1824" w:type="dxa"/>
             <w:tcBorders>
               <w:start w:val="single" w:sz="4" w:space="0" w:color="000000"/>
               <w:bottom w:val="single" w:sz="4" w:space="0" w:color="000000"/>
@@ -6681,7 +6681,7 @@
         </w:tc>
         <w:tc>
           <w:tcPr>
-            <w:tcW w:w="1873" w:type="dxa"/>
+            <w:tcW w:w="1872" w:type="dxa"/>
             <w:tcBorders>
               <w:start w:val="single" w:sz="4" w:space="0" w:color="000000"/>
               <w:bottom w:val="single" w:sz="4" w:space="0" w:color="000000"/>
@@ -6702,7 +6702,7 @@
         </w:tc>
         <w:tc>
           <w:tcPr>
-            <w:tcW w:w="2115" w:type="dxa"/>
+            <w:tcW w:w="2116" w:type="dxa"/>
             <w:tcBorders>
               <w:start w:val="single" w:sz="4" w:space="0" w:color="000000"/>
               <w:bottom w:val="single" w:sz="4" w:space="0" w:color="000000"/>
@@ -6723,7 +6723,7 @@
         </w:tc>
         <w:tc>
           <w:tcPr>
-            <w:tcW w:w="1778" w:type="dxa"/>
+            <w:tcW w:w="1777" w:type="dxa"/>
             <w:tcBorders>
               <w:start w:val="single" w:sz="4" w:space="0" w:color="000000"/>
               <w:bottom w:val="single" w:sz="4" w:space="0" w:color="000000"/>
@@ -6744,7 +6744,7 @@
         </w:tc>
         <w:tc>
           <w:tcPr>
-            <w:tcW w:w="1823" w:type="dxa"/>
+            <w:tcW w:w="1824" w:type="dxa"/>
             <w:tcBorders>
               <w:start w:val="single" w:sz="4" w:space="0" w:color="000000"/>
               <w:bottom w:val="single" w:sz="4" w:space="0" w:color="000000"/>
@@ -6812,7 +6812,7 @@
         </w:tc>
         <w:tc>
           <w:tcPr>
-            <w:tcW w:w="1873" w:type="dxa"/>
+            <w:tcW w:w="1872" w:type="dxa"/>
             <w:tcBorders>
               <w:start w:val="single" w:sz="4" w:space="0" w:color="000000"/>
               <w:bottom w:val="single" w:sz="4" w:space="0" w:color="000000"/>
@@ -6833,7 +6833,7 @@
         </w:tc>
         <w:tc>
           <w:tcPr>
-            <w:tcW w:w="2115" w:type="dxa"/>
+            <w:tcW w:w="2116" w:type="dxa"/>
             <w:tcBorders>
               <w:start w:val="single" w:sz="4" w:space="0" w:color="000000"/>
               <w:bottom w:val="single" w:sz="4" w:space="0" w:color="000000"/>
@@ -6854,7 +6854,7 @@
         </w:tc>
         <w:tc>
           <w:tcPr>
-            <w:tcW w:w="1778" w:type="dxa"/>
+            <w:tcW w:w="1777" w:type="dxa"/>
             <w:tcBorders>
               <w:start w:val="single" w:sz="4" w:space="0" w:color="000000"/>
               <w:bottom w:val="single" w:sz="4" w:space="0" w:color="000000"/>
@@ -6875,7 +6875,7 @@
         </w:tc>
         <w:tc>
           <w:tcPr>
-            <w:tcW w:w="1823" w:type="dxa"/>
+            <w:tcW w:w="1824" w:type="dxa"/>
             <w:tcBorders>
               <w:start w:val="single" w:sz="4" w:space="0" w:color="000000"/>
               <w:bottom w:val="single" w:sz="4" w:space="0" w:color="000000"/>
@@ -6942,7 +6942,7 @@
         </w:tc>
         <w:tc>
           <w:tcPr>
-            <w:tcW w:w="1873" w:type="dxa"/>
+            <w:tcW w:w="1872" w:type="dxa"/>
             <w:tcBorders>
               <w:start w:val="single" w:sz="4" w:space="0" w:color="000000"/>
               <w:bottom w:val="single" w:sz="4" w:space="0" w:color="000000"/>
@@ -6963,7 +6963,7 @@
         </w:tc>
         <w:tc>
           <w:tcPr>
-            <w:tcW w:w="2115" w:type="dxa"/>
+            <w:tcW w:w="2116" w:type="dxa"/>
             <w:tcBorders>
               <w:start w:val="single" w:sz="4" w:space="0" w:color="000000"/>
               <w:bottom w:val="single" w:sz="4" w:space="0" w:color="000000"/>
@@ -6984,7 +6984,7 @@
         </w:tc>
         <w:tc>
           <w:tcPr>
-            <w:tcW w:w="1778" w:type="dxa"/>
+            <w:tcW w:w="1777" w:type="dxa"/>
             <w:tcBorders>
               <w:start w:val="single" w:sz="4" w:space="0" w:color="000000"/>
               <w:bottom w:val="single" w:sz="4" w:space="0" w:color="000000"/>
@@ -7005,7 +7005,7 @@
         </w:tc>
         <w:tc>
           <w:tcPr>
-            <w:tcW w:w="1823" w:type="dxa"/>
+            <w:tcW w:w="1824" w:type="dxa"/>
             <w:tcBorders>
               <w:start w:val="single" w:sz="4" w:space="0" w:color="000000"/>
               <w:bottom w:val="single" w:sz="4" w:space="0" w:color="000000"/>
@@ -7072,7 +7072,7 @@
         </w:tc>
         <w:tc>
           <w:tcPr>
-            <w:tcW w:w="1873" w:type="dxa"/>
+            <w:tcW w:w="1872" w:type="dxa"/>
             <w:tcBorders>
               <w:start w:val="single" w:sz="4" w:space="0" w:color="000000"/>
               <w:bottom w:val="single" w:sz="4" w:space="0" w:color="000000"/>
@@ -7093,7 +7093,7 @@
         </w:tc>
         <w:tc>
           <w:tcPr>
-            <w:tcW w:w="2115" w:type="dxa"/>
+            <w:tcW w:w="2116" w:type="dxa"/>
             <w:tcBorders>
               <w:start w:val="single" w:sz="4" w:space="0" w:color="000000"/>
               <w:bottom w:val="single" w:sz="4" w:space="0" w:color="000000"/>
@@ -7114,7 +7114,7 @@
         </w:tc>
         <w:tc>
           <w:tcPr>
-            <w:tcW w:w="1778" w:type="dxa"/>
+            <w:tcW w:w="1777" w:type="dxa"/>
             <w:tcBorders>
               <w:start w:val="single" w:sz="4" w:space="0" w:color="000000"/>
               <w:bottom w:val="single" w:sz="4" w:space="0" w:color="000000"/>
@@ -7135,7 +7135,7 @@
         </w:tc>
         <w:tc>
           <w:tcPr>
-            <w:tcW w:w="1823" w:type="dxa"/>
+            <w:tcW w:w="1824" w:type="dxa"/>
             <w:tcBorders>
               <w:start w:val="single" w:sz="4" w:space="0" w:color="000000"/>
               <w:bottom w:val="single" w:sz="4" w:space="0" w:color="000000"/>
@@ -7243,7 +7243,7 @@
       </w:pPr>
       <w:r>
         <w:drawing>
-          <wp:anchor behindDoc="0" distT="0" distB="0" distL="0" distR="0" simplePos="0" locked="0" layoutInCell="0" allowOverlap="1" relativeHeight="133">
+          <wp:anchor behindDoc="0" distT="0" distB="0" distL="0" distR="0" simplePos="0" locked="0" layoutInCell="0" allowOverlap="1" relativeHeight="147">
             <wp:simplePos x="0" y="0"/>
             <wp:positionH relativeFrom="column">
               <wp:align>center</wp:align>
@@ -7926,16 +7926,7 @@
           <w:sz w:val="28"/>
           <w:szCs w:val="28"/>
         </w:rPr>
-        <w:t xml:space="preserve">Завдання </w:t>
-      </w:r>
-      <w:r>
-        <w:rPr>
-          <w:b/>
-          <w:bCs/>
-          <w:sz w:val="28"/>
-          <w:szCs w:val="28"/>
-        </w:rPr>
-        <w:t>5.</w:t>
+        <w:t>Завдання 5.</w:t>
       </w:r>
       <w:r>
         <w:rPr>
@@ -7968,21 +7959,7 @@
           <w:sz w:val="24"/>
           <w:szCs w:val="24"/>
         </w:rPr>
-        <w:t xml:space="preserve">Табл. </w:t>
-      </w:r>
-      <w:r>
-        <w:rPr>
-          <w:sz w:val="24"/>
-          <w:szCs w:val="24"/>
-        </w:rPr>
-        <w:t>4</w:t>
-      </w:r>
-      <w:r>
-        <w:rPr>
-          <w:sz w:val="24"/>
-          <w:szCs w:val="24"/>
-        </w:rPr>
-        <w:t>. — Дані для вибору протоколів віддаленого доступу</w:t>
+        <w:t>Табл. 4. — Дані для вибору протоколів віддаленого доступу</w:t>
       </w:r>
     </w:p>
     <w:tbl>
@@ -8208,10 +8185,7 @@
         </w:rPr>
       </w:pPr>
       <w:r>
-        <w:rPr>
-          <w:sz w:val="24"/>
-          <w:szCs w:val="24"/>
-        </w:rPr>
+        <w:rPr/>
         <w:drawing>
           <wp:inline distT="0" distB="0" distL="0" distR="0">
             <wp:extent cx="3385185" cy="3428365"/>
@@ -8272,14 +8246,7 @@
           <w:sz w:val="28"/>
           <w:szCs w:val="28"/>
         </w:rPr>
-        <w:t xml:space="preserve">Рис. </w:t>
-      </w:r>
-      <w:r>
-        <w:rPr>
-          <w:sz w:val="28"/>
-          <w:szCs w:val="28"/>
-        </w:rPr>
-        <w:t>10. Налагодження R-63-24-1 за протоколом SSHv2</w:t>
+        <w:t>Рис. 10. Налагодження R-63-24-1 за протоколом SSHv2</w:t>
       </w:r>
     </w:p>
     <w:p>
@@ -8298,10 +8265,7 @@
         </w:rPr>
       </w:pPr>
       <w:r>
-        <w:rPr>
-          <w:sz w:val="28"/>
-          <w:szCs w:val="28"/>
-        </w:rPr>
+        <w:rPr/>
         <w:drawing>
           <wp:inline distT="0" distB="0" distL="0" distR="0">
             <wp:extent cx="3885565" cy="3352165"/>
@@ -8362,14 +8326,7 @@
           <w:sz w:val="28"/>
           <w:szCs w:val="28"/>
         </w:rPr>
-        <w:t xml:space="preserve">Рис. </w:t>
-      </w:r>
-      <w:r>
-        <w:rPr>
-          <w:sz w:val="28"/>
-          <w:szCs w:val="28"/>
-        </w:rPr>
-        <w:t>11. Налагодження S-63-24-1 за протоколом Telnet&amp;Pwd</w:t>
+        <w:t>Рис. 11. Налагодження S-63-24-1 за протоколом Telnet&amp;Pwd</w:t>
       </w:r>
     </w:p>
     <w:p>
@@ -8388,10 +8345,7 @@
         </w:rPr>
       </w:pPr>
       <w:r>
-        <w:rPr>
-          <w:sz w:val="28"/>
-          <w:szCs w:val="28"/>
-        </w:rPr>
+        <w:rPr/>
         <w:drawing>
           <wp:inline distT="0" distB="0" distL="0" distR="0">
             <wp:extent cx="3876040" cy="2675890"/>
@@ -8466,7 +8420,381 @@
         <w:suppressAutoHyphens w:val="true"/>
         <w:bidi w:val="0"/>
         <w:spacing w:lineRule="auto" w:line="360" w:before="173" w:after="0"/>
-        <w:ind w:firstLine="809" w:start="0" w:end="0"/>
+        <w:ind w:firstLine="720" w:start="0" w:end="0"/>
+        <w:jc w:val="both"/>
+        <w:rPr>
+          <w:rFonts w:eastAsia="Helvetica-Bold"/>
+          <w:b/>
+          <w:bCs/>
+          <w:sz w:val="28"/>
+          <w:szCs w:val="28"/>
+          <w:lang w:val="en-US"/>
+        </w:rPr>
+      </w:pPr>
+      <w:r>
+        <w:rPr>
+          <w:rFonts w:eastAsia="Helvetica-Bold"/>
+          <w:b/>
+          <w:bCs/>
+          <w:sz w:val="28"/>
+          <w:szCs w:val="28"/>
+          <w:lang w:val="en-US"/>
+        </w:rPr>
+        <w:t xml:space="preserve">Завдання </w:t>
+      </w:r>
+      <w:r>
+        <w:rPr>
+          <w:rFonts w:eastAsia="Helvetica-Bold"/>
+          <w:b/>
+          <w:bCs/>
+          <w:sz w:val="28"/>
+          <w:szCs w:val="28"/>
+          <w:lang w:val="en-US"/>
+        </w:rPr>
+        <w:t>6.</w:t>
+      </w:r>
+      <w:r>
+        <w:rPr>
+          <w:rFonts w:eastAsia="Helvetica-Bold"/>
+          <w:b w:val="false"/>
+          <w:bCs w:val="false"/>
+          <w:sz w:val="28"/>
+          <w:szCs w:val="28"/>
+          <w:lang w:val="en-US"/>
+        </w:rPr>
+        <w:t xml:space="preserve"> Дослідити процеси віддаленого доступу до налагоджених у п. 5 комунікаційних пристроїв. У разі відсутності доступу визначити проблеми та усунути їх.</w:t>
+      </w:r>
+      <w:r>
+        <w:br w:type="page"/>
+      </w:r>
+    </w:p>
+    <w:p>
+      <w:pPr>
+        <w:pStyle w:val="Normal"/>
+        <w:widowControl/>
+        <w:tabs>
+          <w:tab w:val="clear" w:pos="567"/>
+          <w:tab w:val="left" w:pos="0" w:leader="none"/>
+        </w:tabs>
+        <w:suppressAutoHyphens w:val="true"/>
+        <w:bidi w:val="0"/>
+        <w:spacing w:lineRule="auto" w:line="360" w:before="173" w:after="0"/>
+        <w:ind w:hanging="0" w:start="0" w:end="0"/>
+        <w:jc w:val="center"/>
+        <w:rPr>
+          <w:rFonts w:eastAsia="Helvetica-Bold"/>
+          <w:b w:val="false"/>
+          <w:bCs w:val="false"/>
+          <w:sz w:val="28"/>
+          <w:szCs w:val="28"/>
+          <w:lang w:val="en-US"/>
+        </w:rPr>
+      </w:pPr>
+      <w:r>
+        <w:rPr>
+          <w:rFonts w:eastAsia="Helvetica-Bold"/>
+          <w:b w:val="false"/>
+          <w:bCs w:val="false"/>
+          <w:sz w:val="28"/>
+          <w:szCs w:val="28"/>
+          <w:lang w:val="en-US"/>
+        </w:rPr>
+        <w:drawing>
+          <wp:inline distT="0" distB="0" distL="0" distR="0">
+            <wp:extent cx="5085080" cy="1866900"/>
+            <wp:effectExtent l="0" t="0" r="0" b="0"/>
+            <wp:docPr id="13" name="Image7"/>
+            <wp:cNvGraphicFramePr>
+              <a:graphicFrameLocks xmlns:a="http://schemas.openxmlformats.org/drawingml/2006/main" noChangeAspect="1"/>
+            </wp:cNvGraphicFramePr>
+            <a:graphic xmlns:a="http://schemas.openxmlformats.org/drawingml/2006/main">
+              <a:graphicData uri="http://schemas.openxmlformats.org/drawingml/2006/picture">
+                <pic:pic xmlns:pic="http://schemas.openxmlformats.org/drawingml/2006/picture">
+                  <pic:nvPicPr>
+                    <pic:cNvPr id="13" name="Image7"/>
+                    <pic:cNvPicPr>
+                      <a:picLocks noChangeAspect="1" noChangeArrowheads="1"/>
+                    </pic:cNvPicPr>
+                  </pic:nvPicPr>
+                  <pic:blipFill>
+                    <a:blip r:embed="rId14"/>
+                    <a:stretch>
+                      <a:fillRect/>
+                    </a:stretch>
+                  </pic:blipFill>
+                  <pic:spPr bwMode="auto">
+                    <a:xfrm>
+                      <a:off x="0" y="0"/>
+                      <a:ext cx="5085080" cy="1866900"/>
+                    </a:xfrm>
+                    <a:prstGeom prst="rect">
+                      <a:avLst/>
+                    </a:prstGeom>
+                    <a:noFill/>
+                  </pic:spPr>
+                </pic:pic>
+              </a:graphicData>
+            </a:graphic>
+          </wp:inline>
+        </w:drawing>
+      </w:r>
+    </w:p>
+    <w:p>
+      <w:pPr>
+        <w:pStyle w:val="Normal"/>
+        <w:widowControl/>
+        <w:tabs>
+          <w:tab w:val="clear" w:pos="567"/>
+          <w:tab w:val="left" w:pos="0" w:leader="none"/>
+        </w:tabs>
+        <w:suppressAutoHyphens w:val="true"/>
+        <w:bidi w:val="0"/>
+        <w:spacing w:lineRule="auto" w:line="360" w:before="173" w:after="0"/>
+        <w:ind w:hanging="0" w:start="0" w:end="0"/>
+        <w:jc w:val="center"/>
+        <w:rPr>
+          <w:rFonts w:eastAsia="Helvetica-Bold"/>
+          <w:b w:val="false"/>
+          <w:bCs w:val="false"/>
+          <w:sz w:val="28"/>
+          <w:szCs w:val="28"/>
+          <w:lang w:val="en-US"/>
+        </w:rPr>
+      </w:pPr>
+      <w:r>
+        <w:rPr>
+          <w:rFonts w:eastAsia="Helvetica-Bold"/>
+          <w:b w:val="false"/>
+          <w:bCs w:val="false"/>
+          <w:sz w:val="28"/>
+          <w:szCs w:val="28"/>
+          <w:lang w:val="en-US"/>
+        </w:rPr>
+        <w:t>Рис. 13. Під’єднання до R-63-24-1 за протоколом SSHv2</w:t>
+      </w:r>
+    </w:p>
+    <w:p>
+      <w:pPr>
+        <w:pStyle w:val="Normal"/>
+        <w:widowControl/>
+        <w:tabs>
+          <w:tab w:val="clear" w:pos="567"/>
+          <w:tab w:val="left" w:pos="0" w:leader="none"/>
+        </w:tabs>
+        <w:suppressAutoHyphens w:val="true"/>
+        <w:bidi w:val="0"/>
+        <w:spacing w:lineRule="auto" w:line="360" w:before="173" w:after="0"/>
+        <w:ind w:hanging="0" w:start="0" w:end="0"/>
+        <w:jc w:val="center"/>
+        <w:rPr>
+          <w:rFonts w:eastAsia="Helvetica-Bold"/>
+          <w:b w:val="false"/>
+          <w:bCs w:val="false"/>
+          <w:sz w:val="28"/>
+          <w:szCs w:val="28"/>
+          <w:lang w:val="en-US"/>
+        </w:rPr>
+      </w:pPr>
+      <w:r>
+        <w:rPr>
+          <w:rFonts w:eastAsia="Helvetica-Bold"/>
+          <w:b w:val="false"/>
+          <w:bCs w:val="false"/>
+          <w:sz w:val="28"/>
+          <w:szCs w:val="28"/>
+          <w:lang w:val="en-US"/>
+        </w:rPr>
+        <w:drawing>
+          <wp:inline distT="0" distB="0" distL="0" distR="0">
+            <wp:extent cx="5085080" cy="2142490"/>
+            <wp:effectExtent l="0" t="0" r="0" b="0"/>
+            <wp:docPr id="14" name="Image11"/>
+            <wp:cNvGraphicFramePr>
+              <a:graphicFrameLocks xmlns:a="http://schemas.openxmlformats.org/drawingml/2006/main" noChangeAspect="1"/>
+            </wp:cNvGraphicFramePr>
+            <a:graphic xmlns:a="http://schemas.openxmlformats.org/drawingml/2006/main">
+              <a:graphicData uri="http://schemas.openxmlformats.org/drawingml/2006/picture">
+                <pic:pic xmlns:pic="http://schemas.openxmlformats.org/drawingml/2006/picture">
+                  <pic:nvPicPr>
+                    <pic:cNvPr id="14" name="Image11"/>
+                    <pic:cNvPicPr>
+                      <a:picLocks noChangeAspect="1" noChangeArrowheads="1"/>
+                    </pic:cNvPicPr>
+                  </pic:nvPicPr>
+                  <pic:blipFill>
+                    <a:blip r:embed="rId15"/>
+                    <a:stretch>
+                      <a:fillRect/>
+                    </a:stretch>
+                  </pic:blipFill>
+                  <pic:spPr bwMode="auto">
+                    <a:xfrm>
+                      <a:off x="0" y="0"/>
+                      <a:ext cx="5085080" cy="2142490"/>
+                    </a:xfrm>
+                    <a:prstGeom prst="rect">
+                      <a:avLst/>
+                    </a:prstGeom>
+                    <a:noFill/>
+                  </pic:spPr>
+                </pic:pic>
+              </a:graphicData>
+            </a:graphic>
+          </wp:inline>
+        </w:drawing>
+      </w:r>
+    </w:p>
+    <w:p>
+      <w:pPr>
+        <w:pStyle w:val="Normal"/>
+        <w:widowControl/>
+        <w:tabs>
+          <w:tab w:val="clear" w:pos="567"/>
+          <w:tab w:val="left" w:pos="0" w:leader="none"/>
+        </w:tabs>
+        <w:suppressAutoHyphens w:val="true"/>
+        <w:bidi w:val="0"/>
+        <w:spacing w:lineRule="auto" w:line="360" w:before="173" w:after="0"/>
+        <w:ind w:hanging="0" w:start="0" w:end="0"/>
+        <w:jc w:val="center"/>
+        <w:rPr>
+          <w:rFonts w:eastAsia="Helvetica-Bold"/>
+          <w:b w:val="false"/>
+          <w:bCs w:val="false"/>
+          <w:sz w:val="28"/>
+          <w:szCs w:val="28"/>
+          <w:lang w:val="en-US"/>
+        </w:rPr>
+      </w:pPr>
+      <w:r>
+        <w:rPr>
+          <w:rFonts w:eastAsia="Helvetica-Bold"/>
+          <w:b w:val="false"/>
+          <w:bCs w:val="false"/>
+          <w:sz w:val="28"/>
+          <w:szCs w:val="28"/>
+          <w:lang w:val="en-US"/>
+        </w:rPr>
+        <w:t>Рис. 14. Під’єднання до SW-63-24-1 за протоколом Telnet&amp;Pwd</w:t>
+      </w:r>
+    </w:p>
+    <w:p>
+      <w:pPr>
+        <w:pStyle w:val="Normal"/>
+        <w:widowControl/>
+        <w:tabs>
+          <w:tab w:val="clear" w:pos="567"/>
+          <w:tab w:val="left" w:pos="0" w:leader="none"/>
+        </w:tabs>
+        <w:suppressAutoHyphens w:val="true"/>
+        <w:bidi w:val="0"/>
+        <w:spacing w:lineRule="auto" w:line="360" w:before="173" w:after="0"/>
+        <w:ind w:hanging="0" w:start="0" w:end="0"/>
+        <w:jc w:val="center"/>
+        <w:rPr>
+          <w:rFonts w:eastAsia="Helvetica-Bold"/>
+          <w:b w:val="false"/>
+          <w:bCs w:val="false"/>
+          <w:sz w:val="28"/>
+          <w:szCs w:val="28"/>
+          <w:lang w:val="en-US"/>
+        </w:rPr>
+      </w:pPr>
+      <w:r>
+        <w:rPr>
+          <w:rFonts w:eastAsia="Helvetica-Bold"/>
+          <w:b w:val="false"/>
+          <w:bCs w:val="false"/>
+          <w:sz w:val="28"/>
+          <w:szCs w:val="28"/>
+          <w:lang w:val="en-US"/>
+        </w:rPr>
+        <w:drawing>
+          <wp:inline distT="0" distB="0" distL="0" distR="0">
+            <wp:extent cx="5104130" cy="2171065"/>
+            <wp:effectExtent l="0" t="0" r="0" b="0"/>
+            <wp:docPr id="15" name="Image12"/>
+            <wp:cNvGraphicFramePr>
+              <a:graphicFrameLocks xmlns:a="http://schemas.openxmlformats.org/drawingml/2006/main" noChangeAspect="1"/>
+            </wp:cNvGraphicFramePr>
+            <a:graphic xmlns:a="http://schemas.openxmlformats.org/drawingml/2006/main">
+              <a:graphicData uri="http://schemas.openxmlformats.org/drawingml/2006/picture">
+                <pic:pic xmlns:pic="http://schemas.openxmlformats.org/drawingml/2006/picture">
+                  <pic:nvPicPr>
+                    <pic:cNvPr id="15" name="Image12"/>
+                    <pic:cNvPicPr>
+                      <a:picLocks noChangeAspect="1" noChangeArrowheads="1"/>
+                    </pic:cNvPicPr>
+                  </pic:nvPicPr>
+                  <pic:blipFill>
+                    <a:blip r:embed="rId16"/>
+                    <a:stretch>
+                      <a:fillRect/>
+                    </a:stretch>
+                  </pic:blipFill>
+                  <pic:spPr bwMode="auto">
+                    <a:xfrm>
+                      <a:off x="0" y="0"/>
+                      <a:ext cx="5104130" cy="2171065"/>
+                    </a:xfrm>
+                    <a:prstGeom prst="rect">
+                      <a:avLst/>
+                    </a:prstGeom>
+                    <a:noFill/>
+                  </pic:spPr>
+                </pic:pic>
+              </a:graphicData>
+            </a:graphic>
+          </wp:inline>
+        </w:drawing>
+      </w:r>
+    </w:p>
+    <w:p>
+      <w:pPr>
+        <w:pStyle w:val="Normal"/>
+        <w:widowControl/>
+        <w:tabs>
+          <w:tab w:val="clear" w:pos="567"/>
+          <w:tab w:val="left" w:pos="0" w:leader="none"/>
+        </w:tabs>
+        <w:suppressAutoHyphens w:val="true"/>
+        <w:bidi w:val="0"/>
+        <w:spacing w:lineRule="auto" w:line="360" w:before="173" w:after="0"/>
+        <w:ind w:hanging="0" w:start="0" w:end="0"/>
+        <w:jc w:val="center"/>
+        <w:rPr>
+          <w:rFonts w:eastAsia="Helvetica-Bold"/>
+          <w:b w:val="false"/>
+          <w:bCs w:val="false"/>
+          <w:sz w:val="28"/>
+          <w:szCs w:val="28"/>
+          <w:lang w:val="en-US"/>
+        </w:rPr>
+      </w:pPr>
+      <w:r>
+        <w:rPr>
+          <w:rFonts w:eastAsia="Helvetica-Bold"/>
+          <w:b w:val="false"/>
+          <w:bCs w:val="false"/>
+          <w:sz w:val="28"/>
+          <w:szCs w:val="28"/>
+          <w:lang w:val="en-US"/>
+        </w:rPr>
+        <w:t>Рис. 15. Під’єднання до SW-63-24-2 за протоколом Telnet&amp;User</w:t>
+      </w:r>
+    </w:p>
+    <w:p>
+      <w:pPr>
+        <w:pStyle w:val="Normal"/>
+        <w:widowControl/>
+        <w:tabs>
+          <w:tab w:val="clear" w:pos="567"/>
+          <w:tab w:val="left" w:pos="0" w:leader="none"/>
+        </w:tabs>
+        <w:suppressAutoHyphens w:val="true"/>
+        <w:bidi w:val="0"/>
+        <w:spacing w:lineRule="auto" w:line="360" w:before="173" w:after="0"/>
+        <w:ind w:firstLine="720" w:start="0" w:end="0"/>
         <w:jc w:val="both"/>
         <w:rPr/>
       </w:pPr>
@@ -8494,9 +8822,9 @@
       </w:r>
     </w:p>
     <w:sectPr>
-      <w:headerReference w:type="even" r:id="rId14"/>
-      <w:headerReference w:type="default" r:id="rId15"/>
-      <w:headerReference w:type="first" r:id="rId16"/>
+      <w:headerReference w:type="even" r:id="rId17"/>
+      <w:headerReference w:type="default" r:id="rId18"/>
+      <w:headerReference w:type="first" r:id="rId19"/>
       <w:type w:val="nextPage"/>
       <w:pgSz w:w="11906" w:h="16838"/>
       <w:pgMar w:left="1418" w:right="567" w:gutter="0" w:header="709" w:top="766" w:footer="0" w:bottom="1701"/>
@@ -8536,7 +8864,7 @@
       <mc:AlternateContent>
         <mc:Choice Requires="wpg">
           <w:drawing>
-            <wp:anchor behindDoc="1" distT="13335" distB="13335" distL="13335" distR="9525" simplePos="0" locked="0" layoutInCell="1" allowOverlap="1" relativeHeight="97" wp14:anchorId="10994A40">
+            <wp:anchor behindDoc="1" distT="13335" distB="13335" distL="13335" distR="9525" simplePos="0" locked="0" layoutInCell="1" allowOverlap="1" relativeHeight="111" wp14:anchorId="10994A40">
               <wp:simplePos x="0" y="0"/>
               <wp:positionH relativeFrom="column">
                 <wp:posOffset>-229235</wp:posOffset>
@@ -8547,7 +8875,7 @@
               <wp:extent cx="6656705" cy="10290175"/>
               <wp:effectExtent l="13335" t="13335" r="9525" b="13335"/>
               <wp:wrapNone/>
-              <wp:docPr id="13" name="Группа 60"/>
+              <wp:docPr id="16" name="Группа 60"/>
               <a:graphic xmlns:a="http://schemas.openxmlformats.org/drawingml/2006/main">
                 <a:graphicData uri="http://schemas.microsoft.com/office/word/2010/wordprocessingGroup">
                   <wpg:wgp>
@@ -8561,12 +8889,12 @@
                       </a:xfrm>
                     </wpg:grpSpPr>
                     <wps:wsp>
-                      <wps:cNvPr id="14" name="Rectangle 2"/>
+                      <wps:cNvPr id="17" name="Rectangle 2"/>
                       <wps:cNvSpPr/>
                       <wps:spPr>
                         <a:xfrm>
                           <a:off x="748080" y="9753120"/>
-                          <a:ext cx="862920" cy="174600"/>
+                          <a:ext cx="862200" cy="173880"/>
                         </a:xfrm>
                         <a:prstGeom prst="rect">
                           <a:avLst/>
@@ -8655,12 +8983,12 @@
                           </a:xfrm>
                         </wpg:grpSpPr>
                         <wps:wsp>
-                          <wps:cNvPr id="15" name="Rectangle 5"/>
+                          <wps:cNvPr id="18" name="Rectangle 5"/>
                           <wps:cNvSpPr/>
                           <wps:spPr>
                             <a:xfrm>
                               <a:off x="0" y="0"/>
-                              <a:ext cx="6653520" cy="10289520"/>
+                              <a:ext cx="6652800" cy="10288800"/>
                             </a:xfrm>
                             <a:prstGeom prst="rect">
                               <a:avLst/>
@@ -8932,12 +9260,12 @@
                           <wps:bodyPr/>
                         </wps:wsp>
                         <wps:wsp>
-                          <wps:cNvPr id="16" name="Rectangle 16"/>
+                          <wps:cNvPr id="19" name="Rectangle 16"/>
                           <wps:cNvSpPr/>
                           <wps:spPr>
                             <a:xfrm>
                               <a:off x="17640" y="10120680"/>
-                              <a:ext cx="326880" cy="153000"/>
+                              <a:ext cx="326520" cy="152280"/>
                             </a:xfrm>
                             <a:prstGeom prst="rect">
                               <a:avLst/>
@@ -8979,12 +9307,12 @@
                           </wps:bodyPr>
                         </wps:wsp>
                         <wps:wsp>
-                          <wps:cNvPr id="17" name="Rectangle 17"/>
+                          <wps:cNvPr id="20" name="Rectangle 17"/>
                           <wps:cNvSpPr/>
                           <wps:spPr>
                             <a:xfrm>
                               <a:off x="379080" y="10120680"/>
-                              <a:ext cx="326880" cy="153000"/>
+                              <a:ext cx="326520" cy="152280"/>
                             </a:xfrm>
                             <a:prstGeom prst="rect">
                               <a:avLst/>
@@ -9026,12 +9354,12 @@
                           </wps:bodyPr>
                         </wps:wsp>
                         <wps:wsp>
-                          <wps:cNvPr id="18" name="Rectangle 18"/>
+                          <wps:cNvPr id="21" name="Rectangle 18"/>
                           <wps:cNvSpPr/>
                           <wps:spPr>
                             <a:xfrm>
                               <a:off x="754920" y="10120680"/>
-                              <a:ext cx="850320" cy="153000"/>
+                              <a:ext cx="849600" cy="152280"/>
                             </a:xfrm>
                             <a:prstGeom prst="rect">
                               <a:avLst/>
@@ -9160,12 +9488,12 @@
                           </wps:bodyPr>
                         </wps:wsp>
                         <wps:wsp>
-                          <wps:cNvPr id="19" name="Rectangle 19"/>
+                          <wps:cNvPr id="22" name="Rectangle 19"/>
                           <wps:cNvSpPr/>
                           <wps:spPr>
                             <a:xfrm>
                               <a:off x="1659240" y="10120680"/>
-                              <a:ext cx="504720" cy="153000"/>
+                              <a:ext cx="504360" cy="152280"/>
                             </a:xfrm>
                             <a:prstGeom prst="rect">
                               <a:avLst/>
@@ -9207,12 +9535,12 @@
                           </wps:bodyPr>
                         </wps:wsp>
                         <wps:wsp>
-                          <wps:cNvPr id="20" name="Rectangle 20"/>
+                          <wps:cNvPr id="23" name="Rectangle 20"/>
                           <wps:cNvSpPr/>
                           <wps:spPr>
                             <a:xfrm>
                               <a:off x="2198880" y="10120680"/>
-                              <a:ext cx="326880" cy="153000"/>
+                              <a:ext cx="326520" cy="152280"/>
                             </a:xfrm>
                             <a:prstGeom prst="rect">
                               <a:avLst/>
@@ -9254,12 +9582,12 @@
                           </wps:bodyPr>
                         </wps:wsp>
                         <wps:wsp>
-                          <wps:cNvPr id="21" name="Rectangle 21"/>
+                          <wps:cNvPr id="24" name="Rectangle 21"/>
                           <wps:cNvSpPr/>
                           <wps:spPr>
                             <a:xfrm>
                               <a:off x="6310080" y="9769320"/>
-                              <a:ext cx="326880" cy="152280"/>
+                              <a:ext cx="326520" cy="151920"/>
                             </a:xfrm>
                             <a:prstGeom prst="rect">
                               <a:avLst/>
@@ -9301,12 +9629,12 @@
                           </wps:bodyPr>
                         </wps:wsp>
                         <wps:wsp>
-                          <wps:cNvPr id="22" name="Rectangle 22"/>
+                          <wps:cNvPr id="25" name="Rectangle 22"/>
                           <wps:cNvSpPr/>
                           <wps:spPr>
                             <a:xfrm>
                               <a:off x="6310080" y="10005120"/>
-                              <a:ext cx="326880" cy="211320"/>
+                              <a:ext cx="326520" cy="210960"/>
                             </a:xfrm>
                             <a:prstGeom prst="rect">
                               <a:avLst/>
@@ -9371,7 +9699,7 @@
                                     <w:rFonts w:ascii="Times New Roman" w:hAnsi="Times New Roman"/>
                                     <w:lang w:val="ru-RU"/>
                                   </w:rPr>
-                                  <w:t>10</w:t>
+                                  <w:t>11</w:t>
                                 </w:r>
                                 <w:r>
                                   <w:rPr>
@@ -9389,12 +9717,12 @@
                           </wps:bodyPr>
                         </wps:wsp>
                         <wps:wsp>
-                          <wps:cNvPr id="23" name="Rectangle 23"/>
+                          <wps:cNvPr id="26" name="Rectangle 23"/>
                           <wps:cNvSpPr/>
                           <wps:spPr>
                             <a:xfrm>
                               <a:off x="2578680" y="9894600"/>
-                              <a:ext cx="3681720" cy="239400"/>
+                              <a:ext cx="3681000" cy="238680"/>
                             </a:xfrm>
                             <a:prstGeom prst="rect">
                               <a:avLst/>
@@ -9541,12 +9869,12 @@
                         </wps:wsp>
                       </wpg:grpSp>
                       <wps:wsp>
-                        <wps:cNvPr id="24" name="Rectangle 24"/>
+                        <wps:cNvPr id="27" name="Rectangle 24"/>
                         <wps:cNvSpPr/>
                         <wps:spPr>
                           <a:xfrm>
                             <a:off x="748080" y="9928080"/>
-                            <a:ext cx="877680" cy="170640"/>
+                            <a:ext cx="876960" cy="170280"/>
                           </a:xfrm>
                           <a:prstGeom prst="rect">
                             <a:avLst/>
@@ -9596,7 +9924,7 @@
         <mc:Fallback>
           <w:pict>
             <v:group id="shape_0" alt="Группа 60" style="position:absolute;margin-left:-18.05pt;margin-top:-20.95pt;width:524.1pt;height:810.2pt" coordorigin="-361,-419" coordsize="10482,16204">
-              <v:rect id="shape_0" ID="Rectangle 2" path="m0,0l-2147483645,0l-2147483645,-2147483646l0,-2147483646xe" stroked="f" o:allowincell="f" style="position:absolute;left:817;top:14940;width:1358;height:274;mso-wrap-style:square;v-text-anchor:top">
+              <v:rect id="shape_0" ID="Rectangle 2" path="m0,0l-2147483645,0l-2147483645,-2147483646l0,-2147483646xe" stroked="f" o:allowincell="f" style="position:absolute;left:817;top:14940;width:1357;height:273;mso-wrap-style:square;v-text-anchor:top">
                 <v:fill o:detectmouseclick="t" on="false"/>
                 <v:stroke color="#3465a4" joinstyle="round" endcap="flat"/>
                 <v:textbox>
@@ -9655,7 +9983,7 @@
               </v:rect>
               <v:group id="shape_0" style="position:absolute;left:-361;top:-419;width:10482;height:16204">
                 <v:group id="shape_0" style="position:absolute;left:-361;top:-419;width:10482;height:16204">
-                  <v:rect id="shape_0" ID="Rectangle 5" path="m0,0l-2147483645,0l-2147483645,-2147483646l0,-2147483646xe" stroked="t" o:allowincell="f" style="position:absolute;left:-361;top:-419;width:10477;height:16203;mso-wrap-style:none;v-text-anchor:middle">
+                  <v:rect id="shape_0" ID="Rectangle 5" path="m0,0l-2147483645,0l-2147483645,-2147483646l0,-2147483646xe" stroked="t" o:allowincell="f" style="position:absolute;left:-361;top:-419;width:10476;height:16202;mso-wrap-style:none;v-text-anchor:middle">
                     <v:fill o:detectmouseclick="t" on="false"/>
                     <v:stroke color="black" weight="25560" joinstyle="miter" endcap="flat"/>
                     <w10:wrap type="none"/>
@@ -9710,7 +10038,7 @@
                     <v:fill o:detectmouseclick="t" on="false"/>
                     <w10:wrap type="none"/>
                   </v:line>
-                  <v:rect id="shape_0" ID="Rectangle 16" path="m0,0l-2147483645,0l-2147483645,-2147483646l0,-2147483646xe" stroked="f" o:allowincell="f" style="position:absolute;left:-333;top:15519;width:514;height:240;mso-wrap-style:square;v-text-anchor:top">
+                  <v:rect id="shape_0" ID="Rectangle 16" path="m0,0l-2147483645,0l-2147483645,-2147483646l0,-2147483646xe" stroked="f" o:allowincell="f" style="position:absolute;left:-333;top:15519;width:513;height:239;mso-wrap-style:square;v-text-anchor:top">
                     <v:fill o:detectmouseclick="t" on="false"/>
                     <v:stroke color="#3465a4" joinstyle="round" endcap="flat"/>
                     <v:textbox>
@@ -9736,7 +10064,7 @@
                     </v:textbox>
                     <w10:wrap type="none"/>
                   </v:rect>
-                  <v:rect id="shape_0" ID="Rectangle 17" path="m0,0l-2147483645,0l-2147483645,-2147483646l0,-2147483646xe" stroked="f" o:allowincell="f" style="position:absolute;left:236;top:15519;width:514;height:240;mso-wrap-style:square;v-text-anchor:top">
+                  <v:rect id="shape_0" ID="Rectangle 17" path="m0,0l-2147483645,0l-2147483645,-2147483646l0,-2147483646xe" stroked="f" o:allowincell="f" style="position:absolute;left:236;top:15519;width:513;height:239;mso-wrap-style:square;v-text-anchor:top">
                     <v:fill o:detectmouseclick="t" on="false"/>
                     <v:stroke color="#3465a4" joinstyle="round" endcap="flat"/>
                     <v:textbox>
@@ -9762,7 +10090,7 @@
                     </v:textbox>
                     <w10:wrap type="none"/>
                   </v:rect>
-                  <v:rect id="shape_0" ID="Rectangle 18" path="m0,0l-2147483645,0l-2147483645,-2147483646l0,-2147483646xe" stroked="f" o:allowincell="f" style="position:absolute;left:828;top:15519;width:1338;height:240;mso-wrap-style:square;v-text-anchor:top">
+                  <v:rect id="shape_0" ID="Rectangle 18" path="m0,0l-2147483645,0l-2147483645,-2147483646l0,-2147483646xe" stroked="f" o:allowincell="f" style="position:absolute;left:828;top:15519;width:1337;height:239;mso-wrap-style:square;v-text-anchor:top">
                     <v:fill o:detectmouseclick="t" on="false"/>
                     <v:stroke color="#3465a4" joinstyle="round" endcap="flat"/>
                     <v:textbox>
@@ -9875,7 +10203,7 @@
                     </v:textbox>
                     <w10:wrap type="none"/>
                   </v:rect>
-                  <v:rect id="shape_0" ID="Rectangle 19" path="m0,0l-2147483645,0l-2147483645,-2147483646l0,-2147483646xe" stroked="f" o:allowincell="f" style="position:absolute;left:2252;top:15519;width:794;height:240;mso-wrap-style:square;v-text-anchor:top">
+                  <v:rect id="shape_0" ID="Rectangle 19" path="m0,0l-2147483645,0l-2147483645,-2147483646l0,-2147483646xe" stroked="f" o:allowincell="f" style="position:absolute;left:2252;top:15519;width:793;height:239;mso-wrap-style:square;v-text-anchor:top">
                     <v:fill o:detectmouseclick="t" on="false"/>
                     <v:stroke color="#3465a4" joinstyle="round" endcap="flat"/>
                     <v:textbox>
@@ -9901,7 +10229,7 @@
                     </v:textbox>
                     <w10:wrap type="none"/>
                   </v:rect>
-                  <v:rect id="shape_0" ID="Rectangle 20" path="m0,0l-2147483645,0l-2147483645,-2147483646l0,-2147483646xe" stroked="f" o:allowincell="f" style="position:absolute;left:3102;top:15519;width:514;height:240;mso-wrap-style:square;v-text-anchor:top">
+                  <v:rect id="shape_0" ID="Rectangle 20" path="m0,0l-2147483645,0l-2147483645,-2147483646l0,-2147483646xe" stroked="f" o:allowincell="f" style="position:absolute;left:3102;top:15519;width:513;height:239;mso-wrap-style:square;v-text-anchor:top">
                     <v:fill o:detectmouseclick="t" on="false"/>
                     <v:stroke color="#3465a4" joinstyle="round" endcap="flat"/>
                     <v:textbox>
@@ -9927,7 +10255,7 @@
                     </v:textbox>
                     <w10:wrap type="none"/>
                   </v:rect>
-                  <v:rect id="shape_0" ID="Rectangle 21" path="m0,0l-2147483645,0l-2147483645,-2147483646l0,-2147483646xe" stroked="f" o:allowincell="f" style="position:absolute;left:9576;top:14966;width:514;height:239;mso-wrap-style:square;v-text-anchor:top">
+                  <v:rect id="shape_0" ID="Rectangle 21" path="m0,0l-2147483645,0l-2147483645,-2147483646l0,-2147483646xe" stroked="f" o:allowincell="f" style="position:absolute;left:9576;top:14966;width:513;height:238;mso-wrap-style:square;v-text-anchor:top">
                     <v:fill o:detectmouseclick="t" on="false"/>
                     <v:stroke color="#3465a4" joinstyle="round" endcap="flat"/>
                     <v:textbox>
@@ -9953,7 +10281,7 @@
                     </v:textbox>
                     <w10:wrap type="none"/>
                   </v:rect>
-                  <v:rect id="shape_0" ID="Rectangle 22" path="m0,0l-2147483645,0l-2147483645,-2147483646l0,-2147483646xe" stroked="f" o:allowincell="f" style="position:absolute;left:9576;top:15337;width:514;height:332;mso-wrap-style:square;v-text-anchor:top">
+                  <v:rect id="shape_0" ID="Rectangle 22" path="m0,0l-2147483645,0l-2147483645,-2147483646l0,-2147483646xe" stroked="f" o:allowincell="f" style="position:absolute;left:9576;top:15337;width:513;height:331;mso-wrap-style:square;v-text-anchor:top">
                     <v:fill o:detectmouseclick="t" on="false"/>
                     <v:stroke color="#3465a4" joinstyle="round" endcap="flat"/>
                     <v:textbox>
@@ -10005,7 +10333,7 @@
                               <w:rFonts w:ascii="Times New Roman" w:hAnsi="Times New Roman"/>
                               <w:lang w:val="ru-RU"/>
                             </w:rPr>
-                            <w:t>10</w:t>
+                            <w:t>11</w:t>
                           </w:r>
                           <w:r>
                             <w:rPr>
@@ -10020,7 +10348,7 @@
                     </v:textbox>
                     <w10:wrap type="none"/>
                   </v:rect>
-                  <v:rect id="shape_0" ID="Rectangle 23" path="m0,0l-2147483645,0l-2147483645,-2147483646l0,-2147483646xe" stroked="f" o:allowincell="f" style="position:absolute;left:3700;top:15163;width:5797;height:376;mso-wrap-style:square;v-text-anchor:top">
+                  <v:rect id="shape_0" ID="Rectangle 23" path="m0,0l-2147483645,0l-2147483645,-2147483646l0,-2147483646xe" stroked="f" o:allowincell="f" style="position:absolute;left:3700;top:15163;width:5796;height:375;mso-wrap-style:square;v-text-anchor:top">
                     <v:fill o:detectmouseclick="t" on="false"/>
                     <v:stroke color="#3465a4" joinstyle="round" endcap="flat"/>
                     <v:textbox>
@@ -10151,7 +10479,7 @@
                     <w10:wrap type="none"/>
                   </v:rect>
                 </v:group>
-                <v:rect id="shape_0" ID="Rectangle 24" path="m0,0l-2147483645,0l-2147483645,-2147483646l0,-2147483646xe" stroked="f" o:allowincell="f" style="position:absolute;left:817;top:15216;width:1381;height:268;mso-wrap-style:none;v-text-anchor:middle">
+                <v:rect id="shape_0" ID="Rectangle 24" path="m0,0l-2147483645,0l-2147483645,-2147483646l0,-2147483646xe" stroked="f" o:allowincell="f" style="position:absolute;left:817;top:15216;width:1380;height:267;mso-wrap-style:none;v-text-anchor:middle">
                   <v:fill o:detectmouseclick="t" on="false"/>
                   <v:stroke color="#3465a4" joinstyle="round" endcap="flat"/>
                   <v:textbox>
@@ -10198,7 +10526,7 @@
       <mc:AlternateContent>
         <mc:Choice Requires="wpg">
           <w:drawing>
-            <wp:anchor behindDoc="1" distT="13335" distB="12065" distL="13335" distR="12065" simplePos="0" locked="0" layoutInCell="1" allowOverlap="1" relativeHeight="108" wp14:anchorId="10994A42">
+            <wp:anchor behindDoc="1" distT="13335" distB="12065" distL="13335" distR="12065" simplePos="0" locked="0" layoutInCell="1" allowOverlap="1" relativeHeight="122" wp14:anchorId="10994A42">
               <wp:simplePos x="0" y="0"/>
               <wp:positionH relativeFrom="column">
                 <wp:posOffset>-229870</wp:posOffset>
@@ -10209,7 +10537,7 @@
               <wp:extent cx="6656070" cy="10290175"/>
               <wp:effectExtent l="13335" t="13335" r="12065" b="12065"/>
               <wp:wrapNone/>
-              <wp:docPr id="25" name="Группа 10"/>
+              <wp:docPr id="28" name="Группа 10"/>
               <a:graphic xmlns:a="http://schemas.openxmlformats.org/drawingml/2006/main">
                 <a:graphicData uri="http://schemas.microsoft.com/office/word/2010/wordprocessingGroup">
                   <wpg:wgp>
@@ -10223,12 +10551,12 @@
                       </a:xfrm>
                     </wpg:grpSpPr>
                     <wps:wsp>
-                      <wps:cNvPr id="26" name="Rectangle 26"/>
+                      <wps:cNvPr id="29" name="Rectangle 26"/>
                       <wps:cNvSpPr/>
                       <wps:spPr>
                         <a:xfrm>
                           <a:off x="0" y="0"/>
-                          <a:ext cx="6653520" cy="10289520"/>
+                          <a:ext cx="6652800" cy="10288800"/>
                         </a:xfrm>
                         <a:prstGeom prst="rect">
                           <a:avLst/>
@@ -10475,12 +10803,12 @@
                       <wps:bodyPr/>
                     </wps:wsp>
                     <wps:wsp>
-                      <wps:cNvPr id="27" name="Rectangle 36"/>
+                      <wps:cNvPr id="30" name="Rectangle 36"/>
                       <wps:cNvSpPr/>
                       <wps:spPr>
                         <a:xfrm>
                           <a:off x="17640" y="9220680"/>
-                          <a:ext cx="287640" cy="153000"/>
+                          <a:ext cx="286920" cy="152280"/>
                         </a:xfrm>
                         <a:prstGeom prst="rect">
                           <a:avLst/>
@@ -10530,12 +10858,12 @@
                       </wps:bodyPr>
                     </wps:wsp>
                     <wps:wsp>
-                      <wps:cNvPr id="28" name="Rectangle 37"/>
+                      <wps:cNvPr id="31" name="Rectangle 37"/>
                       <wps:cNvSpPr/>
                       <wps:spPr>
                         <a:xfrm>
                           <a:off x="349920" y="9220680"/>
-                          <a:ext cx="360000" cy="153000"/>
+                          <a:ext cx="359280" cy="152280"/>
                         </a:xfrm>
                         <a:prstGeom prst="rect">
                           <a:avLst/>
@@ -10579,12 +10907,12 @@
                       </wps:bodyPr>
                     </wps:wsp>
                     <wps:wsp>
-                      <wps:cNvPr id="29" name="Rectangle 38"/>
+                      <wps:cNvPr id="32" name="Rectangle 38"/>
                       <wps:cNvSpPr/>
                       <wps:spPr>
                         <a:xfrm>
                           <a:off x="754920" y="9220680"/>
-                          <a:ext cx="850320" cy="153000"/>
+                          <a:ext cx="849600" cy="152280"/>
                         </a:xfrm>
                         <a:prstGeom prst="rect">
                           <a:avLst/>
@@ -10636,12 +10964,12 @@
                       </wps:bodyPr>
                     </wps:wsp>
                     <wps:wsp>
-                      <wps:cNvPr id="30" name="Rectangle 39"/>
+                      <wps:cNvPr id="33" name="Rectangle 39"/>
                       <wps:cNvSpPr/>
                       <wps:spPr>
                         <a:xfrm>
                           <a:off x="1659240" y="9220680"/>
-                          <a:ext cx="504720" cy="153000"/>
+                          <a:ext cx="504360" cy="152280"/>
                         </a:xfrm>
                         <a:prstGeom prst="rect">
                           <a:avLst/>
@@ -10685,12 +11013,12 @@
                       </wps:bodyPr>
                     </wps:wsp>
                     <wps:wsp>
-                      <wps:cNvPr id="31" name="Rectangle 40"/>
+                      <wps:cNvPr id="34" name="Rectangle 40"/>
                       <wps:cNvSpPr/>
                       <wps:spPr>
                         <a:xfrm>
                           <a:off x="2198880" y="9220680"/>
-                          <a:ext cx="326880" cy="153000"/>
+                          <a:ext cx="326520" cy="152280"/>
                         </a:xfrm>
                         <a:prstGeom prst="rect">
                           <a:avLst/>
@@ -10734,12 +11062,12 @@
                       </wps:bodyPr>
                     </wps:wsp>
                     <wps:wsp>
-                      <wps:cNvPr id="32" name="Rectangle 41"/>
+                      <wps:cNvPr id="35" name="Rectangle 41"/>
                       <wps:cNvSpPr/>
                       <wps:spPr>
                         <a:xfrm>
                           <a:off x="5304240" y="9399240"/>
-                          <a:ext cx="485280" cy="152280"/>
+                          <a:ext cx="484560" cy="151920"/>
                         </a:xfrm>
                         <a:prstGeom prst="rect">
                           <a:avLst/>
@@ -10780,12 +11108,12 @@
                       </wps:bodyPr>
                     </wps:wsp>
                     <wps:wsp>
-                      <wps:cNvPr id="33" name="Rectangle 42"/>
+                      <wps:cNvPr id="36" name="Rectangle 42"/>
                       <wps:cNvSpPr/>
                       <wps:spPr>
                         <a:xfrm>
                           <a:off x="5304240" y="9587160"/>
-                          <a:ext cx="485280" cy="153000"/>
+                          <a:ext cx="484560" cy="152280"/>
                         </a:xfrm>
                         <a:prstGeom prst="rect">
                           <a:avLst/>
@@ -10827,12 +11155,12 @@
                       </wps:bodyPr>
                     </wps:wsp>
                     <wps:wsp>
-                      <wps:cNvPr id="34" name="Rectangle 43"/>
+                      <wps:cNvPr id="37" name="Rectangle 43"/>
                       <wps:cNvSpPr/>
                       <wps:spPr>
                         <a:xfrm>
                           <a:off x="2585880" y="8977680"/>
-                          <a:ext cx="3986640" cy="236880"/>
+                          <a:ext cx="3985920" cy="236160"/>
                         </a:xfrm>
                         <a:prstGeom prst="rect">
                           <a:avLst/>
@@ -11085,16 +11413,16 @@
                       <wpg:grpSpPr>
                         <a:xfrm>
                           <a:off x="12600" y="9387720"/>
-                          <a:ext cx="1611720" cy="177840"/>
+                          <a:ext cx="1611000" cy="177120"/>
                         </a:xfrm>
                       </wpg:grpSpPr>
                       <wps:wsp>
-                        <wps:cNvPr id="35" name="Rectangle 50"/>
+                        <wps:cNvPr id="38" name="Rectangle 50"/>
                         <wps:cNvSpPr/>
                         <wps:spPr>
                           <a:xfrm>
                             <a:off x="0" y="15840"/>
-                            <a:ext cx="701640" cy="153000"/>
+                            <a:ext cx="700920" cy="152280"/>
                           </a:xfrm>
                           <a:prstGeom prst="rect">
                             <a:avLst/>
@@ -11147,12 +11475,12 @@
                         </wps:bodyPr>
                       </wps:wsp>
                       <wps:wsp>
-                        <wps:cNvPr id="36" name="Rectangle 51"/>
+                        <wps:cNvPr id="39" name="Rectangle 51"/>
                         <wps:cNvSpPr/>
                         <wps:spPr>
                           <a:xfrm>
                             <a:off x="734040" y="0"/>
-                            <a:ext cx="877680" cy="177840"/>
+                            <a:ext cx="876960" cy="177120"/>
                           </a:xfrm>
                           <a:prstGeom prst="rect">
                             <a:avLst/>
@@ -11219,16 +11547,16 @@
                       <wpg:grpSpPr>
                         <a:xfrm>
                           <a:off x="12600" y="9582120"/>
-                          <a:ext cx="1591920" cy="153000"/>
+                          <a:ext cx="1591200" cy="152280"/>
                         </a:xfrm>
                       </wpg:grpSpPr>
                       <wps:wsp>
-                        <wps:cNvPr id="37" name="Rectangle 53"/>
+                        <wps:cNvPr id="40" name="Rectangle 53"/>
                         <wps:cNvSpPr/>
                         <wps:spPr>
                           <a:xfrm>
                             <a:off x="0" y="0"/>
-                            <a:ext cx="701640" cy="153000"/>
+                            <a:ext cx="700920" cy="152280"/>
                           </a:xfrm>
                           <a:prstGeom prst="rect">
                             <a:avLst/>
@@ -11276,12 +11604,12 @@
                         </wps:bodyPr>
                       </wps:wsp>
                       <wps:wsp>
-                        <wps:cNvPr id="38" name="Rectangle 54"/>
+                        <wps:cNvPr id="41" name="Rectangle 54"/>
                         <wps:cNvSpPr/>
                         <wps:spPr>
                           <a:xfrm>
                             <a:off x="741960" y="0"/>
-                            <a:ext cx="850320" cy="153000"/>
+                            <a:ext cx="849600" cy="152280"/>
                           </a:xfrm>
                           <a:prstGeom prst="rect">
                             <a:avLst/>
@@ -11333,16 +11661,16 @@
                       <wpg:grpSpPr>
                         <a:xfrm>
                           <a:off x="12600" y="9765000"/>
-                          <a:ext cx="1591920" cy="153000"/>
+                          <a:ext cx="1591200" cy="152280"/>
                         </a:xfrm>
                       </wpg:grpSpPr>
                       <wps:wsp>
-                        <wps:cNvPr id="39" name="Rectangle 56"/>
+                        <wps:cNvPr id="42" name="Rectangle 56"/>
                         <wps:cNvSpPr/>
                         <wps:spPr>
                           <a:xfrm>
                             <a:off x="0" y="0"/>
-                            <a:ext cx="701640" cy="153000"/>
+                            <a:ext cx="700920" cy="152280"/>
                           </a:xfrm>
                           <a:prstGeom prst="rect">
                             <a:avLst/>
@@ -11387,12 +11715,12 @@
                         </wps:bodyPr>
                       </wps:wsp>
                       <wps:wsp>
-                        <wps:cNvPr id="40" name="Rectangle 57"/>
+                        <wps:cNvPr id="43" name="Rectangle 57"/>
                         <wps:cNvSpPr/>
                         <wps:spPr>
                           <a:xfrm>
                             <a:off x="741960" y="0"/>
-                            <a:ext cx="850320" cy="153000"/>
+                            <a:ext cx="849600" cy="152280"/>
                           </a:xfrm>
                           <a:prstGeom prst="rect">
                             <a:avLst/>
@@ -11431,16 +11759,16 @@
                       <wpg:grpSpPr>
                         <a:xfrm>
                           <a:off x="12600" y="9942840"/>
-                          <a:ext cx="1591920" cy="153000"/>
+                          <a:ext cx="1591200" cy="152280"/>
                         </a:xfrm>
                       </wpg:grpSpPr>
                       <wps:wsp>
-                        <wps:cNvPr id="41" name="Rectangle 59"/>
+                        <wps:cNvPr id="44" name="Rectangle 59"/>
                         <wps:cNvSpPr/>
                         <wps:spPr>
                           <a:xfrm>
                             <a:off x="0" y="0"/>
-                            <a:ext cx="701640" cy="153000"/>
+                            <a:ext cx="700920" cy="152280"/>
                           </a:xfrm>
                           <a:prstGeom prst="rect">
                             <a:avLst/>
@@ -11485,12 +11813,12 @@
                         </wps:bodyPr>
                       </wps:wsp>
                       <wps:wsp>
-                        <wps:cNvPr id="42" name="Rectangle 60"/>
+                        <wps:cNvPr id="45" name="Rectangle 60"/>
                         <wps:cNvSpPr/>
                         <wps:spPr>
                           <a:xfrm>
                             <a:off x="741960" y="0"/>
-                            <a:ext cx="850320" cy="153000"/>
+                            <a:ext cx="849600" cy="152280"/>
                           </a:xfrm>
                           <a:prstGeom prst="rect">
                             <a:avLst/>
@@ -11529,16 +11857,16 @@
                       <wpg:grpSpPr>
                         <a:xfrm>
                           <a:off x="12600" y="10120680"/>
-                          <a:ext cx="1591920" cy="153000"/>
+                          <a:ext cx="1591200" cy="152280"/>
                         </a:xfrm>
                       </wpg:grpSpPr>
                       <wps:wsp>
-                        <wps:cNvPr id="43" name="Rectangle 62"/>
+                        <wps:cNvPr id="46" name="Rectangle 62"/>
                         <wps:cNvSpPr/>
                         <wps:spPr>
                           <a:xfrm>
                             <a:off x="0" y="0"/>
-                            <a:ext cx="701640" cy="153000"/>
+                            <a:ext cx="700920" cy="152280"/>
                           </a:xfrm>
                           <a:prstGeom prst="rect">
                             <a:avLst/>
@@ -11583,12 +11911,12 @@
                         </wps:bodyPr>
                       </wps:wsp>
                       <wps:wsp>
-                        <wps:cNvPr id="44" name="Rectangle 63"/>
+                        <wps:cNvPr id="47" name="Rectangle 63"/>
                         <wps:cNvSpPr/>
                         <wps:spPr>
                           <a:xfrm>
                             <a:off x="741960" y="0"/>
-                            <a:ext cx="850320" cy="153000"/>
+                            <a:ext cx="849600" cy="152280"/>
                           </a:xfrm>
                           <a:prstGeom prst="rect">
                             <a:avLst/>
@@ -11657,12 +11985,12 @@
                       <wps:bodyPr/>
                     </wps:wsp>
                     <wps:wsp>
-                      <wps:cNvPr id="45" name="Rectangle 65"/>
+                      <wps:cNvPr id="48" name="Rectangle 65"/>
                       <wps:cNvSpPr/>
                       <wps:spPr>
                         <a:xfrm>
                           <a:off x="2593440" y="9523800"/>
-                          <a:ext cx="2096640" cy="726480"/>
+                          <a:ext cx="2096280" cy="725760"/>
                         </a:xfrm>
                         <a:prstGeom prst="rect">
                           <a:avLst/>
@@ -11805,12 +12133,12 @@
                       <wps:bodyPr/>
                     </wps:wsp>
                     <wps:wsp>
-                      <wps:cNvPr id="46" name="Rectangle 69"/>
+                      <wps:cNvPr id="49" name="Rectangle 69"/>
                       <wps:cNvSpPr/>
                       <wps:spPr>
                         <a:xfrm>
                           <a:off x="4759920" y="9399240"/>
-                          <a:ext cx="484560" cy="152280"/>
+                          <a:ext cx="483840" cy="151920"/>
                         </a:xfrm>
                         <a:prstGeom prst="rect">
                           <a:avLst/>
@@ -11850,12 +12178,12 @@
                       </wps:bodyPr>
                     </wps:wsp>
                     <wps:wsp>
-                      <wps:cNvPr id="47" name="Rectangle 70"/>
+                      <wps:cNvPr id="50" name="Rectangle 70"/>
                       <wps:cNvSpPr/>
                       <wps:spPr>
                         <a:xfrm>
                           <a:off x="5852880" y="9399240"/>
-                          <a:ext cx="768960" cy="152280"/>
+                          <a:ext cx="768240" cy="151920"/>
                         </a:xfrm>
                         <a:prstGeom prst="rect">
                           <a:avLst/>
@@ -11896,12 +12224,12 @@
                       </wps:bodyPr>
                     </wps:wsp>
                     <wps:wsp>
-                      <wps:cNvPr id="48" name="Rectangle 71"/>
+                      <wps:cNvPr id="51" name="Rectangle 71"/>
                       <wps:cNvSpPr/>
                       <wps:spPr>
                         <a:xfrm>
                           <a:off x="5857920" y="9582120"/>
-                          <a:ext cx="767880" cy="152280"/>
+                          <a:ext cx="767160" cy="151920"/>
                         </a:xfrm>
                         <a:prstGeom prst="rect">
                           <a:avLst/>
@@ -11933,7 +12261,14 @@
                                 <w:sz w:val="20"/>
                                 <w:lang w:val="en-US"/>
                               </w:rPr>
-                              <w:t>10</w:t>
+                              <w:t>1</w:t>
+                            </w:r>
+                            <w:r>
+                              <w:rPr>
+                                <w:sz w:val="20"/>
+                                <w:lang w:val="en-US"/>
+                              </w:rPr>
+                              <w:t>1</w:t>
                             </w:r>
                           </w:p>
                         </w:txbxContent>
@@ -11993,12 +12328,12 @@
                       <wps:bodyPr/>
                     </wps:wsp>
                     <wps:wsp>
-                      <wps:cNvPr id="49" name="Rectangle 74"/>
+                      <wps:cNvPr id="52" name="Rectangle 74"/>
                       <wps:cNvSpPr/>
                       <wps:spPr>
                         <a:xfrm>
                           <a:off x="4759920" y="9864720"/>
-                          <a:ext cx="1861920" cy="336600"/>
+                          <a:ext cx="1861200" cy="335880"/>
                         </a:xfrm>
                         <a:prstGeom prst="rect">
                           <a:avLst/>
@@ -12058,7 +12393,7 @@
         <mc:Fallback>
           <w:pict>
             <v:group id="shape_0" alt="Группа 10" style="position:absolute;margin-left:-18.1pt;margin-top:-19.25pt;width:524.05pt;height:810.2pt" coordorigin="-362,-385" coordsize="10481,16204">
-              <v:rect id="shape_0" ID="Rectangle 26" path="m0,0l-2147483645,0l-2147483645,-2147483646l0,-2147483646xe" stroked="t" o:allowincell="f" style="position:absolute;left:-362;top:-385;width:10477;height:16203;mso-wrap-style:none;v-text-anchor:middle">
+              <v:rect id="shape_0" ID="Rectangle 26" path="m0,0l-2147483645,0l-2147483645,-2147483646l0,-2147483646xe" stroked="t" o:allowincell="f" style="position:absolute;left:-362;top:-385;width:10476;height:16202;mso-wrap-style:none;v-text-anchor:middle">
                 <v:fill o:detectmouseclick="t" on="false"/>
                 <v:stroke color="black" weight="25560" joinstyle="miter" endcap="flat"/>
                 <w10:wrap type="none"/>
@@ -12108,7 +12443,7 @@
                 <v:fill o:detectmouseclick="t" on="false"/>
                 <w10:wrap type="none"/>
               </v:line>
-              <v:rect id="shape_0" ID="Rectangle 36" path="m0,0l-2147483645,0l-2147483645,-2147483646l0,-2147483646xe" stroked="f" o:allowincell="f" style="position:absolute;left:-334;top:14136;width:452;height:240;mso-wrap-style:square;v-text-anchor:top">
+              <v:rect id="shape_0" ID="Rectangle 36" path="m0,0l-2147483645,0l-2147483645,-2147483646l0,-2147483646xe" stroked="f" o:allowincell="f" style="position:absolute;left:-334;top:14136;width:451;height:239;mso-wrap-style:square;v-text-anchor:top">
                 <v:fill o:detectmouseclick="t" on="false"/>
                 <v:stroke color="#3465a4" joinstyle="round" endcap="flat"/>
                 <v:textbox>
@@ -12142,7 +12477,7 @@
                 </v:textbox>
                 <w10:wrap type="none"/>
               </v:rect>
-              <v:rect id="shape_0" ID="Rectangle 37" path="m0,0l-2147483645,0l-2147483645,-2147483646l0,-2147483646xe" stroked="f" o:allowincell="f" style="position:absolute;left:189;top:14136;width:566;height:240;mso-wrap-style:square;v-text-anchor:top">
+              <v:rect id="shape_0" ID="Rectangle 37" path="m0,0l-2147483645,0l-2147483645,-2147483646l0,-2147483646xe" stroked="f" o:allowincell="f" style="position:absolute;left:189;top:14136;width:565;height:239;mso-wrap-style:square;v-text-anchor:top">
                 <v:fill o:detectmouseclick="t" on="false"/>
                 <v:stroke color="#3465a4" joinstyle="round" endcap="flat"/>
                 <v:textbox>
@@ -12170,7 +12505,7 @@
                 </v:textbox>
                 <w10:wrap type="none"/>
               </v:rect>
-              <v:rect id="shape_0" ID="Rectangle 38" path="m0,0l-2147483645,0l-2147483645,-2147483646l0,-2147483646xe" stroked="f" o:allowincell="f" style="position:absolute;left:827;top:14136;width:1338;height:240;mso-wrap-style:square;v-text-anchor:top">
+              <v:rect id="shape_0" ID="Rectangle 38" path="m0,0l-2147483645,0l-2147483645,-2147483646l0,-2147483646xe" stroked="f" o:allowincell="f" style="position:absolute;left:827;top:14136;width:1337;height:239;mso-wrap-style:square;v-text-anchor:top">
                 <v:fill o:detectmouseclick="t" on="false"/>
                 <v:stroke color="#3465a4" joinstyle="round" endcap="flat"/>
                 <v:textbox>
@@ -12206,7 +12541,7 @@
                 </v:textbox>
                 <w10:wrap type="none"/>
               </v:rect>
-              <v:rect id="shape_0" ID="Rectangle 39" path="m0,0l-2147483645,0l-2147483645,-2147483646l0,-2147483646xe" stroked="f" o:allowincell="f" style="position:absolute;left:2251;top:14136;width:794;height:240;mso-wrap-style:square;v-text-anchor:top">
+              <v:rect id="shape_0" ID="Rectangle 39" path="m0,0l-2147483645,0l-2147483645,-2147483646l0,-2147483646xe" stroked="f" o:allowincell="f" style="position:absolute;left:2251;top:14136;width:793;height:239;mso-wrap-style:square;v-text-anchor:top">
                 <v:fill o:detectmouseclick="t" on="false"/>
                 <v:stroke color="#3465a4" joinstyle="round" endcap="flat"/>
                 <v:textbox>
@@ -12234,7 +12569,7 @@
                 </v:textbox>
                 <w10:wrap type="none"/>
               </v:rect>
-              <v:rect id="shape_0" ID="Rectangle 40" path="m0,0l-2147483645,0l-2147483645,-2147483646l0,-2147483646xe" stroked="f" o:allowincell="f" style="position:absolute;left:3101;top:14136;width:514;height:240;mso-wrap-style:square;v-text-anchor:top">
+              <v:rect id="shape_0" ID="Rectangle 40" path="m0,0l-2147483645,0l-2147483645,-2147483646l0,-2147483646xe" stroked="f" o:allowincell="f" style="position:absolute;left:3101;top:14136;width:513;height:239;mso-wrap-style:square;v-text-anchor:top">
                 <v:fill o:detectmouseclick="t" on="false"/>
                 <v:stroke color="#3465a4" joinstyle="round" endcap="flat"/>
                 <v:textbox>
@@ -12262,7 +12597,7 @@
                 </v:textbox>
                 <w10:wrap type="none"/>
               </v:rect>
-              <v:rect id="shape_0" ID="Rectangle 41" path="m0,0l-2147483645,0l-2147483645,-2147483646l0,-2147483646xe" stroked="f" o:allowincell="f" style="position:absolute;left:7991;top:14417;width:763;height:239;mso-wrap-style:square;v-text-anchor:top">
+              <v:rect id="shape_0" ID="Rectangle 41" path="m0,0l-2147483645,0l-2147483645,-2147483646l0,-2147483646xe" stroked="f" o:allowincell="f" style="position:absolute;left:7991;top:14417;width:762;height:238;mso-wrap-style:square;v-text-anchor:top">
                 <v:fill o:detectmouseclick="t" on="false"/>
                 <v:stroke color="#3465a4" joinstyle="round" endcap="flat"/>
                 <v:textbox>
@@ -12287,7 +12622,7 @@
                 </v:textbox>
                 <w10:wrap type="none"/>
               </v:rect>
-              <v:rect id="shape_0" ID="Rectangle 42" path="m0,0l-2147483645,0l-2147483645,-2147483646l0,-2147483646xe" stroked="f" o:allowincell="f" style="position:absolute;left:7991;top:14713;width:763;height:240;mso-wrap-style:square;v-text-anchor:top">
+              <v:rect id="shape_0" ID="Rectangle 42" path="m0,0l-2147483645,0l-2147483645,-2147483646l0,-2147483646xe" stroked="f" o:allowincell="f" style="position:absolute;left:7991;top:14713;width:762;height:239;mso-wrap-style:square;v-text-anchor:top">
                 <v:fill o:detectmouseclick="t" on="false"/>
                 <v:stroke color="#3465a4" joinstyle="round" endcap="flat"/>
                 <v:textbox>
@@ -12313,7 +12648,7 @@
                 </v:textbox>
                 <w10:wrap type="none"/>
               </v:rect>
-              <v:rect id="shape_0" ID="Rectangle 43" path="m0,0l-2147483645,0l-2147483645,-2147483646l0,-2147483646xe" stroked="f" o:allowincell="f" style="position:absolute;left:3710;top:13753;width:6277;height:372;mso-wrap-style:square;v-text-anchor:top">
+              <v:rect id="shape_0" ID="Rectangle 43" path="m0,0l-2147483645,0l-2147483645,-2147483646l0,-2147483646xe" stroked="f" o:allowincell="f" style="position:absolute;left:3710;top:13753;width:6276;height:371;mso-wrap-style:square;v-text-anchor:top">
                 <v:fill o:detectmouseclick="t" on="false"/>
                 <v:stroke color="#3465a4" joinstyle="round" endcap="flat"/>
                 <v:textbox>
@@ -12446,8 +12781,8 @@
                 <v:fill o:detectmouseclick="t" on="false"/>
                 <w10:wrap type="none"/>
               </v:line>
-              <v:group id="shape_0" style="position:absolute;left:-342;top:14399;width:2538;height:280">
-                <v:rect id="shape_0" ID="Rectangle 50" path="m0,0l-2147483645,0l-2147483645,-2147483646l0,-2147483646xe" stroked="f" o:allowincell="f" style="position:absolute;left:-342;top:14424;width:1104;height:240;mso-wrap-style:square;v-text-anchor:top">
+              <v:group id="shape_0" style="position:absolute;left:-342;top:14399;width:2537;height:279">
+                <v:rect id="shape_0" ID="Rectangle 50" path="m0,0l-2147483645,0l-2147483645,-2147483646l0,-2147483646xe" stroked="f" o:allowincell="f" style="position:absolute;left:-342;top:14424;width:1103;height:239;mso-wrap-style:square;v-text-anchor:top">
                   <v:fill o:detectmouseclick="t" on="false"/>
                   <v:stroke color="#3465a4" joinstyle="round" endcap="flat"/>
                   <v:textbox>
@@ -12484,7 +12819,7 @@
                   </v:textbox>
                   <w10:wrap type="none"/>
                 </v:rect>
-                <v:rect id="shape_0" ID="Rectangle 51" path="m0,0l-2147483645,0l-2147483645,-2147483646l0,-2147483646xe" stroked="f" o:allowincell="f" style="position:absolute;left:814;top:14399;width:1381;height:279;mso-wrap-style:square;v-text-anchor:top">
+                <v:rect id="shape_0" ID="Rectangle 51" path="m0,0l-2147483645,0l-2147483645,-2147483646l0,-2147483646xe" stroked="f" o:allowincell="f" style="position:absolute;left:814;top:14399;width:1380;height:278;mso-wrap-style:square;v-text-anchor:top">
                   <v:fill o:detectmouseclick="t" on="false"/>
                   <v:stroke color="#3465a4" joinstyle="round" endcap="flat"/>
                   <v:textbox>
@@ -12531,8 +12866,8 @@
                   <w10:wrap type="none"/>
                 </v:rect>
               </v:group>
-              <v:group id="shape_0" style="position:absolute;left:-342;top:14705;width:2508;height:241">
-                <v:rect id="shape_0" ID="Rectangle 53" path="m0,0l-2147483645,0l-2147483645,-2147483646l0,-2147483646xe" stroked="f" o:allowincell="f" style="position:absolute;left:-342;top:14705;width:1104;height:240;mso-wrap-style:square;v-text-anchor:top">
+              <v:group id="shape_0" style="position:absolute;left:-342;top:14705;width:2507;height:240">
+                <v:rect id="shape_0" ID="Rectangle 53" path="m0,0l-2147483645,0l-2147483645,-2147483646l0,-2147483646xe" stroked="f" o:allowincell="f" style="position:absolute;left:-342;top:14705;width:1103;height:239;mso-wrap-style:square;v-text-anchor:top">
                   <v:fill o:detectmouseclick="t" on="false"/>
                   <v:stroke color="#3465a4" joinstyle="round" endcap="flat"/>
                   <v:textbox>
@@ -12564,7 +12899,7 @@
                   </v:textbox>
                   <w10:wrap type="none"/>
                 </v:rect>
-                <v:rect id="shape_0" ID="Rectangle 54" path="m0,0l-2147483645,0l-2147483645,-2147483646l0,-2147483646xe" stroked="f" o:allowincell="f" style="position:absolute;left:826;top:14705;width:1338;height:240;mso-wrap-style:square;v-text-anchor:top">
+                <v:rect id="shape_0" ID="Rectangle 54" path="m0,0l-2147483645,0l-2147483645,-2147483646l0,-2147483646xe" stroked="f" o:allowincell="f" style="position:absolute;left:826;top:14705;width:1337;height:239;mso-wrap-style:square;v-text-anchor:top">
                   <v:fill o:detectmouseclick="t" on="false"/>
                   <v:stroke color="#3465a4" joinstyle="round" endcap="flat"/>
                   <v:textbox>
@@ -12596,8 +12931,8 @@
                   <w10:wrap type="none"/>
                 </v:rect>
               </v:group>
-              <v:group id="shape_0" style="position:absolute;left:-342;top:14993;width:2508;height:241">
-                <v:rect id="shape_0" ID="Rectangle 56" path="m0,0l-2147483645,0l-2147483645,-2147483646l0,-2147483646xe" stroked="f" o:allowincell="f" style="position:absolute;left:-342;top:14993;width:1104;height:240;mso-wrap-style:square;v-text-anchor:top">
+              <v:group id="shape_0" style="position:absolute;left:-342;top:14993;width:2507;height:240">
+                <v:rect id="shape_0" ID="Rectangle 56" path="m0,0l-2147483645,0l-2147483645,-2147483646l0,-2147483646xe" stroked="f" o:allowincell="f" style="position:absolute;left:-342;top:14993;width:1103;height:239;mso-wrap-style:square;v-text-anchor:top">
                   <v:fill o:detectmouseclick="t" on="false"/>
                   <v:stroke color="#3465a4" joinstyle="round" endcap="flat"/>
                   <v:textbox>
@@ -12626,7 +12961,7 @@
                   </v:textbox>
                   <w10:wrap type="none"/>
                 </v:rect>
-                <v:rect id="shape_0" ID="Rectangle 57" path="m0,0l-2147483645,0l-2147483645,-2147483646l0,-2147483646xe" stroked="f" o:allowincell="f" style="position:absolute;left:826;top:14993;width:1338;height:240;mso-wrap-style:none;v-text-anchor:middle">
+                <v:rect id="shape_0" ID="Rectangle 57" path="m0,0l-2147483645,0l-2147483645,-2147483646l0,-2147483646xe" stroked="f" o:allowincell="f" style="position:absolute;left:826;top:14993;width:1337;height:239;mso-wrap-style:none;v-text-anchor:middle">
                   <v:fill o:detectmouseclick="t" on="false"/>
                   <v:stroke color="#3465a4" joinstyle="round" endcap="flat"/>
                   <v:textbox>
@@ -12645,8 +12980,8 @@
                   <w10:wrap type="none"/>
                 </v:rect>
               </v:group>
-              <v:group id="shape_0" style="position:absolute;left:-342;top:15273;width:2508;height:241">
-                <v:rect id="shape_0" ID="Rectangle 59" path="m0,0l-2147483645,0l-2147483645,-2147483646l0,-2147483646xe" stroked="f" o:allowincell="f" style="position:absolute;left:-342;top:15273;width:1104;height:240;mso-wrap-style:square;v-text-anchor:top">
+              <v:group id="shape_0" style="position:absolute;left:-342;top:15273;width:2507;height:240">
+                <v:rect id="shape_0" ID="Rectangle 59" path="m0,0l-2147483645,0l-2147483645,-2147483646l0,-2147483646xe" stroked="f" o:allowincell="f" style="position:absolute;left:-342;top:15273;width:1103;height:239;mso-wrap-style:square;v-text-anchor:top">
                   <v:fill o:detectmouseclick="t" on="false"/>
                   <v:stroke color="#3465a4" joinstyle="round" endcap="flat"/>
                   <v:textbox>
@@ -12675,7 +13010,7 @@
                   </v:textbox>
                   <w10:wrap type="none"/>
                 </v:rect>
-                <v:rect id="shape_0" ID="Rectangle 60" path="m0,0l-2147483645,0l-2147483645,-2147483646l0,-2147483646xe" stroked="f" o:allowincell="f" style="position:absolute;left:826;top:15273;width:1338;height:240;mso-wrap-style:none;v-text-anchor:middle">
+                <v:rect id="shape_0" ID="Rectangle 60" path="m0,0l-2147483645,0l-2147483645,-2147483646l0,-2147483646xe" stroked="f" o:allowincell="f" style="position:absolute;left:826;top:15273;width:1337;height:239;mso-wrap-style:none;v-text-anchor:middle">
                   <v:fill o:detectmouseclick="t" on="false"/>
                   <v:stroke color="#3465a4" joinstyle="round" endcap="flat"/>
                   <v:textbox>
@@ -12694,8 +13029,8 @@
                   <w10:wrap type="none"/>
                 </v:rect>
               </v:group>
-              <v:group id="shape_0" style="position:absolute;left:-342;top:15553;width:2508;height:241">
-                <v:rect id="shape_0" ID="Rectangle 62" path="m0,0l-2147483645,0l-2147483645,-2147483646l0,-2147483646xe" stroked="f" o:allowincell="f" style="position:absolute;left:-342;top:15553;width:1104;height:240;mso-wrap-style:square;v-text-anchor:top">
+              <v:group id="shape_0" style="position:absolute;left:-342;top:15553;width:2507;height:240">
+                <v:rect id="shape_0" ID="Rectangle 62" path="m0,0l-2147483645,0l-2147483645,-2147483646l0,-2147483646xe" stroked="f" o:allowincell="f" style="position:absolute;left:-342;top:15553;width:1103;height:239;mso-wrap-style:square;v-text-anchor:top">
                   <v:fill o:detectmouseclick="t" on="false"/>
                   <v:stroke color="#3465a4" joinstyle="round" endcap="flat"/>
                   <v:textbox>
@@ -12724,7 +13059,7 @@
                   </v:textbox>
                   <w10:wrap type="none"/>
                 </v:rect>
-                <v:rect id="shape_0" ID="Rectangle 63" path="m0,0l-2147483645,0l-2147483645,-2147483646l0,-2147483646xe" stroked="f" o:allowincell="f" style="position:absolute;left:826;top:15553;width:1338;height:240;mso-wrap-style:none;v-text-anchor:middle">
+                <v:rect id="shape_0" ID="Rectangle 63" path="m0,0l-2147483645,0l-2147483645,-2147483646l0,-2147483646xe" stroked="f" o:allowincell="f" style="position:absolute;left:826;top:15553;width:1337;height:239;mso-wrap-style:none;v-text-anchor:middle">
                   <v:fill o:detectmouseclick="t" on="false"/>
                   <v:stroke color="#3465a4" joinstyle="round" endcap="flat"/>
                   <v:textbox>
@@ -12757,7 +13092,7 @@
                 <v:fill o:detectmouseclick="t" on="false"/>
                 <w10:wrap type="none"/>
               </v:line>
-              <v:rect id="shape_0" ID="Rectangle 65" path="m0,0l-2147483645,0l-2147483645,-2147483646l0,-2147483646xe" stroked="f" o:allowincell="f" style="position:absolute;left:3722;top:14613;width:3301;height:1143;mso-wrap-style:square;v-text-anchor:middle">
+              <v:rect id="shape_0" ID="Rectangle 65" path="m0,0l-2147483645,0l-2147483645,-2147483646l0,-2147483646xe" stroked="f" o:allowincell="f" style="position:absolute;left:3722;top:14613;width:3300;height:1142;mso-wrap-style:square;v-text-anchor:middle">
                 <v:fill o:detectmouseclick="t" on="false"/>
                 <v:stroke color="#3465a4" joinstyle="round" endcap="flat"/>
                 <v:textbox>
@@ -12824,7 +13159,7 @@
                 <v:fill o:detectmouseclick="t" on="false"/>
                 <w10:wrap type="none"/>
               </v:line>
-              <v:rect id="shape_0" ID="Rectangle 69" path="m0,0l-2147483645,0l-2147483645,-2147483646l0,-2147483646xe" stroked="f" o:allowincell="f" style="position:absolute;left:7134;top:14417;width:762;height:239;mso-wrap-style:square;v-text-anchor:top">
+              <v:rect id="shape_0" ID="Rectangle 69" path="m0,0l-2147483645,0l-2147483645,-2147483646l0,-2147483646xe" stroked="f" o:allowincell="f" style="position:absolute;left:7134;top:14417;width:761;height:238;mso-wrap-style:square;v-text-anchor:top">
                 <v:fill o:detectmouseclick="t" on="false"/>
                 <v:stroke color="#3465a4" joinstyle="round" endcap="flat"/>
                 <v:textbox>
@@ -12848,7 +13183,7 @@
                 </v:textbox>
                 <w10:wrap type="none"/>
               </v:rect>
-              <v:rect id="shape_0" ID="Rectangle 70" path="m0,0l-2147483645,0l-2147483645,-2147483646l0,-2147483646xe" stroked="f" o:allowincell="f" style="position:absolute;left:8855;top:14417;width:1210;height:239;mso-wrap-style:square;v-text-anchor:top">
+              <v:rect id="shape_0" ID="Rectangle 70" path="m0,0l-2147483645,0l-2147483645,-2147483646l0,-2147483646xe" stroked="f" o:allowincell="f" style="position:absolute;left:8855;top:14417;width:1209;height:238;mso-wrap-style:square;v-text-anchor:top">
                 <v:fill o:detectmouseclick="t" on="false"/>
                 <v:stroke color="#3465a4" joinstyle="round" endcap="flat"/>
                 <v:textbox>
@@ -12873,7 +13208,7 @@
                 </v:textbox>
                 <w10:wrap type="none"/>
               </v:rect>
-              <v:rect id="shape_0" ID="Rectangle 71" path="m0,0l-2147483645,0l-2147483645,-2147483646l0,-2147483646xe" stroked="f" o:allowincell="f" style="position:absolute;left:8863;top:14705;width:1208;height:239;mso-wrap-style:square;v-text-anchor:top">
+              <v:rect id="shape_0" ID="Rectangle 71" path="m0,0l-2147483645,0l-2147483645,-2147483646l0,-2147483646xe" stroked="f" o:allowincell="f" style="position:absolute;left:8863;top:14705;width:1207;height:238;mso-wrap-style:square;v-text-anchor:top">
                 <v:fill o:detectmouseclick="t" on="false"/>
                 <v:stroke color="#3465a4" joinstyle="round" endcap="flat"/>
                 <v:textbox>
@@ -12892,7 +13227,14 @@
                           <w:sz w:val="20"/>
                           <w:lang w:val="en-US"/>
                         </w:rPr>
-                        <w:t>10</w:t>
+                        <w:t>1</w:t>
+                      </w:r>
+                      <w:r>
+                        <w:rPr>
+                          <w:sz w:val="20"/>
+                          <w:lang w:val="en-US"/>
+                        </w:rPr>
+                        <w:t>1</w:t>
                       </w:r>
                     </w:p>
                   </w:txbxContent>
@@ -12909,7 +13251,7 @@
                 <v:fill o:detectmouseclick="t" on="false"/>
                 <w10:wrap type="none"/>
               </v:line>
-              <v:rect id="shape_0" ID="Rectangle 74" path="m0,0l-2147483645,0l-2147483645,-2147483646l0,-2147483646xe" stroked="f" o:allowincell="f" style="position:absolute;left:7134;top:15150;width:2931;height:529;mso-wrap-style:square;v-text-anchor:top">
+              <v:rect id="shape_0" ID="Rectangle 74" path="m0,0l-2147483645,0l-2147483645,-2147483646l0,-2147483646xe" stroked="f" o:allowincell="f" style="position:absolute;left:7134;top:15150;width:2930;height:528;mso-wrap-style:square;v-text-anchor:top">
                 <v:fill o:detectmouseclick="t" on="false"/>
                 <v:stroke color="#3465a4" joinstyle="round" endcap="flat"/>
                 <v:textbox>
@@ -13995,15 +14337,15 @@
       <w:bCs/>
     </w:rPr>
   </w:style>
-  <w:style w:type="paragraph" w:styleId="FrameContentsuser">
-    <w:name w:val="Frame Contents (user)"/>
+  <w:style w:type="paragraph" w:styleId="FrameContents">
+    <w:name w:val="Frame Contents"/>
     <w:basedOn w:val="Normal"/>
     <w:qFormat/>
     <w:pPr/>
     <w:rPr/>
   </w:style>
-  <w:style w:type="paragraph" w:styleId="FrameContents">
-    <w:name w:val="Frame Contents"/>
+  <w:style w:type="paragraph" w:styleId="FrameContentsuser">
+    <w:name w:val="Frame Contents (user)"/>
     <w:basedOn w:val="Normal"/>
     <w:qFormat/>
     <w:pPr/>

</xml_diff>

<commit_message>
feat: add task 7
</commit_message>
<xml_diff>
--- a/lab11.docx
+++ b/lab11.docx
@@ -250,7 +250,7 @@
       </w:pPr>
       <w:r>
         <w:drawing>
-          <wp:anchor behindDoc="0" distT="0" distB="0" distL="0" distR="0" simplePos="0" locked="0" layoutInCell="0" allowOverlap="1" relativeHeight="146">
+          <wp:anchor behindDoc="0" distT="0" distB="0" distL="0" distR="0" simplePos="0" locked="0" layoutInCell="0" allowOverlap="1" relativeHeight="160">
             <wp:simplePos x="0" y="0"/>
             <wp:positionH relativeFrom="column">
               <wp:align>center</wp:align>
@@ -360,8 +360,8 @@
       </w:tblPr>
       <w:tblGrid>
         <w:gridCol w:w="3008"/>
-        <w:gridCol w:w="1892"/>
-        <w:gridCol w:w="2977"/>
+        <w:gridCol w:w="1891"/>
+        <w:gridCol w:w="2978"/>
         <w:gridCol w:w="2044"/>
       </w:tblGrid>
       <w:tr>
@@ -390,7 +390,7 @@
         </w:tc>
         <w:tc>
           <w:tcPr>
-            <w:tcW w:w="1892" w:type="dxa"/>
+            <w:tcW w:w="1891" w:type="dxa"/>
             <w:tcBorders>
               <w:top w:val="single" w:sz="4" w:space="0" w:color="000000"/>
               <w:start w:val="single" w:sz="4" w:space="0" w:color="000000"/>
@@ -412,7 +412,7 @@
         </w:tc>
         <w:tc>
           <w:tcPr>
-            <w:tcW w:w="2977" w:type="dxa"/>
+            <w:tcW w:w="2978" w:type="dxa"/>
             <w:tcBorders>
               <w:top w:val="single" w:sz="4" w:space="0" w:color="000000"/>
               <w:start w:val="single" w:sz="4" w:space="0" w:color="000000"/>
@@ -503,7 +503,7 @@
         </w:tc>
         <w:tc>
           <w:tcPr>
-            <w:tcW w:w="1892" w:type="dxa"/>
+            <w:tcW w:w="1891" w:type="dxa"/>
             <w:tcBorders>
               <w:start w:val="single" w:sz="4" w:space="0" w:color="000000"/>
               <w:bottom w:val="single" w:sz="4" w:space="0" w:color="000000"/>
@@ -524,7 +524,7 @@
         </w:tc>
         <w:tc>
           <w:tcPr>
-            <w:tcW w:w="2977" w:type="dxa"/>
+            <w:tcW w:w="2978" w:type="dxa"/>
             <w:tcBorders>
               <w:start w:val="single" w:sz="4" w:space="0" w:color="000000"/>
               <w:bottom w:val="single" w:sz="4" w:space="0" w:color="000000"/>
@@ -592,7 +592,7 @@
         </w:tc>
         <w:tc>
           <w:tcPr>
-            <w:tcW w:w="1892" w:type="dxa"/>
+            <w:tcW w:w="1891" w:type="dxa"/>
             <w:tcBorders>
               <w:start w:val="single" w:sz="4" w:space="0" w:color="000000"/>
               <w:bottom w:val="single" w:sz="4" w:space="0" w:color="000000"/>
@@ -613,7 +613,7 @@
         </w:tc>
         <w:tc>
           <w:tcPr>
-            <w:tcW w:w="2977" w:type="dxa"/>
+            <w:tcW w:w="2978" w:type="dxa"/>
             <w:tcBorders>
               <w:start w:val="single" w:sz="4" w:space="0" w:color="000000"/>
               <w:bottom w:val="single" w:sz="4" w:space="0" w:color="000000"/>
@@ -680,7 +680,7 @@
         </w:tc>
         <w:tc>
           <w:tcPr>
-            <w:tcW w:w="1892" w:type="dxa"/>
+            <w:tcW w:w="1891" w:type="dxa"/>
             <w:tcBorders>
               <w:start w:val="single" w:sz="4" w:space="0" w:color="000000"/>
               <w:bottom w:val="single" w:sz="4" w:space="0" w:color="000000"/>
@@ -701,7 +701,7 @@
         </w:tc>
         <w:tc>
           <w:tcPr>
-            <w:tcW w:w="2977" w:type="dxa"/>
+            <w:tcW w:w="2978" w:type="dxa"/>
             <w:tcBorders>
               <w:start w:val="single" w:sz="4" w:space="0" w:color="000000"/>
               <w:bottom w:val="single" w:sz="4" w:space="0" w:color="000000"/>
@@ -768,7 +768,7 @@
         </w:tc>
         <w:tc>
           <w:tcPr>
-            <w:tcW w:w="1892" w:type="dxa"/>
+            <w:tcW w:w="1891" w:type="dxa"/>
             <w:tcBorders>
               <w:start w:val="single" w:sz="4" w:space="0" w:color="000000"/>
               <w:bottom w:val="single" w:sz="4" w:space="0" w:color="000000"/>
@@ -789,7 +789,7 @@
         </w:tc>
         <w:tc>
           <w:tcPr>
-            <w:tcW w:w="2977" w:type="dxa"/>
+            <w:tcW w:w="2978" w:type="dxa"/>
             <w:tcBorders>
               <w:start w:val="single" w:sz="4" w:space="0" w:color="000000"/>
               <w:bottom w:val="single" w:sz="4" w:space="0" w:color="000000"/>
@@ -856,7 +856,7 @@
         </w:tc>
         <w:tc>
           <w:tcPr>
-            <w:tcW w:w="1892" w:type="dxa"/>
+            <w:tcW w:w="1891" w:type="dxa"/>
             <w:tcBorders>
               <w:start w:val="single" w:sz="4" w:space="0" w:color="000000"/>
               <w:bottom w:val="single" w:sz="4" w:space="0" w:color="000000"/>
@@ -877,7 +877,7 @@
         </w:tc>
         <w:tc>
           <w:tcPr>
-            <w:tcW w:w="2977" w:type="dxa"/>
+            <w:tcW w:w="2978" w:type="dxa"/>
             <w:tcBorders>
               <w:start w:val="single" w:sz="4" w:space="0" w:color="000000"/>
               <w:bottom w:val="single" w:sz="4" w:space="0" w:color="000000"/>
@@ -944,7 +944,7 @@
         </w:tc>
         <w:tc>
           <w:tcPr>
-            <w:tcW w:w="1892" w:type="dxa"/>
+            <w:tcW w:w="1891" w:type="dxa"/>
             <w:tcBorders>
               <w:start w:val="single" w:sz="4" w:space="0" w:color="000000"/>
               <w:bottom w:val="single" w:sz="4" w:space="0" w:color="000000"/>
@@ -965,7 +965,7 @@
         </w:tc>
         <w:tc>
           <w:tcPr>
-            <w:tcW w:w="2977" w:type="dxa"/>
+            <w:tcW w:w="2978" w:type="dxa"/>
             <w:tcBorders>
               <w:start w:val="single" w:sz="4" w:space="0" w:color="000000"/>
               <w:bottom w:val="single" w:sz="4" w:space="0" w:color="000000"/>
@@ -1032,7 +1032,7 @@
         </w:tc>
         <w:tc>
           <w:tcPr>
-            <w:tcW w:w="1892" w:type="dxa"/>
+            <w:tcW w:w="1891" w:type="dxa"/>
             <w:tcBorders>
               <w:start w:val="single" w:sz="4" w:space="0" w:color="000000"/>
               <w:bottom w:val="single" w:sz="4" w:space="0" w:color="000000"/>
@@ -1053,7 +1053,7 @@
         </w:tc>
         <w:tc>
           <w:tcPr>
-            <w:tcW w:w="2977" w:type="dxa"/>
+            <w:tcW w:w="2978" w:type="dxa"/>
             <w:tcBorders>
               <w:start w:val="single" w:sz="4" w:space="0" w:color="000000"/>
               <w:bottom w:val="single" w:sz="4" w:space="0" w:color="000000"/>
@@ -1120,7 +1120,7 @@
         </w:tc>
         <w:tc>
           <w:tcPr>
-            <w:tcW w:w="1892" w:type="dxa"/>
+            <w:tcW w:w="1891" w:type="dxa"/>
             <w:tcBorders>
               <w:start w:val="single" w:sz="4" w:space="0" w:color="000000"/>
               <w:bottom w:val="single" w:sz="4" w:space="0" w:color="000000"/>
@@ -1141,7 +1141,7 @@
         </w:tc>
         <w:tc>
           <w:tcPr>
-            <w:tcW w:w="2977" w:type="dxa"/>
+            <w:tcW w:w="2978" w:type="dxa"/>
             <w:tcBorders>
               <w:start w:val="single" w:sz="4" w:space="0" w:color="000000"/>
               <w:bottom w:val="single" w:sz="4" w:space="0" w:color="000000"/>
@@ -1209,7 +1209,7 @@
         </w:tc>
         <w:tc>
           <w:tcPr>
-            <w:tcW w:w="1892" w:type="dxa"/>
+            <w:tcW w:w="1891" w:type="dxa"/>
             <w:tcBorders>
               <w:start w:val="single" w:sz="4" w:space="0" w:color="000000"/>
               <w:bottom w:val="single" w:sz="4" w:space="0" w:color="000000"/>
@@ -1230,7 +1230,7 @@
         </w:tc>
         <w:tc>
           <w:tcPr>
-            <w:tcW w:w="2977" w:type="dxa"/>
+            <w:tcW w:w="2978" w:type="dxa"/>
             <w:tcBorders>
               <w:start w:val="single" w:sz="4" w:space="0" w:color="000000"/>
               <w:bottom w:val="single" w:sz="4" w:space="0" w:color="000000"/>
@@ -1297,7 +1297,7 @@
         </w:tc>
         <w:tc>
           <w:tcPr>
-            <w:tcW w:w="1892" w:type="dxa"/>
+            <w:tcW w:w="1891" w:type="dxa"/>
             <w:tcBorders>
               <w:start w:val="single" w:sz="4" w:space="0" w:color="000000"/>
               <w:bottom w:val="single" w:sz="4" w:space="0" w:color="000000"/>
@@ -1318,7 +1318,7 @@
         </w:tc>
         <w:tc>
           <w:tcPr>
-            <w:tcW w:w="2977" w:type="dxa"/>
+            <w:tcW w:w="2978" w:type="dxa"/>
             <w:tcBorders>
               <w:start w:val="single" w:sz="4" w:space="0" w:color="000000"/>
               <w:bottom w:val="single" w:sz="4" w:space="0" w:color="000000"/>
@@ -1385,7 +1385,7 @@
         </w:tc>
         <w:tc>
           <w:tcPr>
-            <w:tcW w:w="1892" w:type="dxa"/>
+            <w:tcW w:w="1891" w:type="dxa"/>
             <w:tcBorders>
               <w:start w:val="single" w:sz="4" w:space="0" w:color="000000"/>
               <w:bottom w:val="single" w:sz="4" w:space="0" w:color="000000"/>
@@ -1406,7 +1406,7 @@
         </w:tc>
         <w:tc>
           <w:tcPr>
-            <w:tcW w:w="2977" w:type="dxa"/>
+            <w:tcW w:w="2978" w:type="dxa"/>
             <w:tcBorders>
               <w:start w:val="single" w:sz="4" w:space="0" w:color="000000"/>
               <w:bottom w:val="single" w:sz="4" w:space="0" w:color="000000"/>
@@ -1473,7 +1473,7 @@
         </w:tc>
         <w:tc>
           <w:tcPr>
-            <w:tcW w:w="1892" w:type="dxa"/>
+            <w:tcW w:w="1891" w:type="dxa"/>
             <w:tcBorders>
               <w:start w:val="single" w:sz="4" w:space="0" w:color="000000"/>
               <w:bottom w:val="single" w:sz="4" w:space="0" w:color="000000"/>
@@ -1494,7 +1494,7 @@
         </w:tc>
         <w:tc>
           <w:tcPr>
-            <w:tcW w:w="2977" w:type="dxa"/>
+            <w:tcW w:w="2978" w:type="dxa"/>
             <w:tcBorders>
               <w:start w:val="single" w:sz="4" w:space="0" w:color="000000"/>
               <w:bottom w:val="single" w:sz="4" w:space="0" w:color="000000"/>
@@ -1561,7 +1561,7 @@
         </w:tc>
         <w:tc>
           <w:tcPr>
-            <w:tcW w:w="1892" w:type="dxa"/>
+            <w:tcW w:w="1891" w:type="dxa"/>
             <w:tcBorders>
               <w:start w:val="single" w:sz="4" w:space="0" w:color="000000"/>
               <w:bottom w:val="single" w:sz="4" w:space="0" w:color="000000"/>
@@ -1582,7 +1582,7 @@
         </w:tc>
         <w:tc>
           <w:tcPr>
-            <w:tcW w:w="2977" w:type="dxa"/>
+            <w:tcW w:w="2978" w:type="dxa"/>
             <w:tcBorders>
               <w:start w:val="single" w:sz="4" w:space="0" w:color="000000"/>
               <w:bottom w:val="single" w:sz="4" w:space="0" w:color="000000"/>
@@ -1649,7 +1649,7 @@
         </w:tc>
         <w:tc>
           <w:tcPr>
-            <w:tcW w:w="1892" w:type="dxa"/>
+            <w:tcW w:w="1891" w:type="dxa"/>
             <w:tcBorders>
               <w:start w:val="single" w:sz="4" w:space="0" w:color="000000"/>
               <w:bottom w:val="single" w:sz="4" w:space="0" w:color="000000"/>
@@ -1670,7 +1670,7 @@
         </w:tc>
         <w:tc>
           <w:tcPr>
-            <w:tcW w:w="2977" w:type="dxa"/>
+            <w:tcW w:w="2978" w:type="dxa"/>
             <w:tcBorders>
               <w:start w:val="single" w:sz="4" w:space="0" w:color="000000"/>
               <w:bottom w:val="single" w:sz="4" w:space="0" w:color="000000"/>
@@ -1737,7 +1737,7 @@
         </w:tc>
         <w:tc>
           <w:tcPr>
-            <w:tcW w:w="1892" w:type="dxa"/>
+            <w:tcW w:w="1891" w:type="dxa"/>
             <w:tcBorders>
               <w:start w:val="single" w:sz="4" w:space="0" w:color="000000"/>
               <w:bottom w:val="single" w:sz="4" w:space="0" w:color="000000"/>
@@ -1758,7 +1758,7 @@
         </w:tc>
         <w:tc>
           <w:tcPr>
-            <w:tcW w:w="2977" w:type="dxa"/>
+            <w:tcW w:w="2978" w:type="dxa"/>
             <w:vMerge w:val="restart"/>
             <w:tcBorders>
               <w:start w:val="single" w:sz="4" w:space="0" w:color="000000"/>
@@ -1827,7 +1827,7 @@
         </w:tc>
         <w:tc>
           <w:tcPr>
-            <w:tcW w:w="1892" w:type="dxa"/>
+            <w:tcW w:w="1891" w:type="dxa"/>
             <w:tcBorders>
               <w:start w:val="single" w:sz="4" w:space="0" w:color="000000"/>
               <w:bottom w:val="single" w:sz="4" w:space="0" w:color="000000"/>
@@ -1848,7 +1848,7 @@
         </w:tc>
         <w:tc>
           <w:tcPr>
-            <w:tcW w:w="2977" w:type="dxa"/>
+            <w:tcW w:w="2978" w:type="dxa"/>
             <w:vMerge w:val="continue"/>
             <w:tcBorders>
               <w:start w:val="single" w:sz="4" w:space="0" w:color="000000"/>
@@ -1915,7 +1915,7 @@
         </w:tc>
         <w:tc>
           <w:tcPr>
-            <w:tcW w:w="1892" w:type="dxa"/>
+            <w:tcW w:w="1891" w:type="dxa"/>
             <w:tcBorders>
               <w:start w:val="single" w:sz="4" w:space="0" w:color="000000"/>
               <w:bottom w:val="single" w:sz="4" w:space="0" w:color="000000"/>
@@ -1936,7 +1936,7 @@
         </w:tc>
         <w:tc>
           <w:tcPr>
-            <w:tcW w:w="2977" w:type="dxa"/>
+            <w:tcW w:w="2978" w:type="dxa"/>
             <w:vMerge w:val="continue"/>
             <w:tcBorders>
               <w:start w:val="single" w:sz="4" w:space="0" w:color="000000"/>
@@ -2003,7 +2003,7 @@
         </w:tc>
         <w:tc>
           <w:tcPr>
-            <w:tcW w:w="1892" w:type="dxa"/>
+            <w:tcW w:w="1891" w:type="dxa"/>
             <w:tcBorders>
               <w:start w:val="single" w:sz="4" w:space="0" w:color="000000"/>
               <w:bottom w:val="single" w:sz="4" w:space="0" w:color="000000"/>
@@ -2024,7 +2024,7 @@
         </w:tc>
         <w:tc>
           <w:tcPr>
-            <w:tcW w:w="2977" w:type="dxa"/>
+            <w:tcW w:w="2978" w:type="dxa"/>
             <w:vMerge w:val="continue"/>
             <w:tcBorders>
               <w:start w:val="single" w:sz="4" w:space="0" w:color="000000"/>
@@ -2091,7 +2091,7 @@
         </w:tc>
         <w:tc>
           <w:tcPr>
-            <w:tcW w:w="1892" w:type="dxa"/>
+            <w:tcW w:w="1891" w:type="dxa"/>
             <w:tcBorders>
               <w:start w:val="single" w:sz="4" w:space="0" w:color="000000"/>
               <w:bottom w:val="single" w:sz="4" w:space="0" w:color="000000"/>
@@ -2112,7 +2112,7 @@
         </w:tc>
         <w:tc>
           <w:tcPr>
-            <w:tcW w:w="2977" w:type="dxa"/>
+            <w:tcW w:w="2978" w:type="dxa"/>
             <w:vMerge w:val="continue"/>
             <w:tcBorders>
               <w:start w:val="single" w:sz="4" w:space="0" w:color="000000"/>
@@ -2179,7 +2179,7 @@
         </w:tc>
         <w:tc>
           <w:tcPr>
-            <w:tcW w:w="1892" w:type="dxa"/>
+            <w:tcW w:w="1891" w:type="dxa"/>
             <w:tcBorders>
               <w:start w:val="single" w:sz="4" w:space="0" w:color="000000"/>
               <w:bottom w:val="single" w:sz="4" w:space="0" w:color="000000"/>
@@ -2200,7 +2200,7 @@
         </w:tc>
         <w:tc>
           <w:tcPr>
-            <w:tcW w:w="2977" w:type="dxa"/>
+            <w:tcW w:w="2978" w:type="dxa"/>
             <w:vMerge w:val="restart"/>
             <w:tcBorders>
               <w:start w:val="single" w:sz="4" w:space="0" w:color="000000"/>
@@ -2268,7 +2268,7 @@
         </w:tc>
         <w:tc>
           <w:tcPr>
-            <w:tcW w:w="1892" w:type="dxa"/>
+            <w:tcW w:w="1891" w:type="dxa"/>
             <w:tcBorders>
               <w:start w:val="single" w:sz="4" w:space="0" w:color="000000"/>
               <w:bottom w:val="single" w:sz="4" w:space="0" w:color="000000"/>
@@ -2289,7 +2289,7 @@
         </w:tc>
         <w:tc>
           <w:tcPr>
-            <w:tcW w:w="2977" w:type="dxa"/>
+            <w:tcW w:w="2978" w:type="dxa"/>
             <w:vMerge w:val="continue"/>
             <w:tcBorders>
               <w:start w:val="single" w:sz="4" w:space="0" w:color="000000"/>
@@ -2356,7 +2356,7 @@
         </w:tc>
         <w:tc>
           <w:tcPr>
-            <w:tcW w:w="1892" w:type="dxa"/>
+            <w:tcW w:w="1891" w:type="dxa"/>
             <w:tcBorders>
               <w:start w:val="single" w:sz="4" w:space="0" w:color="000000"/>
               <w:bottom w:val="single" w:sz="4" w:space="0" w:color="000000"/>
@@ -2377,7 +2377,7 @@
         </w:tc>
         <w:tc>
           <w:tcPr>
-            <w:tcW w:w="2977" w:type="dxa"/>
+            <w:tcW w:w="2978" w:type="dxa"/>
             <w:vMerge w:val="continue"/>
             <w:tcBorders>
               <w:start w:val="single" w:sz="4" w:space="0" w:color="000000"/>
@@ -2444,7 +2444,7 @@
         </w:tc>
         <w:tc>
           <w:tcPr>
-            <w:tcW w:w="1892" w:type="dxa"/>
+            <w:tcW w:w="1891" w:type="dxa"/>
             <w:tcBorders>
               <w:start w:val="single" w:sz="4" w:space="0" w:color="000000"/>
               <w:bottom w:val="single" w:sz="4" w:space="0" w:color="000000"/>
@@ -2465,7 +2465,7 @@
         </w:tc>
         <w:tc>
           <w:tcPr>
-            <w:tcW w:w="2977" w:type="dxa"/>
+            <w:tcW w:w="2978" w:type="dxa"/>
             <w:vMerge w:val="continue"/>
             <w:tcBorders>
               <w:start w:val="single" w:sz="4" w:space="0" w:color="000000"/>
@@ -2532,7 +2532,7 @@
         </w:tc>
         <w:tc>
           <w:tcPr>
-            <w:tcW w:w="1892" w:type="dxa"/>
+            <w:tcW w:w="1891" w:type="dxa"/>
             <w:tcBorders>
               <w:start w:val="single" w:sz="4" w:space="0" w:color="000000"/>
               <w:bottom w:val="single" w:sz="4" w:space="0" w:color="000000"/>
@@ -2553,7 +2553,7 @@
         </w:tc>
         <w:tc>
           <w:tcPr>
-            <w:tcW w:w="2977" w:type="dxa"/>
+            <w:tcW w:w="2978" w:type="dxa"/>
             <w:vMerge w:val="continue"/>
             <w:tcBorders>
               <w:start w:val="single" w:sz="4" w:space="0" w:color="000000"/>
@@ -2717,8 +2717,8 @@
         </w:tblCellMar>
       </w:tblPr>
       <w:tblGrid>
-        <w:gridCol w:w="1650"/>
-        <w:gridCol w:w="2817"/>
+        <w:gridCol w:w="1649"/>
+        <w:gridCol w:w="2818"/>
         <w:gridCol w:w="1258"/>
         <w:gridCol w:w="4196"/>
       </w:tblGrid>
@@ -2726,7 +2726,7 @@
         <w:trPr/>
         <w:tc>
           <w:tcPr>
-            <w:tcW w:w="1650" w:type="dxa"/>
+            <w:tcW w:w="1649" w:type="dxa"/>
             <w:tcBorders>
               <w:top w:val="single" w:sz="4" w:space="0" w:color="000000"/>
               <w:start w:val="single" w:sz="4" w:space="0" w:color="000000"/>
@@ -2752,7 +2752,7 @@
         </w:tc>
         <w:tc>
           <w:tcPr>
-            <w:tcW w:w="2817" w:type="dxa"/>
+            <w:tcW w:w="2818" w:type="dxa"/>
             <w:tcBorders>
               <w:top w:val="single" w:sz="4" w:space="0" w:color="000000"/>
               <w:start w:val="single" w:sz="4" w:space="0" w:color="000000"/>
@@ -2822,7 +2822,7 @@
         <w:trPr/>
         <w:tc>
           <w:tcPr>
-            <w:tcW w:w="1650" w:type="dxa"/>
+            <w:tcW w:w="1649" w:type="dxa"/>
             <w:tcBorders>
               <w:start w:val="single" w:sz="4" w:space="0" w:color="000000"/>
               <w:bottom w:val="single" w:sz="4" w:space="0" w:color="000000"/>
@@ -2843,7 +2843,7 @@
         </w:tc>
         <w:tc>
           <w:tcPr>
-            <w:tcW w:w="2817" w:type="dxa"/>
+            <w:tcW w:w="2818" w:type="dxa"/>
             <w:tcBorders>
               <w:start w:val="single" w:sz="4" w:space="0" w:color="000000"/>
               <w:bottom w:val="single" w:sz="4" w:space="0" w:color="000000"/>
@@ -2948,10 +2948,10 @@
       </w:tblPr>
       <w:tblGrid>
         <w:gridCol w:w="1653"/>
-        <w:gridCol w:w="1872"/>
-        <w:gridCol w:w="2116"/>
-        <w:gridCol w:w="1777"/>
-        <w:gridCol w:w="1824"/>
+        <w:gridCol w:w="1871"/>
+        <w:gridCol w:w="2117"/>
+        <w:gridCol w:w="1776"/>
+        <w:gridCol w:w="1825"/>
         <w:gridCol w:w="679"/>
       </w:tblGrid>
       <w:tr>
@@ -2980,7 +2980,7 @@
         </w:tc>
         <w:tc>
           <w:tcPr>
-            <w:tcW w:w="1872" w:type="dxa"/>
+            <w:tcW w:w="1871" w:type="dxa"/>
             <w:tcBorders>
               <w:top w:val="single" w:sz="4" w:space="0" w:color="000000"/>
               <w:start w:val="single" w:sz="4" w:space="0" w:color="000000"/>
@@ -3002,7 +3002,7 @@
         </w:tc>
         <w:tc>
           <w:tcPr>
-            <w:tcW w:w="2116" w:type="dxa"/>
+            <w:tcW w:w="2117" w:type="dxa"/>
             <w:tcBorders>
               <w:top w:val="single" w:sz="4" w:space="0" w:color="000000"/>
               <w:start w:val="single" w:sz="4" w:space="0" w:color="000000"/>
@@ -3024,7 +3024,7 @@
         </w:tc>
         <w:tc>
           <w:tcPr>
-            <w:tcW w:w="1777" w:type="dxa"/>
+            <w:tcW w:w="1776" w:type="dxa"/>
             <w:tcBorders>
               <w:top w:val="single" w:sz="4" w:space="0" w:color="000000"/>
               <w:start w:val="single" w:sz="4" w:space="0" w:color="000000"/>
@@ -3046,7 +3046,7 @@
         </w:tc>
         <w:tc>
           <w:tcPr>
-            <w:tcW w:w="1824" w:type="dxa"/>
+            <w:tcW w:w="1825" w:type="dxa"/>
             <w:tcBorders>
               <w:top w:val="single" w:sz="4" w:space="0" w:color="000000"/>
               <w:start w:val="single" w:sz="4" w:space="0" w:color="000000"/>
@@ -3126,7 +3126,7 @@
         </w:tc>
         <w:tc>
           <w:tcPr>
-            <w:tcW w:w="1872" w:type="dxa"/>
+            <w:tcW w:w="1871" w:type="dxa"/>
             <w:tcBorders>
               <w:start w:val="single" w:sz="4" w:space="0" w:color="000000"/>
               <w:bottom w:val="single" w:sz="4" w:space="0" w:color="000000"/>
@@ -3147,7 +3147,7 @@
         </w:tc>
         <w:tc>
           <w:tcPr>
-            <w:tcW w:w="2116" w:type="dxa"/>
+            <w:tcW w:w="2117" w:type="dxa"/>
             <w:tcBorders>
               <w:start w:val="single" w:sz="4" w:space="0" w:color="000000"/>
               <w:bottom w:val="single" w:sz="4" w:space="0" w:color="000000"/>
@@ -3168,7 +3168,7 @@
         </w:tc>
         <w:tc>
           <w:tcPr>
-            <w:tcW w:w="1777" w:type="dxa"/>
+            <w:tcW w:w="1776" w:type="dxa"/>
             <w:tcBorders>
               <w:start w:val="single" w:sz="4" w:space="0" w:color="000000"/>
               <w:bottom w:val="single" w:sz="4" w:space="0" w:color="000000"/>
@@ -3189,7 +3189,7 @@
         </w:tc>
         <w:tc>
           <w:tcPr>
-            <w:tcW w:w="1824" w:type="dxa"/>
+            <w:tcW w:w="1825" w:type="dxa"/>
             <w:tcBorders>
               <w:start w:val="single" w:sz="4" w:space="0" w:color="000000"/>
               <w:bottom w:val="single" w:sz="4" w:space="0" w:color="000000"/>
@@ -3268,7 +3268,7 @@
         </w:tc>
         <w:tc>
           <w:tcPr>
-            <w:tcW w:w="1872" w:type="dxa"/>
+            <w:tcW w:w="1871" w:type="dxa"/>
             <w:tcBorders>
               <w:start w:val="single" w:sz="4" w:space="0" w:color="000000"/>
               <w:bottom w:val="single" w:sz="4" w:space="0" w:color="000000"/>
@@ -3289,7 +3289,7 @@
         </w:tc>
         <w:tc>
           <w:tcPr>
-            <w:tcW w:w="2116" w:type="dxa"/>
+            <w:tcW w:w="2117" w:type="dxa"/>
             <w:tcBorders>
               <w:start w:val="single" w:sz="4" w:space="0" w:color="000000"/>
               <w:bottom w:val="single" w:sz="4" w:space="0" w:color="000000"/>
@@ -3310,7 +3310,7 @@
         </w:tc>
         <w:tc>
           <w:tcPr>
-            <w:tcW w:w="1777" w:type="dxa"/>
+            <w:tcW w:w="1776" w:type="dxa"/>
             <w:tcBorders>
               <w:start w:val="single" w:sz="4" w:space="0" w:color="000000"/>
               <w:bottom w:val="single" w:sz="4" w:space="0" w:color="000000"/>
@@ -3331,7 +3331,7 @@
         </w:tc>
         <w:tc>
           <w:tcPr>
-            <w:tcW w:w="1824" w:type="dxa"/>
+            <w:tcW w:w="1825" w:type="dxa"/>
             <w:tcBorders>
               <w:start w:val="single" w:sz="4" w:space="0" w:color="000000"/>
               <w:bottom w:val="single" w:sz="4" w:space="0" w:color="000000"/>
@@ -3398,7 +3398,7 @@
         </w:tc>
         <w:tc>
           <w:tcPr>
-            <w:tcW w:w="1872" w:type="dxa"/>
+            <w:tcW w:w="1871" w:type="dxa"/>
             <w:tcBorders>
               <w:start w:val="single" w:sz="4" w:space="0" w:color="000000"/>
               <w:bottom w:val="single" w:sz="4" w:space="0" w:color="000000"/>
@@ -3419,47 +3419,47 @@
         </w:tc>
         <w:tc>
           <w:tcPr>
-            <w:tcW w:w="2116" w:type="dxa"/>
-            <w:tcBorders>
-              <w:start w:val="single" w:sz="4" w:space="0" w:color="000000"/>
-              <w:bottom w:val="single" w:sz="4" w:space="0" w:color="000000"/>
-            </w:tcBorders>
-            <w:vAlign w:val="center"/>
-          </w:tcPr>
-          <w:p>
-            <w:pPr>
-              <w:pStyle w:val="TableContents"/>
-              <w:jc w:val="center"/>
-              <w:rPr/>
-            </w:pPr>
-            <w:r>
-              <w:rPr/>
-            </w:r>
-          </w:p>
-        </w:tc>
-        <w:tc>
-          <w:tcPr>
-            <w:tcW w:w="1777" w:type="dxa"/>
-            <w:tcBorders>
-              <w:start w:val="single" w:sz="4" w:space="0" w:color="000000"/>
-              <w:bottom w:val="single" w:sz="4" w:space="0" w:color="000000"/>
-            </w:tcBorders>
-            <w:vAlign w:val="center"/>
-          </w:tcPr>
-          <w:p>
-            <w:pPr>
-              <w:pStyle w:val="TableContents"/>
-              <w:jc w:val="center"/>
-              <w:rPr/>
-            </w:pPr>
-            <w:r>
-              <w:rPr/>
-            </w:r>
-          </w:p>
-        </w:tc>
-        <w:tc>
-          <w:tcPr>
-            <w:tcW w:w="1824" w:type="dxa"/>
+            <w:tcW w:w="2117" w:type="dxa"/>
+            <w:tcBorders>
+              <w:start w:val="single" w:sz="4" w:space="0" w:color="000000"/>
+              <w:bottom w:val="single" w:sz="4" w:space="0" w:color="000000"/>
+            </w:tcBorders>
+            <w:vAlign w:val="center"/>
+          </w:tcPr>
+          <w:p>
+            <w:pPr>
+              <w:pStyle w:val="TableContents"/>
+              <w:jc w:val="center"/>
+              <w:rPr/>
+            </w:pPr>
+            <w:r>
+              <w:rPr/>
+            </w:r>
+          </w:p>
+        </w:tc>
+        <w:tc>
+          <w:tcPr>
+            <w:tcW w:w="1776" w:type="dxa"/>
+            <w:tcBorders>
+              <w:start w:val="single" w:sz="4" w:space="0" w:color="000000"/>
+              <w:bottom w:val="single" w:sz="4" w:space="0" w:color="000000"/>
+            </w:tcBorders>
+            <w:vAlign w:val="center"/>
+          </w:tcPr>
+          <w:p>
+            <w:pPr>
+              <w:pStyle w:val="TableContents"/>
+              <w:jc w:val="center"/>
+              <w:rPr/>
+            </w:pPr>
+            <w:r>
+              <w:rPr/>
+            </w:r>
+          </w:p>
+        </w:tc>
+        <w:tc>
+          <w:tcPr>
+            <w:tcW w:w="1825" w:type="dxa"/>
             <w:tcBorders>
               <w:start w:val="single" w:sz="4" w:space="0" w:color="000000"/>
               <w:bottom w:val="single" w:sz="4" w:space="0" w:color="000000"/>
@@ -3525,7 +3525,7 @@
         </w:tc>
         <w:tc>
           <w:tcPr>
-            <w:tcW w:w="1872" w:type="dxa"/>
+            <w:tcW w:w="1871" w:type="dxa"/>
             <w:tcBorders>
               <w:start w:val="single" w:sz="4" w:space="0" w:color="000000"/>
               <w:bottom w:val="single" w:sz="4" w:space="0" w:color="000000"/>
@@ -3546,7 +3546,7 @@
         </w:tc>
         <w:tc>
           <w:tcPr>
-            <w:tcW w:w="2116" w:type="dxa"/>
+            <w:tcW w:w="2117" w:type="dxa"/>
             <w:tcBorders>
               <w:start w:val="single" w:sz="4" w:space="0" w:color="000000"/>
               <w:bottom w:val="single" w:sz="4" w:space="0" w:color="000000"/>
@@ -3567,7 +3567,7 @@
         </w:tc>
         <w:tc>
           <w:tcPr>
-            <w:tcW w:w="1777" w:type="dxa"/>
+            <w:tcW w:w="1776" w:type="dxa"/>
             <w:tcBorders>
               <w:start w:val="single" w:sz="4" w:space="0" w:color="000000"/>
               <w:bottom w:val="single" w:sz="4" w:space="0" w:color="000000"/>
@@ -3588,7 +3588,7 @@
         </w:tc>
         <w:tc>
           <w:tcPr>
-            <w:tcW w:w="1824" w:type="dxa"/>
+            <w:tcW w:w="1825" w:type="dxa"/>
             <w:tcBorders>
               <w:start w:val="single" w:sz="4" w:space="0" w:color="000000"/>
               <w:bottom w:val="single" w:sz="4" w:space="0" w:color="000000"/>
@@ -3667,7 +3667,7 @@
         </w:tc>
         <w:tc>
           <w:tcPr>
-            <w:tcW w:w="1872" w:type="dxa"/>
+            <w:tcW w:w="1871" w:type="dxa"/>
             <w:tcBorders>
               <w:start w:val="single" w:sz="4" w:space="0" w:color="000000"/>
               <w:bottom w:val="single" w:sz="4" w:space="0" w:color="000000"/>
@@ -3688,7 +3688,7 @@
         </w:tc>
         <w:tc>
           <w:tcPr>
-            <w:tcW w:w="2116" w:type="dxa"/>
+            <w:tcW w:w="2117" w:type="dxa"/>
             <w:tcBorders>
               <w:start w:val="single" w:sz="4" w:space="0" w:color="000000"/>
               <w:bottom w:val="single" w:sz="4" w:space="0" w:color="000000"/>
@@ -3709,7 +3709,7 @@
         </w:tc>
         <w:tc>
           <w:tcPr>
-            <w:tcW w:w="1777" w:type="dxa"/>
+            <w:tcW w:w="1776" w:type="dxa"/>
             <w:tcBorders>
               <w:start w:val="single" w:sz="4" w:space="0" w:color="000000"/>
               <w:bottom w:val="single" w:sz="4" w:space="0" w:color="000000"/>
@@ -3730,7 +3730,7 @@
         </w:tc>
         <w:tc>
           <w:tcPr>
-            <w:tcW w:w="1824" w:type="dxa"/>
+            <w:tcW w:w="1825" w:type="dxa"/>
             <w:tcBorders>
               <w:start w:val="single" w:sz="4" w:space="0" w:color="000000"/>
               <w:bottom w:val="single" w:sz="4" w:space="0" w:color="000000"/>
@@ -3797,7 +3797,7 @@
         </w:tc>
         <w:tc>
           <w:tcPr>
-            <w:tcW w:w="1872" w:type="dxa"/>
+            <w:tcW w:w="1871" w:type="dxa"/>
             <w:tcBorders>
               <w:start w:val="single" w:sz="4" w:space="0" w:color="000000"/>
               <w:bottom w:val="single" w:sz="4" w:space="0" w:color="000000"/>
@@ -3818,47 +3818,47 @@
         </w:tc>
         <w:tc>
           <w:tcPr>
-            <w:tcW w:w="2116" w:type="dxa"/>
-            <w:tcBorders>
-              <w:start w:val="single" w:sz="4" w:space="0" w:color="000000"/>
-              <w:bottom w:val="single" w:sz="4" w:space="0" w:color="000000"/>
-            </w:tcBorders>
-            <w:vAlign w:val="center"/>
-          </w:tcPr>
-          <w:p>
-            <w:pPr>
-              <w:pStyle w:val="TableContents"/>
-              <w:jc w:val="center"/>
-              <w:rPr/>
-            </w:pPr>
-            <w:r>
-              <w:rPr/>
-            </w:r>
-          </w:p>
-        </w:tc>
-        <w:tc>
-          <w:tcPr>
-            <w:tcW w:w="1777" w:type="dxa"/>
-            <w:tcBorders>
-              <w:start w:val="single" w:sz="4" w:space="0" w:color="000000"/>
-              <w:bottom w:val="single" w:sz="4" w:space="0" w:color="000000"/>
-            </w:tcBorders>
-            <w:vAlign w:val="center"/>
-          </w:tcPr>
-          <w:p>
-            <w:pPr>
-              <w:pStyle w:val="TableContents"/>
-              <w:jc w:val="center"/>
-              <w:rPr/>
-            </w:pPr>
-            <w:r>
-              <w:rPr/>
-            </w:r>
-          </w:p>
-        </w:tc>
-        <w:tc>
-          <w:tcPr>
-            <w:tcW w:w="1824" w:type="dxa"/>
+            <w:tcW w:w="2117" w:type="dxa"/>
+            <w:tcBorders>
+              <w:start w:val="single" w:sz="4" w:space="0" w:color="000000"/>
+              <w:bottom w:val="single" w:sz="4" w:space="0" w:color="000000"/>
+            </w:tcBorders>
+            <w:vAlign w:val="center"/>
+          </w:tcPr>
+          <w:p>
+            <w:pPr>
+              <w:pStyle w:val="TableContents"/>
+              <w:jc w:val="center"/>
+              <w:rPr/>
+            </w:pPr>
+            <w:r>
+              <w:rPr/>
+            </w:r>
+          </w:p>
+        </w:tc>
+        <w:tc>
+          <w:tcPr>
+            <w:tcW w:w="1776" w:type="dxa"/>
+            <w:tcBorders>
+              <w:start w:val="single" w:sz="4" w:space="0" w:color="000000"/>
+              <w:bottom w:val="single" w:sz="4" w:space="0" w:color="000000"/>
+            </w:tcBorders>
+            <w:vAlign w:val="center"/>
+          </w:tcPr>
+          <w:p>
+            <w:pPr>
+              <w:pStyle w:val="TableContents"/>
+              <w:jc w:val="center"/>
+              <w:rPr/>
+            </w:pPr>
+            <w:r>
+              <w:rPr/>
+            </w:r>
+          </w:p>
+        </w:tc>
+        <w:tc>
+          <w:tcPr>
+            <w:tcW w:w="1825" w:type="dxa"/>
             <w:tcBorders>
               <w:start w:val="single" w:sz="4" w:space="0" w:color="000000"/>
               <w:bottom w:val="single" w:sz="4" w:space="0" w:color="000000"/>
@@ -3923,7 +3923,7 @@
         </w:tc>
         <w:tc>
           <w:tcPr>
-            <w:tcW w:w="1872" w:type="dxa"/>
+            <w:tcW w:w="1871" w:type="dxa"/>
             <w:tcBorders>
               <w:start w:val="single" w:sz="4" w:space="0" w:color="000000"/>
               <w:bottom w:val="single" w:sz="4" w:space="0" w:color="000000"/>
@@ -3944,7 +3944,7 @@
         </w:tc>
         <w:tc>
           <w:tcPr>
-            <w:tcW w:w="2116" w:type="dxa"/>
+            <w:tcW w:w="2117" w:type="dxa"/>
             <w:tcBorders>
               <w:start w:val="single" w:sz="4" w:space="0" w:color="000000"/>
               <w:bottom w:val="single" w:sz="4" w:space="0" w:color="000000"/>
@@ -3965,7 +3965,7 @@
         </w:tc>
         <w:tc>
           <w:tcPr>
-            <w:tcW w:w="1777" w:type="dxa"/>
+            <w:tcW w:w="1776" w:type="dxa"/>
             <w:tcBorders>
               <w:start w:val="single" w:sz="4" w:space="0" w:color="000000"/>
               <w:bottom w:val="single" w:sz="4" w:space="0" w:color="000000"/>
@@ -3986,7 +3986,7 @@
         </w:tc>
         <w:tc>
           <w:tcPr>
-            <w:tcW w:w="1824" w:type="dxa"/>
+            <w:tcW w:w="1825" w:type="dxa"/>
             <w:tcBorders>
               <w:start w:val="single" w:sz="4" w:space="0" w:color="000000"/>
               <w:bottom w:val="single" w:sz="4" w:space="0" w:color="000000"/>
@@ -4064,7 +4064,7 @@
         </w:tc>
         <w:tc>
           <w:tcPr>
-            <w:tcW w:w="1872" w:type="dxa"/>
+            <w:tcW w:w="1871" w:type="dxa"/>
             <w:tcBorders>
               <w:start w:val="single" w:sz="4" w:space="0" w:color="000000"/>
               <w:bottom w:val="single" w:sz="4" w:space="0" w:color="000000"/>
@@ -4085,7 +4085,7 @@
         </w:tc>
         <w:tc>
           <w:tcPr>
-            <w:tcW w:w="2116" w:type="dxa"/>
+            <w:tcW w:w="2117" w:type="dxa"/>
             <w:tcBorders>
               <w:start w:val="single" w:sz="4" w:space="0" w:color="000000"/>
               <w:bottom w:val="single" w:sz="4" w:space="0" w:color="000000"/>
@@ -4106,7 +4106,7 @@
         </w:tc>
         <w:tc>
           <w:tcPr>
-            <w:tcW w:w="1777" w:type="dxa"/>
+            <w:tcW w:w="1776" w:type="dxa"/>
             <w:tcBorders>
               <w:start w:val="single" w:sz="4" w:space="0" w:color="000000"/>
               <w:bottom w:val="single" w:sz="4" w:space="0" w:color="000000"/>
@@ -4127,7 +4127,7 @@
         </w:tc>
         <w:tc>
           <w:tcPr>
-            <w:tcW w:w="1824" w:type="dxa"/>
+            <w:tcW w:w="1825" w:type="dxa"/>
             <w:tcBorders>
               <w:start w:val="single" w:sz="4" w:space="0" w:color="000000"/>
               <w:bottom w:val="single" w:sz="4" w:space="0" w:color="000000"/>
@@ -4194,7 +4194,7 @@
         </w:tc>
         <w:tc>
           <w:tcPr>
-            <w:tcW w:w="1872" w:type="dxa"/>
+            <w:tcW w:w="1871" w:type="dxa"/>
             <w:tcBorders>
               <w:start w:val="single" w:sz="4" w:space="0" w:color="000000"/>
               <w:bottom w:val="single" w:sz="4" w:space="0" w:color="000000"/>
@@ -4215,7 +4215,7 @@
         </w:tc>
         <w:tc>
           <w:tcPr>
-            <w:tcW w:w="2116" w:type="dxa"/>
+            <w:tcW w:w="2117" w:type="dxa"/>
             <w:tcBorders>
               <w:start w:val="single" w:sz="4" w:space="0" w:color="000000"/>
               <w:bottom w:val="single" w:sz="4" w:space="0" w:color="000000"/>
@@ -4236,7 +4236,7 @@
         </w:tc>
         <w:tc>
           <w:tcPr>
-            <w:tcW w:w="1777" w:type="dxa"/>
+            <w:tcW w:w="1776" w:type="dxa"/>
             <w:tcBorders>
               <w:start w:val="single" w:sz="4" w:space="0" w:color="000000"/>
               <w:bottom w:val="single" w:sz="4" w:space="0" w:color="000000"/>
@@ -4257,7 +4257,7 @@
         </w:tc>
         <w:tc>
           <w:tcPr>
-            <w:tcW w:w="1824" w:type="dxa"/>
+            <w:tcW w:w="1825" w:type="dxa"/>
             <w:tcBorders>
               <w:start w:val="single" w:sz="4" w:space="0" w:color="000000"/>
               <w:bottom w:val="single" w:sz="4" w:space="0" w:color="000000"/>
@@ -4324,7 +4324,7 @@
         </w:tc>
         <w:tc>
           <w:tcPr>
-            <w:tcW w:w="1872" w:type="dxa"/>
+            <w:tcW w:w="1871" w:type="dxa"/>
             <w:tcBorders>
               <w:start w:val="single" w:sz="4" w:space="0" w:color="000000"/>
               <w:bottom w:val="single" w:sz="4" w:space="0" w:color="000000"/>
@@ -4345,7 +4345,7 @@
         </w:tc>
         <w:tc>
           <w:tcPr>
-            <w:tcW w:w="2116" w:type="dxa"/>
+            <w:tcW w:w="2117" w:type="dxa"/>
             <w:tcBorders>
               <w:start w:val="single" w:sz="4" w:space="0" w:color="000000"/>
               <w:bottom w:val="single" w:sz="4" w:space="0" w:color="000000"/>
@@ -4366,7 +4366,7 @@
         </w:tc>
         <w:tc>
           <w:tcPr>
-            <w:tcW w:w="1777" w:type="dxa"/>
+            <w:tcW w:w="1776" w:type="dxa"/>
             <w:tcBorders>
               <w:start w:val="single" w:sz="4" w:space="0" w:color="000000"/>
               <w:bottom w:val="single" w:sz="4" w:space="0" w:color="000000"/>
@@ -4387,7 +4387,7 @@
         </w:tc>
         <w:tc>
           <w:tcPr>
-            <w:tcW w:w="1824" w:type="dxa"/>
+            <w:tcW w:w="1825" w:type="dxa"/>
             <w:tcBorders>
               <w:start w:val="single" w:sz="4" w:space="0" w:color="000000"/>
               <w:bottom w:val="single" w:sz="4" w:space="0" w:color="000000"/>
@@ -4466,7 +4466,7 @@
         </w:tc>
         <w:tc>
           <w:tcPr>
-            <w:tcW w:w="1872" w:type="dxa"/>
+            <w:tcW w:w="1871" w:type="dxa"/>
             <w:tcBorders>
               <w:start w:val="single" w:sz="4" w:space="0" w:color="000000"/>
               <w:bottom w:val="single" w:sz="4" w:space="0" w:color="000000"/>
@@ -4487,7 +4487,7 @@
         </w:tc>
         <w:tc>
           <w:tcPr>
-            <w:tcW w:w="2116" w:type="dxa"/>
+            <w:tcW w:w="2117" w:type="dxa"/>
             <w:tcBorders>
               <w:start w:val="single" w:sz="4" w:space="0" w:color="000000"/>
               <w:bottom w:val="single" w:sz="4" w:space="0" w:color="000000"/>
@@ -4508,7 +4508,7 @@
         </w:tc>
         <w:tc>
           <w:tcPr>
-            <w:tcW w:w="1777" w:type="dxa"/>
+            <w:tcW w:w="1776" w:type="dxa"/>
             <w:tcBorders>
               <w:start w:val="single" w:sz="4" w:space="0" w:color="000000"/>
               <w:bottom w:val="single" w:sz="4" w:space="0" w:color="000000"/>
@@ -4529,7 +4529,7 @@
         </w:tc>
         <w:tc>
           <w:tcPr>
-            <w:tcW w:w="1824" w:type="dxa"/>
+            <w:tcW w:w="1825" w:type="dxa"/>
             <w:tcBorders>
               <w:start w:val="single" w:sz="4" w:space="0" w:color="000000"/>
               <w:bottom w:val="single" w:sz="4" w:space="0" w:color="000000"/>
@@ -4596,7 +4596,7 @@
         </w:tc>
         <w:tc>
           <w:tcPr>
-            <w:tcW w:w="1872" w:type="dxa"/>
+            <w:tcW w:w="1871" w:type="dxa"/>
             <w:tcBorders>
               <w:start w:val="single" w:sz="4" w:space="0" w:color="000000"/>
               <w:bottom w:val="single" w:sz="4" w:space="0" w:color="000000"/>
@@ -4617,7 +4617,7 @@
         </w:tc>
         <w:tc>
           <w:tcPr>
-            <w:tcW w:w="2116" w:type="dxa"/>
+            <w:tcW w:w="2117" w:type="dxa"/>
             <w:tcBorders>
               <w:start w:val="single" w:sz="4" w:space="0" w:color="000000"/>
               <w:bottom w:val="single" w:sz="4" w:space="0" w:color="000000"/>
@@ -4638,7 +4638,7 @@
         </w:tc>
         <w:tc>
           <w:tcPr>
-            <w:tcW w:w="1777" w:type="dxa"/>
+            <w:tcW w:w="1776" w:type="dxa"/>
             <w:tcBorders>
               <w:start w:val="single" w:sz="4" w:space="0" w:color="000000"/>
               <w:bottom w:val="single" w:sz="4" w:space="0" w:color="000000"/>
@@ -4659,7 +4659,7 @@
         </w:tc>
         <w:tc>
           <w:tcPr>
-            <w:tcW w:w="1824" w:type="dxa"/>
+            <w:tcW w:w="1825" w:type="dxa"/>
             <w:tcBorders>
               <w:start w:val="single" w:sz="4" w:space="0" w:color="000000"/>
               <w:bottom w:val="single" w:sz="4" w:space="0" w:color="000000"/>
@@ -4726,7 +4726,7 @@
         </w:tc>
         <w:tc>
           <w:tcPr>
-            <w:tcW w:w="1872" w:type="dxa"/>
+            <w:tcW w:w="1871" w:type="dxa"/>
             <w:tcBorders>
               <w:start w:val="single" w:sz="4" w:space="0" w:color="000000"/>
               <w:bottom w:val="single" w:sz="4" w:space="0" w:color="000000"/>
@@ -4747,7 +4747,7 @@
         </w:tc>
         <w:tc>
           <w:tcPr>
-            <w:tcW w:w="2116" w:type="dxa"/>
+            <w:tcW w:w="2117" w:type="dxa"/>
             <w:tcBorders>
               <w:start w:val="single" w:sz="4" w:space="0" w:color="000000"/>
               <w:bottom w:val="single" w:sz="4" w:space="0" w:color="000000"/>
@@ -4768,7 +4768,7 @@
         </w:tc>
         <w:tc>
           <w:tcPr>
-            <w:tcW w:w="1777" w:type="dxa"/>
+            <w:tcW w:w="1776" w:type="dxa"/>
             <w:tcBorders>
               <w:start w:val="single" w:sz="4" w:space="0" w:color="000000"/>
               <w:bottom w:val="single" w:sz="4" w:space="0" w:color="000000"/>
@@ -4789,7 +4789,7 @@
         </w:tc>
         <w:tc>
           <w:tcPr>
-            <w:tcW w:w="1824" w:type="dxa"/>
+            <w:tcW w:w="1825" w:type="dxa"/>
             <w:tcBorders>
               <w:start w:val="single" w:sz="4" w:space="0" w:color="000000"/>
               <w:bottom w:val="single" w:sz="4" w:space="0" w:color="000000"/>
@@ -4857,7 +4857,7 @@
         </w:tc>
         <w:tc>
           <w:tcPr>
-            <w:tcW w:w="1872" w:type="dxa"/>
+            <w:tcW w:w="1871" w:type="dxa"/>
             <w:tcBorders>
               <w:start w:val="single" w:sz="4" w:space="0" w:color="000000"/>
               <w:bottom w:val="single" w:sz="4" w:space="0" w:color="000000"/>
@@ -4878,7 +4878,7 @@
         </w:tc>
         <w:tc>
           <w:tcPr>
-            <w:tcW w:w="2116" w:type="dxa"/>
+            <w:tcW w:w="2117" w:type="dxa"/>
             <w:tcBorders>
               <w:start w:val="single" w:sz="4" w:space="0" w:color="000000"/>
               <w:bottom w:val="single" w:sz="4" w:space="0" w:color="000000"/>
@@ -4899,7 +4899,7 @@
         </w:tc>
         <w:tc>
           <w:tcPr>
-            <w:tcW w:w="1777" w:type="dxa"/>
+            <w:tcW w:w="1776" w:type="dxa"/>
             <w:tcBorders>
               <w:start w:val="single" w:sz="4" w:space="0" w:color="000000"/>
               <w:bottom w:val="single" w:sz="4" w:space="0" w:color="000000"/>
@@ -4920,7 +4920,7 @@
         </w:tc>
         <w:tc>
           <w:tcPr>
-            <w:tcW w:w="1824" w:type="dxa"/>
+            <w:tcW w:w="1825" w:type="dxa"/>
             <w:tcBorders>
               <w:start w:val="single" w:sz="4" w:space="0" w:color="000000"/>
               <w:bottom w:val="single" w:sz="4" w:space="0" w:color="000000"/>
@@ -4987,7 +4987,7 @@
         </w:tc>
         <w:tc>
           <w:tcPr>
-            <w:tcW w:w="1872" w:type="dxa"/>
+            <w:tcW w:w="1871" w:type="dxa"/>
             <w:tcBorders>
               <w:start w:val="single" w:sz="4" w:space="0" w:color="000000"/>
               <w:bottom w:val="single" w:sz="4" w:space="0" w:color="000000"/>
@@ -5008,7 +5008,7 @@
         </w:tc>
         <w:tc>
           <w:tcPr>
-            <w:tcW w:w="2116" w:type="dxa"/>
+            <w:tcW w:w="2117" w:type="dxa"/>
             <w:tcBorders>
               <w:start w:val="single" w:sz="4" w:space="0" w:color="000000"/>
               <w:bottom w:val="single" w:sz="4" w:space="0" w:color="000000"/>
@@ -5029,7 +5029,7 @@
         </w:tc>
         <w:tc>
           <w:tcPr>
-            <w:tcW w:w="1777" w:type="dxa"/>
+            <w:tcW w:w="1776" w:type="dxa"/>
             <w:tcBorders>
               <w:start w:val="single" w:sz="4" w:space="0" w:color="000000"/>
               <w:bottom w:val="single" w:sz="4" w:space="0" w:color="000000"/>
@@ -5050,7 +5050,7 @@
         </w:tc>
         <w:tc>
           <w:tcPr>
-            <w:tcW w:w="1824" w:type="dxa"/>
+            <w:tcW w:w="1825" w:type="dxa"/>
             <w:tcBorders>
               <w:start w:val="single" w:sz="4" w:space="0" w:color="000000"/>
               <w:bottom w:val="single" w:sz="4" w:space="0" w:color="000000"/>
@@ -5117,7 +5117,7 @@
         </w:tc>
         <w:tc>
           <w:tcPr>
-            <w:tcW w:w="1872" w:type="dxa"/>
+            <w:tcW w:w="1871" w:type="dxa"/>
             <w:tcBorders>
               <w:start w:val="single" w:sz="4" w:space="0" w:color="000000"/>
               <w:bottom w:val="single" w:sz="4" w:space="0" w:color="000000"/>
@@ -5138,7 +5138,7 @@
         </w:tc>
         <w:tc>
           <w:tcPr>
-            <w:tcW w:w="2116" w:type="dxa"/>
+            <w:tcW w:w="2117" w:type="dxa"/>
             <w:tcBorders>
               <w:start w:val="single" w:sz="4" w:space="0" w:color="000000"/>
               <w:bottom w:val="single" w:sz="4" w:space="0" w:color="000000"/>
@@ -5159,7 +5159,7 @@
         </w:tc>
         <w:tc>
           <w:tcPr>
-            <w:tcW w:w="1777" w:type="dxa"/>
+            <w:tcW w:w="1776" w:type="dxa"/>
             <w:tcBorders>
               <w:start w:val="single" w:sz="4" w:space="0" w:color="000000"/>
               <w:bottom w:val="single" w:sz="4" w:space="0" w:color="000000"/>
@@ -5180,7 +5180,7 @@
         </w:tc>
         <w:tc>
           <w:tcPr>
-            <w:tcW w:w="1824" w:type="dxa"/>
+            <w:tcW w:w="1825" w:type="dxa"/>
             <w:tcBorders>
               <w:start w:val="single" w:sz="4" w:space="0" w:color="000000"/>
               <w:bottom w:val="single" w:sz="4" w:space="0" w:color="000000"/>
@@ -5248,7 +5248,7 @@
         </w:tc>
         <w:tc>
           <w:tcPr>
-            <w:tcW w:w="1872" w:type="dxa"/>
+            <w:tcW w:w="1871" w:type="dxa"/>
             <w:tcBorders>
               <w:start w:val="single" w:sz="4" w:space="0" w:color="000000"/>
               <w:bottom w:val="single" w:sz="4" w:space="0" w:color="000000"/>
@@ -5269,7 +5269,7 @@
         </w:tc>
         <w:tc>
           <w:tcPr>
-            <w:tcW w:w="2116" w:type="dxa"/>
+            <w:tcW w:w="2117" w:type="dxa"/>
             <w:tcBorders>
               <w:start w:val="single" w:sz="4" w:space="0" w:color="000000"/>
               <w:bottom w:val="single" w:sz="4" w:space="0" w:color="000000"/>
@@ -5290,7 +5290,7 @@
         </w:tc>
         <w:tc>
           <w:tcPr>
-            <w:tcW w:w="1777" w:type="dxa"/>
+            <w:tcW w:w="1776" w:type="dxa"/>
             <w:tcBorders>
               <w:start w:val="single" w:sz="4" w:space="0" w:color="000000"/>
               <w:bottom w:val="single" w:sz="4" w:space="0" w:color="000000"/>
@@ -5311,7 +5311,7 @@
         </w:tc>
         <w:tc>
           <w:tcPr>
-            <w:tcW w:w="1824" w:type="dxa"/>
+            <w:tcW w:w="1825" w:type="dxa"/>
             <w:tcBorders>
               <w:start w:val="single" w:sz="4" w:space="0" w:color="000000"/>
               <w:bottom w:val="single" w:sz="4" w:space="0" w:color="000000"/>
@@ -5378,7 +5378,7 @@
         </w:tc>
         <w:tc>
           <w:tcPr>
-            <w:tcW w:w="1872" w:type="dxa"/>
+            <w:tcW w:w="1871" w:type="dxa"/>
             <w:tcBorders>
               <w:start w:val="single" w:sz="4" w:space="0" w:color="000000"/>
               <w:bottom w:val="single" w:sz="4" w:space="0" w:color="000000"/>
@@ -5399,7 +5399,7 @@
         </w:tc>
         <w:tc>
           <w:tcPr>
-            <w:tcW w:w="2116" w:type="dxa"/>
+            <w:tcW w:w="2117" w:type="dxa"/>
             <w:tcBorders>
               <w:start w:val="single" w:sz="4" w:space="0" w:color="000000"/>
               <w:bottom w:val="single" w:sz="4" w:space="0" w:color="000000"/>
@@ -5420,7 +5420,7 @@
         </w:tc>
         <w:tc>
           <w:tcPr>
-            <w:tcW w:w="1777" w:type="dxa"/>
+            <w:tcW w:w="1776" w:type="dxa"/>
             <w:tcBorders>
               <w:start w:val="single" w:sz="4" w:space="0" w:color="000000"/>
               <w:bottom w:val="single" w:sz="4" w:space="0" w:color="000000"/>
@@ -5441,7 +5441,7 @@
         </w:tc>
         <w:tc>
           <w:tcPr>
-            <w:tcW w:w="1824" w:type="dxa"/>
+            <w:tcW w:w="1825" w:type="dxa"/>
             <w:tcBorders>
               <w:start w:val="single" w:sz="4" w:space="0" w:color="000000"/>
               <w:bottom w:val="single" w:sz="4" w:space="0" w:color="000000"/>
@@ -5508,7 +5508,7 @@
         </w:tc>
         <w:tc>
           <w:tcPr>
-            <w:tcW w:w="1872" w:type="dxa"/>
+            <w:tcW w:w="1871" w:type="dxa"/>
             <w:tcBorders>
               <w:start w:val="single" w:sz="4" w:space="0" w:color="000000"/>
               <w:bottom w:val="single" w:sz="4" w:space="0" w:color="000000"/>
@@ -5529,7 +5529,7 @@
         </w:tc>
         <w:tc>
           <w:tcPr>
-            <w:tcW w:w="2116" w:type="dxa"/>
+            <w:tcW w:w="2117" w:type="dxa"/>
             <w:tcBorders>
               <w:start w:val="single" w:sz="4" w:space="0" w:color="000000"/>
               <w:bottom w:val="single" w:sz="4" w:space="0" w:color="000000"/>
@@ -5550,7 +5550,7 @@
         </w:tc>
         <w:tc>
           <w:tcPr>
-            <w:tcW w:w="1777" w:type="dxa"/>
+            <w:tcW w:w="1776" w:type="dxa"/>
             <w:tcBorders>
               <w:start w:val="single" w:sz="4" w:space="0" w:color="000000"/>
               <w:bottom w:val="single" w:sz="4" w:space="0" w:color="000000"/>
@@ -5571,7 +5571,7 @@
         </w:tc>
         <w:tc>
           <w:tcPr>
-            <w:tcW w:w="1824" w:type="dxa"/>
+            <w:tcW w:w="1825" w:type="dxa"/>
             <w:tcBorders>
               <w:start w:val="single" w:sz="4" w:space="0" w:color="000000"/>
               <w:bottom w:val="single" w:sz="4" w:space="0" w:color="000000"/>
@@ -5639,7 +5639,7 @@
         </w:tc>
         <w:tc>
           <w:tcPr>
-            <w:tcW w:w="1872" w:type="dxa"/>
+            <w:tcW w:w="1871" w:type="dxa"/>
             <w:tcBorders>
               <w:start w:val="single" w:sz="4" w:space="0" w:color="000000"/>
               <w:bottom w:val="single" w:sz="4" w:space="0" w:color="000000"/>
@@ -5660,7 +5660,7 @@
         </w:tc>
         <w:tc>
           <w:tcPr>
-            <w:tcW w:w="2116" w:type="dxa"/>
+            <w:tcW w:w="2117" w:type="dxa"/>
             <w:tcBorders>
               <w:start w:val="single" w:sz="4" w:space="0" w:color="000000"/>
               <w:bottom w:val="single" w:sz="4" w:space="0" w:color="000000"/>
@@ -5681,7 +5681,7 @@
         </w:tc>
         <w:tc>
           <w:tcPr>
-            <w:tcW w:w="1777" w:type="dxa"/>
+            <w:tcW w:w="1776" w:type="dxa"/>
             <w:tcBorders>
               <w:start w:val="single" w:sz="4" w:space="0" w:color="000000"/>
               <w:bottom w:val="single" w:sz="4" w:space="0" w:color="000000"/>
@@ -5702,7 +5702,7 @@
         </w:tc>
         <w:tc>
           <w:tcPr>
-            <w:tcW w:w="1824" w:type="dxa"/>
+            <w:tcW w:w="1825" w:type="dxa"/>
             <w:tcBorders>
               <w:start w:val="single" w:sz="4" w:space="0" w:color="000000"/>
               <w:bottom w:val="single" w:sz="4" w:space="0" w:color="000000"/>
@@ -5769,7 +5769,7 @@
         </w:tc>
         <w:tc>
           <w:tcPr>
-            <w:tcW w:w="1872" w:type="dxa"/>
+            <w:tcW w:w="1871" w:type="dxa"/>
             <w:tcBorders>
               <w:start w:val="single" w:sz="4" w:space="0" w:color="000000"/>
               <w:bottom w:val="single" w:sz="4" w:space="0" w:color="000000"/>
@@ -5790,7 +5790,7 @@
         </w:tc>
         <w:tc>
           <w:tcPr>
-            <w:tcW w:w="2116" w:type="dxa"/>
+            <w:tcW w:w="2117" w:type="dxa"/>
             <w:tcBorders>
               <w:start w:val="single" w:sz="4" w:space="0" w:color="000000"/>
               <w:bottom w:val="single" w:sz="4" w:space="0" w:color="000000"/>
@@ -5811,7 +5811,7 @@
         </w:tc>
         <w:tc>
           <w:tcPr>
-            <w:tcW w:w="1777" w:type="dxa"/>
+            <w:tcW w:w="1776" w:type="dxa"/>
             <w:tcBorders>
               <w:start w:val="single" w:sz="4" w:space="0" w:color="000000"/>
               <w:bottom w:val="single" w:sz="4" w:space="0" w:color="000000"/>
@@ -5832,7 +5832,7 @@
         </w:tc>
         <w:tc>
           <w:tcPr>
-            <w:tcW w:w="1824" w:type="dxa"/>
+            <w:tcW w:w="1825" w:type="dxa"/>
             <w:tcBorders>
               <w:start w:val="single" w:sz="4" w:space="0" w:color="000000"/>
               <w:bottom w:val="single" w:sz="4" w:space="0" w:color="000000"/>
@@ -5899,7 +5899,7 @@
         </w:tc>
         <w:tc>
           <w:tcPr>
-            <w:tcW w:w="1872" w:type="dxa"/>
+            <w:tcW w:w="1871" w:type="dxa"/>
             <w:tcBorders>
               <w:start w:val="single" w:sz="4" w:space="0" w:color="000000"/>
               <w:bottom w:val="single" w:sz="4" w:space="0" w:color="000000"/>
@@ -5920,7 +5920,7 @@
         </w:tc>
         <w:tc>
           <w:tcPr>
-            <w:tcW w:w="2116" w:type="dxa"/>
+            <w:tcW w:w="2117" w:type="dxa"/>
             <w:tcBorders>
               <w:start w:val="single" w:sz="4" w:space="0" w:color="000000"/>
               <w:bottom w:val="single" w:sz="4" w:space="0" w:color="000000"/>
@@ -5941,7 +5941,7 @@
         </w:tc>
         <w:tc>
           <w:tcPr>
-            <w:tcW w:w="1777" w:type="dxa"/>
+            <w:tcW w:w="1776" w:type="dxa"/>
             <w:tcBorders>
               <w:start w:val="single" w:sz="4" w:space="0" w:color="000000"/>
               <w:bottom w:val="single" w:sz="4" w:space="0" w:color="000000"/>
@@ -5962,7 +5962,7 @@
         </w:tc>
         <w:tc>
           <w:tcPr>
-            <w:tcW w:w="1824" w:type="dxa"/>
+            <w:tcW w:w="1825" w:type="dxa"/>
             <w:tcBorders>
               <w:start w:val="single" w:sz="4" w:space="0" w:color="000000"/>
               <w:bottom w:val="single" w:sz="4" w:space="0" w:color="000000"/>
@@ -6030,7 +6030,7 @@
         </w:tc>
         <w:tc>
           <w:tcPr>
-            <w:tcW w:w="1872" w:type="dxa"/>
+            <w:tcW w:w="1871" w:type="dxa"/>
             <w:tcBorders>
               <w:start w:val="single" w:sz="4" w:space="0" w:color="000000"/>
               <w:bottom w:val="single" w:sz="4" w:space="0" w:color="000000"/>
@@ -6051,7 +6051,7 @@
         </w:tc>
         <w:tc>
           <w:tcPr>
-            <w:tcW w:w="2116" w:type="dxa"/>
+            <w:tcW w:w="2117" w:type="dxa"/>
             <w:tcBorders>
               <w:start w:val="single" w:sz="4" w:space="0" w:color="000000"/>
               <w:bottom w:val="single" w:sz="4" w:space="0" w:color="000000"/>
@@ -6072,7 +6072,7 @@
         </w:tc>
         <w:tc>
           <w:tcPr>
-            <w:tcW w:w="1777" w:type="dxa"/>
+            <w:tcW w:w="1776" w:type="dxa"/>
             <w:tcBorders>
               <w:start w:val="single" w:sz="4" w:space="0" w:color="000000"/>
               <w:bottom w:val="single" w:sz="4" w:space="0" w:color="000000"/>
@@ -6093,7 +6093,7 @@
         </w:tc>
         <w:tc>
           <w:tcPr>
-            <w:tcW w:w="1824" w:type="dxa"/>
+            <w:tcW w:w="1825" w:type="dxa"/>
             <w:tcBorders>
               <w:start w:val="single" w:sz="4" w:space="0" w:color="000000"/>
               <w:bottom w:val="single" w:sz="4" w:space="0" w:color="000000"/>
@@ -6160,7 +6160,7 @@
         </w:tc>
         <w:tc>
           <w:tcPr>
-            <w:tcW w:w="1872" w:type="dxa"/>
+            <w:tcW w:w="1871" w:type="dxa"/>
             <w:tcBorders>
               <w:start w:val="single" w:sz="4" w:space="0" w:color="000000"/>
               <w:bottom w:val="single" w:sz="4" w:space="0" w:color="000000"/>
@@ -6181,7 +6181,7 @@
         </w:tc>
         <w:tc>
           <w:tcPr>
-            <w:tcW w:w="2116" w:type="dxa"/>
+            <w:tcW w:w="2117" w:type="dxa"/>
             <w:tcBorders>
               <w:start w:val="single" w:sz="4" w:space="0" w:color="000000"/>
               <w:bottom w:val="single" w:sz="4" w:space="0" w:color="000000"/>
@@ -6202,7 +6202,7 @@
         </w:tc>
         <w:tc>
           <w:tcPr>
-            <w:tcW w:w="1777" w:type="dxa"/>
+            <w:tcW w:w="1776" w:type="dxa"/>
             <w:tcBorders>
               <w:start w:val="single" w:sz="4" w:space="0" w:color="000000"/>
               <w:bottom w:val="single" w:sz="4" w:space="0" w:color="000000"/>
@@ -6223,7 +6223,7 @@
         </w:tc>
         <w:tc>
           <w:tcPr>
-            <w:tcW w:w="1824" w:type="dxa"/>
+            <w:tcW w:w="1825" w:type="dxa"/>
             <w:tcBorders>
               <w:start w:val="single" w:sz="4" w:space="0" w:color="000000"/>
               <w:bottom w:val="single" w:sz="4" w:space="0" w:color="000000"/>
@@ -6290,7 +6290,7 @@
         </w:tc>
         <w:tc>
           <w:tcPr>
-            <w:tcW w:w="1872" w:type="dxa"/>
+            <w:tcW w:w="1871" w:type="dxa"/>
             <w:tcBorders>
               <w:start w:val="single" w:sz="4" w:space="0" w:color="000000"/>
               <w:bottom w:val="single" w:sz="4" w:space="0" w:color="000000"/>
@@ -6311,7 +6311,7 @@
         </w:tc>
         <w:tc>
           <w:tcPr>
-            <w:tcW w:w="2116" w:type="dxa"/>
+            <w:tcW w:w="2117" w:type="dxa"/>
             <w:tcBorders>
               <w:start w:val="single" w:sz="4" w:space="0" w:color="000000"/>
               <w:bottom w:val="single" w:sz="4" w:space="0" w:color="000000"/>
@@ -6332,7 +6332,7 @@
         </w:tc>
         <w:tc>
           <w:tcPr>
-            <w:tcW w:w="1777" w:type="dxa"/>
+            <w:tcW w:w="1776" w:type="dxa"/>
             <w:tcBorders>
               <w:start w:val="single" w:sz="4" w:space="0" w:color="000000"/>
               <w:bottom w:val="single" w:sz="4" w:space="0" w:color="000000"/>
@@ -6353,7 +6353,7 @@
         </w:tc>
         <w:tc>
           <w:tcPr>
-            <w:tcW w:w="1824" w:type="dxa"/>
+            <w:tcW w:w="1825" w:type="dxa"/>
             <w:tcBorders>
               <w:start w:val="single" w:sz="4" w:space="0" w:color="000000"/>
               <w:bottom w:val="single" w:sz="4" w:space="0" w:color="000000"/>
@@ -6421,7 +6421,7 @@
         </w:tc>
         <w:tc>
           <w:tcPr>
-            <w:tcW w:w="1872" w:type="dxa"/>
+            <w:tcW w:w="1871" w:type="dxa"/>
             <w:tcBorders>
               <w:start w:val="single" w:sz="4" w:space="0" w:color="000000"/>
               <w:bottom w:val="single" w:sz="4" w:space="0" w:color="000000"/>
@@ -6442,7 +6442,7 @@
         </w:tc>
         <w:tc>
           <w:tcPr>
-            <w:tcW w:w="2116" w:type="dxa"/>
+            <w:tcW w:w="2117" w:type="dxa"/>
             <w:tcBorders>
               <w:start w:val="single" w:sz="4" w:space="0" w:color="000000"/>
               <w:bottom w:val="single" w:sz="4" w:space="0" w:color="000000"/>
@@ -6463,7 +6463,7 @@
         </w:tc>
         <w:tc>
           <w:tcPr>
-            <w:tcW w:w="1777" w:type="dxa"/>
+            <w:tcW w:w="1776" w:type="dxa"/>
             <w:tcBorders>
               <w:start w:val="single" w:sz="4" w:space="0" w:color="000000"/>
               <w:bottom w:val="single" w:sz="4" w:space="0" w:color="000000"/>
@@ -6484,7 +6484,7 @@
         </w:tc>
         <w:tc>
           <w:tcPr>
-            <w:tcW w:w="1824" w:type="dxa"/>
+            <w:tcW w:w="1825" w:type="dxa"/>
             <w:tcBorders>
               <w:start w:val="single" w:sz="4" w:space="0" w:color="000000"/>
               <w:bottom w:val="single" w:sz="4" w:space="0" w:color="000000"/>
@@ -6551,7 +6551,7 @@
         </w:tc>
         <w:tc>
           <w:tcPr>
-            <w:tcW w:w="1872" w:type="dxa"/>
+            <w:tcW w:w="1871" w:type="dxa"/>
             <w:tcBorders>
               <w:start w:val="single" w:sz="4" w:space="0" w:color="000000"/>
               <w:bottom w:val="single" w:sz="4" w:space="0" w:color="000000"/>
@@ -6572,7 +6572,7 @@
         </w:tc>
         <w:tc>
           <w:tcPr>
-            <w:tcW w:w="2116" w:type="dxa"/>
+            <w:tcW w:w="2117" w:type="dxa"/>
             <w:tcBorders>
               <w:start w:val="single" w:sz="4" w:space="0" w:color="000000"/>
               <w:bottom w:val="single" w:sz="4" w:space="0" w:color="000000"/>
@@ -6593,7 +6593,7 @@
         </w:tc>
         <w:tc>
           <w:tcPr>
-            <w:tcW w:w="1777" w:type="dxa"/>
+            <w:tcW w:w="1776" w:type="dxa"/>
             <w:tcBorders>
               <w:start w:val="single" w:sz="4" w:space="0" w:color="000000"/>
               <w:bottom w:val="single" w:sz="4" w:space="0" w:color="000000"/>
@@ -6614,7 +6614,7 @@
         </w:tc>
         <w:tc>
           <w:tcPr>
-            <w:tcW w:w="1824" w:type="dxa"/>
+            <w:tcW w:w="1825" w:type="dxa"/>
             <w:tcBorders>
               <w:start w:val="single" w:sz="4" w:space="0" w:color="000000"/>
               <w:bottom w:val="single" w:sz="4" w:space="0" w:color="000000"/>
@@ -6681,7 +6681,7 @@
         </w:tc>
         <w:tc>
           <w:tcPr>
-            <w:tcW w:w="1872" w:type="dxa"/>
+            <w:tcW w:w="1871" w:type="dxa"/>
             <w:tcBorders>
               <w:start w:val="single" w:sz="4" w:space="0" w:color="000000"/>
               <w:bottom w:val="single" w:sz="4" w:space="0" w:color="000000"/>
@@ -6702,7 +6702,7 @@
         </w:tc>
         <w:tc>
           <w:tcPr>
-            <w:tcW w:w="2116" w:type="dxa"/>
+            <w:tcW w:w="2117" w:type="dxa"/>
             <w:tcBorders>
               <w:start w:val="single" w:sz="4" w:space="0" w:color="000000"/>
               <w:bottom w:val="single" w:sz="4" w:space="0" w:color="000000"/>
@@ -6723,7 +6723,7 @@
         </w:tc>
         <w:tc>
           <w:tcPr>
-            <w:tcW w:w="1777" w:type="dxa"/>
+            <w:tcW w:w="1776" w:type="dxa"/>
             <w:tcBorders>
               <w:start w:val="single" w:sz="4" w:space="0" w:color="000000"/>
               <w:bottom w:val="single" w:sz="4" w:space="0" w:color="000000"/>
@@ -6744,7 +6744,7 @@
         </w:tc>
         <w:tc>
           <w:tcPr>
-            <w:tcW w:w="1824" w:type="dxa"/>
+            <w:tcW w:w="1825" w:type="dxa"/>
             <w:tcBorders>
               <w:start w:val="single" w:sz="4" w:space="0" w:color="000000"/>
               <w:bottom w:val="single" w:sz="4" w:space="0" w:color="000000"/>
@@ -6812,7 +6812,7 @@
         </w:tc>
         <w:tc>
           <w:tcPr>
-            <w:tcW w:w="1872" w:type="dxa"/>
+            <w:tcW w:w="1871" w:type="dxa"/>
             <w:tcBorders>
               <w:start w:val="single" w:sz="4" w:space="0" w:color="000000"/>
               <w:bottom w:val="single" w:sz="4" w:space="0" w:color="000000"/>
@@ -6833,7 +6833,7 @@
         </w:tc>
         <w:tc>
           <w:tcPr>
-            <w:tcW w:w="2116" w:type="dxa"/>
+            <w:tcW w:w="2117" w:type="dxa"/>
             <w:tcBorders>
               <w:start w:val="single" w:sz="4" w:space="0" w:color="000000"/>
               <w:bottom w:val="single" w:sz="4" w:space="0" w:color="000000"/>
@@ -6854,7 +6854,7 @@
         </w:tc>
         <w:tc>
           <w:tcPr>
-            <w:tcW w:w="1777" w:type="dxa"/>
+            <w:tcW w:w="1776" w:type="dxa"/>
             <w:tcBorders>
               <w:start w:val="single" w:sz="4" w:space="0" w:color="000000"/>
               <w:bottom w:val="single" w:sz="4" w:space="0" w:color="000000"/>
@@ -6875,7 +6875,7 @@
         </w:tc>
         <w:tc>
           <w:tcPr>
-            <w:tcW w:w="1824" w:type="dxa"/>
+            <w:tcW w:w="1825" w:type="dxa"/>
             <w:tcBorders>
               <w:start w:val="single" w:sz="4" w:space="0" w:color="000000"/>
               <w:bottom w:val="single" w:sz="4" w:space="0" w:color="000000"/>
@@ -6942,7 +6942,7 @@
         </w:tc>
         <w:tc>
           <w:tcPr>
-            <w:tcW w:w="1872" w:type="dxa"/>
+            <w:tcW w:w="1871" w:type="dxa"/>
             <w:tcBorders>
               <w:start w:val="single" w:sz="4" w:space="0" w:color="000000"/>
               <w:bottom w:val="single" w:sz="4" w:space="0" w:color="000000"/>
@@ -6963,7 +6963,7 @@
         </w:tc>
         <w:tc>
           <w:tcPr>
-            <w:tcW w:w="2116" w:type="dxa"/>
+            <w:tcW w:w="2117" w:type="dxa"/>
             <w:tcBorders>
               <w:start w:val="single" w:sz="4" w:space="0" w:color="000000"/>
               <w:bottom w:val="single" w:sz="4" w:space="0" w:color="000000"/>
@@ -6984,7 +6984,7 @@
         </w:tc>
         <w:tc>
           <w:tcPr>
-            <w:tcW w:w="1777" w:type="dxa"/>
+            <w:tcW w:w="1776" w:type="dxa"/>
             <w:tcBorders>
               <w:start w:val="single" w:sz="4" w:space="0" w:color="000000"/>
               <w:bottom w:val="single" w:sz="4" w:space="0" w:color="000000"/>
@@ -7005,7 +7005,7 @@
         </w:tc>
         <w:tc>
           <w:tcPr>
-            <w:tcW w:w="1824" w:type="dxa"/>
+            <w:tcW w:w="1825" w:type="dxa"/>
             <w:tcBorders>
               <w:start w:val="single" w:sz="4" w:space="0" w:color="000000"/>
               <w:bottom w:val="single" w:sz="4" w:space="0" w:color="000000"/>
@@ -7072,7 +7072,7 @@
         </w:tc>
         <w:tc>
           <w:tcPr>
-            <w:tcW w:w="1872" w:type="dxa"/>
+            <w:tcW w:w="1871" w:type="dxa"/>
             <w:tcBorders>
               <w:start w:val="single" w:sz="4" w:space="0" w:color="000000"/>
               <w:bottom w:val="single" w:sz="4" w:space="0" w:color="000000"/>
@@ -7093,7 +7093,7 @@
         </w:tc>
         <w:tc>
           <w:tcPr>
-            <w:tcW w:w="2116" w:type="dxa"/>
+            <w:tcW w:w="2117" w:type="dxa"/>
             <w:tcBorders>
               <w:start w:val="single" w:sz="4" w:space="0" w:color="000000"/>
               <w:bottom w:val="single" w:sz="4" w:space="0" w:color="000000"/>
@@ -7114,7 +7114,7 @@
         </w:tc>
         <w:tc>
           <w:tcPr>
-            <w:tcW w:w="1777" w:type="dxa"/>
+            <w:tcW w:w="1776" w:type="dxa"/>
             <w:tcBorders>
               <w:start w:val="single" w:sz="4" w:space="0" w:color="000000"/>
               <w:bottom w:val="single" w:sz="4" w:space="0" w:color="000000"/>
@@ -7135,7 +7135,7 @@
         </w:tc>
         <w:tc>
           <w:tcPr>
-            <w:tcW w:w="1824" w:type="dxa"/>
+            <w:tcW w:w="1825" w:type="dxa"/>
             <w:tcBorders>
               <w:start w:val="single" w:sz="4" w:space="0" w:color="000000"/>
               <w:bottom w:val="single" w:sz="4" w:space="0" w:color="000000"/>
@@ -7243,7 +7243,7 @@
       </w:pPr>
       <w:r>
         <w:drawing>
-          <wp:anchor behindDoc="0" distT="0" distB="0" distL="0" distR="0" simplePos="0" locked="0" layoutInCell="0" allowOverlap="1" relativeHeight="147">
+          <wp:anchor behindDoc="0" distT="0" distB="0" distL="0" distR="0" simplePos="0" locked="0" layoutInCell="0" allowOverlap="1" relativeHeight="161">
             <wp:simplePos x="0" y="0"/>
             <wp:positionH relativeFrom="column">
               <wp:align>center</wp:align>
@@ -8440,18 +8440,7 @@
           <w:szCs w:val="28"/>
           <w:lang w:val="en-US"/>
         </w:rPr>
-        <w:t xml:space="preserve">Завдання </w:t>
-      </w:r>
-      <w:r>
-        <w:rPr>
-          <w:rFonts w:eastAsia="Helvetica-Bold"/>
-          <w:b/>
-          <w:bCs/>
-          <w:sz w:val="28"/>
-          <w:szCs w:val="28"/>
-          <w:lang w:val="en-US"/>
-        </w:rPr>
-        <w:t>6.</w:t>
+        <w:t>Завдання 6.</w:t>
       </w:r>
       <w:r>
         <w:rPr>
@@ -8478,7 +8467,7 @@
         </w:tabs>
         <w:suppressAutoHyphens w:val="true"/>
         <w:bidi w:val="0"/>
-        <w:spacing w:lineRule="auto" w:line="360" w:before="173" w:after="0"/>
+        <w:spacing w:lineRule="auto" w:line="360" w:before="0" w:after="0"/>
         <w:ind w:hanging="0" w:start="0" w:end="0"/>
         <w:jc w:val="center"/>
         <w:rPr>
@@ -8491,14 +8480,7 @@
         </w:rPr>
       </w:pPr>
       <w:r>
-        <w:rPr>
-          <w:rFonts w:eastAsia="Helvetica-Bold"/>
-          <w:b w:val="false"/>
-          <w:bCs w:val="false"/>
-          <w:sz w:val="28"/>
-          <w:szCs w:val="28"/>
-          <w:lang w:val="en-US"/>
-        </w:rPr>
+        <w:rPr/>
         <w:drawing>
           <wp:inline distT="0" distB="0" distL="0" distR="0">
             <wp:extent cx="5085080" cy="1866900"/>
@@ -8570,7 +8552,29 @@
           <w:szCs w:val="28"/>
           <w:lang w:val="en-US"/>
         </w:rPr>
-        <w:t>Рис. 13. Під’єднання до R-63-24-1 за протоколом SSHv2</w:t>
+        <w:t xml:space="preserve">Рис. 13. </w:t>
+      </w:r>
+      <w:r>
+        <w:rPr>
+          <w:rFonts w:eastAsia="Helvetica-Bold"/>
+          <w:b w:val="false"/>
+          <w:bCs w:val="false"/>
+          <w:sz w:val="28"/>
+          <w:szCs w:val="28"/>
+          <w:lang w:val="en-US"/>
+        </w:rPr>
+        <w:t>Підключення</w:t>
+      </w:r>
+      <w:r>
+        <w:rPr>
+          <w:rFonts w:eastAsia="Helvetica-Bold"/>
+          <w:b w:val="false"/>
+          <w:bCs w:val="false"/>
+          <w:sz w:val="28"/>
+          <w:szCs w:val="28"/>
+          <w:lang w:val="en-US"/>
+        </w:rPr>
+        <w:t xml:space="preserve"> до R-63-24-1 за протоколом SSHv2</w:t>
       </w:r>
     </w:p>
     <w:p>
@@ -8596,14 +8600,7 @@
         </w:rPr>
       </w:pPr>
       <w:r>
-        <w:rPr>
-          <w:rFonts w:eastAsia="Helvetica-Bold"/>
-          <w:b w:val="false"/>
-          <w:bCs w:val="false"/>
-          <w:sz w:val="28"/>
-          <w:szCs w:val="28"/>
-          <w:lang w:val="en-US"/>
-        </w:rPr>
+        <w:rPr/>
         <w:drawing>
           <wp:inline distT="0" distB="0" distL="0" distR="0">
             <wp:extent cx="5085080" cy="2142490"/>
@@ -8675,7 +8672,29 @@
           <w:szCs w:val="28"/>
           <w:lang w:val="en-US"/>
         </w:rPr>
-        <w:t>Рис. 14. Під’єднання до SW-63-24-1 за протоколом Telnet&amp;Pwd</w:t>
+        <w:t xml:space="preserve">Рис. 14. </w:t>
+      </w:r>
+      <w:r>
+        <w:rPr>
+          <w:rFonts w:eastAsia="Helvetica-Bold"/>
+          <w:b w:val="false"/>
+          <w:bCs w:val="false"/>
+          <w:sz w:val="28"/>
+          <w:szCs w:val="28"/>
+          <w:lang w:val="en-US"/>
+        </w:rPr>
+        <w:t>Підключення</w:t>
+      </w:r>
+      <w:r>
+        <w:rPr>
+          <w:rFonts w:eastAsia="Helvetica-Bold"/>
+          <w:b w:val="false"/>
+          <w:bCs w:val="false"/>
+          <w:sz w:val="28"/>
+          <w:szCs w:val="28"/>
+          <w:lang w:val="en-US"/>
+        </w:rPr>
+        <w:t xml:space="preserve"> до SW-63-24-1 за протоколом Telnet&amp;Pwd</w:t>
       </w:r>
     </w:p>
     <w:p>
@@ -8701,14 +8720,7 @@
         </w:rPr>
       </w:pPr>
       <w:r>
-        <w:rPr>
-          <w:rFonts w:eastAsia="Helvetica-Bold"/>
-          <w:b w:val="false"/>
-          <w:bCs w:val="false"/>
-          <w:sz w:val="28"/>
-          <w:szCs w:val="28"/>
-          <w:lang w:val="en-US"/>
-        </w:rPr>
+        <w:rPr/>
         <w:drawing>
           <wp:inline distT="0" distB="0" distL="0" distR="0">
             <wp:extent cx="5104130" cy="2171065"/>
@@ -8780,7 +8792,280 @@
           <w:szCs w:val="28"/>
           <w:lang w:val="en-US"/>
         </w:rPr>
-        <w:t>Рис. 15. Під’єднання до SW-63-24-2 за протоколом Telnet&amp;User</w:t>
+        <w:t xml:space="preserve">Рис. 15. </w:t>
+      </w:r>
+      <w:r>
+        <w:rPr>
+          <w:rFonts w:eastAsia="Helvetica-Bold"/>
+          <w:b w:val="false"/>
+          <w:bCs w:val="false"/>
+          <w:sz w:val="28"/>
+          <w:szCs w:val="28"/>
+          <w:lang w:val="en-US"/>
+        </w:rPr>
+        <w:t>Підключення</w:t>
+      </w:r>
+      <w:r>
+        <w:rPr>
+          <w:rFonts w:eastAsia="Helvetica-Bold"/>
+          <w:b w:val="false"/>
+          <w:bCs w:val="false"/>
+          <w:sz w:val="28"/>
+          <w:szCs w:val="28"/>
+          <w:lang w:val="en-US"/>
+        </w:rPr>
+        <w:t xml:space="preserve"> до SW-63-24-2 за протоколом Telnet&amp;User</w:t>
+      </w:r>
+    </w:p>
+    <w:p>
+      <w:pPr>
+        <w:pStyle w:val="Normal"/>
+        <w:widowControl/>
+        <w:tabs>
+          <w:tab w:val="clear" w:pos="567"/>
+          <w:tab w:val="left" w:pos="0" w:leader="none"/>
+        </w:tabs>
+        <w:suppressAutoHyphens w:val="true"/>
+        <w:bidi w:val="0"/>
+        <w:spacing w:lineRule="auto" w:line="360" w:before="173" w:after="0"/>
+        <w:ind w:firstLine="809" w:start="0" w:end="0"/>
+        <w:jc w:val="both"/>
+        <w:rPr>
+          <w:rFonts w:eastAsia="Helvetica-Bold"/>
+          <w:b w:val="false"/>
+          <w:bCs w:val="false"/>
+          <w:sz w:val="28"/>
+          <w:szCs w:val="28"/>
+          <w:lang w:val="en-US"/>
+        </w:rPr>
+      </w:pPr>
+      <w:r>
+        <w:rPr>
+          <w:rFonts w:eastAsia="Helvetica-Bold"/>
+          <w:b/>
+          <w:bCs/>
+          <w:sz w:val="28"/>
+          <w:szCs w:val="28"/>
+          <w:lang w:val="en-US"/>
+        </w:rPr>
+        <w:t xml:space="preserve">Завдання </w:t>
+      </w:r>
+      <w:r>
+        <w:rPr>
+          <w:rFonts w:eastAsia="Helvetica-Bold"/>
+          <w:b/>
+          <w:bCs/>
+          <w:sz w:val="28"/>
+          <w:szCs w:val="28"/>
+          <w:lang w:val="en-US"/>
+        </w:rPr>
+        <w:t>7.</w:t>
+      </w:r>
+      <w:r>
+        <w:rPr>
+          <w:rFonts w:eastAsia="Helvetica-Bold"/>
+          <w:b w:val="false"/>
+          <w:bCs w:val="false"/>
+          <w:sz w:val="28"/>
+          <w:szCs w:val="28"/>
+          <w:lang w:val="en-US"/>
+        </w:rPr>
+        <w:t xml:space="preserve"> Для маршрутизатора мережі, на якому налагоджено підключення з використанням засобів локальної аутентифікації на базі механізму користувачів, налагодити можливість підключення як за допомогою протоколу Telnet, так і за допомогою протоколу SSH. Дослідити можливості підключення до налагодженого пристрою за допомогою додатка Putty або подібного.</w:t>
+      </w:r>
+    </w:p>
+    <w:p>
+      <w:pPr>
+        <w:pStyle w:val="Normal"/>
+        <w:widowControl/>
+        <w:tabs>
+          <w:tab w:val="clear" w:pos="567"/>
+          <w:tab w:val="left" w:pos="0" w:leader="none"/>
+        </w:tabs>
+        <w:suppressAutoHyphens w:val="true"/>
+        <w:bidi w:val="0"/>
+        <w:spacing w:lineRule="auto" w:line="360" w:before="173" w:after="0"/>
+        <w:ind w:hanging="0" w:start="0" w:end="0"/>
+        <w:jc w:val="center"/>
+        <w:rPr>
+          <w:rFonts w:eastAsia="Helvetica-Bold"/>
+          <w:b w:val="false"/>
+          <w:bCs w:val="false"/>
+          <w:sz w:val="28"/>
+          <w:szCs w:val="28"/>
+          <w:lang w:val="en-US"/>
+        </w:rPr>
+      </w:pPr>
+      <w:r>
+        <w:rPr>
+          <w:rFonts w:eastAsia="Helvetica-Bold"/>
+          <w:b w:val="false"/>
+          <w:bCs w:val="false"/>
+          <w:sz w:val="28"/>
+          <w:szCs w:val="28"/>
+          <w:lang w:val="en-US"/>
+        </w:rPr>
+        <w:drawing>
+          <wp:inline distT="0" distB="0" distL="0" distR="0">
+            <wp:extent cx="3895090" cy="2818765"/>
+            <wp:effectExtent l="0" t="0" r="0" b="0"/>
+            <wp:docPr id="16" name="Image13"/>
+            <wp:cNvGraphicFramePr>
+              <a:graphicFrameLocks xmlns:a="http://schemas.openxmlformats.org/drawingml/2006/main" noChangeAspect="1"/>
+            </wp:cNvGraphicFramePr>
+            <a:graphic xmlns:a="http://schemas.openxmlformats.org/drawingml/2006/main">
+              <a:graphicData uri="http://schemas.openxmlformats.org/drawingml/2006/picture">
+                <pic:pic xmlns:pic="http://schemas.openxmlformats.org/drawingml/2006/picture">
+                  <pic:nvPicPr>
+                    <pic:cNvPr id="16" name="Image13"/>
+                    <pic:cNvPicPr>
+                      <a:picLocks noChangeAspect="1" noChangeArrowheads="1"/>
+                    </pic:cNvPicPr>
+                  </pic:nvPicPr>
+                  <pic:blipFill>
+                    <a:blip r:embed="rId17"/>
+                    <a:stretch>
+                      <a:fillRect/>
+                    </a:stretch>
+                  </pic:blipFill>
+                  <pic:spPr bwMode="auto">
+                    <a:xfrm>
+                      <a:off x="0" y="0"/>
+                      <a:ext cx="3895090" cy="2818765"/>
+                    </a:xfrm>
+                    <a:prstGeom prst="rect">
+                      <a:avLst/>
+                    </a:prstGeom>
+                    <a:noFill/>
+                  </pic:spPr>
+                </pic:pic>
+              </a:graphicData>
+            </a:graphic>
+          </wp:inline>
+        </w:drawing>
+      </w:r>
+    </w:p>
+    <w:p>
+      <w:pPr>
+        <w:pStyle w:val="Normal"/>
+        <w:tabs>
+          <w:tab w:val="clear" w:pos="567"/>
+          <w:tab w:val="left" w:pos="0" w:leader="none"/>
+        </w:tabs>
+        <w:spacing w:lineRule="auto" w:line="360"/>
+        <w:ind w:hanging="0" w:start="0"/>
+        <w:jc w:val="center"/>
+        <w:rPr>
+          <w:sz w:val="28"/>
+          <w:szCs w:val="28"/>
+        </w:rPr>
+      </w:pPr>
+      <w:r>
+        <w:rPr>
+          <w:sz w:val="28"/>
+          <w:szCs w:val="28"/>
+        </w:rPr>
+        <w:t>Рис. 16. Налагодження R-63-24-1 за протоколом Telnet&amp;User</w:t>
+      </w:r>
+    </w:p>
+    <w:p>
+      <w:pPr>
+        <w:pStyle w:val="Normal"/>
+        <w:tabs>
+          <w:tab w:val="clear" w:pos="567"/>
+          <w:tab w:val="left" w:pos="0" w:leader="none"/>
+        </w:tabs>
+        <w:spacing w:lineRule="auto" w:line="360"/>
+        <w:ind w:hanging="0" w:start="0"/>
+        <w:jc w:val="center"/>
+        <w:rPr>
+          <w:sz w:val="28"/>
+          <w:szCs w:val="28"/>
+        </w:rPr>
+      </w:pPr>
+      <w:r>
+        <w:rPr>
+          <w:sz w:val="28"/>
+          <w:szCs w:val="28"/>
+        </w:rPr>
+        <w:drawing>
+          <wp:inline distT="0" distB="0" distL="0" distR="0">
+            <wp:extent cx="3180715" cy="2666365"/>
+            <wp:effectExtent l="0" t="0" r="0" b="0"/>
+            <wp:docPr id="17" name="Image14"/>
+            <wp:cNvGraphicFramePr>
+              <a:graphicFrameLocks xmlns:a="http://schemas.openxmlformats.org/drawingml/2006/main" noChangeAspect="1"/>
+            </wp:cNvGraphicFramePr>
+            <a:graphic xmlns:a="http://schemas.openxmlformats.org/drawingml/2006/main">
+              <a:graphicData uri="http://schemas.openxmlformats.org/drawingml/2006/picture">
+                <pic:pic xmlns:pic="http://schemas.openxmlformats.org/drawingml/2006/picture">
+                  <pic:nvPicPr>
+                    <pic:cNvPr id="17" name="Image14"/>
+                    <pic:cNvPicPr>
+                      <a:picLocks noChangeAspect="1" noChangeArrowheads="1"/>
+                    </pic:cNvPicPr>
+                  </pic:nvPicPr>
+                  <pic:blipFill>
+                    <a:blip r:embed="rId18"/>
+                    <a:stretch>
+                      <a:fillRect/>
+                    </a:stretch>
+                  </pic:blipFill>
+                  <pic:spPr bwMode="auto">
+                    <a:xfrm>
+                      <a:off x="0" y="0"/>
+                      <a:ext cx="3180715" cy="2666365"/>
+                    </a:xfrm>
+                    <a:prstGeom prst="rect">
+                      <a:avLst/>
+                    </a:prstGeom>
+                    <a:noFill/>
+                  </pic:spPr>
+                </pic:pic>
+              </a:graphicData>
+            </a:graphic>
+          </wp:inline>
+        </w:drawing>
+      </w:r>
+    </w:p>
+    <w:p>
+      <w:pPr>
+        <w:pStyle w:val="Normal"/>
+        <w:tabs>
+          <w:tab w:val="clear" w:pos="567"/>
+          <w:tab w:val="left" w:pos="0" w:leader="none"/>
+        </w:tabs>
+        <w:spacing w:lineRule="auto" w:line="360"/>
+        <w:ind w:hanging="0" w:start="0"/>
+        <w:jc w:val="center"/>
+        <w:rPr>
+          <w:sz w:val="28"/>
+          <w:szCs w:val="28"/>
+        </w:rPr>
+      </w:pPr>
+      <w:r>
+        <w:rPr>
+          <w:sz w:val="28"/>
+          <w:szCs w:val="28"/>
+        </w:rPr>
+        <w:t xml:space="preserve">Рис. 17. </w:t>
+      </w:r>
+      <w:r>
+        <w:rPr>
+          <w:rFonts w:eastAsia="Helvetica-Bold"/>
+          <w:b w:val="false"/>
+          <w:bCs w:val="false"/>
+          <w:sz w:val="28"/>
+          <w:szCs w:val="28"/>
+          <w:lang w:val="en-US"/>
+        </w:rPr>
+        <w:t>Підключення до</w:t>
+      </w:r>
+      <w:r>
+        <w:rPr>
+          <w:sz w:val="28"/>
+          <w:szCs w:val="28"/>
+        </w:rPr>
+        <w:t xml:space="preserve"> R-63-24-1 за протоколами SSHv2 та Telnet&amp;User</w:t>
       </w:r>
     </w:p>
     <w:p>
@@ -8822,9 +9107,9 @@
       </w:r>
     </w:p>
     <w:sectPr>
-      <w:headerReference w:type="even" r:id="rId17"/>
-      <w:headerReference w:type="default" r:id="rId18"/>
-      <w:headerReference w:type="first" r:id="rId19"/>
+      <w:headerReference w:type="even" r:id="rId19"/>
+      <w:headerReference w:type="default" r:id="rId20"/>
+      <w:headerReference w:type="first" r:id="rId21"/>
       <w:type w:val="nextPage"/>
       <w:pgSz w:w="11906" w:h="16838"/>
       <w:pgMar w:left="1418" w:right="567" w:gutter="0" w:header="709" w:top="766" w:footer="0" w:bottom="1701"/>
@@ -8864,7 +9149,7 @@
       <mc:AlternateContent>
         <mc:Choice Requires="wpg">
           <w:drawing>
-            <wp:anchor behindDoc="1" distT="13335" distB="13335" distL="13335" distR="9525" simplePos="0" locked="0" layoutInCell="1" allowOverlap="1" relativeHeight="111" wp14:anchorId="10994A40">
+            <wp:anchor behindDoc="1" distT="13335" distB="13335" distL="13335" distR="9525" simplePos="0" locked="0" layoutInCell="1" allowOverlap="1" relativeHeight="125" wp14:anchorId="10994A40">
               <wp:simplePos x="0" y="0"/>
               <wp:positionH relativeFrom="column">
                 <wp:posOffset>-229235</wp:posOffset>
@@ -8875,7 +9160,7 @@
               <wp:extent cx="6656705" cy="10290175"/>
               <wp:effectExtent l="13335" t="13335" r="9525" b="13335"/>
               <wp:wrapNone/>
-              <wp:docPr id="16" name="Группа 60"/>
+              <wp:docPr id="18" name="Группа 60"/>
               <a:graphic xmlns:a="http://schemas.openxmlformats.org/drawingml/2006/main">
                 <a:graphicData uri="http://schemas.microsoft.com/office/word/2010/wordprocessingGroup">
                   <wpg:wgp>
@@ -8889,12 +9174,12 @@
                       </a:xfrm>
                     </wpg:grpSpPr>
                     <wps:wsp>
-                      <wps:cNvPr id="17" name="Rectangle 2"/>
+                      <wps:cNvPr id="19" name="Rectangle 2"/>
                       <wps:cNvSpPr/>
                       <wps:spPr>
                         <a:xfrm>
                           <a:off x="748080" y="9753120"/>
-                          <a:ext cx="862200" cy="173880"/>
+                          <a:ext cx="861840" cy="173520"/>
                         </a:xfrm>
                         <a:prstGeom prst="rect">
                           <a:avLst/>
@@ -8983,12 +9268,12 @@
                           </a:xfrm>
                         </wpg:grpSpPr>
                         <wps:wsp>
-                          <wps:cNvPr id="18" name="Rectangle 5"/>
+                          <wps:cNvPr id="20" name="Rectangle 5"/>
                           <wps:cNvSpPr/>
                           <wps:spPr>
                             <a:xfrm>
                               <a:off x="0" y="0"/>
-                              <a:ext cx="6652800" cy="10288800"/>
+                              <a:ext cx="6652440" cy="10288440"/>
                             </a:xfrm>
                             <a:prstGeom prst="rect">
                               <a:avLst/>
@@ -9260,12 +9545,12 @@
                           <wps:bodyPr/>
                         </wps:wsp>
                         <wps:wsp>
-                          <wps:cNvPr id="19" name="Rectangle 16"/>
+                          <wps:cNvPr id="21" name="Rectangle 16"/>
                           <wps:cNvSpPr/>
                           <wps:spPr>
                             <a:xfrm>
                               <a:off x="17640" y="10120680"/>
-                              <a:ext cx="326520" cy="152280"/>
+                              <a:ext cx="325800" cy="151920"/>
                             </a:xfrm>
                             <a:prstGeom prst="rect">
                               <a:avLst/>
@@ -9307,12 +9592,12 @@
                           </wps:bodyPr>
                         </wps:wsp>
                         <wps:wsp>
-                          <wps:cNvPr id="20" name="Rectangle 17"/>
+                          <wps:cNvPr id="22" name="Rectangle 17"/>
                           <wps:cNvSpPr/>
                           <wps:spPr>
                             <a:xfrm>
                               <a:off x="379080" y="10120680"/>
-                              <a:ext cx="326520" cy="152280"/>
+                              <a:ext cx="325800" cy="151920"/>
                             </a:xfrm>
                             <a:prstGeom prst="rect">
                               <a:avLst/>
@@ -9354,12 +9639,12 @@
                           </wps:bodyPr>
                         </wps:wsp>
                         <wps:wsp>
-                          <wps:cNvPr id="21" name="Rectangle 18"/>
+                          <wps:cNvPr id="23" name="Rectangle 18"/>
                           <wps:cNvSpPr/>
                           <wps:spPr>
                             <a:xfrm>
                               <a:off x="754920" y="10120680"/>
-                              <a:ext cx="849600" cy="152280"/>
+                              <a:ext cx="848880" cy="151920"/>
                             </a:xfrm>
                             <a:prstGeom prst="rect">
                               <a:avLst/>
@@ -9488,12 +9773,12 @@
                           </wps:bodyPr>
                         </wps:wsp>
                         <wps:wsp>
-                          <wps:cNvPr id="22" name="Rectangle 19"/>
+                          <wps:cNvPr id="24" name="Rectangle 19"/>
                           <wps:cNvSpPr/>
                           <wps:spPr>
                             <a:xfrm>
                               <a:off x="1659240" y="10120680"/>
-                              <a:ext cx="504360" cy="152280"/>
+                              <a:ext cx="503640" cy="151920"/>
                             </a:xfrm>
                             <a:prstGeom prst="rect">
                               <a:avLst/>
@@ -9535,12 +9820,12 @@
                           </wps:bodyPr>
                         </wps:wsp>
                         <wps:wsp>
-                          <wps:cNvPr id="23" name="Rectangle 20"/>
+                          <wps:cNvPr id="25" name="Rectangle 20"/>
                           <wps:cNvSpPr/>
                           <wps:spPr>
                             <a:xfrm>
                               <a:off x="2198880" y="10120680"/>
-                              <a:ext cx="326520" cy="152280"/>
+                              <a:ext cx="325800" cy="151920"/>
                             </a:xfrm>
                             <a:prstGeom prst="rect">
                               <a:avLst/>
@@ -9582,12 +9867,12 @@
                           </wps:bodyPr>
                         </wps:wsp>
                         <wps:wsp>
-                          <wps:cNvPr id="24" name="Rectangle 21"/>
+                          <wps:cNvPr id="26" name="Rectangle 21"/>
                           <wps:cNvSpPr/>
                           <wps:spPr>
                             <a:xfrm>
                               <a:off x="6310080" y="9769320"/>
-                              <a:ext cx="326520" cy="151920"/>
+                              <a:ext cx="325800" cy="151200"/>
                             </a:xfrm>
                             <a:prstGeom prst="rect">
                               <a:avLst/>
@@ -9629,12 +9914,12 @@
                           </wps:bodyPr>
                         </wps:wsp>
                         <wps:wsp>
-                          <wps:cNvPr id="25" name="Rectangle 22"/>
+                          <wps:cNvPr id="27" name="Rectangle 22"/>
                           <wps:cNvSpPr/>
                           <wps:spPr>
                             <a:xfrm>
                               <a:off x="6310080" y="10005120"/>
-                              <a:ext cx="326520" cy="210960"/>
+                              <a:ext cx="325800" cy="210240"/>
                             </a:xfrm>
                             <a:prstGeom prst="rect">
                               <a:avLst/>
@@ -9699,7 +9984,7 @@
                                     <w:rFonts w:ascii="Times New Roman" w:hAnsi="Times New Roman"/>
                                     <w:lang w:val="ru-RU"/>
                                   </w:rPr>
-                                  <w:t>11</w:t>
+                                  <w:t>12</w:t>
                                 </w:r>
                                 <w:r>
                                   <w:rPr>
@@ -9717,12 +10002,12 @@
                           </wps:bodyPr>
                         </wps:wsp>
                         <wps:wsp>
-                          <wps:cNvPr id="26" name="Rectangle 23"/>
+                          <wps:cNvPr id="28" name="Rectangle 23"/>
                           <wps:cNvSpPr/>
                           <wps:spPr>
                             <a:xfrm>
                               <a:off x="2578680" y="9894600"/>
-                              <a:ext cx="3681000" cy="238680"/>
+                              <a:ext cx="3680640" cy="237960"/>
                             </a:xfrm>
                             <a:prstGeom prst="rect">
                               <a:avLst/>
@@ -9869,12 +10154,12 @@
                         </wps:wsp>
                       </wpg:grpSp>
                       <wps:wsp>
-                        <wps:cNvPr id="27" name="Rectangle 24"/>
+                        <wps:cNvPr id="29" name="Rectangle 24"/>
                         <wps:cNvSpPr/>
                         <wps:spPr>
                           <a:xfrm>
                             <a:off x="748080" y="9928080"/>
-                            <a:ext cx="876960" cy="170280"/>
+                            <a:ext cx="876240" cy="169560"/>
                           </a:xfrm>
                           <a:prstGeom prst="rect">
                             <a:avLst/>
@@ -9924,7 +10209,7 @@
         <mc:Fallback>
           <w:pict>
             <v:group id="shape_0" alt="Группа 60" style="position:absolute;margin-left:-18.05pt;margin-top:-20.95pt;width:524.1pt;height:810.2pt" coordorigin="-361,-419" coordsize="10482,16204">
-              <v:rect id="shape_0" ID="Rectangle 2" path="m0,0l-2147483645,0l-2147483645,-2147483646l0,-2147483646xe" stroked="f" o:allowincell="f" style="position:absolute;left:817;top:14940;width:1357;height:273;mso-wrap-style:square;v-text-anchor:top">
+              <v:rect id="shape_0" ID="Rectangle 2" path="m0,0l-2147483645,0l-2147483645,-2147483646l0,-2147483646xe" stroked="f" o:allowincell="f" style="position:absolute;left:817;top:14940;width:1356;height:272;mso-wrap-style:square;v-text-anchor:top">
                 <v:fill o:detectmouseclick="t" on="false"/>
                 <v:stroke color="#3465a4" joinstyle="round" endcap="flat"/>
                 <v:textbox>
@@ -9983,7 +10268,7 @@
               </v:rect>
               <v:group id="shape_0" style="position:absolute;left:-361;top:-419;width:10482;height:16204">
                 <v:group id="shape_0" style="position:absolute;left:-361;top:-419;width:10482;height:16204">
-                  <v:rect id="shape_0" ID="Rectangle 5" path="m0,0l-2147483645,0l-2147483645,-2147483646l0,-2147483646xe" stroked="t" o:allowincell="f" style="position:absolute;left:-361;top:-419;width:10476;height:16202;mso-wrap-style:none;v-text-anchor:middle">
+                  <v:rect id="shape_0" ID="Rectangle 5" path="m0,0l-2147483645,0l-2147483645,-2147483646l0,-2147483646xe" stroked="t" o:allowincell="f" style="position:absolute;left:-361;top:-419;width:10475;height:16201;mso-wrap-style:none;v-text-anchor:middle">
                     <v:fill o:detectmouseclick="t" on="false"/>
                     <v:stroke color="black" weight="25560" joinstyle="miter" endcap="flat"/>
                     <w10:wrap type="none"/>
@@ -10038,7 +10323,7 @@
                     <v:fill o:detectmouseclick="t" on="false"/>
                     <w10:wrap type="none"/>
                   </v:line>
-                  <v:rect id="shape_0" ID="Rectangle 16" path="m0,0l-2147483645,0l-2147483645,-2147483646l0,-2147483646xe" stroked="f" o:allowincell="f" style="position:absolute;left:-333;top:15519;width:513;height:239;mso-wrap-style:square;v-text-anchor:top">
+                  <v:rect id="shape_0" ID="Rectangle 16" path="m0,0l-2147483645,0l-2147483645,-2147483646l0,-2147483646xe" stroked="f" o:allowincell="f" style="position:absolute;left:-333;top:15519;width:512;height:238;mso-wrap-style:square;v-text-anchor:top">
                     <v:fill o:detectmouseclick="t" on="false"/>
                     <v:stroke color="#3465a4" joinstyle="round" endcap="flat"/>
                     <v:textbox>
@@ -10064,7 +10349,7 @@
                     </v:textbox>
                     <w10:wrap type="none"/>
                   </v:rect>
-                  <v:rect id="shape_0" ID="Rectangle 17" path="m0,0l-2147483645,0l-2147483645,-2147483646l0,-2147483646xe" stroked="f" o:allowincell="f" style="position:absolute;left:236;top:15519;width:513;height:239;mso-wrap-style:square;v-text-anchor:top">
+                  <v:rect id="shape_0" ID="Rectangle 17" path="m0,0l-2147483645,0l-2147483645,-2147483646l0,-2147483646xe" stroked="f" o:allowincell="f" style="position:absolute;left:236;top:15519;width:512;height:238;mso-wrap-style:square;v-text-anchor:top">
                     <v:fill o:detectmouseclick="t" on="false"/>
                     <v:stroke color="#3465a4" joinstyle="round" endcap="flat"/>
                     <v:textbox>
@@ -10090,7 +10375,7 @@
                     </v:textbox>
                     <w10:wrap type="none"/>
                   </v:rect>
-                  <v:rect id="shape_0" ID="Rectangle 18" path="m0,0l-2147483645,0l-2147483645,-2147483646l0,-2147483646xe" stroked="f" o:allowincell="f" style="position:absolute;left:828;top:15519;width:1337;height:239;mso-wrap-style:square;v-text-anchor:top">
+                  <v:rect id="shape_0" ID="Rectangle 18" path="m0,0l-2147483645,0l-2147483645,-2147483646l0,-2147483646xe" stroked="f" o:allowincell="f" style="position:absolute;left:828;top:15519;width:1336;height:238;mso-wrap-style:square;v-text-anchor:top">
                     <v:fill o:detectmouseclick="t" on="false"/>
                     <v:stroke color="#3465a4" joinstyle="round" endcap="flat"/>
                     <v:textbox>
@@ -10203,7 +10488,7 @@
                     </v:textbox>
                     <w10:wrap type="none"/>
                   </v:rect>
-                  <v:rect id="shape_0" ID="Rectangle 19" path="m0,0l-2147483645,0l-2147483645,-2147483646l0,-2147483646xe" stroked="f" o:allowincell="f" style="position:absolute;left:2252;top:15519;width:793;height:239;mso-wrap-style:square;v-text-anchor:top">
+                  <v:rect id="shape_0" ID="Rectangle 19" path="m0,0l-2147483645,0l-2147483645,-2147483646l0,-2147483646xe" stroked="f" o:allowincell="f" style="position:absolute;left:2252;top:15519;width:792;height:238;mso-wrap-style:square;v-text-anchor:top">
                     <v:fill o:detectmouseclick="t" on="false"/>
                     <v:stroke color="#3465a4" joinstyle="round" endcap="flat"/>
                     <v:textbox>
@@ -10229,7 +10514,7 @@
                     </v:textbox>
                     <w10:wrap type="none"/>
                   </v:rect>
-                  <v:rect id="shape_0" ID="Rectangle 20" path="m0,0l-2147483645,0l-2147483645,-2147483646l0,-2147483646xe" stroked="f" o:allowincell="f" style="position:absolute;left:3102;top:15519;width:513;height:239;mso-wrap-style:square;v-text-anchor:top">
+                  <v:rect id="shape_0" ID="Rectangle 20" path="m0,0l-2147483645,0l-2147483645,-2147483646l0,-2147483646xe" stroked="f" o:allowincell="f" style="position:absolute;left:3102;top:15519;width:512;height:238;mso-wrap-style:square;v-text-anchor:top">
                     <v:fill o:detectmouseclick="t" on="false"/>
                     <v:stroke color="#3465a4" joinstyle="round" endcap="flat"/>
                     <v:textbox>
@@ -10255,7 +10540,7 @@
                     </v:textbox>
                     <w10:wrap type="none"/>
                   </v:rect>
-                  <v:rect id="shape_0" ID="Rectangle 21" path="m0,0l-2147483645,0l-2147483645,-2147483646l0,-2147483646xe" stroked="f" o:allowincell="f" style="position:absolute;left:9576;top:14966;width:513;height:238;mso-wrap-style:square;v-text-anchor:top">
+                  <v:rect id="shape_0" ID="Rectangle 21" path="m0,0l-2147483645,0l-2147483645,-2147483646l0,-2147483646xe" stroked="f" o:allowincell="f" style="position:absolute;left:9576;top:14966;width:512;height:237;mso-wrap-style:square;v-text-anchor:top">
                     <v:fill o:detectmouseclick="t" on="false"/>
                     <v:stroke color="#3465a4" joinstyle="round" endcap="flat"/>
                     <v:textbox>
@@ -10281,7 +10566,7 @@
                     </v:textbox>
                     <w10:wrap type="none"/>
                   </v:rect>
-                  <v:rect id="shape_0" ID="Rectangle 22" path="m0,0l-2147483645,0l-2147483645,-2147483646l0,-2147483646xe" stroked="f" o:allowincell="f" style="position:absolute;left:9576;top:15337;width:513;height:331;mso-wrap-style:square;v-text-anchor:top">
+                  <v:rect id="shape_0" ID="Rectangle 22" path="m0,0l-2147483645,0l-2147483645,-2147483646l0,-2147483646xe" stroked="f" o:allowincell="f" style="position:absolute;left:9576;top:15337;width:512;height:330;mso-wrap-style:square;v-text-anchor:top">
                     <v:fill o:detectmouseclick="t" on="false"/>
                     <v:stroke color="#3465a4" joinstyle="round" endcap="flat"/>
                     <v:textbox>
@@ -10333,7 +10618,7 @@
                               <w:rFonts w:ascii="Times New Roman" w:hAnsi="Times New Roman"/>
                               <w:lang w:val="ru-RU"/>
                             </w:rPr>
-                            <w:t>11</w:t>
+                            <w:t>12</w:t>
                           </w:r>
                           <w:r>
                             <w:rPr>
@@ -10348,7 +10633,7 @@
                     </v:textbox>
                     <w10:wrap type="none"/>
                   </v:rect>
-                  <v:rect id="shape_0" ID="Rectangle 23" path="m0,0l-2147483645,0l-2147483645,-2147483646l0,-2147483646xe" stroked="f" o:allowincell="f" style="position:absolute;left:3700;top:15163;width:5796;height:375;mso-wrap-style:square;v-text-anchor:top">
+                  <v:rect id="shape_0" ID="Rectangle 23" path="m0,0l-2147483645,0l-2147483645,-2147483646l0,-2147483646xe" stroked="f" o:allowincell="f" style="position:absolute;left:3700;top:15163;width:5795;height:374;mso-wrap-style:square;v-text-anchor:top">
                     <v:fill o:detectmouseclick="t" on="false"/>
                     <v:stroke color="#3465a4" joinstyle="round" endcap="flat"/>
                     <v:textbox>
@@ -10479,7 +10764,7 @@
                     <w10:wrap type="none"/>
                   </v:rect>
                 </v:group>
-                <v:rect id="shape_0" ID="Rectangle 24" path="m0,0l-2147483645,0l-2147483645,-2147483646l0,-2147483646xe" stroked="f" o:allowincell="f" style="position:absolute;left:817;top:15216;width:1380;height:267;mso-wrap-style:none;v-text-anchor:middle">
+                <v:rect id="shape_0" ID="Rectangle 24" path="m0,0l-2147483645,0l-2147483645,-2147483646l0,-2147483646xe" stroked="f" o:allowincell="f" style="position:absolute;left:817;top:15216;width:1379;height:266;mso-wrap-style:none;v-text-anchor:middle">
                   <v:fill o:detectmouseclick="t" on="false"/>
                   <v:stroke color="#3465a4" joinstyle="round" endcap="flat"/>
                   <v:textbox>
@@ -10526,7 +10811,7 @@
       <mc:AlternateContent>
         <mc:Choice Requires="wpg">
           <w:drawing>
-            <wp:anchor behindDoc="1" distT="13335" distB="12065" distL="13335" distR="12065" simplePos="0" locked="0" layoutInCell="1" allowOverlap="1" relativeHeight="122" wp14:anchorId="10994A42">
+            <wp:anchor behindDoc="1" distT="13335" distB="12065" distL="13335" distR="12065" simplePos="0" locked="0" layoutInCell="1" allowOverlap="1" relativeHeight="136" wp14:anchorId="10994A42">
               <wp:simplePos x="0" y="0"/>
               <wp:positionH relativeFrom="column">
                 <wp:posOffset>-229870</wp:posOffset>
@@ -10537,7 +10822,7 @@
               <wp:extent cx="6656070" cy="10290175"/>
               <wp:effectExtent l="13335" t="13335" r="12065" b="12065"/>
               <wp:wrapNone/>
-              <wp:docPr id="28" name="Группа 10"/>
+              <wp:docPr id="30" name="Группа 10"/>
               <a:graphic xmlns:a="http://schemas.openxmlformats.org/drawingml/2006/main">
                 <a:graphicData uri="http://schemas.microsoft.com/office/word/2010/wordprocessingGroup">
                   <wpg:wgp>
@@ -10551,12 +10836,12 @@
                       </a:xfrm>
                     </wpg:grpSpPr>
                     <wps:wsp>
-                      <wps:cNvPr id="29" name="Rectangle 26"/>
+                      <wps:cNvPr id="31" name="Rectangle 26"/>
                       <wps:cNvSpPr/>
                       <wps:spPr>
                         <a:xfrm>
                           <a:off x="0" y="0"/>
-                          <a:ext cx="6652800" cy="10288800"/>
+                          <a:ext cx="6652440" cy="10288440"/>
                         </a:xfrm>
                         <a:prstGeom prst="rect">
                           <a:avLst/>
@@ -10803,12 +11088,12 @@
                       <wps:bodyPr/>
                     </wps:wsp>
                     <wps:wsp>
-                      <wps:cNvPr id="30" name="Rectangle 36"/>
+                      <wps:cNvPr id="32" name="Rectangle 36"/>
                       <wps:cNvSpPr/>
                       <wps:spPr>
                         <a:xfrm>
                           <a:off x="17640" y="9220680"/>
-                          <a:ext cx="286920" cy="152280"/>
+                          <a:ext cx="286560" cy="151920"/>
                         </a:xfrm>
                         <a:prstGeom prst="rect">
                           <a:avLst/>
@@ -10858,12 +11143,12 @@
                       </wps:bodyPr>
                     </wps:wsp>
                     <wps:wsp>
-                      <wps:cNvPr id="31" name="Rectangle 37"/>
+                      <wps:cNvPr id="33" name="Rectangle 37"/>
                       <wps:cNvSpPr/>
                       <wps:spPr>
                         <a:xfrm>
                           <a:off x="349920" y="9220680"/>
-                          <a:ext cx="359280" cy="152280"/>
+                          <a:ext cx="358920" cy="151920"/>
                         </a:xfrm>
                         <a:prstGeom prst="rect">
                           <a:avLst/>
@@ -10907,12 +11192,12 @@
                       </wps:bodyPr>
                     </wps:wsp>
                     <wps:wsp>
-                      <wps:cNvPr id="32" name="Rectangle 38"/>
+                      <wps:cNvPr id="34" name="Rectangle 38"/>
                       <wps:cNvSpPr/>
                       <wps:spPr>
                         <a:xfrm>
                           <a:off x="754920" y="9220680"/>
-                          <a:ext cx="849600" cy="152280"/>
+                          <a:ext cx="848880" cy="151920"/>
                         </a:xfrm>
                         <a:prstGeom prst="rect">
                           <a:avLst/>
@@ -10964,12 +11249,12 @@
                       </wps:bodyPr>
                     </wps:wsp>
                     <wps:wsp>
-                      <wps:cNvPr id="33" name="Rectangle 39"/>
+                      <wps:cNvPr id="35" name="Rectangle 39"/>
                       <wps:cNvSpPr/>
                       <wps:spPr>
                         <a:xfrm>
                           <a:off x="1659240" y="9220680"/>
-                          <a:ext cx="504360" cy="152280"/>
+                          <a:ext cx="503640" cy="151920"/>
                         </a:xfrm>
                         <a:prstGeom prst="rect">
                           <a:avLst/>
@@ -11013,12 +11298,12 @@
                       </wps:bodyPr>
                     </wps:wsp>
                     <wps:wsp>
-                      <wps:cNvPr id="34" name="Rectangle 40"/>
+                      <wps:cNvPr id="36" name="Rectangle 40"/>
                       <wps:cNvSpPr/>
                       <wps:spPr>
                         <a:xfrm>
                           <a:off x="2198880" y="9220680"/>
-                          <a:ext cx="326520" cy="152280"/>
+                          <a:ext cx="325800" cy="151920"/>
                         </a:xfrm>
                         <a:prstGeom prst="rect">
                           <a:avLst/>
@@ -11062,12 +11347,12 @@
                       </wps:bodyPr>
                     </wps:wsp>
                     <wps:wsp>
-                      <wps:cNvPr id="35" name="Rectangle 41"/>
+                      <wps:cNvPr id="37" name="Rectangle 41"/>
                       <wps:cNvSpPr/>
                       <wps:spPr>
                         <a:xfrm>
                           <a:off x="5304240" y="9399240"/>
-                          <a:ext cx="484560" cy="151920"/>
+                          <a:ext cx="483840" cy="151200"/>
                         </a:xfrm>
                         <a:prstGeom prst="rect">
                           <a:avLst/>
@@ -11108,12 +11393,12 @@
                       </wps:bodyPr>
                     </wps:wsp>
                     <wps:wsp>
-                      <wps:cNvPr id="36" name="Rectangle 42"/>
+                      <wps:cNvPr id="38" name="Rectangle 42"/>
                       <wps:cNvSpPr/>
                       <wps:spPr>
                         <a:xfrm>
                           <a:off x="5304240" y="9587160"/>
-                          <a:ext cx="484560" cy="152280"/>
+                          <a:ext cx="483840" cy="151920"/>
                         </a:xfrm>
                         <a:prstGeom prst="rect">
                           <a:avLst/>
@@ -11155,12 +11440,12 @@
                       </wps:bodyPr>
                     </wps:wsp>
                     <wps:wsp>
-                      <wps:cNvPr id="37" name="Rectangle 43"/>
+                      <wps:cNvPr id="39" name="Rectangle 43"/>
                       <wps:cNvSpPr/>
                       <wps:spPr>
                         <a:xfrm>
                           <a:off x="2585880" y="8977680"/>
-                          <a:ext cx="3985920" cy="236160"/>
+                          <a:ext cx="3985200" cy="235440"/>
                         </a:xfrm>
                         <a:prstGeom prst="rect">
                           <a:avLst/>
@@ -11413,16 +11698,16 @@
                       <wpg:grpSpPr>
                         <a:xfrm>
                           <a:off x="12600" y="9387720"/>
-                          <a:ext cx="1611000" cy="177120"/>
+                          <a:ext cx="1610280" cy="176400"/>
                         </a:xfrm>
                       </wpg:grpSpPr>
                       <wps:wsp>
-                        <wps:cNvPr id="38" name="Rectangle 50"/>
+                        <wps:cNvPr id="40" name="Rectangle 50"/>
                         <wps:cNvSpPr/>
                         <wps:spPr>
                           <a:xfrm>
                             <a:off x="0" y="15840"/>
-                            <a:ext cx="700920" cy="152280"/>
+                            <a:ext cx="700560" cy="151920"/>
                           </a:xfrm>
                           <a:prstGeom prst="rect">
                             <a:avLst/>
@@ -11475,12 +11760,12 @@
                         </wps:bodyPr>
                       </wps:wsp>
                       <wps:wsp>
-                        <wps:cNvPr id="39" name="Rectangle 51"/>
+                        <wps:cNvPr id="41" name="Rectangle 51"/>
                         <wps:cNvSpPr/>
                         <wps:spPr>
                           <a:xfrm>
                             <a:off x="734040" y="0"/>
-                            <a:ext cx="876960" cy="177120"/>
+                            <a:ext cx="876240" cy="176400"/>
                           </a:xfrm>
                           <a:prstGeom prst="rect">
                             <a:avLst/>
@@ -11547,16 +11832,16 @@
                       <wpg:grpSpPr>
                         <a:xfrm>
                           <a:off x="12600" y="9582120"/>
-                          <a:ext cx="1591200" cy="152280"/>
+                          <a:ext cx="1590840" cy="151920"/>
                         </a:xfrm>
                       </wpg:grpSpPr>
                       <wps:wsp>
-                        <wps:cNvPr id="40" name="Rectangle 53"/>
+                        <wps:cNvPr id="42" name="Rectangle 53"/>
                         <wps:cNvSpPr/>
                         <wps:spPr>
                           <a:xfrm>
                             <a:off x="0" y="0"/>
-                            <a:ext cx="700920" cy="152280"/>
+                            <a:ext cx="700560" cy="151920"/>
                           </a:xfrm>
                           <a:prstGeom prst="rect">
                             <a:avLst/>
@@ -11604,12 +11889,12 @@
                         </wps:bodyPr>
                       </wps:wsp>
                       <wps:wsp>
-                        <wps:cNvPr id="41" name="Rectangle 54"/>
+                        <wps:cNvPr id="43" name="Rectangle 54"/>
                         <wps:cNvSpPr/>
                         <wps:spPr>
                           <a:xfrm>
                             <a:off x="741960" y="0"/>
-                            <a:ext cx="849600" cy="152280"/>
+                            <a:ext cx="848880" cy="151920"/>
                           </a:xfrm>
                           <a:prstGeom prst="rect">
                             <a:avLst/>
@@ -11661,16 +11946,16 @@
                       <wpg:grpSpPr>
                         <a:xfrm>
                           <a:off x="12600" y="9765000"/>
-                          <a:ext cx="1591200" cy="152280"/>
+                          <a:ext cx="1590840" cy="151920"/>
                         </a:xfrm>
                       </wpg:grpSpPr>
                       <wps:wsp>
-                        <wps:cNvPr id="42" name="Rectangle 56"/>
+                        <wps:cNvPr id="44" name="Rectangle 56"/>
                         <wps:cNvSpPr/>
                         <wps:spPr>
                           <a:xfrm>
                             <a:off x="0" y="0"/>
-                            <a:ext cx="700920" cy="152280"/>
+                            <a:ext cx="700560" cy="151920"/>
                           </a:xfrm>
                           <a:prstGeom prst="rect">
                             <a:avLst/>
@@ -11715,12 +12000,12 @@
                         </wps:bodyPr>
                       </wps:wsp>
                       <wps:wsp>
-                        <wps:cNvPr id="43" name="Rectangle 57"/>
+                        <wps:cNvPr id="45" name="Rectangle 57"/>
                         <wps:cNvSpPr/>
                         <wps:spPr>
                           <a:xfrm>
                             <a:off x="741960" y="0"/>
-                            <a:ext cx="849600" cy="152280"/>
+                            <a:ext cx="848880" cy="151920"/>
                           </a:xfrm>
                           <a:prstGeom prst="rect">
                             <a:avLst/>
@@ -11759,16 +12044,16 @@
                       <wpg:grpSpPr>
                         <a:xfrm>
                           <a:off x="12600" y="9942840"/>
-                          <a:ext cx="1591200" cy="152280"/>
+                          <a:ext cx="1590840" cy="151920"/>
                         </a:xfrm>
                       </wpg:grpSpPr>
                       <wps:wsp>
-                        <wps:cNvPr id="44" name="Rectangle 59"/>
+                        <wps:cNvPr id="46" name="Rectangle 59"/>
                         <wps:cNvSpPr/>
                         <wps:spPr>
                           <a:xfrm>
                             <a:off x="0" y="0"/>
-                            <a:ext cx="700920" cy="152280"/>
+                            <a:ext cx="700560" cy="151920"/>
                           </a:xfrm>
                           <a:prstGeom prst="rect">
                             <a:avLst/>
@@ -11813,12 +12098,12 @@
                         </wps:bodyPr>
                       </wps:wsp>
                       <wps:wsp>
-                        <wps:cNvPr id="45" name="Rectangle 60"/>
+                        <wps:cNvPr id="47" name="Rectangle 60"/>
                         <wps:cNvSpPr/>
                         <wps:spPr>
                           <a:xfrm>
                             <a:off x="741960" y="0"/>
-                            <a:ext cx="849600" cy="152280"/>
+                            <a:ext cx="848880" cy="151920"/>
                           </a:xfrm>
                           <a:prstGeom prst="rect">
                             <a:avLst/>
@@ -11857,16 +12142,16 @@
                       <wpg:grpSpPr>
                         <a:xfrm>
                           <a:off x="12600" y="10120680"/>
-                          <a:ext cx="1591200" cy="152280"/>
+                          <a:ext cx="1590840" cy="151920"/>
                         </a:xfrm>
                       </wpg:grpSpPr>
                       <wps:wsp>
-                        <wps:cNvPr id="46" name="Rectangle 62"/>
+                        <wps:cNvPr id="48" name="Rectangle 62"/>
                         <wps:cNvSpPr/>
                         <wps:spPr>
                           <a:xfrm>
                             <a:off x="0" y="0"/>
-                            <a:ext cx="700920" cy="152280"/>
+                            <a:ext cx="700560" cy="151920"/>
                           </a:xfrm>
                           <a:prstGeom prst="rect">
                             <a:avLst/>
@@ -11911,12 +12196,12 @@
                         </wps:bodyPr>
                       </wps:wsp>
                       <wps:wsp>
-                        <wps:cNvPr id="47" name="Rectangle 63"/>
+                        <wps:cNvPr id="49" name="Rectangle 63"/>
                         <wps:cNvSpPr/>
                         <wps:spPr>
                           <a:xfrm>
                             <a:off x="741960" y="0"/>
-                            <a:ext cx="849600" cy="152280"/>
+                            <a:ext cx="848880" cy="151920"/>
                           </a:xfrm>
                           <a:prstGeom prst="rect">
                             <a:avLst/>
@@ -11985,12 +12270,12 @@
                       <wps:bodyPr/>
                     </wps:wsp>
                     <wps:wsp>
-                      <wps:cNvPr id="48" name="Rectangle 65"/>
+                      <wps:cNvPr id="50" name="Rectangle 65"/>
                       <wps:cNvSpPr/>
                       <wps:spPr>
                         <a:xfrm>
                           <a:off x="2593440" y="9523800"/>
-                          <a:ext cx="2096280" cy="725760"/>
+                          <a:ext cx="2095560" cy="725040"/>
                         </a:xfrm>
                         <a:prstGeom prst="rect">
                           <a:avLst/>
@@ -12133,12 +12418,12 @@
                       <wps:bodyPr/>
                     </wps:wsp>
                     <wps:wsp>
-                      <wps:cNvPr id="49" name="Rectangle 69"/>
+                      <wps:cNvPr id="51" name="Rectangle 69"/>
                       <wps:cNvSpPr/>
                       <wps:spPr>
                         <a:xfrm>
                           <a:off x="4759920" y="9399240"/>
-                          <a:ext cx="483840" cy="151920"/>
+                          <a:ext cx="483120" cy="151200"/>
                         </a:xfrm>
                         <a:prstGeom prst="rect">
                           <a:avLst/>
@@ -12178,12 +12463,12 @@
                       </wps:bodyPr>
                     </wps:wsp>
                     <wps:wsp>
-                      <wps:cNvPr id="50" name="Rectangle 70"/>
+                      <wps:cNvPr id="52" name="Rectangle 70"/>
                       <wps:cNvSpPr/>
                       <wps:spPr>
                         <a:xfrm>
                           <a:off x="5852880" y="9399240"/>
-                          <a:ext cx="768240" cy="151920"/>
+                          <a:ext cx="767880" cy="151200"/>
                         </a:xfrm>
                         <a:prstGeom prst="rect">
                           <a:avLst/>
@@ -12224,12 +12509,12 @@
                       </wps:bodyPr>
                     </wps:wsp>
                     <wps:wsp>
-                      <wps:cNvPr id="51" name="Rectangle 71"/>
+                      <wps:cNvPr id="53" name="Rectangle 71"/>
                       <wps:cNvSpPr/>
                       <wps:spPr>
                         <a:xfrm>
                           <a:off x="5857920" y="9582120"/>
-                          <a:ext cx="767160" cy="151920"/>
+                          <a:ext cx="766440" cy="151200"/>
                         </a:xfrm>
                         <a:prstGeom prst="rect">
                           <a:avLst/>
@@ -12268,7 +12553,7 @@
                                 <w:sz w:val="20"/>
                                 <w:lang w:val="en-US"/>
                               </w:rPr>
-                              <w:t>1</w:t>
+                              <w:t>2</w:t>
                             </w:r>
                           </w:p>
                         </w:txbxContent>
@@ -12328,12 +12613,12 @@
                       <wps:bodyPr/>
                     </wps:wsp>
                     <wps:wsp>
-                      <wps:cNvPr id="52" name="Rectangle 74"/>
+                      <wps:cNvPr id="54" name="Rectangle 74"/>
                       <wps:cNvSpPr/>
                       <wps:spPr>
                         <a:xfrm>
                           <a:off x="4759920" y="9864720"/>
-                          <a:ext cx="1861200" cy="335880"/>
+                          <a:ext cx="1860480" cy="335160"/>
                         </a:xfrm>
                         <a:prstGeom prst="rect">
                           <a:avLst/>
@@ -12393,7 +12678,7 @@
         <mc:Fallback>
           <w:pict>
             <v:group id="shape_0" alt="Группа 10" style="position:absolute;margin-left:-18.1pt;margin-top:-19.25pt;width:524.05pt;height:810.2pt" coordorigin="-362,-385" coordsize="10481,16204">
-              <v:rect id="shape_0" ID="Rectangle 26" path="m0,0l-2147483645,0l-2147483645,-2147483646l0,-2147483646xe" stroked="t" o:allowincell="f" style="position:absolute;left:-362;top:-385;width:10476;height:16202;mso-wrap-style:none;v-text-anchor:middle">
+              <v:rect id="shape_0" ID="Rectangle 26" path="m0,0l-2147483645,0l-2147483645,-2147483646l0,-2147483646xe" stroked="t" o:allowincell="f" style="position:absolute;left:-362;top:-385;width:10475;height:16201;mso-wrap-style:none;v-text-anchor:middle">
                 <v:fill o:detectmouseclick="t" on="false"/>
                 <v:stroke color="black" weight="25560" joinstyle="miter" endcap="flat"/>
                 <w10:wrap type="none"/>
@@ -12443,7 +12728,7 @@
                 <v:fill o:detectmouseclick="t" on="false"/>
                 <w10:wrap type="none"/>
               </v:line>
-              <v:rect id="shape_0" ID="Rectangle 36" path="m0,0l-2147483645,0l-2147483645,-2147483646l0,-2147483646xe" stroked="f" o:allowincell="f" style="position:absolute;left:-334;top:14136;width:451;height:239;mso-wrap-style:square;v-text-anchor:top">
+              <v:rect id="shape_0" ID="Rectangle 36" path="m0,0l-2147483645,0l-2147483645,-2147483646l0,-2147483646xe" stroked="f" o:allowincell="f" style="position:absolute;left:-334;top:14136;width:450;height:238;mso-wrap-style:square;v-text-anchor:top">
                 <v:fill o:detectmouseclick="t" on="false"/>
                 <v:stroke color="#3465a4" joinstyle="round" endcap="flat"/>
                 <v:textbox>
@@ -12477,7 +12762,7 @@
                 </v:textbox>
                 <w10:wrap type="none"/>
               </v:rect>
-              <v:rect id="shape_0" ID="Rectangle 37" path="m0,0l-2147483645,0l-2147483645,-2147483646l0,-2147483646xe" stroked="f" o:allowincell="f" style="position:absolute;left:189;top:14136;width:565;height:239;mso-wrap-style:square;v-text-anchor:top">
+              <v:rect id="shape_0" ID="Rectangle 37" path="m0,0l-2147483645,0l-2147483645,-2147483646l0,-2147483646xe" stroked="f" o:allowincell="f" style="position:absolute;left:189;top:14136;width:564;height:238;mso-wrap-style:square;v-text-anchor:top">
                 <v:fill o:detectmouseclick="t" on="false"/>
                 <v:stroke color="#3465a4" joinstyle="round" endcap="flat"/>
                 <v:textbox>
@@ -12505,7 +12790,7 @@
                 </v:textbox>
                 <w10:wrap type="none"/>
               </v:rect>
-              <v:rect id="shape_0" ID="Rectangle 38" path="m0,0l-2147483645,0l-2147483645,-2147483646l0,-2147483646xe" stroked="f" o:allowincell="f" style="position:absolute;left:827;top:14136;width:1337;height:239;mso-wrap-style:square;v-text-anchor:top">
+              <v:rect id="shape_0" ID="Rectangle 38" path="m0,0l-2147483645,0l-2147483645,-2147483646l0,-2147483646xe" stroked="f" o:allowincell="f" style="position:absolute;left:827;top:14136;width:1336;height:238;mso-wrap-style:square;v-text-anchor:top">
                 <v:fill o:detectmouseclick="t" on="false"/>
                 <v:stroke color="#3465a4" joinstyle="round" endcap="flat"/>
                 <v:textbox>
@@ -12541,7 +12826,7 @@
                 </v:textbox>
                 <w10:wrap type="none"/>
               </v:rect>
-              <v:rect id="shape_0" ID="Rectangle 39" path="m0,0l-2147483645,0l-2147483645,-2147483646l0,-2147483646xe" stroked="f" o:allowincell="f" style="position:absolute;left:2251;top:14136;width:793;height:239;mso-wrap-style:square;v-text-anchor:top">
+              <v:rect id="shape_0" ID="Rectangle 39" path="m0,0l-2147483645,0l-2147483645,-2147483646l0,-2147483646xe" stroked="f" o:allowincell="f" style="position:absolute;left:2251;top:14136;width:792;height:238;mso-wrap-style:square;v-text-anchor:top">
                 <v:fill o:detectmouseclick="t" on="false"/>
                 <v:stroke color="#3465a4" joinstyle="round" endcap="flat"/>
                 <v:textbox>
@@ -12569,7 +12854,7 @@
                 </v:textbox>
                 <w10:wrap type="none"/>
               </v:rect>
-              <v:rect id="shape_0" ID="Rectangle 40" path="m0,0l-2147483645,0l-2147483645,-2147483646l0,-2147483646xe" stroked="f" o:allowincell="f" style="position:absolute;left:3101;top:14136;width:513;height:239;mso-wrap-style:square;v-text-anchor:top">
+              <v:rect id="shape_0" ID="Rectangle 40" path="m0,0l-2147483645,0l-2147483645,-2147483646l0,-2147483646xe" stroked="f" o:allowincell="f" style="position:absolute;left:3101;top:14136;width:512;height:238;mso-wrap-style:square;v-text-anchor:top">
                 <v:fill o:detectmouseclick="t" on="false"/>
                 <v:stroke color="#3465a4" joinstyle="round" endcap="flat"/>
                 <v:textbox>
@@ -12597,7 +12882,7 @@
                 </v:textbox>
                 <w10:wrap type="none"/>
               </v:rect>
-              <v:rect id="shape_0" ID="Rectangle 41" path="m0,0l-2147483645,0l-2147483645,-2147483646l0,-2147483646xe" stroked="f" o:allowincell="f" style="position:absolute;left:7991;top:14417;width:762;height:238;mso-wrap-style:square;v-text-anchor:top">
+              <v:rect id="shape_0" ID="Rectangle 41" path="m0,0l-2147483645,0l-2147483645,-2147483646l0,-2147483646xe" stroked="f" o:allowincell="f" style="position:absolute;left:7991;top:14417;width:761;height:237;mso-wrap-style:square;v-text-anchor:top">
                 <v:fill o:detectmouseclick="t" on="false"/>
                 <v:stroke color="#3465a4" joinstyle="round" endcap="flat"/>
                 <v:textbox>
@@ -12622,7 +12907,7 @@
                 </v:textbox>
                 <w10:wrap type="none"/>
               </v:rect>
-              <v:rect id="shape_0" ID="Rectangle 42" path="m0,0l-2147483645,0l-2147483645,-2147483646l0,-2147483646xe" stroked="f" o:allowincell="f" style="position:absolute;left:7991;top:14713;width:762;height:239;mso-wrap-style:square;v-text-anchor:top">
+              <v:rect id="shape_0" ID="Rectangle 42" path="m0,0l-2147483645,0l-2147483645,-2147483646l0,-2147483646xe" stroked="f" o:allowincell="f" style="position:absolute;left:7991;top:14713;width:761;height:238;mso-wrap-style:square;v-text-anchor:top">
                 <v:fill o:detectmouseclick="t" on="false"/>
                 <v:stroke color="#3465a4" joinstyle="round" endcap="flat"/>
                 <v:textbox>
@@ -12648,7 +12933,7 @@
                 </v:textbox>
                 <w10:wrap type="none"/>
               </v:rect>
-              <v:rect id="shape_0" ID="Rectangle 43" path="m0,0l-2147483645,0l-2147483645,-2147483646l0,-2147483646xe" stroked="f" o:allowincell="f" style="position:absolute;left:3710;top:13753;width:6276;height:371;mso-wrap-style:square;v-text-anchor:top">
+              <v:rect id="shape_0" ID="Rectangle 43" path="m0,0l-2147483645,0l-2147483645,-2147483646l0,-2147483646xe" stroked="f" o:allowincell="f" style="position:absolute;left:3710;top:13753;width:6275;height:370;mso-wrap-style:square;v-text-anchor:top">
                 <v:fill o:detectmouseclick="t" on="false"/>
                 <v:stroke color="#3465a4" joinstyle="round" endcap="flat"/>
                 <v:textbox>
@@ -12781,8 +13066,8 @@
                 <v:fill o:detectmouseclick="t" on="false"/>
                 <w10:wrap type="none"/>
               </v:line>
-              <v:group id="shape_0" style="position:absolute;left:-342;top:14399;width:2537;height:279">
-                <v:rect id="shape_0" ID="Rectangle 50" path="m0,0l-2147483645,0l-2147483645,-2147483646l0,-2147483646xe" stroked="f" o:allowincell="f" style="position:absolute;left:-342;top:14424;width:1103;height:239;mso-wrap-style:square;v-text-anchor:top">
+              <v:group id="shape_0" style="position:absolute;left:-342;top:14399;width:2536;height:278">
+                <v:rect id="shape_0" ID="Rectangle 50" path="m0,0l-2147483645,0l-2147483645,-2147483646l0,-2147483646xe" stroked="f" o:allowincell="f" style="position:absolute;left:-342;top:14424;width:1102;height:238;mso-wrap-style:square;v-text-anchor:top">
                   <v:fill o:detectmouseclick="t" on="false"/>
                   <v:stroke color="#3465a4" joinstyle="round" endcap="flat"/>
                   <v:textbox>
@@ -12819,7 +13104,7 @@
                   </v:textbox>
                   <w10:wrap type="none"/>
                 </v:rect>
-                <v:rect id="shape_0" ID="Rectangle 51" path="m0,0l-2147483645,0l-2147483645,-2147483646l0,-2147483646xe" stroked="f" o:allowincell="f" style="position:absolute;left:814;top:14399;width:1380;height:278;mso-wrap-style:square;v-text-anchor:top">
+                <v:rect id="shape_0" ID="Rectangle 51" path="m0,0l-2147483645,0l-2147483645,-2147483646l0,-2147483646xe" stroked="f" o:allowincell="f" style="position:absolute;left:814;top:14399;width:1379;height:277;mso-wrap-style:square;v-text-anchor:top">
                   <v:fill o:detectmouseclick="t" on="false"/>
                   <v:stroke color="#3465a4" joinstyle="round" endcap="flat"/>
                   <v:textbox>
@@ -12866,8 +13151,8 @@
                   <w10:wrap type="none"/>
                 </v:rect>
               </v:group>
-              <v:group id="shape_0" style="position:absolute;left:-342;top:14705;width:2507;height:240">
-                <v:rect id="shape_0" ID="Rectangle 53" path="m0,0l-2147483645,0l-2147483645,-2147483646l0,-2147483646xe" stroked="f" o:allowincell="f" style="position:absolute;left:-342;top:14705;width:1103;height:239;mso-wrap-style:square;v-text-anchor:top">
+              <v:group id="shape_0" style="position:absolute;left:-342;top:14705;width:2505;height:239">
+                <v:rect id="shape_0" ID="Rectangle 53" path="m0,0l-2147483645,0l-2147483645,-2147483646l0,-2147483646xe" stroked="f" o:allowincell="f" style="position:absolute;left:-342;top:14705;width:1102;height:238;mso-wrap-style:square;v-text-anchor:top">
                   <v:fill o:detectmouseclick="t" on="false"/>
                   <v:stroke color="#3465a4" joinstyle="round" endcap="flat"/>
                   <v:textbox>
@@ -12899,7 +13184,7 @@
                   </v:textbox>
                   <w10:wrap type="none"/>
                 </v:rect>
-                <v:rect id="shape_0" ID="Rectangle 54" path="m0,0l-2147483645,0l-2147483645,-2147483646l0,-2147483646xe" stroked="f" o:allowincell="f" style="position:absolute;left:826;top:14705;width:1337;height:239;mso-wrap-style:square;v-text-anchor:top">
+                <v:rect id="shape_0" ID="Rectangle 54" path="m0,0l-2147483645,0l-2147483645,-2147483646l0,-2147483646xe" stroked="f" o:allowincell="f" style="position:absolute;left:826;top:14705;width:1336;height:238;mso-wrap-style:square;v-text-anchor:top">
                   <v:fill o:detectmouseclick="t" on="false"/>
                   <v:stroke color="#3465a4" joinstyle="round" endcap="flat"/>
                   <v:textbox>
@@ -12931,8 +13216,8 @@
                   <w10:wrap type="none"/>
                 </v:rect>
               </v:group>
-              <v:group id="shape_0" style="position:absolute;left:-342;top:14993;width:2507;height:240">
-                <v:rect id="shape_0" ID="Rectangle 56" path="m0,0l-2147483645,0l-2147483645,-2147483646l0,-2147483646xe" stroked="f" o:allowincell="f" style="position:absolute;left:-342;top:14993;width:1103;height:239;mso-wrap-style:square;v-text-anchor:top">
+              <v:group id="shape_0" style="position:absolute;left:-342;top:14993;width:2505;height:239">
+                <v:rect id="shape_0" ID="Rectangle 56" path="m0,0l-2147483645,0l-2147483645,-2147483646l0,-2147483646xe" stroked="f" o:allowincell="f" style="position:absolute;left:-342;top:14993;width:1102;height:238;mso-wrap-style:square;v-text-anchor:top">
                   <v:fill o:detectmouseclick="t" on="false"/>
                   <v:stroke color="#3465a4" joinstyle="round" endcap="flat"/>
                   <v:textbox>
@@ -12961,7 +13246,7 @@
                   </v:textbox>
                   <w10:wrap type="none"/>
                 </v:rect>
-                <v:rect id="shape_0" ID="Rectangle 57" path="m0,0l-2147483645,0l-2147483645,-2147483646l0,-2147483646xe" stroked="f" o:allowincell="f" style="position:absolute;left:826;top:14993;width:1337;height:239;mso-wrap-style:none;v-text-anchor:middle">
+                <v:rect id="shape_0" ID="Rectangle 57" path="m0,0l-2147483645,0l-2147483645,-2147483646l0,-2147483646xe" stroked="f" o:allowincell="f" style="position:absolute;left:826;top:14993;width:1336;height:238;mso-wrap-style:none;v-text-anchor:middle">
                   <v:fill o:detectmouseclick="t" on="false"/>
                   <v:stroke color="#3465a4" joinstyle="round" endcap="flat"/>
                   <v:textbox>
@@ -12980,8 +13265,8 @@
                   <w10:wrap type="none"/>
                 </v:rect>
               </v:group>
-              <v:group id="shape_0" style="position:absolute;left:-342;top:15273;width:2507;height:240">
-                <v:rect id="shape_0" ID="Rectangle 59" path="m0,0l-2147483645,0l-2147483645,-2147483646l0,-2147483646xe" stroked="f" o:allowincell="f" style="position:absolute;left:-342;top:15273;width:1103;height:239;mso-wrap-style:square;v-text-anchor:top">
+              <v:group id="shape_0" style="position:absolute;left:-342;top:15273;width:2505;height:239">
+                <v:rect id="shape_0" ID="Rectangle 59" path="m0,0l-2147483645,0l-2147483645,-2147483646l0,-2147483646xe" stroked="f" o:allowincell="f" style="position:absolute;left:-342;top:15273;width:1102;height:238;mso-wrap-style:square;v-text-anchor:top">
                   <v:fill o:detectmouseclick="t" on="false"/>
                   <v:stroke color="#3465a4" joinstyle="round" endcap="flat"/>
                   <v:textbox>
@@ -13010,7 +13295,7 @@
                   </v:textbox>
                   <w10:wrap type="none"/>
                 </v:rect>
-                <v:rect id="shape_0" ID="Rectangle 60" path="m0,0l-2147483645,0l-2147483645,-2147483646l0,-2147483646xe" stroked="f" o:allowincell="f" style="position:absolute;left:826;top:15273;width:1337;height:239;mso-wrap-style:none;v-text-anchor:middle">
+                <v:rect id="shape_0" ID="Rectangle 60" path="m0,0l-2147483645,0l-2147483645,-2147483646l0,-2147483646xe" stroked="f" o:allowincell="f" style="position:absolute;left:826;top:15273;width:1336;height:238;mso-wrap-style:none;v-text-anchor:middle">
                   <v:fill o:detectmouseclick="t" on="false"/>
                   <v:stroke color="#3465a4" joinstyle="round" endcap="flat"/>
                   <v:textbox>
@@ -13029,8 +13314,8 @@
                   <w10:wrap type="none"/>
                 </v:rect>
               </v:group>
-              <v:group id="shape_0" style="position:absolute;left:-342;top:15553;width:2507;height:240">
-                <v:rect id="shape_0" ID="Rectangle 62" path="m0,0l-2147483645,0l-2147483645,-2147483646l0,-2147483646xe" stroked="f" o:allowincell="f" style="position:absolute;left:-342;top:15553;width:1103;height:239;mso-wrap-style:square;v-text-anchor:top">
+              <v:group id="shape_0" style="position:absolute;left:-342;top:15553;width:2505;height:239">
+                <v:rect id="shape_0" ID="Rectangle 62" path="m0,0l-2147483645,0l-2147483645,-2147483646l0,-2147483646xe" stroked="f" o:allowincell="f" style="position:absolute;left:-342;top:15553;width:1102;height:238;mso-wrap-style:square;v-text-anchor:top">
                   <v:fill o:detectmouseclick="t" on="false"/>
                   <v:stroke color="#3465a4" joinstyle="round" endcap="flat"/>
                   <v:textbox>
@@ -13059,7 +13344,7 @@
                   </v:textbox>
                   <w10:wrap type="none"/>
                 </v:rect>
-                <v:rect id="shape_0" ID="Rectangle 63" path="m0,0l-2147483645,0l-2147483645,-2147483646l0,-2147483646xe" stroked="f" o:allowincell="f" style="position:absolute;left:826;top:15553;width:1337;height:239;mso-wrap-style:none;v-text-anchor:middle">
+                <v:rect id="shape_0" ID="Rectangle 63" path="m0,0l-2147483645,0l-2147483645,-2147483646l0,-2147483646xe" stroked="f" o:allowincell="f" style="position:absolute;left:826;top:15553;width:1336;height:238;mso-wrap-style:none;v-text-anchor:middle">
                   <v:fill o:detectmouseclick="t" on="false"/>
                   <v:stroke color="#3465a4" joinstyle="round" endcap="flat"/>
                   <v:textbox>
@@ -13092,7 +13377,7 @@
                 <v:fill o:detectmouseclick="t" on="false"/>
                 <w10:wrap type="none"/>
               </v:line>
-              <v:rect id="shape_0" ID="Rectangle 65" path="m0,0l-2147483645,0l-2147483645,-2147483646l0,-2147483646xe" stroked="f" o:allowincell="f" style="position:absolute;left:3722;top:14613;width:3300;height:1142;mso-wrap-style:square;v-text-anchor:middle">
+              <v:rect id="shape_0" ID="Rectangle 65" path="m0,0l-2147483645,0l-2147483645,-2147483646l0,-2147483646xe" stroked="f" o:allowincell="f" style="position:absolute;left:3722;top:14613;width:3299;height:1141;mso-wrap-style:square;v-text-anchor:middle">
                 <v:fill o:detectmouseclick="t" on="false"/>
                 <v:stroke color="#3465a4" joinstyle="round" endcap="flat"/>
                 <v:textbox>
@@ -13159,7 +13444,7 @@
                 <v:fill o:detectmouseclick="t" on="false"/>
                 <w10:wrap type="none"/>
               </v:line>
-              <v:rect id="shape_0" ID="Rectangle 69" path="m0,0l-2147483645,0l-2147483645,-2147483646l0,-2147483646xe" stroked="f" o:allowincell="f" style="position:absolute;left:7134;top:14417;width:761;height:238;mso-wrap-style:square;v-text-anchor:top">
+              <v:rect id="shape_0" ID="Rectangle 69" path="m0,0l-2147483645,0l-2147483645,-2147483646l0,-2147483646xe" stroked="f" o:allowincell="f" style="position:absolute;left:7134;top:14417;width:760;height:237;mso-wrap-style:square;v-text-anchor:top">
                 <v:fill o:detectmouseclick="t" on="false"/>
                 <v:stroke color="#3465a4" joinstyle="round" endcap="flat"/>
                 <v:textbox>
@@ -13183,7 +13468,7 @@
                 </v:textbox>
                 <w10:wrap type="none"/>
               </v:rect>
-              <v:rect id="shape_0" ID="Rectangle 70" path="m0,0l-2147483645,0l-2147483645,-2147483646l0,-2147483646xe" stroked="f" o:allowincell="f" style="position:absolute;left:8855;top:14417;width:1209;height:238;mso-wrap-style:square;v-text-anchor:top">
+              <v:rect id="shape_0" ID="Rectangle 70" path="m0,0l-2147483645,0l-2147483645,-2147483646l0,-2147483646xe" stroked="f" o:allowincell="f" style="position:absolute;left:8855;top:14417;width:1208;height:237;mso-wrap-style:square;v-text-anchor:top">
                 <v:fill o:detectmouseclick="t" on="false"/>
                 <v:stroke color="#3465a4" joinstyle="round" endcap="flat"/>
                 <v:textbox>
@@ -13208,7 +13493,7 @@
                 </v:textbox>
                 <w10:wrap type="none"/>
               </v:rect>
-              <v:rect id="shape_0" ID="Rectangle 71" path="m0,0l-2147483645,0l-2147483645,-2147483646l0,-2147483646xe" stroked="f" o:allowincell="f" style="position:absolute;left:8863;top:14705;width:1207;height:238;mso-wrap-style:square;v-text-anchor:top">
+              <v:rect id="shape_0" ID="Rectangle 71" path="m0,0l-2147483645,0l-2147483645,-2147483646l0,-2147483646xe" stroked="f" o:allowincell="f" style="position:absolute;left:8863;top:14705;width:1206;height:237;mso-wrap-style:square;v-text-anchor:top">
                 <v:fill o:detectmouseclick="t" on="false"/>
                 <v:stroke color="#3465a4" joinstyle="round" endcap="flat"/>
                 <v:textbox>
@@ -13234,7 +13519,7 @@
                           <w:sz w:val="20"/>
                           <w:lang w:val="en-US"/>
                         </w:rPr>
-                        <w:t>1</w:t>
+                        <w:t>2</w:t>
                       </w:r>
                     </w:p>
                   </w:txbxContent>
@@ -13251,7 +13536,7 @@
                 <v:fill o:detectmouseclick="t" on="false"/>
                 <w10:wrap type="none"/>
               </v:line>
-              <v:rect id="shape_0" ID="Rectangle 74" path="m0,0l-2147483645,0l-2147483645,-2147483646l0,-2147483646xe" stroked="f" o:allowincell="f" style="position:absolute;left:7134;top:15150;width:2930;height:528;mso-wrap-style:square;v-text-anchor:top">
+              <v:rect id="shape_0" ID="Rectangle 74" path="m0,0l-2147483645,0l-2147483645,-2147483646l0,-2147483646xe" stroked="f" o:allowincell="f" style="position:absolute;left:7134;top:15150;width:2929;height:527;mso-wrap-style:square;v-text-anchor:top">
                 <v:fill o:detectmouseclick="t" on="false"/>
                 <v:stroke color="#3465a4" joinstyle="round" endcap="flat"/>
                 <v:textbox>
@@ -14337,15 +14622,15 @@
       <w:bCs/>
     </w:rPr>
   </w:style>
-  <w:style w:type="paragraph" w:styleId="FrameContents">
-    <w:name w:val="Frame Contents"/>
+  <w:style w:type="paragraph" w:styleId="FrameContentsuser">
+    <w:name w:val="Frame Contents (user)"/>
     <w:basedOn w:val="Normal"/>
     <w:qFormat/>
     <w:pPr/>
     <w:rPr/>
   </w:style>
-  <w:style w:type="paragraph" w:styleId="FrameContentsuser">
-    <w:name w:val="Frame Contents (user)"/>
+  <w:style w:type="paragraph" w:styleId="FrameContents">
+    <w:name w:val="Frame Contents"/>
     <w:basedOn w:val="Normal"/>
     <w:qFormat/>
     <w:pPr/>

</xml_diff>

<commit_message>
feat: add task 8
</commit_message>
<xml_diff>
--- a/lab11.docx
+++ b/lab11.docx
@@ -250,7 +250,7 @@
       </w:pPr>
       <w:r>
         <w:drawing>
-          <wp:anchor behindDoc="0" distT="0" distB="0" distL="0" distR="0" simplePos="0" locked="0" layoutInCell="0" allowOverlap="1" relativeHeight="160">
+          <wp:anchor behindDoc="0" distT="0" distB="0" distL="0" distR="0" simplePos="0" locked="0" layoutInCell="0" allowOverlap="1" relativeHeight="162">
             <wp:simplePos x="0" y="0"/>
             <wp:positionH relativeFrom="column">
               <wp:align>center</wp:align>
@@ -360,8 +360,8 @@
       </w:tblPr>
       <w:tblGrid>
         <w:gridCol w:w="3008"/>
-        <w:gridCol w:w="1891"/>
-        <w:gridCol w:w="2978"/>
+        <w:gridCol w:w="1889"/>
+        <w:gridCol w:w="2980"/>
         <w:gridCol w:w="2044"/>
       </w:tblGrid>
       <w:tr>
@@ -390,7 +390,7 @@
         </w:tc>
         <w:tc>
           <w:tcPr>
-            <w:tcW w:w="1891" w:type="dxa"/>
+            <w:tcW w:w="1889" w:type="dxa"/>
             <w:tcBorders>
               <w:top w:val="single" w:sz="4" w:space="0" w:color="000000"/>
               <w:start w:val="single" w:sz="4" w:space="0" w:color="000000"/>
@@ -412,7 +412,7 @@
         </w:tc>
         <w:tc>
           <w:tcPr>
-            <w:tcW w:w="2978" w:type="dxa"/>
+            <w:tcW w:w="2980" w:type="dxa"/>
             <w:tcBorders>
               <w:top w:val="single" w:sz="4" w:space="0" w:color="000000"/>
               <w:start w:val="single" w:sz="4" w:space="0" w:color="000000"/>
@@ -503,7 +503,7 @@
         </w:tc>
         <w:tc>
           <w:tcPr>
-            <w:tcW w:w="1891" w:type="dxa"/>
+            <w:tcW w:w="1889" w:type="dxa"/>
             <w:tcBorders>
               <w:start w:val="single" w:sz="4" w:space="0" w:color="000000"/>
               <w:bottom w:val="single" w:sz="4" w:space="0" w:color="000000"/>
@@ -524,7 +524,7 @@
         </w:tc>
         <w:tc>
           <w:tcPr>
-            <w:tcW w:w="2978" w:type="dxa"/>
+            <w:tcW w:w="2980" w:type="dxa"/>
             <w:tcBorders>
               <w:start w:val="single" w:sz="4" w:space="0" w:color="000000"/>
               <w:bottom w:val="single" w:sz="4" w:space="0" w:color="000000"/>
@@ -592,7 +592,7 @@
         </w:tc>
         <w:tc>
           <w:tcPr>
-            <w:tcW w:w="1891" w:type="dxa"/>
+            <w:tcW w:w="1889" w:type="dxa"/>
             <w:tcBorders>
               <w:start w:val="single" w:sz="4" w:space="0" w:color="000000"/>
               <w:bottom w:val="single" w:sz="4" w:space="0" w:color="000000"/>
@@ -613,7 +613,7 @@
         </w:tc>
         <w:tc>
           <w:tcPr>
-            <w:tcW w:w="2978" w:type="dxa"/>
+            <w:tcW w:w="2980" w:type="dxa"/>
             <w:tcBorders>
               <w:start w:val="single" w:sz="4" w:space="0" w:color="000000"/>
               <w:bottom w:val="single" w:sz="4" w:space="0" w:color="000000"/>
@@ -680,7 +680,7 @@
         </w:tc>
         <w:tc>
           <w:tcPr>
-            <w:tcW w:w="1891" w:type="dxa"/>
+            <w:tcW w:w="1889" w:type="dxa"/>
             <w:tcBorders>
               <w:start w:val="single" w:sz="4" w:space="0" w:color="000000"/>
               <w:bottom w:val="single" w:sz="4" w:space="0" w:color="000000"/>
@@ -701,7 +701,7 @@
         </w:tc>
         <w:tc>
           <w:tcPr>
-            <w:tcW w:w="2978" w:type="dxa"/>
+            <w:tcW w:w="2980" w:type="dxa"/>
             <w:tcBorders>
               <w:start w:val="single" w:sz="4" w:space="0" w:color="000000"/>
               <w:bottom w:val="single" w:sz="4" w:space="0" w:color="000000"/>
@@ -768,7 +768,7 @@
         </w:tc>
         <w:tc>
           <w:tcPr>
-            <w:tcW w:w="1891" w:type="dxa"/>
+            <w:tcW w:w="1889" w:type="dxa"/>
             <w:tcBorders>
               <w:start w:val="single" w:sz="4" w:space="0" w:color="000000"/>
               <w:bottom w:val="single" w:sz="4" w:space="0" w:color="000000"/>
@@ -789,7 +789,7 @@
         </w:tc>
         <w:tc>
           <w:tcPr>
-            <w:tcW w:w="2978" w:type="dxa"/>
+            <w:tcW w:w="2980" w:type="dxa"/>
             <w:tcBorders>
               <w:start w:val="single" w:sz="4" w:space="0" w:color="000000"/>
               <w:bottom w:val="single" w:sz="4" w:space="0" w:color="000000"/>
@@ -856,7 +856,7 @@
         </w:tc>
         <w:tc>
           <w:tcPr>
-            <w:tcW w:w="1891" w:type="dxa"/>
+            <w:tcW w:w="1889" w:type="dxa"/>
             <w:tcBorders>
               <w:start w:val="single" w:sz="4" w:space="0" w:color="000000"/>
               <w:bottom w:val="single" w:sz="4" w:space="0" w:color="000000"/>
@@ -877,7 +877,7 @@
         </w:tc>
         <w:tc>
           <w:tcPr>
-            <w:tcW w:w="2978" w:type="dxa"/>
+            <w:tcW w:w="2980" w:type="dxa"/>
             <w:tcBorders>
               <w:start w:val="single" w:sz="4" w:space="0" w:color="000000"/>
               <w:bottom w:val="single" w:sz="4" w:space="0" w:color="000000"/>
@@ -944,7 +944,7 @@
         </w:tc>
         <w:tc>
           <w:tcPr>
-            <w:tcW w:w="1891" w:type="dxa"/>
+            <w:tcW w:w="1889" w:type="dxa"/>
             <w:tcBorders>
               <w:start w:val="single" w:sz="4" w:space="0" w:color="000000"/>
               <w:bottom w:val="single" w:sz="4" w:space="0" w:color="000000"/>
@@ -965,7 +965,7 @@
         </w:tc>
         <w:tc>
           <w:tcPr>
-            <w:tcW w:w="2978" w:type="dxa"/>
+            <w:tcW w:w="2980" w:type="dxa"/>
             <w:tcBorders>
               <w:start w:val="single" w:sz="4" w:space="0" w:color="000000"/>
               <w:bottom w:val="single" w:sz="4" w:space="0" w:color="000000"/>
@@ -1032,7 +1032,7 @@
         </w:tc>
         <w:tc>
           <w:tcPr>
-            <w:tcW w:w="1891" w:type="dxa"/>
+            <w:tcW w:w="1889" w:type="dxa"/>
             <w:tcBorders>
               <w:start w:val="single" w:sz="4" w:space="0" w:color="000000"/>
               <w:bottom w:val="single" w:sz="4" w:space="0" w:color="000000"/>
@@ -1053,7 +1053,7 @@
         </w:tc>
         <w:tc>
           <w:tcPr>
-            <w:tcW w:w="2978" w:type="dxa"/>
+            <w:tcW w:w="2980" w:type="dxa"/>
             <w:tcBorders>
               <w:start w:val="single" w:sz="4" w:space="0" w:color="000000"/>
               <w:bottom w:val="single" w:sz="4" w:space="0" w:color="000000"/>
@@ -1120,7 +1120,7 @@
         </w:tc>
         <w:tc>
           <w:tcPr>
-            <w:tcW w:w="1891" w:type="dxa"/>
+            <w:tcW w:w="1889" w:type="dxa"/>
             <w:tcBorders>
               <w:start w:val="single" w:sz="4" w:space="0" w:color="000000"/>
               <w:bottom w:val="single" w:sz="4" w:space="0" w:color="000000"/>
@@ -1141,7 +1141,7 @@
         </w:tc>
         <w:tc>
           <w:tcPr>
-            <w:tcW w:w="2978" w:type="dxa"/>
+            <w:tcW w:w="2980" w:type="dxa"/>
             <w:tcBorders>
               <w:start w:val="single" w:sz="4" w:space="0" w:color="000000"/>
               <w:bottom w:val="single" w:sz="4" w:space="0" w:color="000000"/>
@@ -1209,7 +1209,7 @@
         </w:tc>
         <w:tc>
           <w:tcPr>
-            <w:tcW w:w="1891" w:type="dxa"/>
+            <w:tcW w:w="1889" w:type="dxa"/>
             <w:tcBorders>
               <w:start w:val="single" w:sz="4" w:space="0" w:color="000000"/>
               <w:bottom w:val="single" w:sz="4" w:space="0" w:color="000000"/>
@@ -1230,7 +1230,7 @@
         </w:tc>
         <w:tc>
           <w:tcPr>
-            <w:tcW w:w="2978" w:type="dxa"/>
+            <w:tcW w:w="2980" w:type="dxa"/>
             <w:tcBorders>
               <w:start w:val="single" w:sz="4" w:space="0" w:color="000000"/>
               <w:bottom w:val="single" w:sz="4" w:space="0" w:color="000000"/>
@@ -1297,7 +1297,7 @@
         </w:tc>
         <w:tc>
           <w:tcPr>
-            <w:tcW w:w="1891" w:type="dxa"/>
+            <w:tcW w:w="1889" w:type="dxa"/>
             <w:tcBorders>
               <w:start w:val="single" w:sz="4" w:space="0" w:color="000000"/>
               <w:bottom w:val="single" w:sz="4" w:space="0" w:color="000000"/>
@@ -1318,7 +1318,7 @@
         </w:tc>
         <w:tc>
           <w:tcPr>
-            <w:tcW w:w="2978" w:type="dxa"/>
+            <w:tcW w:w="2980" w:type="dxa"/>
             <w:tcBorders>
               <w:start w:val="single" w:sz="4" w:space="0" w:color="000000"/>
               <w:bottom w:val="single" w:sz="4" w:space="0" w:color="000000"/>
@@ -1385,7 +1385,7 @@
         </w:tc>
         <w:tc>
           <w:tcPr>
-            <w:tcW w:w="1891" w:type="dxa"/>
+            <w:tcW w:w="1889" w:type="dxa"/>
             <w:tcBorders>
               <w:start w:val="single" w:sz="4" w:space="0" w:color="000000"/>
               <w:bottom w:val="single" w:sz="4" w:space="0" w:color="000000"/>
@@ -1406,7 +1406,7 @@
         </w:tc>
         <w:tc>
           <w:tcPr>
-            <w:tcW w:w="2978" w:type="dxa"/>
+            <w:tcW w:w="2980" w:type="dxa"/>
             <w:tcBorders>
               <w:start w:val="single" w:sz="4" w:space="0" w:color="000000"/>
               <w:bottom w:val="single" w:sz="4" w:space="0" w:color="000000"/>
@@ -1473,7 +1473,7 @@
         </w:tc>
         <w:tc>
           <w:tcPr>
-            <w:tcW w:w="1891" w:type="dxa"/>
+            <w:tcW w:w="1889" w:type="dxa"/>
             <w:tcBorders>
               <w:start w:val="single" w:sz="4" w:space="0" w:color="000000"/>
               <w:bottom w:val="single" w:sz="4" w:space="0" w:color="000000"/>
@@ -1494,7 +1494,7 @@
         </w:tc>
         <w:tc>
           <w:tcPr>
-            <w:tcW w:w="2978" w:type="dxa"/>
+            <w:tcW w:w="2980" w:type="dxa"/>
             <w:tcBorders>
               <w:start w:val="single" w:sz="4" w:space="0" w:color="000000"/>
               <w:bottom w:val="single" w:sz="4" w:space="0" w:color="000000"/>
@@ -1561,7 +1561,7 @@
         </w:tc>
         <w:tc>
           <w:tcPr>
-            <w:tcW w:w="1891" w:type="dxa"/>
+            <w:tcW w:w="1889" w:type="dxa"/>
             <w:tcBorders>
               <w:start w:val="single" w:sz="4" w:space="0" w:color="000000"/>
               <w:bottom w:val="single" w:sz="4" w:space="0" w:color="000000"/>
@@ -1582,7 +1582,7 @@
         </w:tc>
         <w:tc>
           <w:tcPr>
-            <w:tcW w:w="2978" w:type="dxa"/>
+            <w:tcW w:w="2980" w:type="dxa"/>
             <w:tcBorders>
               <w:start w:val="single" w:sz="4" w:space="0" w:color="000000"/>
               <w:bottom w:val="single" w:sz="4" w:space="0" w:color="000000"/>
@@ -1649,7 +1649,7 @@
         </w:tc>
         <w:tc>
           <w:tcPr>
-            <w:tcW w:w="1891" w:type="dxa"/>
+            <w:tcW w:w="1889" w:type="dxa"/>
             <w:tcBorders>
               <w:start w:val="single" w:sz="4" w:space="0" w:color="000000"/>
               <w:bottom w:val="single" w:sz="4" w:space="0" w:color="000000"/>
@@ -1670,7 +1670,7 @@
         </w:tc>
         <w:tc>
           <w:tcPr>
-            <w:tcW w:w="2978" w:type="dxa"/>
+            <w:tcW w:w="2980" w:type="dxa"/>
             <w:tcBorders>
               <w:start w:val="single" w:sz="4" w:space="0" w:color="000000"/>
               <w:bottom w:val="single" w:sz="4" w:space="0" w:color="000000"/>
@@ -1737,7 +1737,7 @@
         </w:tc>
         <w:tc>
           <w:tcPr>
-            <w:tcW w:w="1891" w:type="dxa"/>
+            <w:tcW w:w="1889" w:type="dxa"/>
             <w:tcBorders>
               <w:start w:val="single" w:sz="4" w:space="0" w:color="000000"/>
               <w:bottom w:val="single" w:sz="4" w:space="0" w:color="000000"/>
@@ -1758,7 +1758,7 @@
         </w:tc>
         <w:tc>
           <w:tcPr>
-            <w:tcW w:w="2978" w:type="dxa"/>
+            <w:tcW w:w="2980" w:type="dxa"/>
             <w:vMerge w:val="restart"/>
             <w:tcBorders>
               <w:start w:val="single" w:sz="4" w:space="0" w:color="000000"/>
@@ -1827,7 +1827,7 @@
         </w:tc>
         <w:tc>
           <w:tcPr>
-            <w:tcW w:w="1891" w:type="dxa"/>
+            <w:tcW w:w="1889" w:type="dxa"/>
             <w:tcBorders>
               <w:start w:val="single" w:sz="4" w:space="0" w:color="000000"/>
               <w:bottom w:val="single" w:sz="4" w:space="0" w:color="000000"/>
@@ -1848,7 +1848,7 @@
         </w:tc>
         <w:tc>
           <w:tcPr>
-            <w:tcW w:w="2978" w:type="dxa"/>
+            <w:tcW w:w="2980" w:type="dxa"/>
             <w:vMerge w:val="continue"/>
             <w:tcBorders>
               <w:start w:val="single" w:sz="4" w:space="0" w:color="000000"/>
@@ -1915,7 +1915,7 @@
         </w:tc>
         <w:tc>
           <w:tcPr>
-            <w:tcW w:w="1891" w:type="dxa"/>
+            <w:tcW w:w="1889" w:type="dxa"/>
             <w:tcBorders>
               <w:start w:val="single" w:sz="4" w:space="0" w:color="000000"/>
               <w:bottom w:val="single" w:sz="4" w:space="0" w:color="000000"/>
@@ -1936,7 +1936,7 @@
         </w:tc>
         <w:tc>
           <w:tcPr>
-            <w:tcW w:w="2978" w:type="dxa"/>
+            <w:tcW w:w="2980" w:type="dxa"/>
             <w:vMerge w:val="continue"/>
             <w:tcBorders>
               <w:start w:val="single" w:sz="4" w:space="0" w:color="000000"/>
@@ -2003,7 +2003,7 @@
         </w:tc>
         <w:tc>
           <w:tcPr>
-            <w:tcW w:w="1891" w:type="dxa"/>
+            <w:tcW w:w="1889" w:type="dxa"/>
             <w:tcBorders>
               <w:start w:val="single" w:sz="4" w:space="0" w:color="000000"/>
               <w:bottom w:val="single" w:sz="4" w:space="0" w:color="000000"/>
@@ -2024,7 +2024,7 @@
         </w:tc>
         <w:tc>
           <w:tcPr>
-            <w:tcW w:w="2978" w:type="dxa"/>
+            <w:tcW w:w="2980" w:type="dxa"/>
             <w:vMerge w:val="continue"/>
             <w:tcBorders>
               <w:start w:val="single" w:sz="4" w:space="0" w:color="000000"/>
@@ -2091,7 +2091,7 @@
         </w:tc>
         <w:tc>
           <w:tcPr>
-            <w:tcW w:w="1891" w:type="dxa"/>
+            <w:tcW w:w="1889" w:type="dxa"/>
             <w:tcBorders>
               <w:start w:val="single" w:sz="4" w:space="0" w:color="000000"/>
               <w:bottom w:val="single" w:sz="4" w:space="0" w:color="000000"/>
@@ -2112,7 +2112,7 @@
         </w:tc>
         <w:tc>
           <w:tcPr>
-            <w:tcW w:w="2978" w:type="dxa"/>
+            <w:tcW w:w="2980" w:type="dxa"/>
             <w:vMerge w:val="continue"/>
             <w:tcBorders>
               <w:start w:val="single" w:sz="4" w:space="0" w:color="000000"/>
@@ -2179,7 +2179,7 @@
         </w:tc>
         <w:tc>
           <w:tcPr>
-            <w:tcW w:w="1891" w:type="dxa"/>
+            <w:tcW w:w="1889" w:type="dxa"/>
             <w:tcBorders>
               <w:start w:val="single" w:sz="4" w:space="0" w:color="000000"/>
               <w:bottom w:val="single" w:sz="4" w:space="0" w:color="000000"/>
@@ -2200,7 +2200,7 @@
         </w:tc>
         <w:tc>
           <w:tcPr>
-            <w:tcW w:w="2978" w:type="dxa"/>
+            <w:tcW w:w="2980" w:type="dxa"/>
             <w:vMerge w:val="restart"/>
             <w:tcBorders>
               <w:start w:val="single" w:sz="4" w:space="0" w:color="000000"/>
@@ -2268,7 +2268,7 @@
         </w:tc>
         <w:tc>
           <w:tcPr>
-            <w:tcW w:w="1891" w:type="dxa"/>
+            <w:tcW w:w="1889" w:type="dxa"/>
             <w:tcBorders>
               <w:start w:val="single" w:sz="4" w:space="0" w:color="000000"/>
               <w:bottom w:val="single" w:sz="4" w:space="0" w:color="000000"/>
@@ -2289,7 +2289,7 @@
         </w:tc>
         <w:tc>
           <w:tcPr>
-            <w:tcW w:w="2978" w:type="dxa"/>
+            <w:tcW w:w="2980" w:type="dxa"/>
             <w:vMerge w:val="continue"/>
             <w:tcBorders>
               <w:start w:val="single" w:sz="4" w:space="0" w:color="000000"/>
@@ -2356,7 +2356,7 @@
         </w:tc>
         <w:tc>
           <w:tcPr>
-            <w:tcW w:w="1891" w:type="dxa"/>
+            <w:tcW w:w="1889" w:type="dxa"/>
             <w:tcBorders>
               <w:start w:val="single" w:sz="4" w:space="0" w:color="000000"/>
               <w:bottom w:val="single" w:sz="4" w:space="0" w:color="000000"/>
@@ -2377,7 +2377,7 @@
         </w:tc>
         <w:tc>
           <w:tcPr>
-            <w:tcW w:w="2978" w:type="dxa"/>
+            <w:tcW w:w="2980" w:type="dxa"/>
             <w:vMerge w:val="continue"/>
             <w:tcBorders>
               <w:start w:val="single" w:sz="4" w:space="0" w:color="000000"/>
@@ -2444,7 +2444,7 @@
         </w:tc>
         <w:tc>
           <w:tcPr>
-            <w:tcW w:w="1891" w:type="dxa"/>
+            <w:tcW w:w="1889" w:type="dxa"/>
             <w:tcBorders>
               <w:start w:val="single" w:sz="4" w:space="0" w:color="000000"/>
               <w:bottom w:val="single" w:sz="4" w:space="0" w:color="000000"/>
@@ -2465,7 +2465,7 @@
         </w:tc>
         <w:tc>
           <w:tcPr>
-            <w:tcW w:w="2978" w:type="dxa"/>
+            <w:tcW w:w="2980" w:type="dxa"/>
             <w:vMerge w:val="continue"/>
             <w:tcBorders>
               <w:start w:val="single" w:sz="4" w:space="0" w:color="000000"/>
@@ -2532,7 +2532,7 @@
         </w:tc>
         <w:tc>
           <w:tcPr>
-            <w:tcW w:w="1891" w:type="dxa"/>
+            <w:tcW w:w="1889" w:type="dxa"/>
             <w:tcBorders>
               <w:start w:val="single" w:sz="4" w:space="0" w:color="000000"/>
               <w:bottom w:val="single" w:sz="4" w:space="0" w:color="000000"/>
@@ -2553,7 +2553,7 @@
         </w:tc>
         <w:tc>
           <w:tcPr>
-            <w:tcW w:w="2978" w:type="dxa"/>
+            <w:tcW w:w="2980" w:type="dxa"/>
             <w:vMerge w:val="continue"/>
             <w:tcBorders>
               <w:start w:val="single" w:sz="4" w:space="0" w:color="000000"/>
@@ -2717,8 +2717,8 @@
         </w:tblCellMar>
       </w:tblPr>
       <w:tblGrid>
-        <w:gridCol w:w="1649"/>
-        <w:gridCol w:w="2818"/>
+        <w:gridCol w:w="1647"/>
+        <w:gridCol w:w="2820"/>
         <w:gridCol w:w="1258"/>
         <w:gridCol w:w="4196"/>
       </w:tblGrid>
@@ -2726,7 +2726,7 @@
         <w:trPr/>
         <w:tc>
           <w:tcPr>
-            <w:tcW w:w="1649" w:type="dxa"/>
+            <w:tcW w:w="1647" w:type="dxa"/>
             <w:tcBorders>
               <w:top w:val="single" w:sz="4" w:space="0" w:color="000000"/>
               <w:start w:val="single" w:sz="4" w:space="0" w:color="000000"/>
@@ -2752,7 +2752,7 @@
         </w:tc>
         <w:tc>
           <w:tcPr>
-            <w:tcW w:w="2818" w:type="dxa"/>
+            <w:tcW w:w="2820" w:type="dxa"/>
             <w:tcBorders>
               <w:top w:val="single" w:sz="4" w:space="0" w:color="000000"/>
               <w:start w:val="single" w:sz="4" w:space="0" w:color="000000"/>
@@ -2822,7 +2822,7 @@
         <w:trPr/>
         <w:tc>
           <w:tcPr>
-            <w:tcW w:w="1649" w:type="dxa"/>
+            <w:tcW w:w="1647" w:type="dxa"/>
             <w:tcBorders>
               <w:start w:val="single" w:sz="4" w:space="0" w:color="000000"/>
               <w:bottom w:val="single" w:sz="4" w:space="0" w:color="000000"/>
@@ -2843,7 +2843,7 @@
         </w:tc>
         <w:tc>
           <w:tcPr>
-            <w:tcW w:w="2818" w:type="dxa"/>
+            <w:tcW w:w="2820" w:type="dxa"/>
             <w:tcBorders>
               <w:start w:val="single" w:sz="4" w:space="0" w:color="000000"/>
               <w:bottom w:val="single" w:sz="4" w:space="0" w:color="000000"/>
@@ -2948,10 +2948,10 @@
       </w:tblPr>
       <w:tblGrid>
         <w:gridCol w:w="1653"/>
-        <w:gridCol w:w="1871"/>
-        <w:gridCol w:w="2117"/>
-        <w:gridCol w:w="1776"/>
-        <w:gridCol w:w="1825"/>
+        <w:gridCol w:w="1869"/>
+        <w:gridCol w:w="2119"/>
+        <w:gridCol w:w="1774"/>
+        <w:gridCol w:w="1827"/>
         <w:gridCol w:w="679"/>
       </w:tblGrid>
       <w:tr>
@@ -2980,7 +2980,7 @@
         </w:tc>
         <w:tc>
           <w:tcPr>
-            <w:tcW w:w="1871" w:type="dxa"/>
+            <w:tcW w:w="1869" w:type="dxa"/>
             <w:tcBorders>
               <w:top w:val="single" w:sz="4" w:space="0" w:color="000000"/>
               <w:start w:val="single" w:sz="4" w:space="0" w:color="000000"/>
@@ -3002,7 +3002,7 @@
         </w:tc>
         <w:tc>
           <w:tcPr>
-            <w:tcW w:w="2117" w:type="dxa"/>
+            <w:tcW w:w="2119" w:type="dxa"/>
             <w:tcBorders>
               <w:top w:val="single" w:sz="4" w:space="0" w:color="000000"/>
               <w:start w:val="single" w:sz="4" w:space="0" w:color="000000"/>
@@ -3024,7 +3024,7 @@
         </w:tc>
         <w:tc>
           <w:tcPr>
-            <w:tcW w:w="1776" w:type="dxa"/>
+            <w:tcW w:w="1774" w:type="dxa"/>
             <w:tcBorders>
               <w:top w:val="single" w:sz="4" w:space="0" w:color="000000"/>
               <w:start w:val="single" w:sz="4" w:space="0" w:color="000000"/>
@@ -3046,7 +3046,7 @@
         </w:tc>
         <w:tc>
           <w:tcPr>
-            <w:tcW w:w="1825" w:type="dxa"/>
+            <w:tcW w:w="1827" w:type="dxa"/>
             <w:tcBorders>
               <w:top w:val="single" w:sz="4" w:space="0" w:color="000000"/>
               <w:start w:val="single" w:sz="4" w:space="0" w:color="000000"/>
@@ -3126,7 +3126,7 @@
         </w:tc>
         <w:tc>
           <w:tcPr>
-            <w:tcW w:w="1871" w:type="dxa"/>
+            <w:tcW w:w="1869" w:type="dxa"/>
             <w:tcBorders>
               <w:start w:val="single" w:sz="4" w:space="0" w:color="000000"/>
               <w:bottom w:val="single" w:sz="4" w:space="0" w:color="000000"/>
@@ -3147,7 +3147,7 @@
         </w:tc>
         <w:tc>
           <w:tcPr>
-            <w:tcW w:w="2117" w:type="dxa"/>
+            <w:tcW w:w="2119" w:type="dxa"/>
             <w:tcBorders>
               <w:start w:val="single" w:sz="4" w:space="0" w:color="000000"/>
               <w:bottom w:val="single" w:sz="4" w:space="0" w:color="000000"/>
@@ -3168,7 +3168,7 @@
         </w:tc>
         <w:tc>
           <w:tcPr>
-            <w:tcW w:w="1776" w:type="dxa"/>
+            <w:tcW w:w="1774" w:type="dxa"/>
             <w:tcBorders>
               <w:start w:val="single" w:sz="4" w:space="0" w:color="000000"/>
               <w:bottom w:val="single" w:sz="4" w:space="0" w:color="000000"/>
@@ -3189,7 +3189,7 @@
         </w:tc>
         <w:tc>
           <w:tcPr>
-            <w:tcW w:w="1825" w:type="dxa"/>
+            <w:tcW w:w="1827" w:type="dxa"/>
             <w:tcBorders>
               <w:start w:val="single" w:sz="4" w:space="0" w:color="000000"/>
               <w:bottom w:val="single" w:sz="4" w:space="0" w:color="000000"/>
@@ -3268,7 +3268,7 @@
         </w:tc>
         <w:tc>
           <w:tcPr>
-            <w:tcW w:w="1871" w:type="dxa"/>
+            <w:tcW w:w="1869" w:type="dxa"/>
             <w:tcBorders>
               <w:start w:val="single" w:sz="4" w:space="0" w:color="000000"/>
               <w:bottom w:val="single" w:sz="4" w:space="0" w:color="000000"/>
@@ -3289,7 +3289,7 @@
         </w:tc>
         <w:tc>
           <w:tcPr>
-            <w:tcW w:w="2117" w:type="dxa"/>
+            <w:tcW w:w="2119" w:type="dxa"/>
             <w:tcBorders>
               <w:start w:val="single" w:sz="4" w:space="0" w:color="000000"/>
               <w:bottom w:val="single" w:sz="4" w:space="0" w:color="000000"/>
@@ -3310,7 +3310,7 @@
         </w:tc>
         <w:tc>
           <w:tcPr>
-            <w:tcW w:w="1776" w:type="dxa"/>
+            <w:tcW w:w="1774" w:type="dxa"/>
             <w:tcBorders>
               <w:start w:val="single" w:sz="4" w:space="0" w:color="000000"/>
               <w:bottom w:val="single" w:sz="4" w:space="0" w:color="000000"/>
@@ -3331,7 +3331,7 @@
         </w:tc>
         <w:tc>
           <w:tcPr>
-            <w:tcW w:w="1825" w:type="dxa"/>
+            <w:tcW w:w="1827" w:type="dxa"/>
             <w:tcBorders>
               <w:start w:val="single" w:sz="4" w:space="0" w:color="000000"/>
               <w:bottom w:val="single" w:sz="4" w:space="0" w:color="000000"/>
@@ -3398,7 +3398,7 @@
         </w:tc>
         <w:tc>
           <w:tcPr>
-            <w:tcW w:w="1871" w:type="dxa"/>
+            <w:tcW w:w="1869" w:type="dxa"/>
             <w:tcBorders>
               <w:start w:val="single" w:sz="4" w:space="0" w:color="000000"/>
               <w:bottom w:val="single" w:sz="4" w:space="0" w:color="000000"/>
@@ -3419,47 +3419,47 @@
         </w:tc>
         <w:tc>
           <w:tcPr>
-            <w:tcW w:w="2117" w:type="dxa"/>
-            <w:tcBorders>
-              <w:start w:val="single" w:sz="4" w:space="0" w:color="000000"/>
-              <w:bottom w:val="single" w:sz="4" w:space="0" w:color="000000"/>
-            </w:tcBorders>
-            <w:vAlign w:val="center"/>
-          </w:tcPr>
-          <w:p>
-            <w:pPr>
-              <w:pStyle w:val="TableContents"/>
-              <w:jc w:val="center"/>
-              <w:rPr/>
-            </w:pPr>
-            <w:r>
-              <w:rPr/>
-            </w:r>
-          </w:p>
-        </w:tc>
-        <w:tc>
-          <w:tcPr>
-            <w:tcW w:w="1776" w:type="dxa"/>
-            <w:tcBorders>
-              <w:start w:val="single" w:sz="4" w:space="0" w:color="000000"/>
-              <w:bottom w:val="single" w:sz="4" w:space="0" w:color="000000"/>
-            </w:tcBorders>
-            <w:vAlign w:val="center"/>
-          </w:tcPr>
-          <w:p>
-            <w:pPr>
-              <w:pStyle w:val="TableContents"/>
-              <w:jc w:val="center"/>
-              <w:rPr/>
-            </w:pPr>
-            <w:r>
-              <w:rPr/>
-            </w:r>
-          </w:p>
-        </w:tc>
-        <w:tc>
-          <w:tcPr>
-            <w:tcW w:w="1825" w:type="dxa"/>
+            <w:tcW w:w="2119" w:type="dxa"/>
+            <w:tcBorders>
+              <w:start w:val="single" w:sz="4" w:space="0" w:color="000000"/>
+              <w:bottom w:val="single" w:sz="4" w:space="0" w:color="000000"/>
+            </w:tcBorders>
+            <w:vAlign w:val="center"/>
+          </w:tcPr>
+          <w:p>
+            <w:pPr>
+              <w:pStyle w:val="TableContents"/>
+              <w:jc w:val="center"/>
+              <w:rPr/>
+            </w:pPr>
+            <w:r>
+              <w:rPr/>
+            </w:r>
+          </w:p>
+        </w:tc>
+        <w:tc>
+          <w:tcPr>
+            <w:tcW w:w="1774" w:type="dxa"/>
+            <w:tcBorders>
+              <w:start w:val="single" w:sz="4" w:space="0" w:color="000000"/>
+              <w:bottom w:val="single" w:sz="4" w:space="0" w:color="000000"/>
+            </w:tcBorders>
+            <w:vAlign w:val="center"/>
+          </w:tcPr>
+          <w:p>
+            <w:pPr>
+              <w:pStyle w:val="TableContents"/>
+              <w:jc w:val="center"/>
+              <w:rPr/>
+            </w:pPr>
+            <w:r>
+              <w:rPr/>
+            </w:r>
+          </w:p>
+        </w:tc>
+        <w:tc>
+          <w:tcPr>
+            <w:tcW w:w="1827" w:type="dxa"/>
             <w:tcBorders>
               <w:start w:val="single" w:sz="4" w:space="0" w:color="000000"/>
               <w:bottom w:val="single" w:sz="4" w:space="0" w:color="000000"/>
@@ -3525,7 +3525,7 @@
         </w:tc>
         <w:tc>
           <w:tcPr>
-            <w:tcW w:w="1871" w:type="dxa"/>
+            <w:tcW w:w="1869" w:type="dxa"/>
             <w:tcBorders>
               <w:start w:val="single" w:sz="4" w:space="0" w:color="000000"/>
               <w:bottom w:val="single" w:sz="4" w:space="0" w:color="000000"/>
@@ -3546,7 +3546,7 @@
         </w:tc>
         <w:tc>
           <w:tcPr>
-            <w:tcW w:w="2117" w:type="dxa"/>
+            <w:tcW w:w="2119" w:type="dxa"/>
             <w:tcBorders>
               <w:start w:val="single" w:sz="4" w:space="0" w:color="000000"/>
               <w:bottom w:val="single" w:sz="4" w:space="0" w:color="000000"/>
@@ -3567,7 +3567,7 @@
         </w:tc>
         <w:tc>
           <w:tcPr>
-            <w:tcW w:w="1776" w:type="dxa"/>
+            <w:tcW w:w="1774" w:type="dxa"/>
             <w:tcBorders>
               <w:start w:val="single" w:sz="4" w:space="0" w:color="000000"/>
               <w:bottom w:val="single" w:sz="4" w:space="0" w:color="000000"/>
@@ -3588,7 +3588,7 @@
         </w:tc>
         <w:tc>
           <w:tcPr>
-            <w:tcW w:w="1825" w:type="dxa"/>
+            <w:tcW w:w="1827" w:type="dxa"/>
             <w:tcBorders>
               <w:start w:val="single" w:sz="4" w:space="0" w:color="000000"/>
               <w:bottom w:val="single" w:sz="4" w:space="0" w:color="000000"/>
@@ -3667,7 +3667,7 @@
         </w:tc>
         <w:tc>
           <w:tcPr>
-            <w:tcW w:w="1871" w:type="dxa"/>
+            <w:tcW w:w="1869" w:type="dxa"/>
             <w:tcBorders>
               <w:start w:val="single" w:sz="4" w:space="0" w:color="000000"/>
               <w:bottom w:val="single" w:sz="4" w:space="0" w:color="000000"/>
@@ -3688,7 +3688,7 @@
         </w:tc>
         <w:tc>
           <w:tcPr>
-            <w:tcW w:w="2117" w:type="dxa"/>
+            <w:tcW w:w="2119" w:type="dxa"/>
             <w:tcBorders>
               <w:start w:val="single" w:sz="4" w:space="0" w:color="000000"/>
               <w:bottom w:val="single" w:sz="4" w:space="0" w:color="000000"/>
@@ -3709,7 +3709,7 @@
         </w:tc>
         <w:tc>
           <w:tcPr>
-            <w:tcW w:w="1776" w:type="dxa"/>
+            <w:tcW w:w="1774" w:type="dxa"/>
             <w:tcBorders>
               <w:start w:val="single" w:sz="4" w:space="0" w:color="000000"/>
               <w:bottom w:val="single" w:sz="4" w:space="0" w:color="000000"/>
@@ -3730,7 +3730,7 @@
         </w:tc>
         <w:tc>
           <w:tcPr>
-            <w:tcW w:w="1825" w:type="dxa"/>
+            <w:tcW w:w="1827" w:type="dxa"/>
             <w:tcBorders>
               <w:start w:val="single" w:sz="4" w:space="0" w:color="000000"/>
               <w:bottom w:val="single" w:sz="4" w:space="0" w:color="000000"/>
@@ -3797,7 +3797,7 @@
         </w:tc>
         <w:tc>
           <w:tcPr>
-            <w:tcW w:w="1871" w:type="dxa"/>
+            <w:tcW w:w="1869" w:type="dxa"/>
             <w:tcBorders>
               <w:start w:val="single" w:sz="4" w:space="0" w:color="000000"/>
               <w:bottom w:val="single" w:sz="4" w:space="0" w:color="000000"/>
@@ -3818,47 +3818,47 @@
         </w:tc>
         <w:tc>
           <w:tcPr>
-            <w:tcW w:w="2117" w:type="dxa"/>
-            <w:tcBorders>
-              <w:start w:val="single" w:sz="4" w:space="0" w:color="000000"/>
-              <w:bottom w:val="single" w:sz="4" w:space="0" w:color="000000"/>
-            </w:tcBorders>
-            <w:vAlign w:val="center"/>
-          </w:tcPr>
-          <w:p>
-            <w:pPr>
-              <w:pStyle w:val="TableContents"/>
-              <w:jc w:val="center"/>
-              <w:rPr/>
-            </w:pPr>
-            <w:r>
-              <w:rPr/>
-            </w:r>
-          </w:p>
-        </w:tc>
-        <w:tc>
-          <w:tcPr>
-            <w:tcW w:w="1776" w:type="dxa"/>
-            <w:tcBorders>
-              <w:start w:val="single" w:sz="4" w:space="0" w:color="000000"/>
-              <w:bottom w:val="single" w:sz="4" w:space="0" w:color="000000"/>
-            </w:tcBorders>
-            <w:vAlign w:val="center"/>
-          </w:tcPr>
-          <w:p>
-            <w:pPr>
-              <w:pStyle w:val="TableContents"/>
-              <w:jc w:val="center"/>
-              <w:rPr/>
-            </w:pPr>
-            <w:r>
-              <w:rPr/>
-            </w:r>
-          </w:p>
-        </w:tc>
-        <w:tc>
-          <w:tcPr>
-            <w:tcW w:w="1825" w:type="dxa"/>
+            <w:tcW w:w="2119" w:type="dxa"/>
+            <w:tcBorders>
+              <w:start w:val="single" w:sz="4" w:space="0" w:color="000000"/>
+              <w:bottom w:val="single" w:sz="4" w:space="0" w:color="000000"/>
+            </w:tcBorders>
+            <w:vAlign w:val="center"/>
+          </w:tcPr>
+          <w:p>
+            <w:pPr>
+              <w:pStyle w:val="TableContents"/>
+              <w:jc w:val="center"/>
+              <w:rPr/>
+            </w:pPr>
+            <w:r>
+              <w:rPr/>
+            </w:r>
+          </w:p>
+        </w:tc>
+        <w:tc>
+          <w:tcPr>
+            <w:tcW w:w="1774" w:type="dxa"/>
+            <w:tcBorders>
+              <w:start w:val="single" w:sz="4" w:space="0" w:color="000000"/>
+              <w:bottom w:val="single" w:sz="4" w:space="0" w:color="000000"/>
+            </w:tcBorders>
+            <w:vAlign w:val="center"/>
+          </w:tcPr>
+          <w:p>
+            <w:pPr>
+              <w:pStyle w:val="TableContents"/>
+              <w:jc w:val="center"/>
+              <w:rPr/>
+            </w:pPr>
+            <w:r>
+              <w:rPr/>
+            </w:r>
+          </w:p>
+        </w:tc>
+        <w:tc>
+          <w:tcPr>
+            <w:tcW w:w="1827" w:type="dxa"/>
             <w:tcBorders>
               <w:start w:val="single" w:sz="4" w:space="0" w:color="000000"/>
               <w:bottom w:val="single" w:sz="4" w:space="0" w:color="000000"/>
@@ -3923,7 +3923,7 @@
         </w:tc>
         <w:tc>
           <w:tcPr>
-            <w:tcW w:w="1871" w:type="dxa"/>
+            <w:tcW w:w="1869" w:type="dxa"/>
             <w:tcBorders>
               <w:start w:val="single" w:sz="4" w:space="0" w:color="000000"/>
               <w:bottom w:val="single" w:sz="4" w:space="0" w:color="000000"/>
@@ -3944,7 +3944,7 @@
         </w:tc>
         <w:tc>
           <w:tcPr>
-            <w:tcW w:w="2117" w:type="dxa"/>
+            <w:tcW w:w="2119" w:type="dxa"/>
             <w:tcBorders>
               <w:start w:val="single" w:sz="4" w:space="0" w:color="000000"/>
               <w:bottom w:val="single" w:sz="4" w:space="0" w:color="000000"/>
@@ -3965,7 +3965,7 @@
         </w:tc>
         <w:tc>
           <w:tcPr>
-            <w:tcW w:w="1776" w:type="dxa"/>
+            <w:tcW w:w="1774" w:type="dxa"/>
             <w:tcBorders>
               <w:start w:val="single" w:sz="4" w:space="0" w:color="000000"/>
               <w:bottom w:val="single" w:sz="4" w:space="0" w:color="000000"/>
@@ -3986,7 +3986,7 @@
         </w:tc>
         <w:tc>
           <w:tcPr>
-            <w:tcW w:w="1825" w:type="dxa"/>
+            <w:tcW w:w="1827" w:type="dxa"/>
             <w:tcBorders>
               <w:start w:val="single" w:sz="4" w:space="0" w:color="000000"/>
               <w:bottom w:val="single" w:sz="4" w:space="0" w:color="000000"/>
@@ -4064,7 +4064,7 @@
         </w:tc>
         <w:tc>
           <w:tcPr>
-            <w:tcW w:w="1871" w:type="dxa"/>
+            <w:tcW w:w="1869" w:type="dxa"/>
             <w:tcBorders>
               <w:start w:val="single" w:sz="4" w:space="0" w:color="000000"/>
               <w:bottom w:val="single" w:sz="4" w:space="0" w:color="000000"/>
@@ -4085,7 +4085,7 @@
         </w:tc>
         <w:tc>
           <w:tcPr>
-            <w:tcW w:w="2117" w:type="dxa"/>
+            <w:tcW w:w="2119" w:type="dxa"/>
             <w:tcBorders>
               <w:start w:val="single" w:sz="4" w:space="0" w:color="000000"/>
               <w:bottom w:val="single" w:sz="4" w:space="0" w:color="000000"/>
@@ -4106,7 +4106,7 @@
         </w:tc>
         <w:tc>
           <w:tcPr>
-            <w:tcW w:w="1776" w:type="dxa"/>
+            <w:tcW w:w="1774" w:type="dxa"/>
             <w:tcBorders>
               <w:start w:val="single" w:sz="4" w:space="0" w:color="000000"/>
               <w:bottom w:val="single" w:sz="4" w:space="0" w:color="000000"/>
@@ -4127,7 +4127,7 @@
         </w:tc>
         <w:tc>
           <w:tcPr>
-            <w:tcW w:w="1825" w:type="dxa"/>
+            <w:tcW w:w="1827" w:type="dxa"/>
             <w:tcBorders>
               <w:start w:val="single" w:sz="4" w:space="0" w:color="000000"/>
               <w:bottom w:val="single" w:sz="4" w:space="0" w:color="000000"/>
@@ -4194,7 +4194,7 @@
         </w:tc>
         <w:tc>
           <w:tcPr>
-            <w:tcW w:w="1871" w:type="dxa"/>
+            <w:tcW w:w="1869" w:type="dxa"/>
             <w:tcBorders>
               <w:start w:val="single" w:sz="4" w:space="0" w:color="000000"/>
               <w:bottom w:val="single" w:sz="4" w:space="0" w:color="000000"/>
@@ -4215,7 +4215,7 @@
         </w:tc>
         <w:tc>
           <w:tcPr>
-            <w:tcW w:w="2117" w:type="dxa"/>
+            <w:tcW w:w="2119" w:type="dxa"/>
             <w:tcBorders>
               <w:start w:val="single" w:sz="4" w:space="0" w:color="000000"/>
               <w:bottom w:val="single" w:sz="4" w:space="0" w:color="000000"/>
@@ -4236,7 +4236,7 @@
         </w:tc>
         <w:tc>
           <w:tcPr>
-            <w:tcW w:w="1776" w:type="dxa"/>
+            <w:tcW w:w="1774" w:type="dxa"/>
             <w:tcBorders>
               <w:start w:val="single" w:sz="4" w:space="0" w:color="000000"/>
               <w:bottom w:val="single" w:sz="4" w:space="0" w:color="000000"/>
@@ -4257,7 +4257,7 @@
         </w:tc>
         <w:tc>
           <w:tcPr>
-            <w:tcW w:w="1825" w:type="dxa"/>
+            <w:tcW w:w="1827" w:type="dxa"/>
             <w:tcBorders>
               <w:start w:val="single" w:sz="4" w:space="0" w:color="000000"/>
               <w:bottom w:val="single" w:sz="4" w:space="0" w:color="000000"/>
@@ -4324,7 +4324,7 @@
         </w:tc>
         <w:tc>
           <w:tcPr>
-            <w:tcW w:w="1871" w:type="dxa"/>
+            <w:tcW w:w="1869" w:type="dxa"/>
             <w:tcBorders>
               <w:start w:val="single" w:sz="4" w:space="0" w:color="000000"/>
               <w:bottom w:val="single" w:sz="4" w:space="0" w:color="000000"/>
@@ -4345,7 +4345,7 @@
         </w:tc>
         <w:tc>
           <w:tcPr>
-            <w:tcW w:w="2117" w:type="dxa"/>
+            <w:tcW w:w="2119" w:type="dxa"/>
             <w:tcBorders>
               <w:start w:val="single" w:sz="4" w:space="0" w:color="000000"/>
               <w:bottom w:val="single" w:sz="4" w:space="0" w:color="000000"/>
@@ -4366,7 +4366,7 @@
         </w:tc>
         <w:tc>
           <w:tcPr>
-            <w:tcW w:w="1776" w:type="dxa"/>
+            <w:tcW w:w="1774" w:type="dxa"/>
             <w:tcBorders>
               <w:start w:val="single" w:sz="4" w:space="0" w:color="000000"/>
               <w:bottom w:val="single" w:sz="4" w:space="0" w:color="000000"/>
@@ -4387,7 +4387,7 @@
         </w:tc>
         <w:tc>
           <w:tcPr>
-            <w:tcW w:w="1825" w:type="dxa"/>
+            <w:tcW w:w="1827" w:type="dxa"/>
             <w:tcBorders>
               <w:start w:val="single" w:sz="4" w:space="0" w:color="000000"/>
               <w:bottom w:val="single" w:sz="4" w:space="0" w:color="000000"/>
@@ -4466,7 +4466,7 @@
         </w:tc>
         <w:tc>
           <w:tcPr>
-            <w:tcW w:w="1871" w:type="dxa"/>
+            <w:tcW w:w="1869" w:type="dxa"/>
             <w:tcBorders>
               <w:start w:val="single" w:sz="4" w:space="0" w:color="000000"/>
               <w:bottom w:val="single" w:sz="4" w:space="0" w:color="000000"/>
@@ -4487,7 +4487,7 @@
         </w:tc>
         <w:tc>
           <w:tcPr>
-            <w:tcW w:w="2117" w:type="dxa"/>
+            <w:tcW w:w="2119" w:type="dxa"/>
             <w:tcBorders>
               <w:start w:val="single" w:sz="4" w:space="0" w:color="000000"/>
               <w:bottom w:val="single" w:sz="4" w:space="0" w:color="000000"/>
@@ -4508,7 +4508,7 @@
         </w:tc>
         <w:tc>
           <w:tcPr>
-            <w:tcW w:w="1776" w:type="dxa"/>
+            <w:tcW w:w="1774" w:type="dxa"/>
             <w:tcBorders>
               <w:start w:val="single" w:sz="4" w:space="0" w:color="000000"/>
               <w:bottom w:val="single" w:sz="4" w:space="0" w:color="000000"/>
@@ -4529,7 +4529,7 @@
         </w:tc>
         <w:tc>
           <w:tcPr>
-            <w:tcW w:w="1825" w:type="dxa"/>
+            <w:tcW w:w="1827" w:type="dxa"/>
             <w:tcBorders>
               <w:start w:val="single" w:sz="4" w:space="0" w:color="000000"/>
               <w:bottom w:val="single" w:sz="4" w:space="0" w:color="000000"/>
@@ -4596,7 +4596,7 @@
         </w:tc>
         <w:tc>
           <w:tcPr>
-            <w:tcW w:w="1871" w:type="dxa"/>
+            <w:tcW w:w="1869" w:type="dxa"/>
             <w:tcBorders>
               <w:start w:val="single" w:sz="4" w:space="0" w:color="000000"/>
               <w:bottom w:val="single" w:sz="4" w:space="0" w:color="000000"/>
@@ -4617,7 +4617,7 @@
         </w:tc>
         <w:tc>
           <w:tcPr>
-            <w:tcW w:w="2117" w:type="dxa"/>
+            <w:tcW w:w="2119" w:type="dxa"/>
             <w:tcBorders>
               <w:start w:val="single" w:sz="4" w:space="0" w:color="000000"/>
               <w:bottom w:val="single" w:sz="4" w:space="0" w:color="000000"/>
@@ -4638,7 +4638,7 @@
         </w:tc>
         <w:tc>
           <w:tcPr>
-            <w:tcW w:w="1776" w:type="dxa"/>
+            <w:tcW w:w="1774" w:type="dxa"/>
             <w:tcBorders>
               <w:start w:val="single" w:sz="4" w:space="0" w:color="000000"/>
               <w:bottom w:val="single" w:sz="4" w:space="0" w:color="000000"/>
@@ -4659,7 +4659,7 @@
         </w:tc>
         <w:tc>
           <w:tcPr>
-            <w:tcW w:w="1825" w:type="dxa"/>
+            <w:tcW w:w="1827" w:type="dxa"/>
             <w:tcBorders>
               <w:start w:val="single" w:sz="4" w:space="0" w:color="000000"/>
               <w:bottom w:val="single" w:sz="4" w:space="0" w:color="000000"/>
@@ -4726,7 +4726,7 @@
         </w:tc>
         <w:tc>
           <w:tcPr>
-            <w:tcW w:w="1871" w:type="dxa"/>
+            <w:tcW w:w="1869" w:type="dxa"/>
             <w:tcBorders>
               <w:start w:val="single" w:sz="4" w:space="0" w:color="000000"/>
               <w:bottom w:val="single" w:sz="4" w:space="0" w:color="000000"/>
@@ -4747,7 +4747,7 @@
         </w:tc>
         <w:tc>
           <w:tcPr>
-            <w:tcW w:w="2117" w:type="dxa"/>
+            <w:tcW w:w="2119" w:type="dxa"/>
             <w:tcBorders>
               <w:start w:val="single" w:sz="4" w:space="0" w:color="000000"/>
               <w:bottom w:val="single" w:sz="4" w:space="0" w:color="000000"/>
@@ -4768,7 +4768,7 @@
         </w:tc>
         <w:tc>
           <w:tcPr>
-            <w:tcW w:w="1776" w:type="dxa"/>
+            <w:tcW w:w="1774" w:type="dxa"/>
             <w:tcBorders>
               <w:start w:val="single" w:sz="4" w:space="0" w:color="000000"/>
               <w:bottom w:val="single" w:sz="4" w:space="0" w:color="000000"/>
@@ -4789,7 +4789,7 @@
         </w:tc>
         <w:tc>
           <w:tcPr>
-            <w:tcW w:w="1825" w:type="dxa"/>
+            <w:tcW w:w="1827" w:type="dxa"/>
             <w:tcBorders>
               <w:start w:val="single" w:sz="4" w:space="0" w:color="000000"/>
               <w:bottom w:val="single" w:sz="4" w:space="0" w:color="000000"/>
@@ -4857,7 +4857,7 @@
         </w:tc>
         <w:tc>
           <w:tcPr>
-            <w:tcW w:w="1871" w:type="dxa"/>
+            <w:tcW w:w="1869" w:type="dxa"/>
             <w:tcBorders>
               <w:start w:val="single" w:sz="4" w:space="0" w:color="000000"/>
               <w:bottom w:val="single" w:sz="4" w:space="0" w:color="000000"/>
@@ -4878,7 +4878,7 @@
         </w:tc>
         <w:tc>
           <w:tcPr>
-            <w:tcW w:w="2117" w:type="dxa"/>
+            <w:tcW w:w="2119" w:type="dxa"/>
             <w:tcBorders>
               <w:start w:val="single" w:sz="4" w:space="0" w:color="000000"/>
               <w:bottom w:val="single" w:sz="4" w:space="0" w:color="000000"/>
@@ -4899,7 +4899,7 @@
         </w:tc>
         <w:tc>
           <w:tcPr>
-            <w:tcW w:w="1776" w:type="dxa"/>
+            <w:tcW w:w="1774" w:type="dxa"/>
             <w:tcBorders>
               <w:start w:val="single" w:sz="4" w:space="0" w:color="000000"/>
               <w:bottom w:val="single" w:sz="4" w:space="0" w:color="000000"/>
@@ -4920,7 +4920,7 @@
         </w:tc>
         <w:tc>
           <w:tcPr>
-            <w:tcW w:w="1825" w:type="dxa"/>
+            <w:tcW w:w="1827" w:type="dxa"/>
             <w:tcBorders>
               <w:start w:val="single" w:sz="4" w:space="0" w:color="000000"/>
               <w:bottom w:val="single" w:sz="4" w:space="0" w:color="000000"/>
@@ -4987,7 +4987,7 @@
         </w:tc>
         <w:tc>
           <w:tcPr>
-            <w:tcW w:w="1871" w:type="dxa"/>
+            <w:tcW w:w="1869" w:type="dxa"/>
             <w:tcBorders>
               <w:start w:val="single" w:sz="4" w:space="0" w:color="000000"/>
               <w:bottom w:val="single" w:sz="4" w:space="0" w:color="000000"/>
@@ -5008,7 +5008,7 @@
         </w:tc>
         <w:tc>
           <w:tcPr>
-            <w:tcW w:w="2117" w:type="dxa"/>
+            <w:tcW w:w="2119" w:type="dxa"/>
             <w:tcBorders>
               <w:start w:val="single" w:sz="4" w:space="0" w:color="000000"/>
               <w:bottom w:val="single" w:sz="4" w:space="0" w:color="000000"/>
@@ -5029,7 +5029,7 @@
         </w:tc>
         <w:tc>
           <w:tcPr>
-            <w:tcW w:w="1776" w:type="dxa"/>
+            <w:tcW w:w="1774" w:type="dxa"/>
             <w:tcBorders>
               <w:start w:val="single" w:sz="4" w:space="0" w:color="000000"/>
               <w:bottom w:val="single" w:sz="4" w:space="0" w:color="000000"/>
@@ -5050,7 +5050,7 @@
         </w:tc>
         <w:tc>
           <w:tcPr>
-            <w:tcW w:w="1825" w:type="dxa"/>
+            <w:tcW w:w="1827" w:type="dxa"/>
             <w:tcBorders>
               <w:start w:val="single" w:sz="4" w:space="0" w:color="000000"/>
               <w:bottom w:val="single" w:sz="4" w:space="0" w:color="000000"/>
@@ -5117,7 +5117,7 @@
         </w:tc>
         <w:tc>
           <w:tcPr>
-            <w:tcW w:w="1871" w:type="dxa"/>
+            <w:tcW w:w="1869" w:type="dxa"/>
             <w:tcBorders>
               <w:start w:val="single" w:sz="4" w:space="0" w:color="000000"/>
               <w:bottom w:val="single" w:sz="4" w:space="0" w:color="000000"/>
@@ -5138,7 +5138,7 @@
         </w:tc>
         <w:tc>
           <w:tcPr>
-            <w:tcW w:w="2117" w:type="dxa"/>
+            <w:tcW w:w="2119" w:type="dxa"/>
             <w:tcBorders>
               <w:start w:val="single" w:sz="4" w:space="0" w:color="000000"/>
               <w:bottom w:val="single" w:sz="4" w:space="0" w:color="000000"/>
@@ -5159,7 +5159,7 @@
         </w:tc>
         <w:tc>
           <w:tcPr>
-            <w:tcW w:w="1776" w:type="dxa"/>
+            <w:tcW w:w="1774" w:type="dxa"/>
             <w:tcBorders>
               <w:start w:val="single" w:sz="4" w:space="0" w:color="000000"/>
               <w:bottom w:val="single" w:sz="4" w:space="0" w:color="000000"/>
@@ -5180,7 +5180,7 @@
         </w:tc>
         <w:tc>
           <w:tcPr>
-            <w:tcW w:w="1825" w:type="dxa"/>
+            <w:tcW w:w="1827" w:type="dxa"/>
             <w:tcBorders>
               <w:start w:val="single" w:sz="4" w:space="0" w:color="000000"/>
               <w:bottom w:val="single" w:sz="4" w:space="0" w:color="000000"/>
@@ -5248,7 +5248,7 @@
         </w:tc>
         <w:tc>
           <w:tcPr>
-            <w:tcW w:w="1871" w:type="dxa"/>
+            <w:tcW w:w="1869" w:type="dxa"/>
             <w:tcBorders>
               <w:start w:val="single" w:sz="4" w:space="0" w:color="000000"/>
               <w:bottom w:val="single" w:sz="4" w:space="0" w:color="000000"/>
@@ -5269,7 +5269,7 @@
         </w:tc>
         <w:tc>
           <w:tcPr>
-            <w:tcW w:w="2117" w:type="dxa"/>
+            <w:tcW w:w="2119" w:type="dxa"/>
             <w:tcBorders>
               <w:start w:val="single" w:sz="4" w:space="0" w:color="000000"/>
               <w:bottom w:val="single" w:sz="4" w:space="0" w:color="000000"/>
@@ -5290,7 +5290,7 @@
         </w:tc>
         <w:tc>
           <w:tcPr>
-            <w:tcW w:w="1776" w:type="dxa"/>
+            <w:tcW w:w="1774" w:type="dxa"/>
             <w:tcBorders>
               <w:start w:val="single" w:sz="4" w:space="0" w:color="000000"/>
               <w:bottom w:val="single" w:sz="4" w:space="0" w:color="000000"/>
@@ -5311,7 +5311,7 @@
         </w:tc>
         <w:tc>
           <w:tcPr>
-            <w:tcW w:w="1825" w:type="dxa"/>
+            <w:tcW w:w="1827" w:type="dxa"/>
             <w:tcBorders>
               <w:start w:val="single" w:sz="4" w:space="0" w:color="000000"/>
               <w:bottom w:val="single" w:sz="4" w:space="0" w:color="000000"/>
@@ -5378,7 +5378,7 @@
         </w:tc>
         <w:tc>
           <w:tcPr>
-            <w:tcW w:w="1871" w:type="dxa"/>
+            <w:tcW w:w="1869" w:type="dxa"/>
             <w:tcBorders>
               <w:start w:val="single" w:sz="4" w:space="0" w:color="000000"/>
               <w:bottom w:val="single" w:sz="4" w:space="0" w:color="000000"/>
@@ -5399,7 +5399,7 @@
         </w:tc>
         <w:tc>
           <w:tcPr>
-            <w:tcW w:w="2117" w:type="dxa"/>
+            <w:tcW w:w="2119" w:type="dxa"/>
             <w:tcBorders>
               <w:start w:val="single" w:sz="4" w:space="0" w:color="000000"/>
               <w:bottom w:val="single" w:sz="4" w:space="0" w:color="000000"/>
@@ -5420,7 +5420,7 @@
         </w:tc>
         <w:tc>
           <w:tcPr>
-            <w:tcW w:w="1776" w:type="dxa"/>
+            <w:tcW w:w="1774" w:type="dxa"/>
             <w:tcBorders>
               <w:start w:val="single" w:sz="4" w:space="0" w:color="000000"/>
               <w:bottom w:val="single" w:sz="4" w:space="0" w:color="000000"/>
@@ -5441,7 +5441,7 @@
         </w:tc>
         <w:tc>
           <w:tcPr>
-            <w:tcW w:w="1825" w:type="dxa"/>
+            <w:tcW w:w="1827" w:type="dxa"/>
             <w:tcBorders>
               <w:start w:val="single" w:sz="4" w:space="0" w:color="000000"/>
               <w:bottom w:val="single" w:sz="4" w:space="0" w:color="000000"/>
@@ -5508,7 +5508,7 @@
         </w:tc>
         <w:tc>
           <w:tcPr>
-            <w:tcW w:w="1871" w:type="dxa"/>
+            <w:tcW w:w="1869" w:type="dxa"/>
             <w:tcBorders>
               <w:start w:val="single" w:sz="4" w:space="0" w:color="000000"/>
               <w:bottom w:val="single" w:sz="4" w:space="0" w:color="000000"/>
@@ -5529,7 +5529,7 @@
         </w:tc>
         <w:tc>
           <w:tcPr>
-            <w:tcW w:w="2117" w:type="dxa"/>
+            <w:tcW w:w="2119" w:type="dxa"/>
             <w:tcBorders>
               <w:start w:val="single" w:sz="4" w:space="0" w:color="000000"/>
               <w:bottom w:val="single" w:sz="4" w:space="0" w:color="000000"/>
@@ -5550,7 +5550,7 @@
         </w:tc>
         <w:tc>
           <w:tcPr>
-            <w:tcW w:w="1776" w:type="dxa"/>
+            <w:tcW w:w="1774" w:type="dxa"/>
             <w:tcBorders>
               <w:start w:val="single" w:sz="4" w:space="0" w:color="000000"/>
               <w:bottom w:val="single" w:sz="4" w:space="0" w:color="000000"/>
@@ -5571,7 +5571,7 @@
         </w:tc>
         <w:tc>
           <w:tcPr>
-            <w:tcW w:w="1825" w:type="dxa"/>
+            <w:tcW w:w="1827" w:type="dxa"/>
             <w:tcBorders>
               <w:start w:val="single" w:sz="4" w:space="0" w:color="000000"/>
               <w:bottom w:val="single" w:sz="4" w:space="0" w:color="000000"/>
@@ -5639,7 +5639,7 @@
         </w:tc>
         <w:tc>
           <w:tcPr>
-            <w:tcW w:w="1871" w:type="dxa"/>
+            <w:tcW w:w="1869" w:type="dxa"/>
             <w:tcBorders>
               <w:start w:val="single" w:sz="4" w:space="0" w:color="000000"/>
               <w:bottom w:val="single" w:sz="4" w:space="0" w:color="000000"/>
@@ -5660,7 +5660,7 @@
         </w:tc>
         <w:tc>
           <w:tcPr>
-            <w:tcW w:w="2117" w:type="dxa"/>
+            <w:tcW w:w="2119" w:type="dxa"/>
             <w:tcBorders>
               <w:start w:val="single" w:sz="4" w:space="0" w:color="000000"/>
               <w:bottom w:val="single" w:sz="4" w:space="0" w:color="000000"/>
@@ -5681,7 +5681,7 @@
         </w:tc>
         <w:tc>
           <w:tcPr>
-            <w:tcW w:w="1776" w:type="dxa"/>
+            <w:tcW w:w="1774" w:type="dxa"/>
             <w:tcBorders>
               <w:start w:val="single" w:sz="4" w:space="0" w:color="000000"/>
               <w:bottom w:val="single" w:sz="4" w:space="0" w:color="000000"/>
@@ -5702,7 +5702,7 @@
         </w:tc>
         <w:tc>
           <w:tcPr>
-            <w:tcW w:w="1825" w:type="dxa"/>
+            <w:tcW w:w="1827" w:type="dxa"/>
             <w:tcBorders>
               <w:start w:val="single" w:sz="4" w:space="0" w:color="000000"/>
               <w:bottom w:val="single" w:sz="4" w:space="0" w:color="000000"/>
@@ -5769,7 +5769,7 @@
         </w:tc>
         <w:tc>
           <w:tcPr>
-            <w:tcW w:w="1871" w:type="dxa"/>
+            <w:tcW w:w="1869" w:type="dxa"/>
             <w:tcBorders>
               <w:start w:val="single" w:sz="4" w:space="0" w:color="000000"/>
               <w:bottom w:val="single" w:sz="4" w:space="0" w:color="000000"/>
@@ -5790,7 +5790,7 @@
         </w:tc>
         <w:tc>
           <w:tcPr>
-            <w:tcW w:w="2117" w:type="dxa"/>
+            <w:tcW w:w="2119" w:type="dxa"/>
             <w:tcBorders>
               <w:start w:val="single" w:sz="4" w:space="0" w:color="000000"/>
               <w:bottom w:val="single" w:sz="4" w:space="0" w:color="000000"/>
@@ -5811,7 +5811,7 @@
         </w:tc>
         <w:tc>
           <w:tcPr>
-            <w:tcW w:w="1776" w:type="dxa"/>
+            <w:tcW w:w="1774" w:type="dxa"/>
             <w:tcBorders>
               <w:start w:val="single" w:sz="4" w:space="0" w:color="000000"/>
               <w:bottom w:val="single" w:sz="4" w:space="0" w:color="000000"/>
@@ -5832,7 +5832,7 @@
         </w:tc>
         <w:tc>
           <w:tcPr>
-            <w:tcW w:w="1825" w:type="dxa"/>
+            <w:tcW w:w="1827" w:type="dxa"/>
             <w:tcBorders>
               <w:start w:val="single" w:sz="4" w:space="0" w:color="000000"/>
               <w:bottom w:val="single" w:sz="4" w:space="0" w:color="000000"/>
@@ -5899,7 +5899,7 @@
         </w:tc>
         <w:tc>
           <w:tcPr>
-            <w:tcW w:w="1871" w:type="dxa"/>
+            <w:tcW w:w="1869" w:type="dxa"/>
             <w:tcBorders>
               <w:start w:val="single" w:sz="4" w:space="0" w:color="000000"/>
               <w:bottom w:val="single" w:sz="4" w:space="0" w:color="000000"/>
@@ -5920,7 +5920,7 @@
         </w:tc>
         <w:tc>
           <w:tcPr>
-            <w:tcW w:w="2117" w:type="dxa"/>
+            <w:tcW w:w="2119" w:type="dxa"/>
             <w:tcBorders>
               <w:start w:val="single" w:sz="4" w:space="0" w:color="000000"/>
               <w:bottom w:val="single" w:sz="4" w:space="0" w:color="000000"/>
@@ -5941,7 +5941,7 @@
         </w:tc>
         <w:tc>
           <w:tcPr>
-            <w:tcW w:w="1776" w:type="dxa"/>
+            <w:tcW w:w="1774" w:type="dxa"/>
             <w:tcBorders>
               <w:start w:val="single" w:sz="4" w:space="0" w:color="000000"/>
               <w:bottom w:val="single" w:sz="4" w:space="0" w:color="000000"/>
@@ -5962,7 +5962,7 @@
         </w:tc>
         <w:tc>
           <w:tcPr>
-            <w:tcW w:w="1825" w:type="dxa"/>
+            <w:tcW w:w="1827" w:type="dxa"/>
             <w:tcBorders>
               <w:start w:val="single" w:sz="4" w:space="0" w:color="000000"/>
               <w:bottom w:val="single" w:sz="4" w:space="0" w:color="000000"/>
@@ -6030,7 +6030,7 @@
         </w:tc>
         <w:tc>
           <w:tcPr>
-            <w:tcW w:w="1871" w:type="dxa"/>
+            <w:tcW w:w="1869" w:type="dxa"/>
             <w:tcBorders>
               <w:start w:val="single" w:sz="4" w:space="0" w:color="000000"/>
               <w:bottom w:val="single" w:sz="4" w:space="0" w:color="000000"/>
@@ -6051,7 +6051,7 @@
         </w:tc>
         <w:tc>
           <w:tcPr>
-            <w:tcW w:w="2117" w:type="dxa"/>
+            <w:tcW w:w="2119" w:type="dxa"/>
             <w:tcBorders>
               <w:start w:val="single" w:sz="4" w:space="0" w:color="000000"/>
               <w:bottom w:val="single" w:sz="4" w:space="0" w:color="000000"/>
@@ -6072,7 +6072,7 @@
         </w:tc>
         <w:tc>
           <w:tcPr>
-            <w:tcW w:w="1776" w:type="dxa"/>
+            <w:tcW w:w="1774" w:type="dxa"/>
             <w:tcBorders>
               <w:start w:val="single" w:sz="4" w:space="0" w:color="000000"/>
               <w:bottom w:val="single" w:sz="4" w:space="0" w:color="000000"/>
@@ -6093,7 +6093,7 @@
         </w:tc>
         <w:tc>
           <w:tcPr>
-            <w:tcW w:w="1825" w:type="dxa"/>
+            <w:tcW w:w="1827" w:type="dxa"/>
             <w:tcBorders>
               <w:start w:val="single" w:sz="4" w:space="0" w:color="000000"/>
               <w:bottom w:val="single" w:sz="4" w:space="0" w:color="000000"/>
@@ -6160,7 +6160,7 @@
         </w:tc>
         <w:tc>
           <w:tcPr>
-            <w:tcW w:w="1871" w:type="dxa"/>
+            <w:tcW w:w="1869" w:type="dxa"/>
             <w:tcBorders>
               <w:start w:val="single" w:sz="4" w:space="0" w:color="000000"/>
               <w:bottom w:val="single" w:sz="4" w:space="0" w:color="000000"/>
@@ -6181,7 +6181,7 @@
         </w:tc>
         <w:tc>
           <w:tcPr>
-            <w:tcW w:w="2117" w:type="dxa"/>
+            <w:tcW w:w="2119" w:type="dxa"/>
             <w:tcBorders>
               <w:start w:val="single" w:sz="4" w:space="0" w:color="000000"/>
               <w:bottom w:val="single" w:sz="4" w:space="0" w:color="000000"/>
@@ -6202,7 +6202,7 @@
         </w:tc>
         <w:tc>
           <w:tcPr>
-            <w:tcW w:w="1776" w:type="dxa"/>
+            <w:tcW w:w="1774" w:type="dxa"/>
             <w:tcBorders>
               <w:start w:val="single" w:sz="4" w:space="0" w:color="000000"/>
               <w:bottom w:val="single" w:sz="4" w:space="0" w:color="000000"/>
@@ -6223,7 +6223,7 @@
         </w:tc>
         <w:tc>
           <w:tcPr>
-            <w:tcW w:w="1825" w:type="dxa"/>
+            <w:tcW w:w="1827" w:type="dxa"/>
             <w:tcBorders>
               <w:start w:val="single" w:sz="4" w:space="0" w:color="000000"/>
               <w:bottom w:val="single" w:sz="4" w:space="0" w:color="000000"/>
@@ -6290,7 +6290,7 @@
         </w:tc>
         <w:tc>
           <w:tcPr>
-            <w:tcW w:w="1871" w:type="dxa"/>
+            <w:tcW w:w="1869" w:type="dxa"/>
             <w:tcBorders>
               <w:start w:val="single" w:sz="4" w:space="0" w:color="000000"/>
               <w:bottom w:val="single" w:sz="4" w:space="0" w:color="000000"/>
@@ -6311,7 +6311,7 @@
         </w:tc>
         <w:tc>
           <w:tcPr>
-            <w:tcW w:w="2117" w:type="dxa"/>
+            <w:tcW w:w="2119" w:type="dxa"/>
             <w:tcBorders>
               <w:start w:val="single" w:sz="4" w:space="0" w:color="000000"/>
               <w:bottom w:val="single" w:sz="4" w:space="0" w:color="000000"/>
@@ -6332,7 +6332,7 @@
         </w:tc>
         <w:tc>
           <w:tcPr>
-            <w:tcW w:w="1776" w:type="dxa"/>
+            <w:tcW w:w="1774" w:type="dxa"/>
             <w:tcBorders>
               <w:start w:val="single" w:sz="4" w:space="0" w:color="000000"/>
               <w:bottom w:val="single" w:sz="4" w:space="0" w:color="000000"/>
@@ -6353,7 +6353,7 @@
         </w:tc>
         <w:tc>
           <w:tcPr>
-            <w:tcW w:w="1825" w:type="dxa"/>
+            <w:tcW w:w="1827" w:type="dxa"/>
             <w:tcBorders>
               <w:start w:val="single" w:sz="4" w:space="0" w:color="000000"/>
               <w:bottom w:val="single" w:sz="4" w:space="0" w:color="000000"/>
@@ -6421,7 +6421,7 @@
         </w:tc>
         <w:tc>
           <w:tcPr>
-            <w:tcW w:w="1871" w:type="dxa"/>
+            <w:tcW w:w="1869" w:type="dxa"/>
             <w:tcBorders>
               <w:start w:val="single" w:sz="4" w:space="0" w:color="000000"/>
               <w:bottom w:val="single" w:sz="4" w:space="0" w:color="000000"/>
@@ -6442,7 +6442,7 @@
         </w:tc>
         <w:tc>
           <w:tcPr>
-            <w:tcW w:w="2117" w:type="dxa"/>
+            <w:tcW w:w="2119" w:type="dxa"/>
             <w:tcBorders>
               <w:start w:val="single" w:sz="4" w:space="0" w:color="000000"/>
               <w:bottom w:val="single" w:sz="4" w:space="0" w:color="000000"/>
@@ -6463,7 +6463,7 @@
         </w:tc>
         <w:tc>
           <w:tcPr>
-            <w:tcW w:w="1776" w:type="dxa"/>
+            <w:tcW w:w="1774" w:type="dxa"/>
             <w:tcBorders>
               <w:start w:val="single" w:sz="4" w:space="0" w:color="000000"/>
               <w:bottom w:val="single" w:sz="4" w:space="0" w:color="000000"/>
@@ -6484,7 +6484,7 @@
         </w:tc>
         <w:tc>
           <w:tcPr>
-            <w:tcW w:w="1825" w:type="dxa"/>
+            <w:tcW w:w="1827" w:type="dxa"/>
             <w:tcBorders>
               <w:start w:val="single" w:sz="4" w:space="0" w:color="000000"/>
               <w:bottom w:val="single" w:sz="4" w:space="0" w:color="000000"/>
@@ -6551,7 +6551,7 @@
         </w:tc>
         <w:tc>
           <w:tcPr>
-            <w:tcW w:w="1871" w:type="dxa"/>
+            <w:tcW w:w="1869" w:type="dxa"/>
             <w:tcBorders>
               <w:start w:val="single" w:sz="4" w:space="0" w:color="000000"/>
               <w:bottom w:val="single" w:sz="4" w:space="0" w:color="000000"/>
@@ -6572,7 +6572,7 @@
         </w:tc>
         <w:tc>
           <w:tcPr>
-            <w:tcW w:w="2117" w:type="dxa"/>
+            <w:tcW w:w="2119" w:type="dxa"/>
             <w:tcBorders>
               <w:start w:val="single" w:sz="4" w:space="0" w:color="000000"/>
               <w:bottom w:val="single" w:sz="4" w:space="0" w:color="000000"/>
@@ -6593,7 +6593,7 @@
         </w:tc>
         <w:tc>
           <w:tcPr>
-            <w:tcW w:w="1776" w:type="dxa"/>
+            <w:tcW w:w="1774" w:type="dxa"/>
             <w:tcBorders>
               <w:start w:val="single" w:sz="4" w:space="0" w:color="000000"/>
               <w:bottom w:val="single" w:sz="4" w:space="0" w:color="000000"/>
@@ -6614,7 +6614,7 @@
         </w:tc>
         <w:tc>
           <w:tcPr>
-            <w:tcW w:w="1825" w:type="dxa"/>
+            <w:tcW w:w="1827" w:type="dxa"/>
             <w:tcBorders>
               <w:start w:val="single" w:sz="4" w:space="0" w:color="000000"/>
               <w:bottom w:val="single" w:sz="4" w:space="0" w:color="000000"/>
@@ -6681,7 +6681,7 @@
         </w:tc>
         <w:tc>
           <w:tcPr>
-            <w:tcW w:w="1871" w:type="dxa"/>
+            <w:tcW w:w="1869" w:type="dxa"/>
             <w:tcBorders>
               <w:start w:val="single" w:sz="4" w:space="0" w:color="000000"/>
               <w:bottom w:val="single" w:sz="4" w:space="0" w:color="000000"/>
@@ -6702,7 +6702,7 @@
         </w:tc>
         <w:tc>
           <w:tcPr>
-            <w:tcW w:w="2117" w:type="dxa"/>
+            <w:tcW w:w="2119" w:type="dxa"/>
             <w:tcBorders>
               <w:start w:val="single" w:sz="4" w:space="0" w:color="000000"/>
               <w:bottom w:val="single" w:sz="4" w:space="0" w:color="000000"/>
@@ -6723,7 +6723,7 @@
         </w:tc>
         <w:tc>
           <w:tcPr>
-            <w:tcW w:w="1776" w:type="dxa"/>
+            <w:tcW w:w="1774" w:type="dxa"/>
             <w:tcBorders>
               <w:start w:val="single" w:sz="4" w:space="0" w:color="000000"/>
               <w:bottom w:val="single" w:sz="4" w:space="0" w:color="000000"/>
@@ -6744,7 +6744,7 @@
         </w:tc>
         <w:tc>
           <w:tcPr>
-            <w:tcW w:w="1825" w:type="dxa"/>
+            <w:tcW w:w="1827" w:type="dxa"/>
             <w:tcBorders>
               <w:start w:val="single" w:sz="4" w:space="0" w:color="000000"/>
               <w:bottom w:val="single" w:sz="4" w:space="0" w:color="000000"/>
@@ -6812,7 +6812,7 @@
         </w:tc>
         <w:tc>
           <w:tcPr>
-            <w:tcW w:w="1871" w:type="dxa"/>
+            <w:tcW w:w="1869" w:type="dxa"/>
             <w:tcBorders>
               <w:start w:val="single" w:sz="4" w:space="0" w:color="000000"/>
               <w:bottom w:val="single" w:sz="4" w:space="0" w:color="000000"/>
@@ -6833,7 +6833,7 @@
         </w:tc>
         <w:tc>
           <w:tcPr>
-            <w:tcW w:w="2117" w:type="dxa"/>
+            <w:tcW w:w="2119" w:type="dxa"/>
             <w:tcBorders>
               <w:start w:val="single" w:sz="4" w:space="0" w:color="000000"/>
               <w:bottom w:val="single" w:sz="4" w:space="0" w:color="000000"/>
@@ -6854,7 +6854,7 @@
         </w:tc>
         <w:tc>
           <w:tcPr>
-            <w:tcW w:w="1776" w:type="dxa"/>
+            <w:tcW w:w="1774" w:type="dxa"/>
             <w:tcBorders>
               <w:start w:val="single" w:sz="4" w:space="0" w:color="000000"/>
               <w:bottom w:val="single" w:sz="4" w:space="0" w:color="000000"/>
@@ -6875,7 +6875,7 @@
         </w:tc>
         <w:tc>
           <w:tcPr>
-            <w:tcW w:w="1825" w:type="dxa"/>
+            <w:tcW w:w="1827" w:type="dxa"/>
             <w:tcBorders>
               <w:start w:val="single" w:sz="4" w:space="0" w:color="000000"/>
               <w:bottom w:val="single" w:sz="4" w:space="0" w:color="000000"/>
@@ -6942,7 +6942,7 @@
         </w:tc>
         <w:tc>
           <w:tcPr>
-            <w:tcW w:w="1871" w:type="dxa"/>
+            <w:tcW w:w="1869" w:type="dxa"/>
             <w:tcBorders>
               <w:start w:val="single" w:sz="4" w:space="0" w:color="000000"/>
               <w:bottom w:val="single" w:sz="4" w:space="0" w:color="000000"/>
@@ -6963,7 +6963,7 @@
         </w:tc>
         <w:tc>
           <w:tcPr>
-            <w:tcW w:w="2117" w:type="dxa"/>
+            <w:tcW w:w="2119" w:type="dxa"/>
             <w:tcBorders>
               <w:start w:val="single" w:sz="4" w:space="0" w:color="000000"/>
               <w:bottom w:val="single" w:sz="4" w:space="0" w:color="000000"/>
@@ -6984,7 +6984,7 @@
         </w:tc>
         <w:tc>
           <w:tcPr>
-            <w:tcW w:w="1776" w:type="dxa"/>
+            <w:tcW w:w="1774" w:type="dxa"/>
             <w:tcBorders>
               <w:start w:val="single" w:sz="4" w:space="0" w:color="000000"/>
               <w:bottom w:val="single" w:sz="4" w:space="0" w:color="000000"/>
@@ -7005,7 +7005,7 @@
         </w:tc>
         <w:tc>
           <w:tcPr>
-            <w:tcW w:w="1825" w:type="dxa"/>
+            <w:tcW w:w="1827" w:type="dxa"/>
             <w:tcBorders>
               <w:start w:val="single" w:sz="4" w:space="0" w:color="000000"/>
               <w:bottom w:val="single" w:sz="4" w:space="0" w:color="000000"/>
@@ -7072,7 +7072,7 @@
         </w:tc>
         <w:tc>
           <w:tcPr>
-            <w:tcW w:w="1871" w:type="dxa"/>
+            <w:tcW w:w="1869" w:type="dxa"/>
             <w:tcBorders>
               <w:start w:val="single" w:sz="4" w:space="0" w:color="000000"/>
               <w:bottom w:val="single" w:sz="4" w:space="0" w:color="000000"/>
@@ -7093,7 +7093,7 @@
         </w:tc>
         <w:tc>
           <w:tcPr>
-            <w:tcW w:w="2117" w:type="dxa"/>
+            <w:tcW w:w="2119" w:type="dxa"/>
             <w:tcBorders>
               <w:start w:val="single" w:sz="4" w:space="0" w:color="000000"/>
               <w:bottom w:val="single" w:sz="4" w:space="0" w:color="000000"/>
@@ -7114,7 +7114,7 @@
         </w:tc>
         <w:tc>
           <w:tcPr>
-            <w:tcW w:w="1776" w:type="dxa"/>
+            <w:tcW w:w="1774" w:type="dxa"/>
             <w:tcBorders>
               <w:start w:val="single" w:sz="4" w:space="0" w:color="000000"/>
               <w:bottom w:val="single" w:sz="4" w:space="0" w:color="000000"/>
@@ -7135,7 +7135,7 @@
         </w:tc>
         <w:tc>
           <w:tcPr>
-            <w:tcW w:w="1825" w:type="dxa"/>
+            <w:tcW w:w="1827" w:type="dxa"/>
             <w:tcBorders>
               <w:start w:val="single" w:sz="4" w:space="0" w:color="000000"/>
               <w:bottom w:val="single" w:sz="4" w:space="0" w:color="000000"/>
@@ -7243,7 +7243,7 @@
       </w:pPr>
       <w:r>
         <w:drawing>
-          <wp:anchor behindDoc="0" distT="0" distB="0" distL="0" distR="0" simplePos="0" locked="0" layoutInCell="0" allowOverlap="1" relativeHeight="161">
+          <wp:anchor behindDoc="0" distT="0" distB="0" distL="0" distR="0" simplePos="0" locked="0" layoutInCell="0" allowOverlap="1" relativeHeight="163">
             <wp:simplePos x="0" y="0"/>
             <wp:positionH relativeFrom="column">
               <wp:align>center</wp:align>
@@ -8552,29 +8552,7 @@
           <w:szCs w:val="28"/>
           <w:lang w:val="en-US"/>
         </w:rPr>
-        <w:t xml:space="preserve">Рис. 13. </w:t>
-      </w:r>
-      <w:r>
-        <w:rPr>
-          <w:rFonts w:eastAsia="Helvetica-Bold"/>
-          <w:b w:val="false"/>
-          <w:bCs w:val="false"/>
-          <w:sz w:val="28"/>
-          <w:szCs w:val="28"/>
-          <w:lang w:val="en-US"/>
-        </w:rPr>
-        <w:t>Підключення</w:t>
-      </w:r>
-      <w:r>
-        <w:rPr>
-          <w:rFonts w:eastAsia="Helvetica-Bold"/>
-          <w:b w:val="false"/>
-          <w:bCs w:val="false"/>
-          <w:sz w:val="28"/>
-          <w:szCs w:val="28"/>
-          <w:lang w:val="en-US"/>
-        </w:rPr>
-        <w:t xml:space="preserve"> до R-63-24-1 за протоколом SSHv2</w:t>
+        <w:t>Рис. 13. Підключення до R-63-24-1 за протоколом SSHv2</w:t>
       </w:r>
     </w:p>
     <w:p>
@@ -8672,29 +8650,7 @@
           <w:szCs w:val="28"/>
           <w:lang w:val="en-US"/>
         </w:rPr>
-        <w:t xml:space="preserve">Рис. 14. </w:t>
-      </w:r>
-      <w:r>
-        <w:rPr>
-          <w:rFonts w:eastAsia="Helvetica-Bold"/>
-          <w:b w:val="false"/>
-          <w:bCs w:val="false"/>
-          <w:sz w:val="28"/>
-          <w:szCs w:val="28"/>
-          <w:lang w:val="en-US"/>
-        </w:rPr>
-        <w:t>Підключення</w:t>
-      </w:r>
-      <w:r>
-        <w:rPr>
-          <w:rFonts w:eastAsia="Helvetica-Bold"/>
-          <w:b w:val="false"/>
-          <w:bCs w:val="false"/>
-          <w:sz w:val="28"/>
-          <w:szCs w:val="28"/>
-          <w:lang w:val="en-US"/>
-        </w:rPr>
-        <w:t xml:space="preserve"> до SW-63-24-1 за протоколом Telnet&amp;Pwd</w:t>
+        <w:t>Рис. 14. Підключення до SW-63-24-1 за протоколом Telnet&amp;Pwd</w:t>
       </w:r>
     </w:p>
     <w:p>
@@ -8792,29 +8748,7 @@
           <w:szCs w:val="28"/>
           <w:lang w:val="en-US"/>
         </w:rPr>
-        <w:t xml:space="preserve">Рис. 15. </w:t>
-      </w:r>
-      <w:r>
-        <w:rPr>
-          <w:rFonts w:eastAsia="Helvetica-Bold"/>
-          <w:b w:val="false"/>
-          <w:bCs w:val="false"/>
-          <w:sz w:val="28"/>
-          <w:szCs w:val="28"/>
-          <w:lang w:val="en-US"/>
-        </w:rPr>
-        <w:t>Підключення</w:t>
-      </w:r>
-      <w:r>
-        <w:rPr>
-          <w:rFonts w:eastAsia="Helvetica-Bold"/>
-          <w:b w:val="false"/>
-          <w:bCs w:val="false"/>
-          <w:sz w:val="28"/>
-          <w:szCs w:val="28"/>
-          <w:lang w:val="en-US"/>
-        </w:rPr>
-        <w:t xml:space="preserve"> до SW-63-24-2 за протоколом Telnet&amp;User</w:t>
+        <w:t>Рис. 15. Підключення до SW-63-24-2 за протоколом Telnet&amp;User</w:t>
       </w:r>
     </w:p>
     <w:p>
@@ -8848,18 +8782,7 @@
           <w:szCs w:val="28"/>
           <w:lang w:val="en-US"/>
         </w:rPr>
-        <w:t xml:space="preserve">Завдання </w:t>
-      </w:r>
-      <w:r>
-        <w:rPr>
-          <w:rFonts w:eastAsia="Helvetica-Bold"/>
-          <w:b/>
-          <w:bCs/>
-          <w:sz w:val="28"/>
-          <w:szCs w:val="28"/>
-          <w:lang w:val="en-US"/>
-        </w:rPr>
-        <w:t>7.</w:t>
+        <w:t>Завдання 7.</w:t>
       </w:r>
       <w:r>
         <w:rPr>
@@ -8896,14 +8819,7 @@
         </w:rPr>
       </w:pPr>
       <w:r>
-        <w:rPr>
-          <w:rFonts w:eastAsia="Helvetica-Bold"/>
-          <w:b w:val="false"/>
-          <w:bCs w:val="false"/>
-          <w:sz w:val="28"/>
-          <w:szCs w:val="28"/>
-          <w:lang w:val="en-US"/>
-        </w:rPr>
+        <w:rPr/>
         <w:drawing>
           <wp:inline distT="0" distB="0" distL="0" distR="0">
             <wp:extent cx="3895090" cy="2818765"/>
@@ -8983,10 +8899,7 @@
         </w:rPr>
       </w:pPr>
       <w:r>
-        <w:rPr>
-          <w:sz w:val="28"/>
-          <w:szCs w:val="28"/>
-        </w:rPr>
+        <w:rPr/>
         <w:drawing>
           <wp:inline distT="0" distB="0" distL="0" distR="0">
             <wp:extent cx="3180715" cy="2666365"/>
@@ -9081,6 +8994,93 @@
         <w:spacing w:lineRule="auto" w:line="360" w:before="173" w:after="0"/>
         <w:ind w:firstLine="720" w:start="0" w:end="0"/>
         <w:jc w:val="both"/>
+        <w:rPr>
+          <w:sz w:val="28"/>
+          <w:szCs w:val="28"/>
+        </w:rPr>
+      </w:pPr>
+      <w:r>
+        <w:rPr>
+          <w:b/>
+          <w:bCs/>
+          <w:sz w:val="28"/>
+          <w:szCs w:val="28"/>
+        </w:rPr>
+        <w:t>Завдання 8.</w:t>
+      </w:r>
+      <w:r>
+        <w:rPr>
+          <w:sz w:val="28"/>
+          <w:szCs w:val="28"/>
+        </w:rPr>
+        <w:t xml:space="preserve"> Дослідити та проаналізувати відмітності віддаленого доступу за протоколом Telnet і за протоколом SSH у розрізі передачі даних аутентифікації та передачі даних сеансу зв’язку. Для перехоплення повідомлень використати штатні засоби програмного симулятора/емулятора або програмного аналізатор трафіка WireShark (за можливості).</w:t>
+      </w:r>
+    </w:p>
+    <w:p>
+      <w:pPr>
+        <w:pStyle w:val="Normal"/>
+        <w:widowControl/>
+        <w:tabs>
+          <w:tab w:val="clear" w:pos="567"/>
+          <w:tab w:val="left" w:pos="0" w:leader="none"/>
+        </w:tabs>
+        <w:suppressAutoHyphens w:val="true"/>
+        <w:bidi w:val="0"/>
+        <w:spacing w:lineRule="auto" w:line="360" w:before="173" w:after="0"/>
+        <w:ind w:firstLine="720" w:start="0" w:end="0"/>
+        <w:jc w:val="both"/>
+        <w:rPr>
+          <w:sz w:val="28"/>
+          <w:szCs w:val="28"/>
+        </w:rPr>
+      </w:pPr>
+      <w:r>
+        <w:rPr>
+          <w:sz w:val="28"/>
+          <w:szCs w:val="28"/>
+        </w:rPr>
+        <w:t>Telnet і SSH починають роботу зі встановлення з’єднання. SSH надсилає більше службових пакетів, тому що спершу має домовитися про захищений канал. Telnet же стартує одразу, але без шифрування. Через це SSH витрачає трохи більше часу на початку, зате далі працює вже у безпечному режимі.</w:t>
+      </w:r>
+    </w:p>
+    <w:p>
+      <w:pPr>
+        <w:pStyle w:val="BodyText"/>
+        <w:widowControl/>
+        <w:tabs>
+          <w:tab w:val="clear" w:pos="567"/>
+          <w:tab w:val="left" w:pos="0" w:leader="none"/>
+        </w:tabs>
+        <w:suppressAutoHyphens w:val="true"/>
+        <w:bidi w:val="0"/>
+        <w:spacing w:lineRule="auto" w:line="360" w:before="173" w:after="283"/>
+        <w:ind w:firstLine="720" w:start="0" w:end="0"/>
+        <w:jc w:val="both"/>
+        <w:rPr>
+          <w:sz w:val="28"/>
+          <w:szCs w:val="28"/>
+        </w:rPr>
+      </w:pPr>
+      <w:r>
+        <w:rPr>
+          <w:sz w:val="28"/>
+          <w:szCs w:val="28"/>
+        </w:rPr>
+        <w:t>У Packet Tracer при встановленні SSH-з’єднання можна побачити кілька додаткових пакетів. Іноді один із пакетів виглядає як «анімація завантаження» — це просто спосіб Packet Tracer показати, що відбувається налаштування захищеного каналу. В реальних мережах на цьому етапі виконується обмін ключами та криптографічні операції. У Packet Tracer ці процеси спрощені, тому програма показує лише загальний обмін службовими пакетами.</w:t>
+      </w:r>
+    </w:p>
+    <w:p>
+      <w:pPr>
+        <w:pStyle w:val="Normal"/>
+        <w:widowControl/>
+        <w:tabs>
+          <w:tab w:val="clear" w:pos="567"/>
+          <w:tab w:val="left" w:pos="0" w:leader="none"/>
+        </w:tabs>
+        <w:suppressAutoHyphens w:val="true"/>
+        <w:bidi w:val="0"/>
+        <w:spacing w:lineRule="auto" w:line="360" w:before="173" w:after="0"/>
+        <w:ind w:firstLine="720" w:start="0" w:end="0"/>
+        <w:jc w:val="both"/>
         <w:rPr/>
       </w:pPr>
       <w:r>
@@ -9149,7 +9149,7 @@
       <mc:AlternateContent>
         <mc:Choice Requires="wpg">
           <w:drawing>
-            <wp:anchor behindDoc="1" distT="13335" distB="13335" distL="13335" distR="9525" simplePos="0" locked="0" layoutInCell="1" allowOverlap="1" relativeHeight="125" wp14:anchorId="10994A40">
+            <wp:anchor behindDoc="1" distT="13335" distB="13335" distL="13335" distR="9525" simplePos="0" locked="0" layoutInCell="1" allowOverlap="1" relativeHeight="127" wp14:anchorId="10994A40">
               <wp:simplePos x="0" y="0"/>
               <wp:positionH relativeFrom="column">
                 <wp:posOffset>-229235</wp:posOffset>
@@ -9179,7 +9179,7 @@
                       <wps:spPr>
                         <a:xfrm>
                           <a:off x="748080" y="9753120"/>
-                          <a:ext cx="861840" cy="173520"/>
+                          <a:ext cx="860400" cy="172080"/>
                         </a:xfrm>
                         <a:prstGeom prst="rect">
                           <a:avLst/>
@@ -9273,7 +9273,7 @@
                           <wps:spPr>
                             <a:xfrm>
                               <a:off x="0" y="0"/>
-                              <a:ext cx="6652440" cy="10288440"/>
+                              <a:ext cx="6651000" cy="10287000"/>
                             </a:xfrm>
                             <a:prstGeom prst="rect">
                               <a:avLst/>
@@ -9550,7 +9550,7 @@
                           <wps:spPr>
                             <a:xfrm>
                               <a:off x="17640" y="10120680"/>
-                              <a:ext cx="325800" cy="151920"/>
+                              <a:ext cx="324360" cy="150480"/>
                             </a:xfrm>
                             <a:prstGeom prst="rect">
                               <a:avLst/>
@@ -9597,7 +9597,7 @@
                           <wps:spPr>
                             <a:xfrm>
                               <a:off x="379080" y="10120680"/>
-                              <a:ext cx="325800" cy="151920"/>
+                              <a:ext cx="324360" cy="150480"/>
                             </a:xfrm>
                             <a:prstGeom prst="rect">
                               <a:avLst/>
@@ -9644,7 +9644,7 @@
                           <wps:spPr>
                             <a:xfrm>
                               <a:off x="754920" y="10120680"/>
-                              <a:ext cx="848880" cy="151920"/>
+                              <a:ext cx="847800" cy="150480"/>
                             </a:xfrm>
                             <a:prstGeom prst="rect">
                               <a:avLst/>
@@ -9778,7 +9778,7 @@
                           <wps:spPr>
                             <a:xfrm>
                               <a:off x="1659240" y="10120680"/>
-                              <a:ext cx="503640" cy="151920"/>
+                              <a:ext cx="502200" cy="150480"/>
                             </a:xfrm>
                             <a:prstGeom prst="rect">
                               <a:avLst/>
@@ -9825,7 +9825,7 @@
                           <wps:spPr>
                             <a:xfrm>
                               <a:off x="2198880" y="10120680"/>
-                              <a:ext cx="325800" cy="151920"/>
+                              <a:ext cx="324360" cy="150480"/>
                             </a:xfrm>
                             <a:prstGeom prst="rect">
                               <a:avLst/>
@@ -9872,7 +9872,7 @@
                           <wps:spPr>
                             <a:xfrm>
                               <a:off x="6310080" y="9769320"/>
-                              <a:ext cx="325800" cy="151200"/>
+                              <a:ext cx="324360" cy="149760"/>
                             </a:xfrm>
                             <a:prstGeom prst="rect">
                               <a:avLst/>
@@ -9919,7 +9919,7 @@
                           <wps:spPr>
                             <a:xfrm>
                               <a:off x="6310080" y="10005120"/>
-                              <a:ext cx="325800" cy="210240"/>
+                              <a:ext cx="324360" cy="208800"/>
                             </a:xfrm>
                             <a:prstGeom prst="rect">
                               <a:avLst/>
@@ -10007,7 +10007,7 @@
                           <wps:spPr>
                             <a:xfrm>
                               <a:off x="2578680" y="9894600"/>
-                              <a:ext cx="3680640" cy="237960"/>
+                              <a:ext cx="3679200" cy="236880"/>
                             </a:xfrm>
                             <a:prstGeom prst="rect">
                               <a:avLst/>
@@ -10159,7 +10159,7 @@
                         <wps:spPr>
                           <a:xfrm>
                             <a:off x="748080" y="9928080"/>
-                            <a:ext cx="876240" cy="169560"/>
+                            <a:ext cx="875160" cy="168120"/>
                           </a:xfrm>
                           <a:prstGeom prst="rect">
                             <a:avLst/>
@@ -10209,7 +10209,7 @@
         <mc:Fallback>
           <w:pict>
             <v:group id="shape_0" alt="Группа 60" style="position:absolute;margin-left:-18.05pt;margin-top:-20.95pt;width:524.1pt;height:810.2pt" coordorigin="-361,-419" coordsize="10482,16204">
-              <v:rect id="shape_0" ID="Rectangle 2" path="m0,0l-2147483645,0l-2147483645,-2147483646l0,-2147483646xe" stroked="f" o:allowincell="f" style="position:absolute;left:817;top:14940;width:1356;height:272;mso-wrap-style:square;v-text-anchor:top">
+              <v:rect id="shape_0" ID="Rectangle 2" path="m0,0l-2147483645,0l-2147483645,-2147483646l0,-2147483646xe" stroked="f" o:allowincell="f" style="position:absolute;left:817;top:14940;width:1354;height:270;mso-wrap-style:square;v-text-anchor:top">
                 <v:fill o:detectmouseclick="t" on="false"/>
                 <v:stroke color="#3465a4" joinstyle="round" endcap="flat"/>
                 <v:textbox>
@@ -10268,7 +10268,7 @@
               </v:rect>
               <v:group id="shape_0" style="position:absolute;left:-361;top:-419;width:10482;height:16204">
                 <v:group id="shape_0" style="position:absolute;left:-361;top:-419;width:10482;height:16204">
-                  <v:rect id="shape_0" ID="Rectangle 5" path="m0,0l-2147483645,0l-2147483645,-2147483646l0,-2147483646xe" stroked="t" o:allowincell="f" style="position:absolute;left:-361;top:-419;width:10475;height:16201;mso-wrap-style:none;v-text-anchor:middle">
+                  <v:rect id="shape_0" ID="Rectangle 5" path="m0,0l-2147483645,0l-2147483645,-2147483646l0,-2147483646xe" stroked="t" o:allowincell="f" style="position:absolute;left:-361;top:-419;width:10473;height:16199;mso-wrap-style:none;v-text-anchor:middle">
                     <v:fill o:detectmouseclick="t" on="false"/>
                     <v:stroke color="black" weight="25560" joinstyle="miter" endcap="flat"/>
                     <w10:wrap type="none"/>
@@ -10323,7 +10323,7 @@
                     <v:fill o:detectmouseclick="t" on="false"/>
                     <w10:wrap type="none"/>
                   </v:line>
-                  <v:rect id="shape_0" ID="Rectangle 16" path="m0,0l-2147483645,0l-2147483645,-2147483646l0,-2147483646xe" stroked="f" o:allowincell="f" style="position:absolute;left:-333;top:15519;width:512;height:238;mso-wrap-style:square;v-text-anchor:top">
+                  <v:rect id="shape_0" ID="Rectangle 16" path="m0,0l-2147483645,0l-2147483645,-2147483646l0,-2147483646xe" stroked="f" o:allowincell="f" style="position:absolute;left:-333;top:15519;width:510;height:236;mso-wrap-style:square;v-text-anchor:top">
                     <v:fill o:detectmouseclick="t" on="false"/>
                     <v:stroke color="#3465a4" joinstyle="round" endcap="flat"/>
                     <v:textbox>
@@ -10349,7 +10349,7 @@
                     </v:textbox>
                     <w10:wrap type="none"/>
                   </v:rect>
-                  <v:rect id="shape_0" ID="Rectangle 17" path="m0,0l-2147483645,0l-2147483645,-2147483646l0,-2147483646xe" stroked="f" o:allowincell="f" style="position:absolute;left:236;top:15519;width:512;height:238;mso-wrap-style:square;v-text-anchor:top">
+                  <v:rect id="shape_0" ID="Rectangle 17" path="m0,0l-2147483645,0l-2147483645,-2147483646l0,-2147483646xe" stroked="f" o:allowincell="f" style="position:absolute;left:236;top:15519;width:510;height:236;mso-wrap-style:square;v-text-anchor:top">
                     <v:fill o:detectmouseclick="t" on="false"/>
                     <v:stroke color="#3465a4" joinstyle="round" endcap="flat"/>
                     <v:textbox>
@@ -10375,7 +10375,7 @@
                     </v:textbox>
                     <w10:wrap type="none"/>
                   </v:rect>
-                  <v:rect id="shape_0" ID="Rectangle 18" path="m0,0l-2147483645,0l-2147483645,-2147483646l0,-2147483646xe" stroked="f" o:allowincell="f" style="position:absolute;left:828;top:15519;width:1336;height:238;mso-wrap-style:square;v-text-anchor:top">
+                  <v:rect id="shape_0" ID="Rectangle 18" path="m0,0l-2147483645,0l-2147483645,-2147483646l0,-2147483646xe" stroked="f" o:allowincell="f" style="position:absolute;left:828;top:15519;width:1334;height:236;mso-wrap-style:square;v-text-anchor:top">
                     <v:fill o:detectmouseclick="t" on="false"/>
                     <v:stroke color="#3465a4" joinstyle="round" endcap="flat"/>
                     <v:textbox>
@@ -10488,7 +10488,7 @@
                     </v:textbox>
                     <w10:wrap type="none"/>
                   </v:rect>
-                  <v:rect id="shape_0" ID="Rectangle 19" path="m0,0l-2147483645,0l-2147483645,-2147483646l0,-2147483646xe" stroked="f" o:allowincell="f" style="position:absolute;left:2252;top:15519;width:792;height:238;mso-wrap-style:square;v-text-anchor:top">
+                  <v:rect id="shape_0" ID="Rectangle 19" path="m0,0l-2147483645,0l-2147483645,-2147483646l0,-2147483646xe" stroked="f" o:allowincell="f" style="position:absolute;left:2252;top:15519;width:790;height:236;mso-wrap-style:square;v-text-anchor:top">
                     <v:fill o:detectmouseclick="t" on="false"/>
                     <v:stroke color="#3465a4" joinstyle="round" endcap="flat"/>
                     <v:textbox>
@@ -10514,7 +10514,7 @@
                     </v:textbox>
                     <w10:wrap type="none"/>
                   </v:rect>
-                  <v:rect id="shape_0" ID="Rectangle 20" path="m0,0l-2147483645,0l-2147483645,-2147483646l0,-2147483646xe" stroked="f" o:allowincell="f" style="position:absolute;left:3102;top:15519;width:512;height:238;mso-wrap-style:square;v-text-anchor:top">
+                  <v:rect id="shape_0" ID="Rectangle 20" path="m0,0l-2147483645,0l-2147483645,-2147483646l0,-2147483646xe" stroked="f" o:allowincell="f" style="position:absolute;left:3102;top:15519;width:510;height:236;mso-wrap-style:square;v-text-anchor:top">
                     <v:fill o:detectmouseclick="t" on="false"/>
                     <v:stroke color="#3465a4" joinstyle="round" endcap="flat"/>
                     <v:textbox>
@@ -10540,7 +10540,7 @@
                     </v:textbox>
                     <w10:wrap type="none"/>
                   </v:rect>
-                  <v:rect id="shape_0" ID="Rectangle 21" path="m0,0l-2147483645,0l-2147483645,-2147483646l0,-2147483646xe" stroked="f" o:allowincell="f" style="position:absolute;left:9576;top:14966;width:512;height:237;mso-wrap-style:square;v-text-anchor:top">
+                  <v:rect id="shape_0" ID="Rectangle 21" path="m0,0l-2147483645,0l-2147483645,-2147483646l0,-2147483646xe" stroked="f" o:allowincell="f" style="position:absolute;left:9576;top:14966;width:510;height:235;mso-wrap-style:square;v-text-anchor:top">
                     <v:fill o:detectmouseclick="t" on="false"/>
                     <v:stroke color="#3465a4" joinstyle="round" endcap="flat"/>
                     <v:textbox>
@@ -10566,7 +10566,7 @@
                     </v:textbox>
                     <w10:wrap type="none"/>
                   </v:rect>
-                  <v:rect id="shape_0" ID="Rectangle 22" path="m0,0l-2147483645,0l-2147483645,-2147483646l0,-2147483646xe" stroked="f" o:allowincell="f" style="position:absolute;left:9576;top:15337;width:512;height:330;mso-wrap-style:square;v-text-anchor:top">
+                  <v:rect id="shape_0" ID="Rectangle 22" path="m0,0l-2147483645,0l-2147483645,-2147483646l0,-2147483646xe" stroked="f" o:allowincell="f" style="position:absolute;left:9576;top:15337;width:510;height:328;mso-wrap-style:square;v-text-anchor:top">
                     <v:fill o:detectmouseclick="t" on="false"/>
                     <v:stroke color="#3465a4" joinstyle="round" endcap="flat"/>
                     <v:textbox>
@@ -10633,7 +10633,7 @@
                     </v:textbox>
                     <w10:wrap type="none"/>
                   </v:rect>
-                  <v:rect id="shape_0" ID="Rectangle 23" path="m0,0l-2147483645,0l-2147483645,-2147483646l0,-2147483646xe" stroked="f" o:allowincell="f" style="position:absolute;left:3700;top:15163;width:5795;height:374;mso-wrap-style:square;v-text-anchor:top">
+                  <v:rect id="shape_0" ID="Rectangle 23" path="m0,0l-2147483645,0l-2147483645,-2147483646l0,-2147483646xe" stroked="f" o:allowincell="f" style="position:absolute;left:3700;top:15163;width:5793;height:372;mso-wrap-style:square;v-text-anchor:top">
                     <v:fill o:detectmouseclick="t" on="false"/>
                     <v:stroke color="#3465a4" joinstyle="round" endcap="flat"/>
                     <v:textbox>
@@ -10764,7 +10764,7 @@
                     <w10:wrap type="none"/>
                   </v:rect>
                 </v:group>
-                <v:rect id="shape_0" ID="Rectangle 24" path="m0,0l-2147483645,0l-2147483645,-2147483646l0,-2147483646xe" stroked="f" o:allowincell="f" style="position:absolute;left:817;top:15216;width:1379;height:266;mso-wrap-style:none;v-text-anchor:middle">
+                <v:rect id="shape_0" ID="Rectangle 24" path="m0,0l-2147483645,0l-2147483645,-2147483646l0,-2147483646xe" stroked="f" o:allowincell="f" style="position:absolute;left:817;top:15216;width:1377;height:264;mso-wrap-style:none;v-text-anchor:middle">
                   <v:fill o:detectmouseclick="t" on="false"/>
                   <v:stroke color="#3465a4" joinstyle="round" endcap="flat"/>
                   <v:textbox>
@@ -10811,7 +10811,7 @@
       <mc:AlternateContent>
         <mc:Choice Requires="wpg">
           <w:drawing>
-            <wp:anchor behindDoc="1" distT="13335" distB="12065" distL="13335" distR="12065" simplePos="0" locked="0" layoutInCell="1" allowOverlap="1" relativeHeight="136" wp14:anchorId="10994A42">
+            <wp:anchor behindDoc="1" distT="13335" distB="12065" distL="13335" distR="12065" simplePos="0" locked="0" layoutInCell="1" allowOverlap="1" relativeHeight="138" wp14:anchorId="10994A42">
               <wp:simplePos x="0" y="0"/>
               <wp:positionH relativeFrom="column">
                 <wp:posOffset>-229870</wp:posOffset>
@@ -10841,7 +10841,7 @@
                       <wps:spPr>
                         <a:xfrm>
                           <a:off x="0" y="0"/>
-                          <a:ext cx="6652440" cy="10288440"/>
+                          <a:ext cx="6651000" cy="10287000"/>
                         </a:xfrm>
                         <a:prstGeom prst="rect">
                           <a:avLst/>
@@ -11093,7 +11093,7 @@
                       <wps:spPr>
                         <a:xfrm>
                           <a:off x="17640" y="9220680"/>
-                          <a:ext cx="286560" cy="151920"/>
+                          <a:ext cx="285120" cy="150480"/>
                         </a:xfrm>
                         <a:prstGeom prst="rect">
                           <a:avLst/>
@@ -11148,7 +11148,7 @@
                       <wps:spPr>
                         <a:xfrm>
                           <a:off x="349920" y="9220680"/>
-                          <a:ext cx="358920" cy="151920"/>
+                          <a:ext cx="357480" cy="150480"/>
                         </a:xfrm>
                         <a:prstGeom prst="rect">
                           <a:avLst/>
@@ -11197,7 +11197,7 @@
                       <wps:spPr>
                         <a:xfrm>
                           <a:off x="754920" y="9220680"/>
-                          <a:ext cx="848880" cy="151920"/>
+                          <a:ext cx="847800" cy="150480"/>
                         </a:xfrm>
                         <a:prstGeom prst="rect">
                           <a:avLst/>
@@ -11254,7 +11254,7 @@
                       <wps:spPr>
                         <a:xfrm>
                           <a:off x="1659240" y="9220680"/>
-                          <a:ext cx="503640" cy="151920"/>
+                          <a:ext cx="502200" cy="150480"/>
                         </a:xfrm>
                         <a:prstGeom prst="rect">
                           <a:avLst/>
@@ -11303,7 +11303,7 @@
                       <wps:spPr>
                         <a:xfrm>
                           <a:off x="2198880" y="9220680"/>
-                          <a:ext cx="325800" cy="151920"/>
+                          <a:ext cx="324360" cy="150480"/>
                         </a:xfrm>
                         <a:prstGeom prst="rect">
                           <a:avLst/>
@@ -11352,7 +11352,7 @@
                       <wps:spPr>
                         <a:xfrm>
                           <a:off x="5304240" y="9399240"/>
-                          <a:ext cx="483840" cy="151200"/>
+                          <a:ext cx="482760" cy="149760"/>
                         </a:xfrm>
                         <a:prstGeom prst="rect">
                           <a:avLst/>
@@ -11398,7 +11398,7 @@
                       <wps:spPr>
                         <a:xfrm>
                           <a:off x="5304240" y="9587160"/>
-                          <a:ext cx="483840" cy="151920"/>
+                          <a:ext cx="482760" cy="150480"/>
                         </a:xfrm>
                         <a:prstGeom prst="rect">
                           <a:avLst/>
@@ -11445,7 +11445,7 @@
                       <wps:spPr>
                         <a:xfrm>
                           <a:off x="2585880" y="8977680"/>
-                          <a:ext cx="3985200" cy="235440"/>
+                          <a:ext cx="3984120" cy="234360"/>
                         </a:xfrm>
                         <a:prstGeom prst="rect">
                           <a:avLst/>
@@ -11698,7 +11698,7 @@
                       <wpg:grpSpPr>
                         <a:xfrm>
                           <a:off x="12600" y="9387720"/>
-                          <a:ext cx="1610280" cy="176400"/>
+                          <a:ext cx="1609200" cy="175320"/>
                         </a:xfrm>
                       </wpg:grpSpPr>
                       <wps:wsp>
@@ -11707,7 +11707,7 @@
                         <wps:spPr>
                           <a:xfrm>
                             <a:off x="0" y="15840"/>
-                            <a:ext cx="700560" cy="151920"/>
+                            <a:ext cx="699120" cy="150480"/>
                           </a:xfrm>
                           <a:prstGeom prst="rect">
                             <a:avLst/>
@@ -11765,7 +11765,7 @@
                         <wps:spPr>
                           <a:xfrm>
                             <a:off x="734040" y="0"/>
-                            <a:ext cx="876240" cy="176400"/>
+                            <a:ext cx="875160" cy="175320"/>
                           </a:xfrm>
                           <a:prstGeom prst="rect">
                             <a:avLst/>
@@ -11832,7 +11832,7 @@
                       <wpg:grpSpPr>
                         <a:xfrm>
                           <a:off x="12600" y="9582120"/>
-                          <a:ext cx="1590840" cy="151920"/>
+                          <a:ext cx="1589400" cy="150480"/>
                         </a:xfrm>
                       </wpg:grpSpPr>
                       <wps:wsp>
@@ -11841,7 +11841,7 @@
                         <wps:spPr>
                           <a:xfrm>
                             <a:off x="0" y="0"/>
-                            <a:ext cx="700560" cy="151920"/>
+                            <a:ext cx="699120" cy="150480"/>
                           </a:xfrm>
                           <a:prstGeom prst="rect">
                             <a:avLst/>
@@ -11894,7 +11894,7 @@
                         <wps:spPr>
                           <a:xfrm>
                             <a:off x="741960" y="0"/>
-                            <a:ext cx="848880" cy="151920"/>
+                            <a:ext cx="847800" cy="150480"/>
                           </a:xfrm>
                           <a:prstGeom prst="rect">
                             <a:avLst/>
@@ -11946,7 +11946,7 @@
                       <wpg:grpSpPr>
                         <a:xfrm>
                           <a:off x="12600" y="9765000"/>
-                          <a:ext cx="1590840" cy="151920"/>
+                          <a:ext cx="1589400" cy="150480"/>
                         </a:xfrm>
                       </wpg:grpSpPr>
                       <wps:wsp>
@@ -11955,7 +11955,7 @@
                         <wps:spPr>
                           <a:xfrm>
                             <a:off x="0" y="0"/>
-                            <a:ext cx="700560" cy="151920"/>
+                            <a:ext cx="699120" cy="150480"/>
                           </a:xfrm>
                           <a:prstGeom prst="rect">
                             <a:avLst/>
@@ -12005,7 +12005,7 @@
                         <wps:spPr>
                           <a:xfrm>
                             <a:off x="741960" y="0"/>
-                            <a:ext cx="848880" cy="151920"/>
+                            <a:ext cx="847800" cy="150480"/>
                           </a:xfrm>
                           <a:prstGeom prst="rect">
                             <a:avLst/>
@@ -12044,7 +12044,7 @@
                       <wpg:grpSpPr>
                         <a:xfrm>
                           <a:off x="12600" y="9942840"/>
-                          <a:ext cx="1590840" cy="151920"/>
+                          <a:ext cx="1589400" cy="150480"/>
                         </a:xfrm>
                       </wpg:grpSpPr>
                       <wps:wsp>
@@ -12053,7 +12053,7 @@
                         <wps:spPr>
                           <a:xfrm>
                             <a:off x="0" y="0"/>
-                            <a:ext cx="700560" cy="151920"/>
+                            <a:ext cx="699120" cy="150480"/>
                           </a:xfrm>
                           <a:prstGeom prst="rect">
                             <a:avLst/>
@@ -12103,7 +12103,7 @@
                         <wps:spPr>
                           <a:xfrm>
                             <a:off x="741960" y="0"/>
-                            <a:ext cx="848880" cy="151920"/>
+                            <a:ext cx="847800" cy="150480"/>
                           </a:xfrm>
                           <a:prstGeom prst="rect">
                             <a:avLst/>
@@ -12142,7 +12142,7 @@
                       <wpg:grpSpPr>
                         <a:xfrm>
                           <a:off x="12600" y="10120680"/>
-                          <a:ext cx="1590840" cy="151920"/>
+                          <a:ext cx="1589400" cy="150480"/>
                         </a:xfrm>
                       </wpg:grpSpPr>
                       <wps:wsp>
@@ -12151,7 +12151,7 @@
                         <wps:spPr>
                           <a:xfrm>
                             <a:off x="0" y="0"/>
-                            <a:ext cx="700560" cy="151920"/>
+                            <a:ext cx="699120" cy="150480"/>
                           </a:xfrm>
                           <a:prstGeom prst="rect">
                             <a:avLst/>
@@ -12201,7 +12201,7 @@
                         <wps:spPr>
                           <a:xfrm>
                             <a:off x="741960" y="0"/>
-                            <a:ext cx="848880" cy="151920"/>
+                            <a:ext cx="847800" cy="150480"/>
                           </a:xfrm>
                           <a:prstGeom prst="rect">
                             <a:avLst/>
@@ -12275,7 +12275,7 @@
                       <wps:spPr>
                         <a:xfrm>
                           <a:off x="2593440" y="9523800"/>
-                          <a:ext cx="2095560" cy="725040"/>
+                          <a:ext cx="2094120" cy="723960"/>
                         </a:xfrm>
                         <a:prstGeom prst="rect">
                           <a:avLst/>
@@ -12423,7 +12423,7 @@
                       <wps:spPr>
                         <a:xfrm>
                           <a:off x="4759920" y="9399240"/>
-                          <a:ext cx="483120" cy="151200"/>
+                          <a:ext cx="482040" cy="149760"/>
                         </a:xfrm>
                         <a:prstGeom prst="rect">
                           <a:avLst/>
@@ -12468,7 +12468,7 @@
                       <wps:spPr>
                         <a:xfrm>
                           <a:off x="5852880" y="9399240"/>
-                          <a:ext cx="767880" cy="151200"/>
+                          <a:ext cx="766440" cy="149760"/>
                         </a:xfrm>
                         <a:prstGeom prst="rect">
                           <a:avLst/>
@@ -12514,7 +12514,7 @@
                       <wps:spPr>
                         <a:xfrm>
                           <a:off x="5857920" y="9582120"/>
-                          <a:ext cx="766440" cy="151200"/>
+                          <a:ext cx="765000" cy="149760"/>
                         </a:xfrm>
                         <a:prstGeom prst="rect">
                           <a:avLst/>
@@ -12546,14 +12546,7 @@
                                 <w:sz w:val="20"/>
                                 <w:lang w:val="en-US"/>
                               </w:rPr>
-                              <w:t>1</w:t>
-                            </w:r>
-                            <w:r>
-                              <w:rPr>
-                                <w:sz w:val="20"/>
-                                <w:lang w:val="en-US"/>
-                              </w:rPr>
-                              <w:t>2</w:t>
+                              <w:t>12</w:t>
                             </w:r>
                           </w:p>
                         </w:txbxContent>
@@ -12618,7 +12611,7 @@
                       <wps:spPr>
                         <a:xfrm>
                           <a:off x="4759920" y="9864720"/>
-                          <a:ext cx="1860480" cy="335160"/>
+                          <a:ext cx="1859400" cy="334080"/>
                         </a:xfrm>
                         <a:prstGeom prst="rect">
                           <a:avLst/>
@@ -12678,7 +12671,7 @@
         <mc:Fallback>
           <w:pict>
             <v:group id="shape_0" alt="Группа 10" style="position:absolute;margin-left:-18.1pt;margin-top:-19.25pt;width:524.05pt;height:810.2pt" coordorigin="-362,-385" coordsize="10481,16204">
-              <v:rect id="shape_0" ID="Rectangle 26" path="m0,0l-2147483645,0l-2147483645,-2147483646l0,-2147483646xe" stroked="t" o:allowincell="f" style="position:absolute;left:-362;top:-385;width:10475;height:16201;mso-wrap-style:none;v-text-anchor:middle">
+              <v:rect id="shape_0" ID="Rectangle 26" path="m0,0l-2147483645,0l-2147483645,-2147483646l0,-2147483646xe" stroked="t" o:allowincell="f" style="position:absolute;left:-362;top:-385;width:10473;height:16199;mso-wrap-style:none;v-text-anchor:middle">
                 <v:fill o:detectmouseclick="t" on="false"/>
                 <v:stroke color="black" weight="25560" joinstyle="miter" endcap="flat"/>
                 <w10:wrap type="none"/>
@@ -12728,7 +12721,7 @@
                 <v:fill o:detectmouseclick="t" on="false"/>
                 <w10:wrap type="none"/>
               </v:line>
-              <v:rect id="shape_0" ID="Rectangle 36" path="m0,0l-2147483645,0l-2147483645,-2147483646l0,-2147483646xe" stroked="f" o:allowincell="f" style="position:absolute;left:-334;top:14136;width:450;height:238;mso-wrap-style:square;v-text-anchor:top">
+              <v:rect id="shape_0" ID="Rectangle 36" path="m0,0l-2147483645,0l-2147483645,-2147483646l0,-2147483646xe" stroked="f" o:allowincell="f" style="position:absolute;left:-334;top:14136;width:448;height:236;mso-wrap-style:square;v-text-anchor:top">
                 <v:fill o:detectmouseclick="t" on="false"/>
                 <v:stroke color="#3465a4" joinstyle="round" endcap="flat"/>
                 <v:textbox>
@@ -12762,7 +12755,7 @@
                 </v:textbox>
                 <w10:wrap type="none"/>
               </v:rect>
-              <v:rect id="shape_0" ID="Rectangle 37" path="m0,0l-2147483645,0l-2147483645,-2147483646l0,-2147483646xe" stroked="f" o:allowincell="f" style="position:absolute;left:189;top:14136;width:564;height:238;mso-wrap-style:square;v-text-anchor:top">
+              <v:rect id="shape_0" ID="Rectangle 37" path="m0,0l-2147483645,0l-2147483645,-2147483646l0,-2147483646xe" stroked="f" o:allowincell="f" style="position:absolute;left:189;top:14136;width:562;height:236;mso-wrap-style:square;v-text-anchor:top">
                 <v:fill o:detectmouseclick="t" on="false"/>
                 <v:stroke color="#3465a4" joinstyle="round" endcap="flat"/>
                 <v:textbox>
@@ -12790,7 +12783,7 @@
                 </v:textbox>
                 <w10:wrap type="none"/>
               </v:rect>
-              <v:rect id="shape_0" ID="Rectangle 38" path="m0,0l-2147483645,0l-2147483645,-2147483646l0,-2147483646xe" stroked="f" o:allowincell="f" style="position:absolute;left:827;top:14136;width:1336;height:238;mso-wrap-style:square;v-text-anchor:top">
+              <v:rect id="shape_0" ID="Rectangle 38" path="m0,0l-2147483645,0l-2147483645,-2147483646l0,-2147483646xe" stroked="f" o:allowincell="f" style="position:absolute;left:827;top:14136;width:1334;height:236;mso-wrap-style:square;v-text-anchor:top">
                 <v:fill o:detectmouseclick="t" on="false"/>
                 <v:stroke color="#3465a4" joinstyle="round" endcap="flat"/>
                 <v:textbox>
@@ -12826,7 +12819,7 @@
                 </v:textbox>
                 <w10:wrap type="none"/>
               </v:rect>
-              <v:rect id="shape_0" ID="Rectangle 39" path="m0,0l-2147483645,0l-2147483645,-2147483646l0,-2147483646xe" stroked="f" o:allowincell="f" style="position:absolute;left:2251;top:14136;width:792;height:238;mso-wrap-style:square;v-text-anchor:top">
+              <v:rect id="shape_0" ID="Rectangle 39" path="m0,0l-2147483645,0l-2147483645,-2147483646l0,-2147483646xe" stroked="f" o:allowincell="f" style="position:absolute;left:2251;top:14136;width:790;height:236;mso-wrap-style:square;v-text-anchor:top">
                 <v:fill o:detectmouseclick="t" on="false"/>
                 <v:stroke color="#3465a4" joinstyle="round" endcap="flat"/>
                 <v:textbox>
@@ -12854,7 +12847,7 @@
                 </v:textbox>
                 <w10:wrap type="none"/>
               </v:rect>
-              <v:rect id="shape_0" ID="Rectangle 40" path="m0,0l-2147483645,0l-2147483645,-2147483646l0,-2147483646xe" stroked="f" o:allowincell="f" style="position:absolute;left:3101;top:14136;width:512;height:238;mso-wrap-style:square;v-text-anchor:top">
+              <v:rect id="shape_0" ID="Rectangle 40" path="m0,0l-2147483645,0l-2147483645,-2147483646l0,-2147483646xe" stroked="f" o:allowincell="f" style="position:absolute;left:3101;top:14136;width:510;height:236;mso-wrap-style:square;v-text-anchor:top">
                 <v:fill o:detectmouseclick="t" on="false"/>
                 <v:stroke color="#3465a4" joinstyle="round" endcap="flat"/>
                 <v:textbox>
@@ -12882,7 +12875,7 @@
                 </v:textbox>
                 <w10:wrap type="none"/>
               </v:rect>
-              <v:rect id="shape_0" ID="Rectangle 41" path="m0,0l-2147483645,0l-2147483645,-2147483646l0,-2147483646xe" stroked="f" o:allowincell="f" style="position:absolute;left:7991;top:14417;width:761;height:237;mso-wrap-style:square;v-text-anchor:top">
+              <v:rect id="shape_0" ID="Rectangle 41" path="m0,0l-2147483645,0l-2147483645,-2147483646l0,-2147483646xe" stroked="f" o:allowincell="f" style="position:absolute;left:7991;top:14417;width:759;height:235;mso-wrap-style:square;v-text-anchor:top">
                 <v:fill o:detectmouseclick="t" on="false"/>
                 <v:stroke color="#3465a4" joinstyle="round" endcap="flat"/>
                 <v:textbox>
@@ -12907,7 +12900,7 @@
                 </v:textbox>
                 <w10:wrap type="none"/>
               </v:rect>
-              <v:rect id="shape_0" ID="Rectangle 42" path="m0,0l-2147483645,0l-2147483645,-2147483646l0,-2147483646xe" stroked="f" o:allowincell="f" style="position:absolute;left:7991;top:14713;width:761;height:238;mso-wrap-style:square;v-text-anchor:top">
+              <v:rect id="shape_0" ID="Rectangle 42" path="m0,0l-2147483645,0l-2147483645,-2147483646l0,-2147483646xe" stroked="f" o:allowincell="f" style="position:absolute;left:7991;top:14713;width:759;height:236;mso-wrap-style:square;v-text-anchor:top">
                 <v:fill o:detectmouseclick="t" on="false"/>
                 <v:stroke color="#3465a4" joinstyle="round" endcap="flat"/>
                 <v:textbox>
@@ -12933,7 +12926,7 @@
                 </v:textbox>
                 <w10:wrap type="none"/>
               </v:rect>
-              <v:rect id="shape_0" ID="Rectangle 43" path="m0,0l-2147483645,0l-2147483645,-2147483646l0,-2147483646xe" stroked="f" o:allowincell="f" style="position:absolute;left:3710;top:13753;width:6275;height:370;mso-wrap-style:square;v-text-anchor:top">
+              <v:rect id="shape_0" ID="Rectangle 43" path="m0,0l-2147483645,0l-2147483645,-2147483646l0,-2147483646xe" stroked="f" o:allowincell="f" style="position:absolute;left:3710;top:13753;width:6273;height:368;mso-wrap-style:square;v-text-anchor:top">
                 <v:fill o:detectmouseclick="t" on="false"/>
                 <v:stroke color="#3465a4" joinstyle="round" endcap="flat"/>
                 <v:textbox>
@@ -13066,8 +13059,8 @@
                 <v:fill o:detectmouseclick="t" on="false"/>
                 <w10:wrap type="none"/>
               </v:line>
-              <v:group id="shape_0" style="position:absolute;left:-342;top:14399;width:2536;height:278">
-                <v:rect id="shape_0" ID="Rectangle 50" path="m0,0l-2147483645,0l-2147483645,-2147483646l0,-2147483646xe" stroked="f" o:allowincell="f" style="position:absolute;left:-342;top:14424;width:1102;height:238;mso-wrap-style:square;v-text-anchor:top">
+              <v:group id="shape_0" style="position:absolute;left:-342;top:14399;width:2534;height:276">
+                <v:rect id="shape_0" ID="Rectangle 50" path="m0,0l-2147483645,0l-2147483645,-2147483646l0,-2147483646xe" stroked="f" o:allowincell="f" style="position:absolute;left:-342;top:14424;width:1100;height:236;mso-wrap-style:square;v-text-anchor:top">
                   <v:fill o:detectmouseclick="t" on="false"/>
                   <v:stroke color="#3465a4" joinstyle="round" endcap="flat"/>
                   <v:textbox>
@@ -13104,7 +13097,7 @@
                   </v:textbox>
                   <w10:wrap type="none"/>
                 </v:rect>
-                <v:rect id="shape_0" ID="Rectangle 51" path="m0,0l-2147483645,0l-2147483645,-2147483646l0,-2147483646xe" stroked="f" o:allowincell="f" style="position:absolute;left:814;top:14399;width:1379;height:277;mso-wrap-style:square;v-text-anchor:top">
+                <v:rect id="shape_0" ID="Rectangle 51" path="m0,0l-2147483645,0l-2147483645,-2147483646l0,-2147483646xe" stroked="f" o:allowincell="f" style="position:absolute;left:814;top:14399;width:1377;height:275;mso-wrap-style:square;v-text-anchor:top">
                   <v:fill o:detectmouseclick="t" on="false"/>
                   <v:stroke color="#3465a4" joinstyle="round" endcap="flat"/>
                   <v:textbox>
@@ -13151,8 +13144,8 @@
                   <w10:wrap type="none"/>
                 </v:rect>
               </v:group>
-              <v:group id="shape_0" style="position:absolute;left:-342;top:14705;width:2505;height:239">
-                <v:rect id="shape_0" ID="Rectangle 53" path="m0,0l-2147483645,0l-2147483645,-2147483646l0,-2147483646xe" stroked="f" o:allowincell="f" style="position:absolute;left:-342;top:14705;width:1102;height:238;mso-wrap-style:square;v-text-anchor:top">
+              <v:group id="shape_0" style="position:absolute;left:-342;top:14705;width:2504;height:237">
+                <v:rect id="shape_0" ID="Rectangle 53" path="m0,0l-2147483645,0l-2147483645,-2147483646l0,-2147483646xe" stroked="f" o:allowincell="f" style="position:absolute;left:-342;top:14705;width:1100;height:236;mso-wrap-style:square;v-text-anchor:top">
                   <v:fill o:detectmouseclick="t" on="false"/>
                   <v:stroke color="#3465a4" joinstyle="round" endcap="flat"/>
                   <v:textbox>
@@ -13184,7 +13177,7 @@
                   </v:textbox>
                   <w10:wrap type="none"/>
                 </v:rect>
-                <v:rect id="shape_0" ID="Rectangle 54" path="m0,0l-2147483645,0l-2147483645,-2147483646l0,-2147483646xe" stroked="f" o:allowincell="f" style="position:absolute;left:826;top:14705;width:1336;height:238;mso-wrap-style:square;v-text-anchor:top">
+                <v:rect id="shape_0" ID="Rectangle 54" path="m0,0l-2147483645,0l-2147483645,-2147483646l0,-2147483646xe" stroked="f" o:allowincell="f" style="position:absolute;left:826;top:14705;width:1334;height:236;mso-wrap-style:square;v-text-anchor:top">
                   <v:fill o:detectmouseclick="t" on="false"/>
                   <v:stroke color="#3465a4" joinstyle="round" endcap="flat"/>
                   <v:textbox>
@@ -13216,8 +13209,8 @@
                   <w10:wrap type="none"/>
                 </v:rect>
               </v:group>
-              <v:group id="shape_0" style="position:absolute;left:-342;top:14993;width:2505;height:239">
-                <v:rect id="shape_0" ID="Rectangle 56" path="m0,0l-2147483645,0l-2147483645,-2147483646l0,-2147483646xe" stroked="f" o:allowincell="f" style="position:absolute;left:-342;top:14993;width:1102;height:238;mso-wrap-style:square;v-text-anchor:top">
+              <v:group id="shape_0" style="position:absolute;left:-342;top:14993;width:2504;height:237">
+                <v:rect id="shape_0" ID="Rectangle 56" path="m0,0l-2147483645,0l-2147483645,-2147483646l0,-2147483646xe" stroked="f" o:allowincell="f" style="position:absolute;left:-342;top:14993;width:1100;height:236;mso-wrap-style:square;v-text-anchor:top">
                   <v:fill o:detectmouseclick="t" on="false"/>
                   <v:stroke color="#3465a4" joinstyle="round" endcap="flat"/>
                   <v:textbox>
@@ -13246,7 +13239,7 @@
                   </v:textbox>
                   <w10:wrap type="none"/>
                 </v:rect>
-                <v:rect id="shape_0" ID="Rectangle 57" path="m0,0l-2147483645,0l-2147483645,-2147483646l0,-2147483646xe" stroked="f" o:allowincell="f" style="position:absolute;left:826;top:14993;width:1336;height:238;mso-wrap-style:none;v-text-anchor:middle">
+                <v:rect id="shape_0" ID="Rectangle 57" path="m0,0l-2147483645,0l-2147483645,-2147483646l0,-2147483646xe" stroked="f" o:allowincell="f" style="position:absolute;left:826;top:14993;width:1334;height:236;mso-wrap-style:none;v-text-anchor:middle">
                   <v:fill o:detectmouseclick="t" on="false"/>
                   <v:stroke color="#3465a4" joinstyle="round" endcap="flat"/>
                   <v:textbox>
@@ -13265,8 +13258,8 @@
                   <w10:wrap type="none"/>
                 </v:rect>
               </v:group>
-              <v:group id="shape_0" style="position:absolute;left:-342;top:15273;width:2505;height:239">
-                <v:rect id="shape_0" ID="Rectangle 59" path="m0,0l-2147483645,0l-2147483645,-2147483646l0,-2147483646xe" stroked="f" o:allowincell="f" style="position:absolute;left:-342;top:15273;width:1102;height:238;mso-wrap-style:square;v-text-anchor:top">
+              <v:group id="shape_0" style="position:absolute;left:-342;top:15273;width:2504;height:237">
+                <v:rect id="shape_0" ID="Rectangle 59" path="m0,0l-2147483645,0l-2147483645,-2147483646l0,-2147483646xe" stroked="f" o:allowincell="f" style="position:absolute;left:-342;top:15273;width:1100;height:236;mso-wrap-style:square;v-text-anchor:top">
                   <v:fill o:detectmouseclick="t" on="false"/>
                   <v:stroke color="#3465a4" joinstyle="round" endcap="flat"/>
                   <v:textbox>
@@ -13295,7 +13288,7 @@
                   </v:textbox>
                   <w10:wrap type="none"/>
                 </v:rect>
-                <v:rect id="shape_0" ID="Rectangle 60" path="m0,0l-2147483645,0l-2147483645,-2147483646l0,-2147483646xe" stroked="f" o:allowincell="f" style="position:absolute;left:826;top:15273;width:1336;height:238;mso-wrap-style:none;v-text-anchor:middle">
+                <v:rect id="shape_0" ID="Rectangle 60" path="m0,0l-2147483645,0l-2147483645,-2147483646l0,-2147483646xe" stroked="f" o:allowincell="f" style="position:absolute;left:826;top:15273;width:1334;height:236;mso-wrap-style:none;v-text-anchor:middle">
                   <v:fill o:detectmouseclick="t" on="false"/>
                   <v:stroke color="#3465a4" joinstyle="round" endcap="flat"/>
                   <v:textbox>
@@ -13314,8 +13307,8 @@
                   <w10:wrap type="none"/>
                 </v:rect>
               </v:group>
-              <v:group id="shape_0" style="position:absolute;left:-342;top:15553;width:2505;height:239">
-                <v:rect id="shape_0" ID="Rectangle 62" path="m0,0l-2147483645,0l-2147483645,-2147483646l0,-2147483646xe" stroked="f" o:allowincell="f" style="position:absolute;left:-342;top:15553;width:1102;height:238;mso-wrap-style:square;v-text-anchor:top">
+              <v:group id="shape_0" style="position:absolute;left:-342;top:15553;width:2504;height:237">
+                <v:rect id="shape_0" ID="Rectangle 62" path="m0,0l-2147483645,0l-2147483645,-2147483646l0,-2147483646xe" stroked="f" o:allowincell="f" style="position:absolute;left:-342;top:15553;width:1100;height:236;mso-wrap-style:square;v-text-anchor:top">
                   <v:fill o:detectmouseclick="t" on="false"/>
                   <v:stroke color="#3465a4" joinstyle="round" endcap="flat"/>
                   <v:textbox>
@@ -13344,7 +13337,7 @@
                   </v:textbox>
                   <w10:wrap type="none"/>
                 </v:rect>
-                <v:rect id="shape_0" ID="Rectangle 63" path="m0,0l-2147483645,0l-2147483645,-2147483646l0,-2147483646xe" stroked="f" o:allowincell="f" style="position:absolute;left:826;top:15553;width:1336;height:238;mso-wrap-style:none;v-text-anchor:middle">
+                <v:rect id="shape_0" ID="Rectangle 63" path="m0,0l-2147483645,0l-2147483645,-2147483646l0,-2147483646xe" stroked="f" o:allowincell="f" style="position:absolute;left:826;top:15553;width:1334;height:236;mso-wrap-style:none;v-text-anchor:middle">
                   <v:fill o:detectmouseclick="t" on="false"/>
                   <v:stroke color="#3465a4" joinstyle="round" endcap="flat"/>
                   <v:textbox>
@@ -13377,7 +13370,7 @@
                 <v:fill o:detectmouseclick="t" on="false"/>
                 <w10:wrap type="none"/>
               </v:line>
-              <v:rect id="shape_0" ID="Rectangle 65" path="m0,0l-2147483645,0l-2147483645,-2147483646l0,-2147483646xe" stroked="f" o:allowincell="f" style="position:absolute;left:3722;top:14613;width:3299;height:1141;mso-wrap-style:square;v-text-anchor:middle">
+              <v:rect id="shape_0" ID="Rectangle 65" path="m0,0l-2147483645,0l-2147483645,-2147483646l0,-2147483646xe" stroked="f" o:allowincell="f" style="position:absolute;left:3722;top:14613;width:3297;height:1139;mso-wrap-style:square;v-text-anchor:middle">
                 <v:fill o:detectmouseclick="t" on="false"/>
                 <v:stroke color="#3465a4" joinstyle="round" endcap="flat"/>
                 <v:textbox>
@@ -13444,7 +13437,7 @@
                 <v:fill o:detectmouseclick="t" on="false"/>
                 <w10:wrap type="none"/>
               </v:line>
-              <v:rect id="shape_0" ID="Rectangle 69" path="m0,0l-2147483645,0l-2147483645,-2147483646l0,-2147483646xe" stroked="f" o:allowincell="f" style="position:absolute;left:7134;top:14417;width:760;height:237;mso-wrap-style:square;v-text-anchor:top">
+              <v:rect id="shape_0" ID="Rectangle 69" path="m0,0l-2147483645,0l-2147483645,-2147483646l0,-2147483646xe" stroked="f" o:allowincell="f" style="position:absolute;left:7134;top:14417;width:758;height:235;mso-wrap-style:square;v-text-anchor:top">
                 <v:fill o:detectmouseclick="t" on="false"/>
                 <v:stroke color="#3465a4" joinstyle="round" endcap="flat"/>
                 <v:textbox>
@@ -13468,7 +13461,7 @@
                 </v:textbox>
                 <w10:wrap type="none"/>
               </v:rect>
-              <v:rect id="shape_0" ID="Rectangle 70" path="m0,0l-2147483645,0l-2147483645,-2147483646l0,-2147483646xe" stroked="f" o:allowincell="f" style="position:absolute;left:8855;top:14417;width:1208;height:237;mso-wrap-style:square;v-text-anchor:top">
+              <v:rect id="shape_0" ID="Rectangle 70" path="m0,0l-2147483645,0l-2147483645,-2147483646l0,-2147483646xe" stroked="f" o:allowincell="f" style="position:absolute;left:8855;top:14417;width:1206;height:235;mso-wrap-style:square;v-text-anchor:top">
                 <v:fill o:detectmouseclick="t" on="false"/>
                 <v:stroke color="#3465a4" joinstyle="round" endcap="flat"/>
                 <v:textbox>
@@ -13493,7 +13486,7 @@
                 </v:textbox>
                 <w10:wrap type="none"/>
               </v:rect>
-              <v:rect id="shape_0" ID="Rectangle 71" path="m0,0l-2147483645,0l-2147483645,-2147483646l0,-2147483646xe" stroked="f" o:allowincell="f" style="position:absolute;left:8863;top:14705;width:1206;height:237;mso-wrap-style:square;v-text-anchor:top">
+              <v:rect id="shape_0" ID="Rectangle 71" path="m0,0l-2147483645,0l-2147483645,-2147483646l0,-2147483646xe" stroked="f" o:allowincell="f" style="position:absolute;left:8863;top:14705;width:1204;height:235;mso-wrap-style:square;v-text-anchor:top">
                 <v:fill o:detectmouseclick="t" on="false"/>
                 <v:stroke color="#3465a4" joinstyle="round" endcap="flat"/>
                 <v:textbox>
@@ -13512,14 +13505,7 @@
                           <w:sz w:val="20"/>
                           <w:lang w:val="en-US"/>
                         </w:rPr>
-                        <w:t>1</w:t>
-                      </w:r>
-                      <w:r>
-                        <w:rPr>
-                          <w:sz w:val="20"/>
-                          <w:lang w:val="en-US"/>
-                        </w:rPr>
-                        <w:t>2</w:t>
+                        <w:t>12</w:t>
                       </w:r>
                     </w:p>
                   </w:txbxContent>
@@ -13536,7 +13522,7 @@
                 <v:fill o:detectmouseclick="t" on="false"/>
                 <w10:wrap type="none"/>
               </v:line>
-              <v:rect id="shape_0" ID="Rectangle 74" path="m0,0l-2147483645,0l-2147483645,-2147483646l0,-2147483646xe" stroked="f" o:allowincell="f" style="position:absolute;left:7134;top:15150;width:2929;height:527;mso-wrap-style:square;v-text-anchor:top">
+              <v:rect id="shape_0" ID="Rectangle 74" path="m0,0l-2147483645,0l-2147483645,-2147483646l0,-2147483646xe" stroked="f" o:allowincell="f" style="position:absolute;left:7134;top:15150;width:2927;height:525;mso-wrap-style:square;v-text-anchor:top">
                 <v:fill o:detectmouseclick="t" on="false"/>
                 <v:stroke color="#3465a4" joinstyle="round" endcap="flat"/>
                 <v:textbox>

</xml_diff>